<commit_message>
- Updated examples documentation for FW v1.1
</commit_message>
<xml_diff>
--- a/MethodSCRIPTExample_Python/MethodSCRIPTExample_Python.docx
+++ b/MethodSCRIPTExample_Python/MethodSCRIPTExample_Python.docx
@@ -1,8 +1,11 @@
 
 <file path=word/document.xml><?xml version="1.0" encoding="utf-8"?>
-<w:document xmlns:wpc="http://schemas.microsoft.com/office/word/2010/wordprocessingCanvas" xmlns:cx="http://schemas.microsoft.com/office/drawing/2014/chartex" xmlns:cx1="http://schemas.microsoft.com/office/drawing/2015/9/8/chartex" xmlns:cx2="http://schemas.microsoft.com/office/drawing/2015/10/21/chartex" xmlns:cx3="http://schemas.microsoft.com/office/drawing/2016/5/9/chartex" xmlns:cx4="http://schemas.microsoft.com/office/drawing/2016/5/10/chartex" xmlns:cx5="http://schemas.microsoft.com/office/drawing/2016/5/11/chartex" xmlns:cx6="http://schemas.microsoft.com/office/drawing/2016/5/12/chartex" xmlns:cx7="http://schemas.microsoft.com/office/drawing/2016/5/13/chartex" xmlns:cx8="http://schemas.microsoft.com/office/drawing/2016/5/14/chartex" xmlns:mc="http://schemas.openxmlformats.org/markup-compatibility/2006" xmlns:aink="http://schemas.microsoft.com/office/drawing/2016/ink" xmlns:am3d="http://schemas.microsoft.com/office/drawing/2017/model3d" xmlns:o="urn:schemas-microsoft-com:office:office" xmlns:r="http://schemas.openxmlformats.org/officeDocument/2006/relationships" xmlns:m="http://schemas.openxmlformats.org/officeDocument/2006/math" xmlns:v="urn:schemas-microsoft-com:vml" xmlns:wp14="http://schemas.microsoft.com/office/word/2010/wordprocessingDrawing" xmlns:wp="http://schemas.openxmlformats.org/drawingml/2006/wordprocessingDrawing" xmlns:w10="urn:schemas-microsoft-com:office:word" xmlns:w="http://schemas.openxmlformats.org/wordprocessingml/2006/main" xmlns:w14="http://schemas.microsoft.com/office/word/2010/wordml" xmlns:w15="http://schemas.microsoft.com/office/word/2012/wordml" xmlns:w16cid="http://schemas.microsoft.com/office/word/2016/wordml/cid" xmlns:w16se="http://schemas.microsoft.com/office/word/2015/wordml/symex" xmlns:wpg="http://schemas.microsoft.com/office/word/2010/wordprocessingGroup" xmlns:wpi="http://schemas.microsoft.com/office/word/2010/wordprocessingInk" xmlns:wne="http://schemas.microsoft.com/office/word/2006/wordml" xmlns:wps="http://schemas.microsoft.com/office/word/2010/wordprocessingShape" mc:Ignorable="w14 w15 w16se w16cid wp14">
+<w:document xmlns:wpc="http://schemas.microsoft.com/office/word/2010/wordprocessingCanvas" xmlns:mc="http://schemas.openxmlformats.org/markup-compatibility/2006" xmlns:o="urn:schemas-microsoft-com:office:office" xmlns:r="http://schemas.openxmlformats.org/officeDocument/2006/relationships" xmlns:m="http://schemas.openxmlformats.org/officeDocument/2006/math" xmlns:v="urn:schemas-microsoft-com:vml" xmlns:wp14="http://schemas.microsoft.com/office/word/2010/wordprocessingDrawing" xmlns:wp="http://schemas.openxmlformats.org/drawingml/2006/wordprocessingDrawing" xmlns:w10="urn:schemas-microsoft-com:office:word" xmlns:w="http://schemas.openxmlformats.org/wordprocessingml/2006/main" xmlns:w14="http://schemas.microsoft.com/office/word/2010/wordml" xmlns:wpg="http://schemas.microsoft.com/office/word/2010/wordprocessingGroup" xmlns:wpi="http://schemas.microsoft.com/office/word/2010/wordprocessingInk" xmlns:wne="http://schemas.microsoft.com/office/word/2006/wordml" xmlns:wps="http://schemas.microsoft.com/office/word/2010/wordprocessingShape" mc:Ignorable="w14 wp14">
   <w:body>
-    <w:p/>
+    <w:p>
+      <w:bookmarkStart w:id="0" w:name="_GoBack"/>
+      <w:bookmarkEnd w:id="0"/>
+    </w:p>
     <w:p/>
     <w:p/>
     <w:p/>
@@ -99,7 +102,7 @@
                     </pic:cNvPicPr>
                   </pic:nvPicPr>
                   <pic:blipFill>
-                    <a:blip r:embed="rId8" cstate="print"/>
+                    <a:blip r:embed="rId9" cstate="print"/>
                     <a:srcRect/>
                     <a:stretch>
                       <a:fillRect/>
@@ -364,7 +367,7 @@
                     <pic:cNvPicPr/>
                   </pic:nvPicPr>
                   <pic:blipFill>
-                    <a:blip r:embed="rId9" cstate="print">
+                    <a:blip r:embed="rId10" cstate="print">
                       <a:extLst>
                         <a:ext uri="{28A0092B-C50C-407E-A947-70E740481C1C}">
                           <a14:useLocalDpi xmlns:a14="http://schemas.microsoft.com/office/drawing/2010/main" val="0"/>
@@ -420,13 +423,7 @@
         <w:rPr>
           <w:lang w:val="en-US"/>
         </w:rPr>
-        <w:t>April 0</w:t>
-      </w:r>
-      <w:r>
-        <w:rPr>
-          <w:lang w:val="en-US"/>
-        </w:rPr>
-        <w:t>2</w:t>
+        <w:t>August 21</w:t>
       </w:r>
       <w:r>
         <w:rPr>
@@ -498,10 +495,10 @@
           <w:lang w:val="en-US"/>
         </w:rPr>
         <w:sectPr>
-          <w:headerReference w:type="even" r:id="rId10"/>
-          <w:headerReference w:type="default" r:id="rId11"/>
-          <w:footerReference w:type="even" r:id="rId12"/>
-          <w:footerReference w:type="default" r:id="rId13"/>
+          <w:headerReference w:type="even" r:id="rId11"/>
+          <w:headerReference w:type="default" r:id="rId12"/>
+          <w:footerReference w:type="even" r:id="rId13"/>
+          <w:footerReference w:type="default" r:id="rId14"/>
           <w:pgSz w:w="11907" w:h="16839" w:code="9"/>
           <w:pgMar w:top="1417" w:right="1417" w:bottom="1417" w:left="1417" w:header="708" w:footer="708" w:gutter="0"/>
           <w:pgNumType w:start="1"/>
@@ -568,6 +565,7 @@
         </w:rPr>
         <w:t>/</w:t>
       </w:r>
+      <w:proofErr w:type="spellStart"/>
       <w:r>
         <w:rPr>
           <w:i/>
@@ -589,6 +587,7 @@
         </w:rPr>
         <w:t>Python</w:t>
       </w:r>
+      <w:proofErr w:type="spellEnd"/>
       <w:r>
         <w:rPr>
           <w:lang w:val="en-US"/>
@@ -623,7 +622,21 @@
         <w:rPr>
           <w:lang w:val="en-US"/>
         </w:rPr>
-        <w:t xml:space="preserve">with the EmStat Pico </w:t>
+        <w:t xml:space="preserve">with the </w:t>
+      </w:r>
+      <w:proofErr w:type="spellStart"/>
+      <w:r>
+        <w:rPr>
+          <w:lang w:val="en-US"/>
+        </w:rPr>
+        <w:t>EmStat</w:t>
+      </w:r>
+      <w:proofErr w:type="spellEnd"/>
+      <w:r>
+        <w:rPr>
+          <w:lang w:val="en-US"/>
+        </w:rPr>
+        <w:t xml:space="preserve"> Pico </w:t>
       </w:r>
       <w:r>
         <w:rPr>
@@ -693,7 +706,21 @@
         <w:rPr>
           <w:lang w:val="en-US"/>
         </w:rPr>
-        <w:t>for communication with the EmStat Pico.</w:t>
+        <w:t xml:space="preserve">for communication with the </w:t>
+      </w:r>
+      <w:proofErr w:type="spellStart"/>
+      <w:r>
+        <w:rPr>
+          <w:lang w:val="en-US"/>
+        </w:rPr>
+        <w:t>EmStat</w:t>
+      </w:r>
+      <w:proofErr w:type="spellEnd"/>
+      <w:r>
+        <w:rPr>
+          <w:lang w:val="en-US"/>
+        </w:rPr>
+        <w:t xml:space="preserve"> Pico.</w:t>
       </w:r>
     </w:p>
     <w:p>
@@ -756,7 +783,21 @@
         <w:rPr>
           <w:lang w:val="en-US"/>
         </w:rPr>
-        <w:t xml:space="preserve"> Cyclic Voltammetry and plots the resulting voltammogram.</w:t>
+        <w:t xml:space="preserve"> Cyclic Voltammetry and plots the resulting </w:t>
+      </w:r>
+      <w:proofErr w:type="spellStart"/>
+      <w:r>
+        <w:rPr>
+          <w:lang w:val="en-US"/>
+        </w:rPr>
+        <w:t>voltammogram</w:t>
+      </w:r>
+      <w:proofErr w:type="spellEnd"/>
+      <w:r>
+        <w:rPr>
+          <w:lang w:val="en-US"/>
+        </w:rPr>
+        <w:t>.</w:t>
       </w:r>
       <w:r>
         <w:rPr>
@@ -896,7 +937,21 @@
         <w:rPr>
           <w:lang w:val="en-US"/>
         </w:rPr>
-        <w:t xml:space="preserve">(variable type, value, unit) </w:t>
+        <w:t xml:space="preserve">(variable type, value, </w:t>
+      </w:r>
+      <w:proofErr w:type="gramStart"/>
+      <w:r>
+        <w:rPr>
+          <w:lang w:val="en-US"/>
+        </w:rPr>
+        <w:t>unit</w:t>
+      </w:r>
+      <w:proofErr w:type="gramEnd"/>
+      <w:r>
+        <w:rPr>
+          <w:lang w:val="en-US"/>
+        </w:rPr>
+        <w:t xml:space="preserve">) </w:t>
       </w:r>
       <w:r>
         <w:rPr>
@@ -914,7 +969,14 @@
         <w:rPr>
           <w:lang w:val="en-US"/>
         </w:rPr>
-        <w:t>(status,</w:t>
+        <w:t>(status</w:t>
+      </w:r>
+      <w:proofErr w:type="gramStart"/>
+      <w:r>
+        <w:rPr>
+          <w:lang w:val="en-US"/>
+        </w:rPr>
+        <w:t>,</w:t>
       </w:r>
       <w:r>
         <w:rPr>
@@ -934,6 +996,7 @@
         </w:rPr>
         <w:t>current</w:t>
       </w:r>
+      <w:proofErr w:type="gramEnd"/>
       <w:r>
         <w:rPr>
           <w:lang w:val="en-US"/>
@@ -994,7 +1057,21 @@
         <w:rPr>
           <w:lang w:val="en-US"/>
         </w:rPr>
-        <w:t>The name of the com port connected to the EmStat can be looked up in the Device manager in Control Panel in Windows, as shown below.</w:t>
+        <w:t xml:space="preserve">The name of the com port connected to the </w:t>
+      </w:r>
+      <w:proofErr w:type="spellStart"/>
+      <w:r>
+        <w:rPr>
+          <w:lang w:val="en-US"/>
+        </w:rPr>
+        <w:t>EmStat</w:t>
+      </w:r>
+      <w:proofErr w:type="spellEnd"/>
+      <w:r>
+        <w:rPr>
+          <w:lang w:val="en-US"/>
+        </w:rPr>
+        <w:t xml:space="preserve"> can be looked up in the Device manager in Control Panel in Windows, as shown below.</w:t>
       </w:r>
     </w:p>
     <w:p>
@@ -1041,7 +1118,7 @@
                     <pic:cNvPicPr/>
                   </pic:nvPicPr>
                   <pic:blipFill rotWithShape="1">
-                    <a:blip r:embed="rId14"/>
+                    <a:blip r:embed="rId15"/>
                     <a:srcRect l="2046" t="68235" r="50921" b="22215"/>
                     <a:stretch/>
                   </pic:blipFill>
@@ -1137,8 +1214,13 @@
       <w:r>
         <w:t xml:space="preserve">the </w:t>
       </w:r>
-      <w:r>
-        <w:t xml:space="preserve">EmStat </w:t>
+      <w:proofErr w:type="spellStart"/>
+      <w:r>
+        <w:t>EmStat</w:t>
+      </w:r>
+      <w:proofErr w:type="spellEnd"/>
+      <w:r>
+        <w:t xml:space="preserve"> </w:t>
       </w:r>
       <w:r>
         <w:t>Pico com</w:t>
@@ -1162,17 +1244,42 @@
         <w:t>f</w:t>
       </w:r>
       <w:r>
-        <w:t xml:space="preserve"> an EmStat Pico is connected. If an EmStat Pico is connected</w:t>
+        <w:t xml:space="preserve"> an </w:t>
+      </w:r>
+      <w:proofErr w:type="spellStart"/>
+      <w:r>
+        <w:t>EmStat</w:t>
+      </w:r>
+      <w:proofErr w:type="spellEnd"/>
+      <w:r>
+        <w:t xml:space="preserve"> Pico is connected. If an </w:t>
+      </w:r>
+      <w:proofErr w:type="spellStart"/>
+      <w:r>
+        <w:t>EmStat</w:t>
+      </w:r>
+      <w:proofErr w:type="spellEnd"/>
+      <w:r>
+        <w:t xml:space="preserve"> Pico is connected</w:t>
       </w:r>
       <w:r>
         <w:t>,</w:t>
       </w:r>
       <w:r>
-        <w:t xml:space="preserve"> the version is printed, a MethodSCRIPT file is send to the device and the returned </w:t>
+        <w:t xml:space="preserve"> the version is </w:t>
+      </w:r>
+      <w:proofErr w:type="gramStart"/>
+      <w:r>
+        <w:t>printed,</w:t>
+      </w:r>
+      <w:proofErr w:type="gramEnd"/>
+      <w:r>
+        <w:t xml:space="preserve"> a MethodSCRIPT file is send to the device and the returned </w:t>
       </w:r>
       <w:r>
         <w:t xml:space="preserve">measurement packages </w:t>
       </w:r>
+      <w:proofErr w:type="spellStart"/>
       <w:r>
         <w:t>i</w:t>
       </w:r>
@@ -1182,6 +1289,7 @@
       <w:r>
         <w:t>re</w:t>
       </w:r>
+      <w:proofErr w:type="spellEnd"/>
       <w:r>
         <w:t xml:space="preserve"> parsed into</w:t>
       </w:r>
@@ -1212,14 +1320,32 @@
       <w:r>
         <w:t xml:space="preserve">to a MethodSCRIPT, </w:t>
       </w:r>
+      <w:proofErr w:type="spellStart"/>
       <w:r>
         <w:rPr>
           <w:i/>
         </w:rPr>
         <w:t>MSExampleCV.mscr</w:t>
       </w:r>
-      <w:r>
-        <w:t xml:space="preserve">, on a Palmsens dummy cell (10 kOhm) </w:t>
+      <w:proofErr w:type="spellEnd"/>
+      <w:r>
+        <w:t xml:space="preserve">, on a </w:t>
+      </w:r>
+      <w:proofErr w:type="spellStart"/>
+      <w:r>
+        <w:t>Palmsens</w:t>
+      </w:r>
+      <w:proofErr w:type="spellEnd"/>
+      <w:r>
+        <w:t xml:space="preserve"> dummy cell (10 </w:t>
+      </w:r>
+      <w:proofErr w:type="spellStart"/>
+      <w:r>
+        <w:t>kOhm</w:t>
+      </w:r>
+      <w:proofErr w:type="spellEnd"/>
+      <w:r>
+        <w:t xml:space="preserve">) </w:t>
       </w:r>
       <w:r>
         <w:t>and its corresponding output.</w:t>
@@ -1240,8 +1366,13 @@
         </w:rPr>
       </w:pPr>
       <w:r>
-        <w:t>Pda7F8797Du;ba7F87CFBn,10,288</w:t>
-      </w:r>
+        <w:t>Pda7F8797Du</w:t>
+      </w:r>
+      <w:proofErr w:type="gramStart"/>
+      <w:r>
+        <w:t>;ba7F87CFBn,10,288</w:t>
+      </w:r>
+      <w:proofErr w:type="gramEnd"/>
     </w:p>
     <w:p>
       <w:pPr>
@@ -1351,7 +1482,35 @@
         <w:rPr>
           <w:lang w:val="en-US"/>
         </w:rPr>
-        <w:t xml:space="preserve">on a Palmsens Dummy Cell WE A (RedOx circuit) </w:t>
+        <w:t xml:space="preserve">on a </w:t>
+      </w:r>
+      <w:proofErr w:type="spellStart"/>
+      <w:r>
+        <w:rPr>
+          <w:lang w:val="en-US"/>
+        </w:rPr>
+        <w:t>Palmsens</w:t>
+      </w:r>
+      <w:proofErr w:type="spellEnd"/>
+      <w:r>
+        <w:rPr>
+          <w:lang w:val="en-US"/>
+        </w:rPr>
+        <w:t xml:space="preserve"> Dummy Cell WE A (</w:t>
+      </w:r>
+      <w:proofErr w:type="spellStart"/>
+      <w:r>
+        <w:rPr>
+          <w:lang w:val="en-US"/>
+        </w:rPr>
+        <w:t>RedOx</w:t>
+      </w:r>
+      <w:proofErr w:type="spellEnd"/>
+      <w:r>
+        <w:rPr>
+          <w:lang w:val="en-US"/>
+        </w:rPr>
+        <w:t xml:space="preserve"> circuit) </w:t>
       </w:r>
       <w:r>
         <w:rPr>
@@ -1369,7 +1528,21 @@
         <w:rPr>
           <w:lang w:val="en-US"/>
         </w:rPr>
-        <w:t xml:space="preserve"> the I vs E</w:t>
+        <w:t xml:space="preserve"> </w:t>
+      </w:r>
+      <w:proofErr w:type="gramStart"/>
+      <w:r>
+        <w:rPr>
+          <w:lang w:val="en-US"/>
+        </w:rPr>
+        <w:t>the I</w:t>
+      </w:r>
+      <w:proofErr w:type="gramEnd"/>
+      <w:r>
+        <w:rPr>
+          <w:lang w:val="en-US"/>
+        </w:rPr>
+        <w:t xml:space="preserve"> vs E</w:t>
       </w:r>
       <w:r>
         <w:rPr>
@@ -1401,7 +1574,21 @@
         <w:rPr>
           <w:lang w:val="en-US"/>
         </w:rPr>
-        <w:t xml:space="preserve">The first part of the example connects to the EmStat Pico, </w:t>
+        <w:t xml:space="preserve">The first part of the example connects to the </w:t>
+      </w:r>
+      <w:proofErr w:type="spellStart"/>
+      <w:r>
+        <w:rPr>
+          <w:lang w:val="en-US"/>
+        </w:rPr>
+        <w:t>EmStat</w:t>
+      </w:r>
+      <w:proofErr w:type="spellEnd"/>
+      <w:r>
+        <w:rPr>
+          <w:lang w:val="en-US"/>
+        </w:rPr>
+        <w:t xml:space="preserve"> Pico, </w:t>
       </w:r>
       <w:r>
         <w:rPr>
@@ -1419,7 +1606,21 @@
         <w:rPr>
           <w:lang w:val="en-US"/>
         </w:rPr>
-        <w:t xml:space="preserve"> MethodSCRIPT file "MSExampleCV.mscr"</w:t>
+        <w:t xml:space="preserve"> MethodSCRIPT file "</w:t>
+      </w:r>
+      <w:proofErr w:type="spellStart"/>
+      <w:r>
+        <w:rPr>
+          <w:lang w:val="en-US"/>
+        </w:rPr>
+        <w:t>MSExampleCV.mscr</w:t>
+      </w:r>
+      <w:proofErr w:type="spellEnd"/>
+      <w:r>
+        <w:rPr>
+          <w:lang w:val="en-US"/>
+        </w:rPr>
+        <w:t>"</w:t>
       </w:r>
       <w:r>
         <w:rPr>
@@ -1449,7 +1650,21 @@
         <w:rPr>
           <w:lang w:val="en-US"/>
         </w:rPr>
-        <w:t xml:space="preserve">to a resultfile </w:t>
+        <w:t xml:space="preserve">to a </w:t>
+      </w:r>
+      <w:proofErr w:type="spellStart"/>
+      <w:r>
+        <w:rPr>
+          <w:lang w:val="en-US"/>
+        </w:rPr>
+        <w:t>resultfile</w:t>
+      </w:r>
+      <w:proofErr w:type="spellEnd"/>
+      <w:r>
+        <w:rPr>
+          <w:lang w:val="en-US"/>
+        </w:rPr>
+        <w:t xml:space="preserve"> </w:t>
       </w:r>
       <w:r>
         <w:rPr>
@@ -1462,8 +1677,25 @@
           <w:i/>
           <w:lang w:val="en-US"/>
         </w:rPr>
-        <w:t xml:space="preserve">.dat </w:t>
-      </w:r>
+        <w:t>.</w:t>
+      </w:r>
+      <w:proofErr w:type="spellStart"/>
+      <w:r>
+        <w:rPr>
+          <w:i/>
+          <w:lang w:val="en-US"/>
+        </w:rPr>
+        <w:t>dat</w:t>
+      </w:r>
+      <w:proofErr w:type="spellEnd"/>
+      <w:r>
+        <w:rPr>
+          <w:i/>
+          <w:lang w:val="en-US"/>
+        </w:rPr>
+        <w:t xml:space="preserve"> </w:t>
+      </w:r>
+      <w:proofErr w:type="spellStart"/>
       <w:r>
         <w:rPr>
           <w:lang w:val="en-US"/>
@@ -1474,7 +1706,14 @@
         <w:rPr>
           <w:lang w:val="en-US"/>
         </w:rPr>
-        <w:t xml:space="preserve">in the </w:t>
+        <w:t>in</w:t>
+      </w:r>
+      <w:proofErr w:type="spellEnd"/>
+      <w:r>
+        <w:rPr>
+          <w:lang w:val="en-US"/>
+        </w:rPr>
+        <w:t xml:space="preserve"> the </w:t>
       </w:r>
       <w:r>
         <w:rPr>
@@ -1511,7 +1750,21 @@
         <w:rPr>
           <w:lang w:val="en-US"/>
         </w:rPr>
-        <w:t>file, parses the data to a value matrix and plots the I vs E curve</w:t>
+        <w:t xml:space="preserve">file, parses the data to a value matrix and plots </w:t>
+      </w:r>
+      <w:proofErr w:type="gramStart"/>
+      <w:r>
+        <w:rPr>
+          <w:lang w:val="en-US"/>
+        </w:rPr>
+        <w:t>the I</w:t>
+      </w:r>
+      <w:proofErr w:type="gramEnd"/>
+      <w:r>
+        <w:rPr>
+          <w:lang w:val="en-US"/>
+        </w:rPr>
+        <w:t xml:space="preserve"> vs E curve</w:t>
       </w:r>
       <w:r>
         <w:rPr>
@@ -1534,10 +1787,10 @@
           <w:lang w:val="en-US"/>
         </w:rPr>
       </w:pPr>
-      <w:bookmarkStart w:id="0" w:name="_GoBack"/>
       <w:r>
         <w:rPr>
           <w:noProof/>
+          <w:lang w:val="en-GB" w:eastAsia="en-GB"/>
         </w:rPr>
         <w:lastRenderedPageBreak/>
         <w:drawing>
@@ -1545,392 +1798,6 @@
             <wp:extent cx="3448161" cy="3105150"/>
             <wp:effectExtent l="0" t="0" r="0" b="0"/>
             <wp:docPr id="4" name="Picture 4"/>
-            <wp:cNvGraphicFramePr>
-              <a:graphicFrameLocks xmlns:a="http://schemas.openxmlformats.org/drawingml/2006/main" noChangeAspect="1"/>
-            </wp:cNvGraphicFramePr>
-            <a:graphic xmlns:a="http://schemas.openxmlformats.org/drawingml/2006/main">
-              <a:graphicData uri="http://schemas.openxmlformats.org/drawingml/2006/picture">
-                <pic:pic xmlns:pic="http://schemas.openxmlformats.org/drawingml/2006/picture">
-                  <pic:nvPicPr>
-                    <pic:cNvPr id="1" name=""/>
-                    <pic:cNvPicPr/>
-                  </pic:nvPicPr>
-                  <pic:blipFill>
-                    <a:blip r:embed="rId15"/>
-                    <a:stretch>
-                      <a:fillRect/>
-                    </a:stretch>
-                  </pic:blipFill>
-                  <pic:spPr>
-                    <a:xfrm>
-                      <a:off x="0" y="0"/>
-                      <a:ext cx="3448161" cy="3105150"/>
-                    </a:xfrm>
-                    <a:prstGeom prst="rect">
-                      <a:avLst/>
-                    </a:prstGeom>
-                  </pic:spPr>
-                </pic:pic>
-              </a:graphicData>
-            </a:graphic>
-          </wp:inline>
-        </w:drawing>
-      </w:r>
-      <w:bookmarkEnd w:id="0"/>
-      <w:r>
-        <w:rPr>
-          <w:lang w:val="en-US"/>
-        </w:rPr>
-        <w:t xml:space="preserve"> </w:t>
-      </w:r>
-    </w:p>
-    <w:p>
-      <w:pPr>
-        <w:pStyle w:val="Caption"/>
-        <w:jc w:val="left"/>
-      </w:pPr>
-      <w:bookmarkStart w:id="1" w:name="_Ref4760768"/>
-      <w:r>
-        <w:t xml:space="preserve">Figure </w:t>
-      </w:r>
-      <w:r>
-        <w:fldChar w:fldCharType="begin"/>
-      </w:r>
-      <w:r>
-        <w:instrText xml:space="preserve"> SEQ Figure \* ARABIC </w:instrText>
-      </w:r>
-      <w:r>
-        <w:fldChar w:fldCharType="separate"/>
-      </w:r>
-      <w:r>
-        <w:rPr>
-          <w:noProof/>
-        </w:rPr>
-        <w:t>2</w:t>
-      </w:r>
-      <w:r>
-        <w:fldChar w:fldCharType="end"/>
-      </w:r>
-      <w:bookmarkEnd w:id="1"/>
-      <w:r>
-        <w:t>:</w:t>
-      </w:r>
-      <w:r>
-        <w:t xml:space="preserve"> CV on </w:t>
-      </w:r>
-      <w:r>
-        <w:t xml:space="preserve">PalmSens </w:t>
-      </w:r>
-      <w:r>
-        <w:t>Dummy Cell WE A (RedOx circuit)</w:t>
-      </w:r>
-    </w:p>
-    <w:p>
-      <w:pPr>
-        <w:pStyle w:val="Heading2"/>
-      </w:pPr>
-      <w:r>
-        <w:t xml:space="preserve">Example </w:t>
-      </w:r>
-      <w:r>
-        <w:t>3</w:t>
-      </w:r>
-      <w:r>
-        <w:t xml:space="preserve">: </w:t>
-      </w:r>
-      <w:r>
-        <w:t>EIS Plot Example</w:t>
-      </w:r>
-      <w:r>
-        <w:t xml:space="preserve"> (</w:t>
-      </w:r>
-      <w:r>
-        <w:t>MS</w:t>
-      </w:r>
-      <w:r>
-        <w:t>PlotEIS</w:t>
-      </w:r>
-      <w:r>
-        <w:t>.py</w:t>
-      </w:r>
-      <w:r>
-        <w:t>)</w:t>
-      </w:r>
-    </w:p>
-    <w:p>
-      <w:pPr>
-        <w:rPr>
-          <w:lang w:val="en-US"/>
-        </w:rPr>
-      </w:pPr>
-    </w:p>
-    <w:p>
-      <w:pPr>
-        <w:rPr>
-          <w:lang w:val="en-US"/>
-        </w:rPr>
-      </w:pPr>
-      <w:r>
-        <w:rPr>
-          <w:lang w:val="en-US"/>
-        </w:rPr>
-        <w:t xml:space="preserve">This example performs </w:t>
-      </w:r>
-      <w:r>
-        <w:rPr>
-          <w:lang w:val="en-US"/>
-        </w:rPr>
-        <w:t xml:space="preserve">an </w:t>
-      </w:r>
-      <w:r>
-        <w:rPr>
-          <w:lang w:val="en-US"/>
-        </w:rPr>
-        <w:t xml:space="preserve">EIS </w:t>
-      </w:r>
-      <w:r>
-        <w:rPr>
-          <w:lang w:val="en-US"/>
-        </w:rPr>
-        <w:t xml:space="preserve">(Electrochemical Impedance Spectroscopy) </w:t>
-      </w:r>
-      <w:r>
-        <w:rPr>
-          <w:lang w:val="en-US"/>
-        </w:rPr>
-        <w:t xml:space="preserve">scan </w:t>
-      </w:r>
-      <w:r>
-        <w:rPr>
-          <w:lang w:val="en-US"/>
-        </w:rPr>
-        <w:t xml:space="preserve">on a Palmsens Dummy Cell WE C (Randles circuit) </w:t>
-      </w:r>
-      <w:r>
-        <w:rPr>
-          <w:lang w:val="en-US"/>
-        </w:rPr>
-        <w:t xml:space="preserve">and </w:t>
-      </w:r>
-      <w:r>
-        <w:rPr>
-          <w:lang w:val="en-US"/>
-        </w:rPr>
-        <w:t xml:space="preserve">generates </w:t>
-      </w:r>
-      <w:r>
-        <w:rPr>
-          <w:lang w:val="en-US"/>
-        </w:rPr>
-        <w:t>a Nyquist plot and a Bode plot</w:t>
-      </w:r>
-      <w:r>
-        <w:rPr>
-          <w:lang w:val="en-US"/>
-        </w:rPr>
-        <w:t>.</w:t>
-      </w:r>
-      <w:r>
-        <w:rPr>
-          <w:lang w:val="en-US"/>
-        </w:rPr>
-        <w:t xml:space="preserve"> </w:t>
-      </w:r>
-    </w:p>
-    <w:p>
-      <w:pPr>
-        <w:rPr>
-          <w:lang w:val="en-US"/>
-        </w:rPr>
-      </w:pPr>
-    </w:p>
-    <w:p>
-      <w:pPr>
-        <w:rPr>
-          <w:lang w:val="en-US"/>
-        </w:rPr>
-      </w:pPr>
-      <w:r>
-        <w:rPr>
-          <w:lang w:val="en-US"/>
-        </w:rPr>
-        <w:t xml:space="preserve">The parsed values are stored in a matrix, the </w:t>
-      </w:r>
-      <w:r>
-        <w:rPr>
-          <w:i/>
-          <w:lang w:val="en-US"/>
-        </w:rPr>
-        <w:t>value_matrix</w:t>
-      </w:r>
-      <w:r>
-        <w:rPr>
-          <w:lang w:val="en-US"/>
-        </w:rPr>
-        <w:t>, where the first column (0) holds the applied frequency, the second (1) holds the real part of the complex impedance and the third (2) holds the imaginary part of the complex impedance. The complex impedance is composed of the real and imaginary parts and the absolute impedance (Z) and phase is calculated from the complex impedance.</w:t>
-      </w:r>
-    </w:p>
-    <w:p>
-      <w:pPr>
-        <w:rPr>
-          <w:lang w:val="en-US"/>
-        </w:rPr>
-      </w:pPr>
-    </w:p>
-    <w:p>
-      <w:pPr>
-        <w:rPr>
-          <w:lang w:val="en-US"/>
-        </w:rPr>
-      </w:pPr>
-      <w:r>
-        <w:rPr>
-          <w:lang w:val="en-US"/>
-        </w:rPr>
-        <w:t xml:space="preserve">The </w:t>
-      </w:r>
-      <w:r>
-        <w:rPr>
-          <w:lang w:val="en-US"/>
-        </w:rPr>
-        <w:t xml:space="preserve">parsed values are stored in a matrix, the </w:t>
-      </w:r>
-      <w:r>
-        <w:rPr>
-          <w:i/>
-          <w:lang w:val="en-US"/>
-        </w:rPr>
-        <w:t>value_matrix</w:t>
-      </w:r>
-      <w:r>
-        <w:rPr>
-          <w:lang w:val="en-US"/>
-        </w:rPr>
-        <w:t>,</w:t>
-      </w:r>
-      <w:r>
-        <w:rPr>
-          <w:lang w:val="en-US"/>
-        </w:rPr>
-        <w:t xml:space="preserve">where </w:t>
-      </w:r>
-      <w:r>
-        <w:rPr>
-          <w:lang w:val="en-US"/>
-        </w:rPr>
-        <w:t xml:space="preserve">the first column (0) holds the applied frequencies, the second (1) </w:t>
-      </w:r>
-      <w:r>
-        <w:rPr>
-          <w:lang w:val="en-US"/>
-        </w:rPr>
-        <w:t xml:space="preserve">holds </w:t>
-      </w:r>
-      <w:r>
-        <w:rPr>
-          <w:lang w:val="en-US"/>
-        </w:rPr>
-        <w:t xml:space="preserve">the real part of the complex impedance and the </w:t>
-      </w:r>
-      <w:r>
-        <w:rPr>
-          <w:lang w:val="en-US"/>
-        </w:rPr>
-        <w:t>third (2)</w:t>
-      </w:r>
-      <w:r>
-        <w:rPr>
-          <w:lang w:val="en-US"/>
-        </w:rPr>
-        <w:t xml:space="preserve"> holds</w:t>
-      </w:r>
-      <w:r>
-        <w:rPr>
-          <w:lang w:val="en-US"/>
-        </w:rPr>
-        <w:t xml:space="preserve"> the imaginary part of the complex impedance.</w:t>
-      </w:r>
-      <w:r>
-        <w:rPr>
-          <w:lang w:val="en-US"/>
-        </w:rPr>
-        <w:t xml:space="preserve"> </w:t>
-      </w:r>
-      <w:r>
-        <w:rPr>
-          <w:lang w:val="en-US"/>
-        </w:rPr>
-        <w:t>The complex impedance is composed from the real and imaginary parts and</w:t>
-      </w:r>
-      <w:r>
-        <w:rPr>
-          <w:lang w:val="en-US"/>
-        </w:rPr>
-        <w:t xml:space="preserve"> the absolute impedance (Z) and phase </w:t>
-      </w:r>
-      <w:r>
-        <w:rPr>
-          <w:lang w:val="en-US"/>
-        </w:rPr>
-        <w:t>are calculated from the complex impedance</w:t>
-      </w:r>
-      <w:r>
-        <w:rPr>
-          <w:lang w:val="en-US"/>
-        </w:rPr>
-        <w:t xml:space="preserve">, </w:t>
-      </w:r>
-      <w:r>
-        <w:rPr>
-          <w:i/>
-          <w:lang w:val="en-US"/>
-        </w:rPr>
-        <w:t>zcomplex</w:t>
-      </w:r>
-      <w:r>
-        <w:rPr>
-          <w:lang w:val="en-US"/>
-        </w:rPr>
-        <w:t xml:space="preserve">. </w:t>
-      </w:r>
-      <w:r>
-        <w:rPr>
-          <w:lang w:val="en-US"/>
-        </w:rPr>
-        <w:t xml:space="preserve">A sample Nyquist plot and a Bode plot for an EIS scan on a dummy cell </w:t>
-      </w:r>
-      <w:r>
-        <w:rPr>
-          <w:lang w:val="en-US"/>
-        </w:rPr>
-        <w:t>with Randles circuit are shown below.</w:t>
-      </w:r>
-    </w:p>
-    <w:p>
-      <w:pPr>
-        <w:rPr>
-          <w:lang w:val="en-US"/>
-        </w:rPr>
-      </w:pPr>
-    </w:p>
-    <w:p>
-      <w:pPr>
-        <w:keepNext/>
-        <w:rPr>
-          <w:lang w:val="en-US"/>
-        </w:rPr>
-      </w:pPr>
-      <w:r>
-        <w:rPr>
-          <w:noProof/>
-          <w:lang w:val="en-GB" w:eastAsia="en-GB"/>
-        </w:rPr>
-        <w:lastRenderedPageBreak/>
-        <w:drawing>
-          <wp:inline distT="0" distB="0" distL="0" distR="0" wp14:anchorId="1AE5B814" wp14:editId="5C71AE11">
-            <wp:extent cx="2728776" cy="2457326"/>
-            <wp:effectExtent l="0" t="0" r="0" b="635"/>
-            <wp:docPr id="3" name="Picture 3"/>
             <wp:cNvGraphicFramePr>
               <a:graphicFrameLocks xmlns:a="http://schemas.openxmlformats.org/drawingml/2006/main" noChangeAspect="1"/>
             </wp:cNvGraphicFramePr>
@@ -1950,7 +1817,7 @@
                   <pic:spPr>
                     <a:xfrm>
                       <a:off x="0" y="0"/>
-                      <a:ext cx="2746929" cy="2473673"/>
+                      <a:ext cx="3448161" cy="3105150"/>
                     </a:xfrm>
                     <a:prstGeom prst="rect">
                       <a:avLst/>
@@ -1968,11 +1835,188 @@
         </w:rPr>
         <w:t xml:space="preserve"> </w:t>
       </w:r>
-      <w:r>
-        <w:rPr>
-          <w:lang w:val="en-US"/>
-        </w:rPr>
-        <w:t xml:space="preserve">   </w:t>
+    </w:p>
+    <w:p>
+      <w:pPr>
+        <w:pStyle w:val="Caption"/>
+        <w:jc w:val="left"/>
+      </w:pPr>
+      <w:bookmarkStart w:id="1" w:name="_Ref4760768"/>
+      <w:r>
+        <w:t xml:space="preserve">Figure </w:t>
+      </w:r>
+      <w:r>
+        <w:fldChar w:fldCharType="begin"/>
+      </w:r>
+      <w:r>
+        <w:instrText xml:space="preserve"> SEQ Figure \* ARABIC </w:instrText>
+      </w:r>
+      <w:r>
+        <w:fldChar w:fldCharType="separate"/>
+      </w:r>
+      <w:r>
+        <w:rPr>
+          <w:noProof/>
+        </w:rPr>
+        <w:t>2</w:t>
+      </w:r>
+      <w:r>
+        <w:fldChar w:fldCharType="end"/>
+      </w:r>
+      <w:bookmarkEnd w:id="1"/>
+      <w:r>
+        <w:t>:</w:t>
+      </w:r>
+      <w:r>
+        <w:t xml:space="preserve"> CV on </w:t>
+      </w:r>
+      <w:r>
+        <w:t xml:space="preserve">PalmSens </w:t>
+      </w:r>
+      <w:r>
+        <w:t>Dummy Cell WE A (</w:t>
+      </w:r>
+      <w:proofErr w:type="spellStart"/>
+      <w:r>
+        <w:t>RedOx</w:t>
+      </w:r>
+      <w:proofErr w:type="spellEnd"/>
+      <w:r>
+        <w:t xml:space="preserve"> circuit)</w:t>
+      </w:r>
+    </w:p>
+    <w:p>
+      <w:pPr>
+        <w:pStyle w:val="Heading2"/>
+      </w:pPr>
+      <w:r>
+        <w:t xml:space="preserve">Example </w:t>
+      </w:r>
+      <w:r>
+        <w:t>3</w:t>
+      </w:r>
+      <w:r>
+        <w:t xml:space="preserve">: </w:t>
+      </w:r>
+      <w:r>
+        <w:t>EIS Plot Example</w:t>
+      </w:r>
+      <w:r>
+        <w:t xml:space="preserve"> (</w:t>
+      </w:r>
+      <w:r>
+        <w:t>MS</w:t>
+      </w:r>
+      <w:r>
+        <w:t>PlotEIS</w:t>
+      </w:r>
+      <w:r>
+        <w:t>.py</w:t>
+      </w:r>
+      <w:r>
+        <w:t>)</w:t>
+      </w:r>
+    </w:p>
+    <w:p>
+      <w:pPr>
+        <w:rPr>
+          <w:lang w:val="en-US"/>
+        </w:rPr>
+      </w:pPr>
+    </w:p>
+    <w:p>
+      <w:pPr>
+        <w:rPr>
+          <w:lang w:val="en-US"/>
+        </w:rPr>
+      </w:pPr>
+      <w:r>
+        <w:rPr>
+          <w:lang w:val="en-US"/>
+        </w:rPr>
+        <w:t xml:space="preserve">This example performs </w:t>
+      </w:r>
+      <w:r>
+        <w:rPr>
+          <w:lang w:val="en-US"/>
+        </w:rPr>
+        <w:t xml:space="preserve">an </w:t>
+      </w:r>
+      <w:r>
+        <w:rPr>
+          <w:lang w:val="en-US"/>
+        </w:rPr>
+        <w:t xml:space="preserve">EIS </w:t>
+      </w:r>
+      <w:r>
+        <w:rPr>
+          <w:lang w:val="en-US"/>
+        </w:rPr>
+        <w:t xml:space="preserve">(Electrochemical Impedance Spectroscopy) </w:t>
+      </w:r>
+      <w:r>
+        <w:rPr>
+          <w:lang w:val="en-US"/>
+        </w:rPr>
+        <w:t xml:space="preserve">scan </w:t>
+      </w:r>
+      <w:r>
+        <w:rPr>
+          <w:lang w:val="en-US"/>
+        </w:rPr>
+        <w:t xml:space="preserve">on a </w:t>
+      </w:r>
+      <w:proofErr w:type="spellStart"/>
+      <w:r>
+        <w:rPr>
+          <w:lang w:val="en-US"/>
+        </w:rPr>
+        <w:t>Palmsens</w:t>
+      </w:r>
+      <w:proofErr w:type="spellEnd"/>
+      <w:r>
+        <w:rPr>
+          <w:lang w:val="en-US"/>
+        </w:rPr>
+        <w:t xml:space="preserve"> Dummy Cell WE C (</w:t>
+      </w:r>
+      <w:proofErr w:type="spellStart"/>
+      <w:r>
+        <w:rPr>
+          <w:lang w:val="en-US"/>
+        </w:rPr>
+        <w:t>Randles</w:t>
+      </w:r>
+      <w:proofErr w:type="spellEnd"/>
+      <w:r>
+        <w:rPr>
+          <w:lang w:val="en-US"/>
+        </w:rPr>
+        <w:t xml:space="preserve"> circuit) </w:t>
+      </w:r>
+      <w:r>
+        <w:rPr>
+          <w:lang w:val="en-US"/>
+        </w:rPr>
+        <w:t xml:space="preserve">and </w:t>
+      </w:r>
+      <w:r>
+        <w:rPr>
+          <w:lang w:val="en-US"/>
+        </w:rPr>
+        <w:t xml:space="preserve">generates </w:t>
+      </w:r>
+      <w:r>
+        <w:rPr>
+          <w:lang w:val="en-US"/>
+        </w:rPr>
+        <w:t>a Nyquist plot and a Bode plot</w:t>
+      </w:r>
+      <w:r>
+        <w:rPr>
+          <w:lang w:val="en-US"/>
+        </w:rPr>
+        <w:t>.</w:t>
       </w:r>
       <w:r>
         <w:rPr>
@@ -1980,16 +2024,229 @@
         </w:rPr>
         <w:t xml:space="preserve"> </w:t>
       </w:r>
+    </w:p>
+    <w:p>
+      <w:pPr>
+        <w:rPr>
+          <w:lang w:val="en-US"/>
+        </w:rPr>
+      </w:pPr>
+    </w:p>
+    <w:p>
+      <w:pPr>
+        <w:rPr>
+          <w:lang w:val="en-US"/>
+        </w:rPr>
+      </w:pPr>
+      <w:r>
+        <w:rPr>
+          <w:lang w:val="en-US"/>
+        </w:rPr>
+        <w:t xml:space="preserve">The parsed values are stored in a matrix, the </w:t>
+      </w:r>
+      <w:proofErr w:type="spellStart"/>
+      <w:r>
+        <w:rPr>
+          <w:i/>
+          <w:lang w:val="en-US"/>
+        </w:rPr>
+        <w:t>value_matrix</w:t>
+      </w:r>
+      <w:proofErr w:type="spellEnd"/>
+      <w:r>
+        <w:rPr>
+          <w:lang w:val="en-US"/>
+        </w:rPr>
+        <w:t>, where the first column (0) holds the applied frequency, the second (1) holds the real part of the complex impedance and the third (2) holds the imaginary part of the complex impedance. The complex impedance is composed of the real and imaginary parts and the absolute impedance (Z) and phase is calculated from the complex impedance.</w:t>
+      </w:r>
+    </w:p>
+    <w:p>
+      <w:pPr>
+        <w:rPr>
+          <w:lang w:val="en-US"/>
+        </w:rPr>
+      </w:pPr>
+    </w:p>
+    <w:p>
+      <w:pPr>
+        <w:rPr>
+          <w:lang w:val="en-US"/>
+        </w:rPr>
+      </w:pPr>
+      <w:r>
+        <w:rPr>
+          <w:lang w:val="en-US"/>
+        </w:rPr>
+        <w:t xml:space="preserve">The </w:t>
+      </w:r>
+      <w:r>
+        <w:rPr>
+          <w:lang w:val="en-US"/>
+        </w:rPr>
+        <w:t xml:space="preserve">parsed values are stored in a matrix, the </w:t>
+      </w:r>
+      <w:proofErr w:type="spellStart"/>
+      <w:r>
+        <w:rPr>
+          <w:i/>
+          <w:lang w:val="en-US"/>
+        </w:rPr>
+        <w:t>value_matrix</w:t>
+      </w:r>
+      <w:proofErr w:type="gramStart"/>
+      <w:r>
+        <w:rPr>
+          <w:lang w:val="en-US"/>
+        </w:rPr>
+        <w:t>,</w:t>
+      </w:r>
+      <w:r>
+        <w:rPr>
+          <w:lang w:val="en-US"/>
+        </w:rPr>
+        <w:t>where</w:t>
+      </w:r>
+      <w:proofErr w:type="spellEnd"/>
+      <w:proofErr w:type="gramEnd"/>
+      <w:r>
+        <w:rPr>
+          <w:lang w:val="en-US"/>
+        </w:rPr>
+        <w:t xml:space="preserve"> </w:t>
+      </w:r>
+      <w:r>
+        <w:rPr>
+          <w:lang w:val="en-US"/>
+        </w:rPr>
+        <w:t xml:space="preserve">the first column (0) holds the applied frequencies, the second (1) </w:t>
+      </w:r>
+      <w:r>
+        <w:rPr>
+          <w:lang w:val="en-US"/>
+        </w:rPr>
+        <w:t xml:space="preserve">holds </w:t>
+      </w:r>
+      <w:r>
+        <w:rPr>
+          <w:lang w:val="en-US"/>
+        </w:rPr>
+        <w:t xml:space="preserve">the real part of the complex impedance and the </w:t>
+      </w:r>
+      <w:r>
+        <w:rPr>
+          <w:lang w:val="en-US"/>
+        </w:rPr>
+        <w:t>third (2)</w:t>
+      </w:r>
+      <w:r>
+        <w:rPr>
+          <w:lang w:val="en-US"/>
+        </w:rPr>
+        <w:t xml:space="preserve"> holds</w:t>
+      </w:r>
+      <w:r>
+        <w:rPr>
+          <w:lang w:val="en-US"/>
+        </w:rPr>
+        <w:t xml:space="preserve"> the imaginary part of the complex impedance.</w:t>
+      </w:r>
+      <w:r>
+        <w:rPr>
+          <w:lang w:val="en-US"/>
+        </w:rPr>
+        <w:t xml:space="preserve"> </w:t>
+      </w:r>
+      <w:r>
+        <w:rPr>
+          <w:lang w:val="en-US"/>
+        </w:rPr>
+        <w:t>The complex impedance is composed from the real and imaginary parts and</w:t>
+      </w:r>
+      <w:r>
+        <w:rPr>
+          <w:lang w:val="en-US"/>
+        </w:rPr>
+        <w:t xml:space="preserve"> the absolute impedance (Z) and phase </w:t>
+      </w:r>
+      <w:r>
+        <w:rPr>
+          <w:lang w:val="en-US"/>
+        </w:rPr>
+        <w:t>are calculated from the complex impedance</w:t>
+      </w:r>
+      <w:r>
+        <w:rPr>
+          <w:lang w:val="en-US"/>
+        </w:rPr>
+        <w:t xml:space="preserve">, </w:t>
+      </w:r>
+      <w:proofErr w:type="spellStart"/>
+      <w:r>
+        <w:rPr>
+          <w:i/>
+          <w:lang w:val="en-US"/>
+        </w:rPr>
+        <w:t>zcomplex</w:t>
+      </w:r>
+      <w:proofErr w:type="spellEnd"/>
+      <w:r>
+        <w:rPr>
+          <w:lang w:val="en-US"/>
+        </w:rPr>
+        <w:t xml:space="preserve">. </w:t>
+      </w:r>
+      <w:r>
+        <w:rPr>
+          <w:lang w:val="en-US"/>
+        </w:rPr>
+        <w:t xml:space="preserve">A sample Nyquist plot and a Bode plot for an EIS scan on a dummy cell </w:t>
+      </w:r>
+      <w:r>
+        <w:rPr>
+          <w:lang w:val="en-US"/>
+        </w:rPr>
+        <w:t xml:space="preserve">with </w:t>
+      </w:r>
+      <w:proofErr w:type="spellStart"/>
+      <w:r>
+        <w:rPr>
+          <w:lang w:val="en-US"/>
+        </w:rPr>
+        <w:t>Randles</w:t>
+      </w:r>
+      <w:proofErr w:type="spellEnd"/>
+      <w:r>
+        <w:rPr>
+          <w:lang w:val="en-US"/>
+        </w:rPr>
+        <w:t xml:space="preserve"> circuit are shown below.</w:t>
+      </w:r>
+    </w:p>
+    <w:p>
+      <w:pPr>
+        <w:rPr>
+          <w:lang w:val="en-US"/>
+        </w:rPr>
+      </w:pPr>
+    </w:p>
+    <w:p>
+      <w:pPr>
+        <w:keepNext/>
+        <w:rPr>
+          <w:lang w:val="en-US"/>
+        </w:rPr>
+      </w:pPr>
       <w:r>
         <w:rPr>
           <w:noProof/>
-          <w:lang w:val="en-US"/>
-        </w:rPr>
+          <w:lang w:val="en-GB" w:eastAsia="en-GB"/>
+        </w:rPr>
+        <w:lastRenderedPageBreak/>
         <w:drawing>
-          <wp:inline distT="0" distB="0" distL="0" distR="0" wp14:anchorId="26AAD2BE" wp14:editId="02639B11">
-            <wp:extent cx="2733675" cy="2461739"/>
-            <wp:effectExtent l="0" t="0" r="0" b="0"/>
-            <wp:docPr id="6" name="Picture 6"/>
+          <wp:inline distT="0" distB="0" distL="0" distR="0" wp14:anchorId="1AE5B814" wp14:editId="5C71AE11">
+            <wp:extent cx="2728776" cy="2457326"/>
+            <wp:effectExtent l="0" t="0" r="0" b="635"/>
+            <wp:docPr id="3" name="Picture 3"/>
             <wp:cNvGraphicFramePr>
               <a:graphicFrameLocks xmlns:a="http://schemas.openxmlformats.org/drawingml/2006/main" noChangeAspect="1"/>
             </wp:cNvGraphicFramePr>
@@ -2009,6 +2266,65 @@
                   <pic:spPr>
                     <a:xfrm>
                       <a:off x="0" y="0"/>
+                      <a:ext cx="2746929" cy="2473673"/>
+                    </a:xfrm>
+                    <a:prstGeom prst="rect">
+                      <a:avLst/>
+                    </a:prstGeom>
+                  </pic:spPr>
+                </pic:pic>
+              </a:graphicData>
+            </a:graphic>
+          </wp:inline>
+        </w:drawing>
+      </w:r>
+      <w:r>
+        <w:rPr>
+          <w:lang w:val="en-US"/>
+        </w:rPr>
+        <w:t xml:space="preserve"> </w:t>
+      </w:r>
+      <w:r>
+        <w:rPr>
+          <w:lang w:val="en-US"/>
+        </w:rPr>
+        <w:t xml:space="preserve">   </w:t>
+      </w:r>
+      <w:r>
+        <w:rPr>
+          <w:lang w:val="en-US"/>
+        </w:rPr>
+        <w:t xml:space="preserve"> </w:t>
+      </w:r>
+      <w:r>
+        <w:rPr>
+          <w:noProof/>
+          <w:lang w:val="en-GB" w:eastAsia="en-GB"/>
+        </w:rPr>
+        <w:drawing>
+          <wp:inline distT="0" distB="0" distL="0" distR="0" wp14:anchorId="26AAD2BE" wp14:editId="02639B11">
+            <wp:extent cx="2733675" cy="2461739"/>
+            <wp:effectExtent l="0" t="0" r="0" b="0"/>
+            <wp:docPr id="6" name="Picture 6"/>
+            <wp:cNvGraphicFramePr>
+              <a:graphicFrameLocks xmlns:a="http://schemas.openxmlformats.org/drawingml/2006/main" noChangeAspect="1"/>
+            </wp:cNvGraphicFramePr>
+            <a:graphic xmlns:a="http://schemas.openxmlformats.org/drawingml/2006/main">
+              <a:graphicData uri="http://schemas.openxmlformats.org/drawingml/2006/picture">
+                <pic:pic xmlns:pic="http://schemas.openxmlformats.org/drawingml/2006/picture">
+                  <pic:nvPicPr>
+                    <pic:cNvPr id="1" name=""/>
+                    <pic:cNvPicPr/>
+                  </pic:nvPicPr>
+                  <pic:blipFill>
+                    <a:blip r:embed="rId18"/>
+                    <a:stretch>
+                      <a:fillRect/>
+                    </a:stretch>
+                  </pic:blipFill>
+                  <pic:spPr>
+                    <a:xfrm>
+                      <a:off x="0" y="0"/>
                       <a:ext cx="2762724" cy="2487898"/>
                     </a:xfrm>
                     <a:prstGeom prst="rect">
@@ -2181,7 +2497,21 @@
         <w:rPr>
           <w:lang w:val="en-US"/>
         </w:rPr>
-        <w:t>The examples have been developed using the Spyder IDE as part of the Anaconda distribution.</w:t>
+        <w:t xml:space="preserve">The examples have been developed using the </w:t>
+      </w:r>
+      <w:proofErr w:type="spellStart"/>
+      <w:r>
+        <w:rPr>
+          <w:lang w:val="en-US"/>
+        </w:rPr>
+        <w:t>Spyder</w:t>
+      </w:r>
+      <w:proofErr w:type="spellEnd"/>
+      <w:r>
+        <w:rPr>
+          <w:lang w:val="en-US"/>
+        </w:rPr>
+        <w:t xml:space="preserve"> IDE as part of the Anaconda distribution.</w:t>
       </w:r>
     </w:p>
     <w:p>
@@ -2265,6 +2595,7 @@
         </w:rPr>
         <w:t xml:space="preserve">The MethodSCRIPT can be read from a txt file stored in the </w:t>
       </w:r>
+      <w:proofErr w:type="spellStart"/>
       <w:r>
         <w:rPr>
           <w:i/>
@@ -2272,6 +2603,7 @@
         </w:rPr>
         <w:t>MScriptFile</w:t>
       </w:r>
+      <w:proofErr w:type="spellEnd"/>
       <w:r>
         <w:rPr>
           <w:lang w:val="en-US"/>
@@ -2357,11 +2689,33 @@
           <w:rStyle w:val="code"/>
         </w:rPr>
       </w:pPr>
+      <w:proofErr w:type="gramStart"/>
       <w:r>
         <w:rPr>
           <w:rStyle w:val="code"/>
         </w:rPr>
-        <w:t>response = ser.readline()</w:t>
+        <w:t>response</w:t>
+      </w:r>
+      <w:proofErr w:type="gramEnd"/>
+      <w:r>
+        <w:rPr>
+          <w:rStyle w:val="code"/>
+        </w:rPr>
+        <w:t xml:space="preserve"> = </w:t>
+      </w:r>
+      <w:proofErr w:type="spellStart"/>
+      <w:r>
+        <w:rPr>
+          <w:rStyle w:val="code"/>
+        </w:rPr>
+        <w:t>ser.readline</w:t>
+      </w:r>
+      <w:proofErr w:type="spellEnd"/>
+      <w:r>
+        <w:rPr>
+          <w:rStyle w:val="code"/>
+        </w:rPr>
+        <w:t>()</w:t>
       </w:r>
     </w:p>
     <w:p>
@@ -2389,72 +2743,153 @@
         </w:rPr>
         <w:t xml:space="preserve">The measurement data packages returned by the method </w:t>
       </w:r>
+      <w:proofErr w:type="spellStart"/>
+      <w:proofErr w:type="gramStart"/>
       <w:r>
         <w:rPr>
           <w:i/>
           <w:iCs/>
           <w:lang w:val="en-US"/>
         </w:rPr>
-        <w:t>ser.readline()</w:t>
-      </w:r>
-      <w:r>
-        <w:rPr>
+        <w:t>ser.readline</w:t>
+      </w:r>
+      <w:proofErr w:type="spellEnd"/>
+      <w:r>
+        <w:rPr>
+          <w:i/>
           <w:iCs/>
           <w:lang w:val="en-US"/>
         </w:rPr>
+        <w:t>(</w:t>
+      </w:r>
+      <w:proofErr w:type="gramEnd"/>
+      <w:r>
+        <w:rPr>
+          <w:i/>
+          <w:iCs/>
+          <w:lang w:val="en-US"/>
+        </w:rPr>
+        <w:t>)</w:t>
+      </w:r>
+      <w:r>
+        <w:rPr>
+          <w:iCs/>
+          <w:lang w:val="en-US"/>
+        </w:rPr>
         <w:t xml:space="preserve">, can be parsed further to obtain the actual data values. </w:t>
       </w:r>
       <w:r>
         <w:rPr>
           <w:lang w:val="en-US"/>
         </w:rPr>
-        <w:t>Here’s a set of data packages received from a Linear Sweep Voltammetry (LSV) measurement on a dummy cell with 10 kOhm resistance.</w:t>
-      </w:r>
-    </w:p>
-    <w:p>
-      <w:pPr>
-        <w:rPr>
-          <w:lang w:val="en-US"/>
-        </w:rPr>
-      </w:pPr>
-    </w:p>
-    <w:p>
-      <w:pPr>
-        <w:rPr>
-          <w:lang w:val="en-US"/>
-        </w:rPr>
-      </w:pPr>
-      <w:r>
-        <w:rPr>
-          <w:lang w:val="en-US"/>
-        </w:rPr>
-        <w:t>eM0000\n</w:t>
-      </w:r>
-    </w:p>
-    <w:p>
-      <w:pPr>
-        <w:rPr>
-          <w:lang w:val="en-US"/>
-        </w:rPr>
-      </w:pPr>
-      <w:r>
-        <w:rPr>
-          <w:lang w:val="en-US"/>
-        </w:rPr>
-        <w:t>Pda7F85F3Fu;ba48D503Dp,10,288\n</w:t>
-      </w:r>
-    </w:p>
-    <w:p>
-      <w:pPr>
-        <w:rPr>
-          <w:lang w:val="en-US"/>
-        </w:rPr>
-      </w:pPr>
-      <w:r>
-        <w:rPr>
-          <w:lang w:val="en-US"/>
-        </w:rPr>
-        <w:t>Pda7F9234Bu;ba4E2C324p,10,288\n</w:t>
+        <w:t xml:space="preserve">Here’s a set of data packages received from a Linear Sweep Voltammetry (LSV) measurement on a dummy cell with 10 </w:t>
+      </w:r>
+      <w:proofErr w:type="spellStart"/>
+      <w:r>
+        <w:rPr>
+          <w:lang w:val="en-US"/>
+        </w:rPr>
+        <w:t>kOhm</w:t>
+      </w:r>
+      <w:proofErr w:type="spellEnd"/>
+      <w:r>
+        <w:rPr>
+          <w:lang w:val="en-US"/>
+        </w:rPr>
+        <w:t xml:space="preserve"> resistance.</w:t>
+      </w:r>
+    </w:p>
+    <w:p>
+      <w:pPr>
+        <w:rPr>
+          <w:lang w:val="en-US"/>
+        </w:rPr>
+      </w:pPr>
+    </w:p>
+    <w:p>
+      <w:pPr>
+        <w:rPr>
+          <w:lang w:val="en-US"/>
+        </w:rPr>
+      </w:pPr>
+      <w:r>
+        <w:rPr>
+          <w:lang w:val="en-US"/>
+        </w:rPr>
+        <w:t>e</w:t>
+      </w:r>
+      <w:r>
+        <w:rPr>
+          <w:lang w:val="en-US"/>
+        </w:rPr>
+        <w:t>\n</w:t>
+      </w:r>
+    </w:p>
+    <w:p>
+      <w:pPr>
+        <w:rPr>
+          <w:lang w:val="en-US"/>
+        </w:rPr>
+      </w:pPr>
+      <w:r>
+        <w:rPr>
+          <w:lang w:val="en-US"/>
+        </w:rPr>
+        <w:t>M0000\n</w:t>
+      </w:r>
+    </w:p>
+    <w:p>
+      <w:pPr>
+        <w:rPr>
+          <w:lang w:val="en-US"/>
+        </w:rPr>
+      </w:pPr>
+      <w:r>
+        <w:rPr>
+          <w:lang w:val="en-US"/>
+        </w:rPr>
+        <w:t>Pda7F85F3Fu</w:t>
+      </w:r>
+      <w:proofErr w:type="gramStart"/>
+      <w:r>
+        <w:rPr>
+          <w:lang w:val="en-US"/>
+        </w:rPr>
+        <w:t>;ba48D503Dp,10,288</w:t>
+      </w:r>
+      <w:proofErr w:type="gramEnd"/>
+      <w:r>
+        <w:rPr>
+          <w:lang w:val="en-US"/>
+        </w:rPr>
+        <w:t>\n</w:t>
+      </w:r>
+    </w:p>
+    <w:p>
+      <w:pPr>
+        <w:rPr>
+          <w:lang w:val="en-US"/>
+        </w:rPr>
+      </w:pPr>
+      <w:r>
+        <w:rPr>
+          <w:lang w:val="en-US"/>
+        </w:rPr>
+        <w:t>Pda7F9234Bu</w:t>
+      </w:r>
+      <w:proofErr w:type="gramStart"/>
+      <w:r>
+        <w:rPr>
+          <w:lang w:val="en-US"/>
+        </w:rPr>
+        <w:t>;ba4E2C324p,10,288</w:t>
+      </w:r>
+      <w:proofErr w:type="gramEnd"/>
+      <w:r>
+        <w:rPr>
+          <w:lang w:val="en-US"/>
+        </w:rPr>
+        <w:t>\n</w:t>
       </w:r>
     </w:p>
     <w:p>
@@ -2516,7 +2951,21 @@
         <w:rPr>
           <w:lang w:val="en-US"/>
         </w:rPr>
-        <w:t xml:space="preserve">While parsing a measurement package, various identifiers are used to identify the type of package. For example, In the above sample, </w:t>
+        <w:t xml:space="preserve">While parsing a measurement package, various identifiers are used to identify the type of package. For example, </w:t>
+      </w:r>
+      <w:proofErr w:type="gramStart"/>
+      <w:r>
+        <w:rPr>
+          <w:lang w:val="en-US"/>
+        </w:rPr>
+        <w:t>In</w:t>
+      </w:r>
+      <w:proofErr w:type="gramEnd"/>
+      <w:r>
+        <w:rPr>
+          <w:lang w:val="en-US"/>
+        </w:rPr>
+        <w:t xml:space="preserve"> the above sample, </w:t>
       </w:r>
     </w:p>
     <w:p>
@@ -2541,7 +2990,21 @@
         <w:rPr>
           <w:lang w:val="en-US"/>
         </w:rPr>
-        <w:t>‘e’</w:t>
+        <w:t>‘</w:t>
+      </w:r>
+      <w:proofErr w:type="gramStart"/>
+      <w:r>
+        <w:rPr>
+          <w:lang w:val="en-US"/>
+        </w:rPr>
+        <w:t>e</w:t>
+      </w:r>
+      <w:proofErr w:type="gramEnd"/>
+      <w:r>
+        <w:rPr>
+          <w:lang w:val="en-US"/>
+        </w:rPr>
+        <w:t>’</w:t>
       </w:r>
       <w:r>
         <w:rPr>
@@ -2571,6 +3034,7 @@
         <w:rPr>
           <w:lang w:val="en-US"/>
         </w:rPr>
+        <w:lastRenderedPageBreak/>
         <w:t>‘M’</w:t>
       </w:r>
       <w:r>
@@ -2595,7 +3059,6 @@
         <w:rPr>
           <w:lang w:val="en-US"/>
         </w:rPr>
-        <w:lastRenderedPageBreak/>
         <w:t>‘P’ marks the beginning of a measurement data package.</w:t>
       </w:r>
     </w:p>
@@ -2653,7 +3116,14 @@
         <w:rPr>
           <w:lang w:val="en-US"/>
         </w:rPr>
-        <w:t>‘p</w:t>
+        <w:t>‘</w:t>
+      </w:r>
+      <w:proofErr w:type="spellStart"/>
+      <w:r>
+        <w:rPr>
+          <w:lang w:val="en-US"/>
+        </w:rPr>
+        <w:t>p</w:t>
       </w:r>
       <w:r>
         <w:rPr>
@@ -2661,6 +3131,7 @@
         </w:rPr>
         <w:t>ck</w:t>
       </w:r>
+      <w:proofErr w:type="spellEnd"/>
       <w:r>
         <w:rPr>
           <w:i/>
@@ -2724,13 +3195,28 @@
           <w:i/>
           <w:lang w:val="en-US"/>
         </w:rPr>
-        <w:t xml:space="preserve">variable types </w:t>
-      </w:r>
-      <w:r>
-        <w:rPr>
-          <w:lang w:val="en-US"/>
-        </w:rPr>
-        <w:t xml:space="preserve"> can be sent with the MethodSCRIPT and received as measurement data values.</w:t>
+        <w:t xml:space="preserve">variable </w:t>
+      </w:r>
+      <w:proofErr w:type="gramStart"/>
+      <w:r>
+        <w:rPr>
+          <w:i/>
+          <w:lang w:val="en-US"/>
+        </w:rPr>
+        <w:t xml:space="preserve">types </w:t>
+      </w:r>
+      <w:r>
+        <w:rPr>
+          <w:lang w:val="en-US"/>
+        </w:rPr>
+        <w:t xml:space="preserve"> can</w:t>
+      </w:r>
+      <w:proofErr w:type="gramEnd"/>
+      <w:r>
+        <w:rPr>
+          <w:lang w:val="en-US"/>
+        </w:rPr>
+        <w:t xml:space="preserve"> be sent with the MethodSCRIPT and received as measurement data values.</w:t>
       </w:r>
     </w:p>
     <w:p>
@@ -2853,11 +3339,19 @@
           <w:lang w:val="en-US"/>
         </w:rPr>
       </w:pPr>
-      <w:r>
-        <w:rPr>
-          <w:lang w:val="en-US"/>
-        </w:rPr>
-        <w:t>CurrentStatus (</w:t>
+      <w:proofErr w:type="spellStart"/>
+      <w:r>
+        <w:rPr>
+          <w:lang w:val="en-US"/>
+        </w:rPr>
+        <w:t>CurrentStatus</w:t>
+      </w:r>
+      <w:proofErr w:type="spellEnd"/>
+      <w:r>
+        <w:rPr>
+          <w:lang w:val="en-US"/>
+        </w:rPr>
+        <w:t xml:space="preserve"> (</w:t>
       </w:r>
       <w:r>
         <w:rPr>
@@ -2932,11 +3426,19 @@
           <w:lang w:val="en-US"/>
         </w:rPr>
       </w:pPr>
-      <w:r>
-        <w:rPr>
-          <w:lang w:val="en-US"/>
-        </w:rPr>
-        <w:t>CurrentRange (the current range in use)</w:t>
+      <w:proofErr w:type="spellStart"/>
+      <w:r>
+        <w:rPr>
+          <w:lang w:val="en-US"/>
+        </w:rPr>
+        <w:t>CurrentRange</w:t>
+      </w:r>
+      <w:proofErr w:type="spellEnd"/>
+      <w:r>
+        <w:rPr>
+          <w:lang w:val="en-US"/>
+        </w:rPr>
+        <w:t xml:space="preserve"> (the current range in use)</w:t>
       </w:r>
     </w:p>
     <w:p>
@@ -2966,7 +3468,7 @@
 </file>
 
 <file path=word/endnotes.xml><?xml version="1.0" encoding="utf-8"?>
-<w:endnotes xmlns:wpc="http://schemas.microsoft.com/office/word/2010/wordprocessingCanvas" xmlns:cx="http://schemas.microsoft.com/office/drawing/2014/chartex" xmlns:cx1="http://schemas.microsoft.com/office/drawing/2015/9/8/chartex" xmlns:cx2="http://schemas.microsoft.com/office/drawing/2015/10/21/chartex" xmlns:cx3="http://schemas.microsoft.com/office/drawing/2016/5/9/chartex" xmlns:cx4="http://schemas.microsoft.com/office/drawing/2016/5/10/chartex" xmlns:cx5="http://schemas.microsoft.com/office/drawing/2016/5/11/chartex" xmlns:cx6="http://schemas.microsoft.com/office/drawing/2016/5/12/chartex" xmlns:cx7="http://schemas.microsoft.com/office/drawing/2016/5/13/chartex" xmlns:cx8="http://schemas.microsoft.com/office/drawing/2016/5/14/chartex" xmlns:mc="http://schemas.openxmlformats.org/markup-compatibility/2006" xmlns:aink="http://schemas.microsoft.com/office/drawing/2016/ink" xmlns:am3d="http://schemas.microsoft.com/office/drawing/2017/model3d" xmlns:o="urn:schemas-microsoft-com:office:office" xmlns:r="http://schemas.openxmlformats.org/officeDocument/2006/relationships" xmlns:m="http://schemas.openxmlformats.org/officeDocument/2006/math" xmlns:v="urn:schemas-microsoft-com:vml" xmlns:wp14="http://schemas.microsoft.com/office/word/2010/wordprocessingDrawing" xmlns:wp="http://schemas.openxmlformats.org/drawingml/2006/wordprocessingDrawing" xmlns:w10="urn:schemas-microsoft-com:office:word" xmlns:w="http://schemas.openxmlformats.org/wordprocessingml/2006/main" xmlns:w14="http://schemas.microsoft.com/office/word/2010/wordml" xmlns:w15="http://schemas.microsoft.com/office/word/2012/wordml" xmlns:w16cid="http://schemas.microsoft.com/office/word/2016/wordml/cid" xmlns:w16se="http://schemas.microsoft.com/office/word/2015/wordml/symex" xmlns:wpg="http://schemas.microsoft.com/office/word/2010/wordprocessingGroup" xmlns:wpi="http://schemas.microsoft.com/office/word/2010/wordprocessingInk" xmlns:wne="http://schemas.microsoft.com/office/word/2006/wordml" xmlns:wps="http://schemas.microsoft.com/office/word/2010/wordprocessingShape" mc:Ignorable="w14 w15 w16se w16cid wp14">
+<w:endnotes xmlns:wpc="http://schemas.microsoft.com/office/word/2010/wordprocessingCanvas" xmlns:mc="http://schemas.openxmlformats.org/markup-compatibility/2006" xmlns:o="urn:schemas-microsoft-com:office:office" xmlns:r="http://schemas.openxmlformats.org/officeDocument/2006/relationships" xmlns:m="http://schemas.openxmlformats.org/officeDocument/2006/math" xmlns:v="urn:schemas-microsoft-com:vml" xmlns:wp14="http://schemas.microsoft.com/office/word/2010/wordprocessingDrawing" xmlns:wp="http://schemas.openxmlformats.org/drawingml/2006/wordprocessingDrawing" xmlns:w10="urn:schemas-microsoft-com:office:word" xmlns:w="http://schemas.openxmlformats.org/wordprocessingml/2006/main" xmlns:w14="http://schemas.microsoft.com/office/word/2010/wordml" xmlns:wpg="http://schemas.microsoft.com/office/word/2010/wordprocessingGroup" xmlns:wpi="http://schemas.microsoft.com/office/word/2010/wordprocessingInk" xmlns:wne="http://schemas.microsoft.com/office/word/2006/wordml" xmlns:wps="http://schemas.microsoft.com/office/word/2010/wordprocessingShape" mc:Ignorable="w14 wp14">
   <w:endnote w:type="separator" w:id="-1">
     <w:p>
       <w:r>
@@ -2985,7 +3487,7 @@
 </file>
 
 <file path=word/footer1.xml><?xml version="1.0" encoding="utf-8"?>
-<w:ftr xmlns:wpc="http://schemas.microsoft.com/office/word/2010/wordprocessingCanvas" xmlns:cx="http://schemas.microsoft.com/office/drawing/2014/chartex" xmlns:cx1="http://schemas.microsoft.com/office/drawing/2015/9/8/chartex" xmlns:cx2="http://schemas.microsoft.com/office/drawing/2015/10/21/chartex" xmlns:cx3="http://schemas.microsoft.com/office/drawing/2016/5/9/chartex" xmlns:cx4="http://schemas.microsoft.com/office/drawing/2016/5/10/chartex" xmlns:cx5="http://schemas.microsoft.com/office/drawing/2016/5/11/chartex" xmlns:cx6="http://schemas.microsoft.com/office/drawing/2016/5/12/chartex" xmlns:cx7="http://schemas.microsoft.com/office/drawing/2016/5/13/chartex" xmlns:cx8="http://schemas.microsoft.com/office/drawing/2016/5/14/chartex" xmlns:mc="http://schemas.openxmlformats.org/markup-compatibility/2006" xmlns:aink="http://schemas.microsoft.com/office/drawing/2016/ink" xmlns:am3d="http://schemas.microsoft.com/office/drawing/2017/model3d" xmlns:o="urn:schemas-microsoft-com:office:office" xmlns:r="http://schemas.openxmlformats.org/officeDocument/2006/relationships" xmlns:m="http://schemas.openxmlformats.org/officeDocument/2006/math" xmlns:v="urn:schemas-microsoft-com:vml" xmlns:wp14="http://schemas.microsoft.com/office/word/2010/wordprocessingDrawing" xmlns:wp="http://schemas.openxmlformats.org/drawingml/2006/wordprocessingDrawing" xmlns:w10="urn:schemas-microsoft-com:office:word" xmlns:w="http://schemas.openxmlformats.org/wordprocessingml/2006/main" xmlns:w14="http://schemas.microsoft.com/office/word/2010/wordml" xmlns:w15="http://schemas.microsoft.com/office/word/2012/wordml" xmlns:w16cid="http://schemas.microsoft.com/office/word/2016/wordml/cid" xmlns:w16se="http://schemas.microsoft.com/office/word/2015/wordml/symex" xmlns:wpg="http://schemas.microsoft.com/office/word/2010/wordprocessingGroup" xmlns:wpi="http://schemas.microsoft.com/office/word/2010/wordprocessingInk" xmlns:wne="http://schemas.microsoft.com/office/word/2006/wordml" xmlns:wps="http://schemas.microsoft.com/office/word/2010/wordprocessingShape" mc:Ignorable="w14 w15 w16se w16cid wp14">
+<w:ftr xmlns:wpc="http://schemas.microsoft.com/office/word/2010/wordprocessingCanvas" xmlns:mc="http://schemas.openxmlformats.org/markup-compatibility/2006" xmlns:o="urn:schemas-microsoft-com:office:office" xmlns:r="http://schemas.openxmlformats.org/officeDocument/2006/relationships" xmlns:m="http://schemas.openxmlformats.org/officeDocument/2006/math" xmlns:v="urn:schemas-microsoft-com:vml" xmlns:wp14="http://schemas.microsoft.com/office/word/2010/wordprocessingDrawing" xmlns:wp="http://schemas.openxmlformats.org/drawingml/2006/wordprocessingDrawing" xmlns:w10="urn:schemas-microsoft-com:office:word" xmlns:w="http://schemas.openxmlformats.org/wordprocessingml/2006/main" xmlns:w14="http://schemas.microsoft.com/office/word/2010/wordml" xmlns:wpg="http://schemas.microsoft.com/office/word/2010/wordprocessingGroup" xmlns:wpi="http://schemas.microsoft.com/office/word/2010/wordprocessingInk" xmlns:wne="http://schemas.microsoft.com/office/word/2006/wordml" xmlns:wps="http://schemas.microsoft.com/office/word/2010/wordprocessingShape" mc:Ignorable="w14 wp14">
   <w:sdt>
     <w:sdtPr>
       <w:id w:val="268747214"/>
@@ -3016,7 +3518,7 @@
           <w:rPr>
             <w:noProof/>
           </w:rPr>
-          <w:t>8</w:t>
+          <w:t>4</w:t>
         </w:r>
         <w:r>
           <w:fldChar w:fldCharType="end"/>
@@ -3034,7 +3536,7 @@
 </file>
 
 <file path=word/footer2.xml><?xml version="1.0" encoding="utf-8"?>
-<w:ftr xmlns:wpc="http://schemas.microsoft.com/office/word/2010/wordprocessingCanvas" xmlns:cx="http://schemas.microsoft.com/office/drawing/2014/chartex" xmlns:cx1="http://schemas.microsoft.com/office/drawing/2015/9/8/chartex" xmlns:cx2="http://schemas.microsoft.com/office/drawing/2015/10/21/chartex" xmlns:cx3="http://schemas.microsoft.com/office/drawing/2016/5/9/chartex" xmlns:cx4="http://schemas.microsoft.com/office/drawing/2016/5/10/chartex" xmlns:cx5="http://schemas.microsoft.com/office/drawing/2016/5/11/chartex" xmlns:cx6="http://schemas.microsoft.com/office/drawing/2016/5/12/chartex" xmlns:cx7="http://schemas.microsoft.com/office/drawing/2016/5/13/chartex" xmlns:cx8="http://schemas.microsoft.com/office/drawing/2016/5/14/chartex" xmlns:mc="http://schemas.openxmlformats.org/markup-compatibility/2006" xmlns:aink="http://schemas.microsoft.com/office/drawing/2016/ink" xmlns:am3d="http://schemas.microsoft.com/office/drawing/2017/model3d" xmlns:o="urn:schemas-microsoft-com:office:office" xmlns:r="http://schemas.openxmlformats.org/officeDocument/2006/relationships" xmlns:m="http://schemas.openxmlformats.org/officeDocument/2006/math" xmlns:v="urn:schemas-microsoft-com:vml" xmlns:wp14="http://schemas.microsoft.com/office/word/2010/wordprocessingDrawing" xmlns:wp="http://schemas.openxmlformats.org/drawingml/2006/wordprocessingDrawing" xmlns:w10="urn:schemas-microsoft-com:office:word" xmlns:w="http://schemas.openxmlformats.org/wordprocessingml/2006/main" xmlns:w14="http://schemas.microsoft.com/office/word/2010/wordml" xmlns:w15="http://schemas.microsoft.com/office/word/2012/wordml" xmlns:w16cid="http://schemas.microsoft.com/office/word/2016/wordml/cid" xmlns:w16se="http://schemas.microsoft.com/office/word/2015/wordml/symex" xmlns:wpg="http://schemas.microsoft.com/office/word/2010/wordprocessingGroup" xmlns:wpi="http://schemas.microsoft.com/office/word/2010/wordprocessingInk" xmlns:wne="http://schemas.microsoft.com/office/word/2006/wordml" xmlns:wps="http://schemas.microsoft.com/office/word/2010/wordprocessingShape" mc:Ignorable="w14 w15 w16se w16cid wp14">
+<w:ftr xmlns:wpc="http://schemas.microsoft.com/office/word/2010/wordprocessingCanvas" xmlns:mc="http://schemas.openxmlformats.org/markup-compatibility/2006" xmlns:o="urn:schemas-microsoft-com:office:office" xmlns:r="http://schemas.openxmlformats.org/officeDocument/2006/relationships" xmlns:m="http://schemas.openxmlformats.org/officeDocument/2006/math" xmlns:v="urn:schemas-microsoft-com:vml" xmlns:wp14="http://schemas.microsoft.com/office/word/2010/wordprocessingDrawing" xmlns:wp="http://schemas.openxmlformats.org/drawingml/2006/wordprocessingDrawing" xmlns:w10="urn:schemas-microsoft-com:office:word" xmlns:w="http://schemas.openxmlformats.org/wordprocessingml/2006/main" xmlns:w14="http://schemas.microsoft.com/office/word/2010/wordml" xmlns:wpg="http://schemas.microsoft.com/office/word/2010/wordprocessingGroup" xmlns:wpi="http://schemas.microsoft.com/office/word/2010/wordprocessingInk" xmlns:wne="http://schemas.microsoft.com/office/word/2006/wordml" xmlns:wps="http://schemas.microsoft.com/office/word/2010/wordprocessingShape" mc:Ignorable="w14 wp14">
   <w:sdt>
     <w:sdtPr>
       <w:id w:val="1941570202"/>
@@ -3090,7 +3592,7 @@
             <w:noProof/>
             <w:lang w:val="en-US"/>
           </w:rPr>
-          <w:t>3</w:t>
+          <w:t>5</w:t>
         </w:r>
         <w:r>
           <w:fldChar w:fldCharType="end"/>
@@ -3110,7 +3612,7 @@
 </file>
 
 <file path=word/footnotes.xml><?xml version="1.0" encoding="utf-8"?>
-<w:footnotes xmlns:wpc="http://schemas.microsoft.com/office/word/2010/wordprocessingCanvas" xmlns:cx="http://schemas.microsoft.com/office/drawing/2014/chartex" xmlns:cx1="http://schemas.microsoft.com/office/drawing/2015/9/8/chartex" xmlns:cx2="http://schemas.microsoft.com/office/drawing/2015/10/21/chartex" xmlns:cx3="http://schemas.microsoft.com/office/drawing/2016/5/9/chartex" xmlns:cx4="http://schemas.microsoft.com/office/drawing/2016/5/10/chartex" xmlns:cx5="http://schemas.microsoft.com/office/drawing/2016/5/11/chartex" xmlns:cx6="http://schemas.microsoft.com/office/drawing/2016/5/12/chartex" xmlns:cx7="http://schemas.microsoft.com/office/drawing/2016/5/13/chartex" xmlns:cx8="http://schemas.microsoft.com/office/drawing/2016/5/14/chartex" xmlns:mc="http://schemas.openxmlformats.org/markup-compatibility/2006" xmlns:aink="http://schemas.microsoft.com/office/drawing/2016/ink" xmlns:am3d="http://schemas.microsoft.com/office/drawing/2017/model3d" xmlns:o="urn:schemas-microsoft-com:office:office" xmlns:r="http://schemas.openxmlformats.org/officeDocument/2006/relationships" xmlns:m="http://schemas.openxmlformats.org/officeDocument/2006/math" xmlns:v="urn:schemas-microsoft-com:vml" xmlns:wp14="http://schemas.microsoft.com/office/word/2010/wordprocessingDrawing" xmlns:wp="http://schemas.openxmlformats.org/drawingml/2006/wordprocessingDrawing" xmlns:w10="urn:schemas-microsoft-com:office:word" xmlns:w="http://schemas.openxmlformats.org/wordprocessingml/2006/main" xmlns:w14="http://schemas.microsoft.com/office/word/2010/wordml" xmlns:w15="http://schemas.microsoft.com/office/word/2012/wordml" xmlns:w16cid="http://schemas.microsoft.com/office/word/2016/wordml/cid" xmlns:w16se="http://schemas.microsoft.com/office/word/2015/wordml/symex" xmlns:wpg="http://schemas.microsoft.com/office/word/2010/wordprocessingGroup" xmlns:wpi="http://schemas.microsoft.com/office/word/2010/wordprocessingInk" xmlns:wne="http://schemas.microsoft.com/office/word/2006/wordml" xmlns:wps="http://schemas.microsoft.com/office/word/2010/wordprocessingShape" mc:Ignorable="w14 w15 w16se w16cid wp14">
+<w:footnotes xmlns:wpc="http://schemas.microsoft.com/office/word/2010/wordprocessingCanvas" xmlns:mc="http://schemas.openxmlformats.org/markup-compatibility/2006" xmlns:o="urn:schemas-microsoft-com:office:office" xmlns:r="http://schemas.openxmlformats.org/officeDocument/2006/relationships" xmlns:m="http://schemas.openxmlformats.org/officeDocument/2006/math" xmlns:v="urn:schemas-microsoft-com:vml" xmlns:wp14="http://schemas.microsoft.com/office/word/2010/wordprocessingDrawing" xmlns:wp="http://schemas.openxmlformats.org/drawingml/2006/wordprocessingDrawing" xmlns:w10="urn:schemas-microsoft-com:office:word" xmlns:w="http://schemas.openxmlformats.org/wordprocessingml/2006/main" xmlns:w14="http://schemas.microsoft.com/office/word/2010/wordml" xmlns:wpg="http://schemas.microsoft.com/office/word/2010/wordprocessingGroup" xmlns:wpi="http://schemas.microsoft.com/office/word/2010/wordprocessingInk" xmlns:wne="http://schemas.microsoft.com/office/word/2006/wordml" xmlns:wps="http://schemas.microsoft.com/office/word/2010/wordprocessingShape" mc:Ignorable="w14 wp14">
   <w:footnote w:type="separator" w:id="-1">
     <w:p>
       <w:r>
@@ -3129,7 +3631,7 @@
 </file>
 
 <file path=word/header1.xml><?xml version="1.0" encoding="utf-8"?>
-<w:hdr xmlns:wpc="http://schemas.microsoft.com/office/word/2010/wordprocessingCanvas" xmlns:cx="http://schemas.microsoft.com/office/drawing/2014/chartex" xmlns:cx1="http://schemas.microsoft.com/office/drawing/2015/9/8/chartex" xmlns:cx2="http://schemas.microsoft.com/office/drawing/2015/10/21/chartex" xmlns:cx3="http://schemas.microsoft.com/office/drawing/2016/5/9/chartex" xmlns:cx4="http://schemas.microsoft.com/office/drawing/2016/5/10/chartex" xmlns:cx5="http://schemas.microsoft.com/office/drawing/2016/5/11/chartex" xmlns:cx6="http://schemas.microsoft.com/office/drawing/2016/5/12/chartex" xmlns:cx7="http://schemas.microsoft.com/office/drawing/2016/5/13/chartex" xmlns:cx8="http://schemas.microsoft.com/office/drawing/2016/5/14/chartex" xmlns:mc="http://schemas.openxmlformats.org/markup-compatibility/2006" xmlns:aink="http://schemas.microsoft.com/office/drawing/2016/ink" xmlns:am3d="http://schemas.microsoft.com/office/drawing/2017/model3d" xmlns:o="urn:schemas-microsoft-com:office:office" xmlns:r="http://schemas.openxmlformats.org/officeDocument/2006/relationships" xmlns:m="http://schemas.openxmlformats.org/officeDocument/2006/math" xmlns:v="urn:schemas-microsoft-com:vml" xmlns:wp14="http://schemas.microsoft.com/office/word/2010/wordprocessingDrawing" xmlns:wp="http://schemas.openxmlformats.org/drawingml/2006/wordprocessingDrawing" xmlns:w10="urn:schemas-microsoft-com:office:word" xmlns:w="http://schemas.openxmlformats.org/wordprocessingml/2006/main" xmlns:w14="http://schemas.microsoft.com/office/word/2010/wordml" xmlns:w15="http://schemas.microsoft.com/office/word/2012/wordml" xmlns:w16cid="http://schemas.microsoft.com/office/word/2016/wordml/cid" xmlns:w16se="http://schemas.microsoft.com/office/word/2015/wordml/symex" xmlns:wpg="http://schemas.microsoft.com/office/word/2010/wordprocessingGroup" xmlns:wpi="http://schemas.microsoft.com/office/word/2010/wordprocessingInk" xmlns:wne="http://schemas.microsoft.com/office/word/2006/wordml" xmlns:wps="http://schemas.microsoft.com/office/word/2010/wordprocessingShape" mc:Ignorable="w14 w15 w16se w16cid wp14">
+<w:hdr xmlns:wpc="http://schemas.microsoft.com/office/word/2010/wordprocessingCanvas" xmlns:mc="http://schemas.openxmlformats.org/markup-compatibility/2006" xmlns:o="urn:schemas-microsoft-com:office:office" xmlns:r="http://schemas.openxmlformats.org/officeDocument/2006/relationships" xmlns:m="http://schemas.openxmlformats.org/officeDocument/2006/math" xmlns:v="urn:schemas-microsoft-com:vml" xmlns:wp14="http://schemas.microsoft.com/office/word/2010/wordprocessingDrawing" xmlns:wp="http://schemas.openxmlformats.org/drawingml/2006/wordprocessingDrawing" xmlns:w10="urn:schemas-microsoft-com:office:word" xmlns:w="http://schemas.openxmlformats.org/wordprocessingml/2006/main" xmlns:w14="http://schemas.microsoft.com/office/word/2010/wordml" xmlns:wpg="http://schemas.microsoft.com/office/word/2010/wordprocessingGroup" xmlns:wpi="http://schemas.microsoft.com/office/word/2010/wordprocessingInk" xmlns:wne="http://schemas.microsoft.com/office/word/2006/wordml" xmlns:wps="http://schemas.microsoft.com/office/word/2010/wordprocessingShape" mc:Ignorable="w14 wp14">
   <w:p>
     <w:pPr>
       <w:pStyle w:val="Header"/>
@@ -3239,7 +3741,7 @@
             </wp:anchor>
           </w:drawing>
         </mc:Choice>
-        <mc:Fallback>
+        <mc:Fallback xmlns:cx="http://schemas.microsoft.com/office/drawing/2014/chartex" xmlns:cx1="http://schemas.microsoft.com/office/drawing/2015/9/8/chartex" xmlns:cx2="http://schemas.microsoft.com/office/drawing/2015/10/21/chartex" xmlns:cx3="http://schemas.microsoft.com/office/drawing/2016/5/9/chartex" xmlns:cx4="http://schemas.microsoft.com/office/drawing/2016/5/10/chartex" xmlns:cx5="http://schemas.microsoft.com/office/drawing/2016/5/11/chartex" xmlns:cx6="http://schemas.microsoft.com/office/drawing/2016/5/12/chartex" xmlns:cx7="http://schemas.microsoft.com/office/drawing/2016/5/13/chartex" xmlns:cx8="http://schemas.microsoft.com/office/drawing/2016/5/14/chartex" xmlns:aink="http://schemas.microsoft.com/office/drawing/2016/ink" xmlns:am3d="http://schemas.microsoft.com/office/drawing/2017/model3d" xmlns:w15="http://schemas.microsoft.com/office/word/2012/wordml" xmlns:w16cid="http://schemas.microsoft.com/office/word/2016/wordml/cid" xmlns:w16se="http://schemas.microsoft.com/office/word/2015/wordml/symex">
           <w:pict>
             <v:rect w14:anchorId="09C28DE6" id="Rechthoek 15" o:spid="_x0000_s1026" style="position:absolute;margin-left:-29.25pt;margin-top:-35.4pt;width:510.65pt;height:36.45pt;z-index:251667456;visibility:visible;mso-wrap-style:square;mso-height-percent:0;mso-wrap-distance-left:9pt;mso-wrap-distance-top:0;mso-wrap-distance-right:9pt;mso-wrap-distance-bottom:0;mso-position-horizontal:absolute;mso-position-horizontal-relative:text;mso-position-vertical:absolute;mso-position-vertical-relative:text;mso-height-percent:0;mso-height-relative:margin;v-text-anchor:middle" o:gfxdata="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" fillcolor="#358ed7" stroked="f" strokeweight="2pt">
               <v:textbox>
@@ -3286,7 +3788,7 @@
 </file>
 
 <file path=word/header2.xml><?xml version="1.0" encoding="utf-8"?>
-<w:hdr xmlns:wpc="http://schemas.microsoft.com/office/word/2010/wordprocessingCanvas" xmlns:cx="http://schemas.microsoft.com/office/drawing/2014/chartex" xmlns:cx1="http://schemas.microsoft.com/office/drawing/2015/9/8/chartex" xmlns:cx2="http://schemas.microsoft.com/office/drawing/2015/10/21/chartex" xmlns:cx3="http://schemas.microsoft.com/office/drawing/2016/5/9/chartex" xmlns:cx4="http://schemas.microsoft.com/office/drawing/2016/5/10/chartex" xmlns:cx5="http://schemas.microsoft.com/office/drawing/2016/5/11/chartex" xmlns:cx6="http://schemas.microsoft.com/office/drawing/2016/5/12/chartex" xmlns:cx7="http://schemas.microsoft.com/office/drawing/2016/5/13/chartex" xmlns:cx8="http://schemas.microsoft.com/office/drawing/2016/5/14/chartex" xmlns:mc="http://schemas.openxmlformats.org/markup-compatibility/2006" xmlns:aink="http://schemas.microsoft.com/office/drawing/2016/ink" xmlns:am3d="http://schemas.microsoft.com/office/drawing/2017/model3d" xmlns:o="urn:schemas-microsoft-com:office:office" xmlns:r="http://schemas.openxmlformats.org/officeDocument/2006/relationships" xmlns:m="http://schemas.openxmlformats.org/officeDocument/2006/math" xmlns:v="urn:schemas-microsoft-com:vml" xmlns:wp14="http://schemas.microsoft.com/office/word/2010/wordprocessingDrawing" xmlns:wp="http://schemas.openxmlformats.org/drawingml/2006/wordprocessingDrawing" xmlns:w10="urn:schemas-microsoft-com:office:word" xmlns:w="http://schemas.openxmlformats.org/wordprocessingml/2006/main" xmlns:w14="http://schemas.microsoft.com/office/word/2010/wordml" xmlns:w15="http://schemas.microsoft.com/office/word/2012/wordml" xmlns:w16cid="http://schemas.microsoft.com/office/word/2016/wordml/cid" xmlns:w16se="http://schemas.microsoft.com/office/word/2015/wordml/symex" xmlns:wpg="http://schemas.microsoft.com/office/word/2010/wordprocessingGroup" xmlns:wpi="http://schemas.microsoft.com/office/word/2010/wordprocessingInk" xmlns:wne="http://schemas.microsoft.com/office/word/2006/wordml" xmlns:wps="http://schemas.microsoft.com/office/word/2010/wordprocessingShape" mc:Ignorable="w14 w15 w16se w16cid wp14">
+<w:hdr xmlns:wpc="http://schemas.microsoft.com/office/word/2010/wordprocessingCanvas" xmlns:mc="http://schemas.openxmlformats.org/markup-compatibility/2006" xmlns:o="urn:schemas-microsoft-com:office:office" xmlns:r="http://schemas.openxmlformats.org/officeDocument/2006/relationships" xmlns:m="http://schemas.openxmlformats.org/officeDocument/2006/math" xmlns:v="urn:schemas-microsoft-com:vml" xmlns:wp14="http://schemas.microsoft.com/office/word/2010/wordprocessingDrawing" xmlns:wp="http://schemas.openxmlformats.org/drawingml/2006/wordprocessingDrawing" xmlns:w10="urn:schemas-microsoft-com:office:word" xmlns:w="http://schemas.openxmlformats.org/wordprocessingml/2006/main" xmlns:w14="http://schemas.microsoft.com/office/word/2010/wordml" xmlns:wpg="http://schemas.microsoft.com/office/word/2010/wordprocessingGroup" xmlns:wpi="http://schemas.microsoft.com/office/word/2010/wordprocessingInk" xmlns:wne="http://schemas.microsoft.com/office/word/2006/wordml" xmlns:wps="http://schemas.microsoft.com/office/word/2010/wordprocessingShape" mc:Ignorable="w14 wp14">
   <w:p>
     <w:pPr>
       <w:pStyle w:val="Header"/>
@@ -3395,7 +3897,7 @@
             </wp:anchor>
           </w:drawing>
         </mc:Choice>
-        <mc:Fallback>
+        <mc:Fallback xmlns:cx="http://schemas.microsoft.com/office/drawing/2014/chartex" xmlns:cx1="http://schemas.microsoft.com/office/drawing/2015/9/8/chartex" xmlns:cx2="http://schemas.microsoft.com/office/drawing/2015/10/21/chartex" xmlns:cx3="http://schemas.microsoft.com/office/drawing/2016/5/9/chartex" xmlns:cx4="http://schemas.microsoft.com/office/drawing/2016/5/10/chartex" xmlns:cx5="http://schemas.microsoft.com/office/drawing/2016/5/11/chartex" xmlns:cx6="http://schemas.microsoft.com/office/drawing/2016/5/12/chartex" xmlns:cx7="http://schemas.microsoft.com/office/drawing/2016/5/13/chartex" xmlns:cx8="http://schemas.microsoft.com/office/drawing/2016/5/14/chartex" xmlns:aink="http://schemas.microsoft.com/office/drawing/2016/ink" xmlns:am3d="http://schemas.microsoft.com/office/drawing/2017/model3d" xmlns:w15="http://schemas.microsoft.com/office/word/2012/wordml" xmlns:w16cid="http://schemas.microsoft.com/office/word/2016/wordml/cid" xmlns:w16se="http://schemas.microsoft.com/office/word/2015/wordml/symex">
           <w:pict>
             <v:rect w14:anchorId="7AAB95BB" id="Rechthoek 5" o:spid="_x0000_s1027" style="position:absolute;margin-left:-12.35pt;margin-top:-35.8pt;width:510.7pt;height:36.45pt;z-index:251663360;visibility:visible;mso-wrap-style:square;mso-height-percent:0;mso-wrap-distance-left:9pt;mso-wrap-distance-top:0;mso-wrap-distance-right:9pt;mso-wrap-distance-bottom:0;mso-position-horizontal:absolute;mso-position-horizontal-relative:text;mso-position-vertical:absolute;mso-position-vertical-relative:text;mso-height-percent:0;mso-height-relative:margin;v-text-anchor:middle" o:gfxdata="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" fillcolor="#358ed7" stroked="f" strokeweight="2pt">
               <v:textbox>
@@ -3441,8 +3943,8 @@
 </file>
 
 <file path=word/numbering.xml><?xml version="1.0" encoding="utf-8"?>
-<w:numbering xmlns:wpc="http://schemas.microsoft.com/office/word/2010/wordprocessingCanvas" xmlns:cx="http://schemas.microsoft.com/office/drawing/2014/chartex" xmlns:cx1="http://schemas.microsoft.com/office/drawing/2015/9/8/chartex" xmlns:cx2="http://schemas.microsoft.com/office/drawing/2015/10/21/chartex" xmlns:cx3="http://schemas.microsoft.com/office/drawing/2016/5/9/chartex" xmlns:cx4="http://schemas.microsoft.com/office/drawing/2016/5/10/chartex" xmlns:cx5="http://schemas.microsoft.com/office/drawing/2016/5/11/chartex" xmlns:cx6="http://schemas.microsoft.com/office/drawing/2016/5/12/chartex" xmlns:cx7="http://schemas.microsoft.com/office/drawing/2016/5/13/chartex" xmlns:cx8="http://schemas.microsoft.com/office/drawing/2016/5/14/chartex" xmlns:mc="http://schemas.openxmlformats.org/markup-compatibility/2006" xmlns:aink="http://schemas.microsoft.com/office/drawing/2016/ink" xmlns:am3d="http://schemas.microsoft.com/office/drawing/2017/model3d" xmlns:o="urn:schemas-microsoft-com:office:office" xmlns:r="http://schemas.openxmlformats.org/officeDocument/2006/relationships" xmlns:m="http://schemas.openxmlformats.org/officeDocument/2006/math" xmlns:v="urn:schemas-microsoft-com:vml" xmlns:wp14="http://schemas.microsoft.com/office/word/2010/wordprocessingDrawing" xmlns:wp="http://schemas.openxmlformats.org/drawingml/2006/wordprocessingDrawing" xmlns:w10="urn:schemas-microsoft-com:office:word" xmlns:w="http://schemas.openxmlformats.org/wordprocessingml/2006/main" xmlns:w14="http://schemas.microsoft.com/office/word/2010/wordml" xmlns:w15="http://schemas.microsoft.com/office/word/2012/wordml" xmlns:w16cid="http://schemas.microsoft.com/office/word/2016/wordml/cid" xmlns:w16se="http://schemas.microsoft.com/office/word/2015/wordml/symex" xmlns:wpg="http://schemas.microsoft.com/office/word/2010/wordprocessingGroup" xmlns:wpi="http://schemas.microsoft.com/office/word/2010/wordprocessingInk" xmlns:wne="http://schemas.microsoft.com/office/word/2006/wordml" xmlns:wps="http://schemas.microsoft.com/office/word/2010/wordprocessingShape" mc:Ignorable="w14 w15 w16se w16cid wp14">
-  <w:abstractNum w:abstractNumId="0" w15:restartNumberingAfterBreak="0">
+<w:numbering xmlns:wpc="http://schemas.microsoft.com/office/word/2010/wordprocessingCanvas" xmlns:mc="http://schemas.openxmlformats.org/markup-compatibility/2006" xmlns:o="urn:schemas-microsoft-com:office:office" xmlns:r="http://schemas.openxmlformats.org/officeDocument/2006/relationships" xmlns:m="http://schemas.openxmlformats.org/officeDocument/2006/math" xmlns:v="urn:schemas-microsoft-com:vml" xmlns:wp14="http://schemas.microsoft.com/office/word/2010/wordprocessingDrawing" xmlns:wp="http://schemas.openxmlformats.org/drawingml/2006/wordprocessingDrawing" xmlns:w10="urn:schemas-microsoft-com:office:word" xmlns:w="http://schemas.openxmlformats.org/wordprocessingml/2006/main" xmlns:w14="http://schemas.microsoft.com/office/word/2010/wordml" xmlns:wpg="http://schemas.microsoft.com/office/word/2010/wordprocessingGroup" xmlns:wpi="http://schemas.microsoft.com/office/word/2010/wordprocessingInk" xmlns:wne="http://schemas.microsoft.com/office/word/2006/wordml" xmlns:wps="http://schemas.microsoft.com/office/word/2010/wordprocessingShape" mc:Ignorable="w14 wp14">
+  <w:abstractNum w:abstractNumId="0">
     <w:nsid w:val="01E13B57"/>
     <w:multiLevelType w:val="hybridMultilevel"/>
     <w:tmpl w:val="6F22E2F8"/>
@@ -3528,7 +4030,7 @@
       </w:pPr>
     </w:lvl>
   </w:abstractNum>
-  <w:abstractNum w:abstractNumId="1" w15:restartNumberingAfterBreak="0">
+  <w:abstractNum w:abstractNumId="1">
     <w:nsid w:val="0526417F"/>
     <w:multiLevelType w:val="hybridMultilevel"/>
     <w:tmpl w:val="7A3A8388"/>
@@ -3617,7 +4119,7 @@
       </w:pPr>
     </w:lvl>
   </w:abstractNum>
-  <w:abstractNum w:abstractNumId="2" w15:restartNumberingAfterBreak="0">
+  <w:abstractNum w:abstractNumId="2">
     <w:nsid w:val="070D1B28"/>
     <w:multiLevelType w:val="hybridMultilevel"/>
     <w:tmpl w:val="3C226FAA"/>
@@ -3730,7 +4232,7 @@
       </w:rPr>
     </w:lvl>
   </w:abstractNum>
-  <w:abstractNum w:abstractNumId="3" w15:restartNumberingAfterBreak="0">
+  <w:abstractNum w:abstractNumId="3">
     <w:nsid w:val="0CD60FF5"/>
     <w:multiLevelType w:val="hybridMultilevel"/>
     <w:tmpl w:val="9BEC41B6"/>
@@ -3819,7 +4321,7 @@
       </w:pPr>
     </w:lvl>
   </w:abstractNum>
-  <w:abstractNum w:abstractNumId="4" w15:restartNumberingAfterBreak="0">
+  <w:abstractNum w:abstractNumId="4">
     <w:nsid w:val="24E527A0"/>
     <w:multiLevelType w:val="multilevel"/>
     <w:tmpl w:val="B942C96A"/>
@@ -3914,7 +4416,7 @@
       </w:pPr>
     </w:lvl>
   </w:abstractNum>
-  <w:abstractNum w:abstractNumId="5" w15:restartNumberingAfterBreak="0">
+  <w:abstractNum w:abstractNumId="5">
     <w:nsid w:val="286F6B26"/>
     <w:multiLevelType w:val="hybridMultilevel"/>
     <w:tmpl w:val="997CC0B0"/>
@@ -4027,7 +4529,7 @@
       </w:rPr>
     </w:lvl>
   </w:abstractNum>
-  <w:abstractNum w:abstractNumId="6" w15:restartNumberingAfterBreak="0">
+  <w:abstractNum w:abstractNumId="6">
     <w:nsid w:val="2D1836EB"/>
     <w:multiLevelType w:val="multilevel"/>
     <w:tmpl w:val="09F45482"/>
@@ -4176,7 +4678,7 @@
       </w:rPr>
     </w:lvl>
   </w:abstractNum>
-  <w:abstractNum w:abstractNumId="7" w15:restartNumberingAfterBreak="0">
+  <w:abstractNum w:abstractNumId="7">
     <w:nsid w:val="601A155B"/>
     <w:multiLevelType w:val="hybridMultilevel"/>
     <w:tmpl w:val="000E6922"/>
@@ -4289,7 +4791,7 @@
       </w:rPr>
     </w:lvl>
   </w:abstractNum>
-  <w:abstractNum w:abstractNumId="8" w15:restartNumberingAfterBreak="0">
+  <w:abstractNum w:abstractNumId="8">
     <w:nsid w:val="60C1277D"/>
     <w:multiLevelType w:val="hybridMultilevel"/>
     <w:tmpl w:val="40323632"/>
@@ -4440,7 +4942,7 @@
 </file>
 
 <file path=word/styles.xml><?xml version="1.0" encoding="utf-8"?>
-<w:styles xmlns:mc="http://schemas.openxmlformats.org/markup-compatibility/2006" xmlns:r="http://schemas.openxmlformats.org/officeDocument/2006/relationships" xmlns:w="http://schemas.openxmlformats.org/wordprocessingml/2006/main" xmlns:w14="http://schemas.microsoft.com/office/word/2010/wordml" xmlns:w15="http://schemas.microsoft.com/office/word/2012/wordml" xmlns:w16cid="http://schemas.microsoft.com/office/word/2016/wordml/cid" xmlns:w16se="http://schemas.microsoft.com/office/word/2015/wordml/symex" mc:Ignorable="w14 w15 w16se w16cid">
+<w:styles xmlns:mc="http://schemas.openxmlformats.org/markup-compatibility/2006" xmlns:r="http://schemas.openxmlformats.org/officeDocument/2006/relationships" xmlns:w="http://schemas.openxmlformats.org/wordprocessingml/2006/main" xmlns:w14="http://schemas.microsoft.com/office/word/2010/wordml" mc:Ignorable="w14">
   <w:docDefaults>
     <w:rPrDefault>
       <w:rPr>
@@ -4450,382 +4952,150 @@
     </w:rPrDefault>
     <w:pPrDefault/>
   </w:docDefaults>
-  <w:latentStyles w:defLockedState="0" w:defUIPriority="99" w:defSemiHidden="0" w:defUnhideWhenUsed="0" w:defQFormat="0" w:count="375">
-    <w:lsdException w:name="Normal" w:uiPriority="0" w:qFormat="1"/>
-    <w:lsdException w:name="heading 1" w:uiPriority="0" w:qFormat="1"/>
-    <w:lsdException w:name="heading 2" w:semiHidden="1" w:uiPriority="0" w:unhideWhenUsed="1" w:qFormat="1"/>
-    <w:lsdException w:name="heading 3" w:semiHidden="1" w:uiPriority="0" w:unhideWhenUsed="1" w:qFormat="1"/>
-    <w:lsdException w:name="heading 4" w:semiHidden="1" w:uiPriority="0" w:unhideWhenUsed="1" w:qFormat="1"/>
-    <w:lsdException w:name="heading 5" w:locked="1" w:semiHidden="1" w:uiPriority="0" w:unhideWhenUsed="1" w:qFormat="1"/>
-    <w:lsdException w:name="heading 6" w:locked="1" w:semiHidden="1" w:uiPriority="0" w:unhideWhenUsed="1" w:qFormat="1"/>
-    <w:lsdException w:name="heading 7" w:locked="1" w:semiHidden="1" w:uiPriority="0" w:unhideWhenUsed="1" w:qFormat="1"/>
-    <w:lsdException w:name="heading 8" w:locked="1" w:semiHidden="1" w:uiPriority="0" w:unhideWhenUsed="1" w:qFormat="1"/>
-    <w:lsdException w:name="heading 9" w:locked="1" w:semiHidden="1" w:uiPriority="0" w:unhideWhenUsed="1" w:qFormat="1"/>
-    <w:lsdException w:name="index 1" w:semiHidden="1" w:unhideWhenUsed="1"/>
-    <w:lsdException w:name="index 2" w:semiHidden="1" w:unhideWhenUsed="1"/>
-    <w:lsdException w:name="index 3" w:semiHidden="1" w:unhideWhenUsed="1"/>
-    <w:lsdException w:name="index 4" w:semiHidden="1" w:unhideWhenUsed="1"/>
-    <w:lsdException w:name="index 5" w:semiHidden="1" w:unhideWhenUsed="1"/>
-    <w:lsdException w:name="index 6" w:semiHidden="1" w:unhideWhenUsed="1"/>
-    <w:lsdException w:name="index 7" w:semiHidden="1" w:unhideWhenUsed="1"/>
-    <w:lsdException w:name="index 8" w:semiHidden="1" w:unhideWhenUsed="1"/>
-    <w:lsdException w:name="index 9" w:semiHidden="1" w:unhideWhenUsed="1"/>
-    <w:lsdException w:name="toc 1" w:semiHidden="1" w:uiPriority="39" w:unhideWhenUsed="1"/>
-    <w:lsdException w:name="toc 2" w:semiHidden="1" w:uiPriority="39" w:unhideWhenUsed="1"/>
-    <w:lsdException w:name="toc 3" w:semiHidden="1" w:uiPriority="39" w:unhideWhenUsed="1"/>
-    <w:lsdException w:name="toc 4" w:semiHidden="1" w:uiPriority="0" w:unhideWhenUsed="1"/>
-    <w:lsdException w:name="toc 5" w:semiHidden="1" w:uiPriority="0" w:unhideWhenUsed="1"/>
-    <w:lsdException w:name="toc 6" w:semiHidden="1" w:uiPriority="0" w:unhideWhenUsed="1"/>
-    <w:lsdException w:name="toc 7" w:semiHidden="1" w:uiPriority="0" w:unhideWhenUsed="1"/>
-    <w:lsdException w:name="toc 8" w:semiHidden="1" w:uiPriority="0" w:unhideWhenUsed="1"/>
-    <w:lsdException w:name="toc 9" w:semiHidden="1" w:uiPriority="0" w:unhideWhenUsed="1"/>
-    <w:lsdException w:name="Normal Indent" w:semiHidden="1" w:unhideWhenUsed="1"/>
-    <w:lsdException w:name="footnote text" w:semiHidden="1" w:unhideWhenUsed="1"/>
-    <w:lsdException w:name="annotation text" w:semiHidden="1" w:unhideWhenUsed="1"/>
-    <w:lsdException w:name="header" w:semiHidden="1" w:uiPriority="0" w:unhideWhenUsed="1"/>
-    <w:lsdException w:name="footer" w:semiHidden="1" w:uiPriority="0" w:unhideWhenUsed="1"/>
-    <w:lsdException w:name="index heading" w:semiHidden="1" w:unhideWhenUsed="1"/>
-    <w:lsdException w:name="caption" w:semiHidden="1" w:uiPriority="0" w:unhideWhenUsed="1" w:qFormat="1"/>
-    <w:lsdException w:name="table of figures" w:semiHidden="1" w:unhideWhenUsed="1"/>
-    <w:lsdException w:name="envelope address" w:semiHidden="1" w:unhideWhenUsed="1"/>
-    <w:lsdException w:name="envelope return" w:semiHidden="1" w:unhideWhenUsed="1"/>
-    <w:lsdException w:name="footnote reference" w:semiHidden="1" w:unhideWhenUsed="1"/>
-    <w:lsdException w:name="annotation reference" w:semiHidden="1" w:unhideWhenUsed="1"/>
-    <w:lsdException w:name="line number" w:semiHidden="1" w:uiPriority="0" w:unhideWhenUsed="1"/>
-    <w:lsdException w:name="page number" w:semiHidden="1" w:uiPriority="0" w:unhideWhenUsed="1"/>
-    <w:lsdException w:name="endnote reference" w:semiHidden="1" w:unhideWhenUsed="1"/>
-    <w:lsdException w:name="endnote text" w:semiHidden="1" w:unhideWhenUsed="1"/>
-    <w:lsdException w:name="table of authorities" w:semiHidden="1" w:unhideWhenUsed="1"/>
-    <w:lsdException w:name="macro" w:semiHidden="1" w:unhideWhenUsed="1"/>
-    <w:lsdException w:name="toa heading" w:semiHidden="1" w:unhideWhenUsed="1"/>
-    <w:lsdException w:name="List" w:semiHidden="1" w:unhideWhenUsed="1"/>
-    <w:lsdException w:name="List Bullet" w:semiHidden="1" w:unhideWhenUsed="1"/>
-    <w:lsdException w:name="List Number" w:semiHidden="1" w:unhideWhenUsed="1"/>
-    <w:lsdException w:name="List 2" w:semiHidden="1" w:unhideWhenUsed="1"/>
-    <w:lsdException w:name="List 3" w:semiHidden="1" w:unhideWhenUsed="1"/>
-    <w:lsdException w:name="List 4" w:semiHidden="1" w:unhideWhenUsed="1"/>
-    <w:lsdException w:name="List 5" w:semiHidden="1" w:unhideWhenUsed="1"/>
-    <w:lsdException w:name="List Bullet 2" w:semiHidden="1" w:unhideWhenUsed="1"/>
-    <w:lsdException w:name="List Bullet 3" w:semiHidden="1" w:unhideWhenUsed="1"/>
-    <w:lsdException w:name="List Bullet 4" w:semiHidden="1" w:unhideWhenUsed="1"/>
-    <w:lsdException w:name="List Bullet 5" w:semiHidden="1" w:unhideWhenUsed="1"/>
-    <w:lsdException w:name="List Number 2" w:semiHidden="1" w:unhideWhenUsed="1"/>
-    <w:lsdException w:name="List Number 3" w:semiHidden="1" w:unhideWhenUsed="1"/>
-    <w:lsdException w:name="List Number 4" w:semiHidden="1" w:unhideWhenUsed="1"/>
-    <w:lsdException w:name="List Number 5" w:semiHidden="1" w:unhideWhenUsed="1"/>
-    <w:lsdException w:name="Title" w:locked="1" w:uiPriority="0" w:qFormat="1"/>
-    <w:lsdException w:name="Closing" w:semiHidden="1" w:unhideWhenUsed="1"/>
-    <w:lsdException w:name="Signature" w:semiHidden="1" w:unhideWhenUsed="1"/>
-    <w:lsdException w:name="Default Paragraph Font" w:semiHidden="1" w:uiPriority="1" w:unhideWhenUsed="1"/>
-    <w:lsdException w:name="Body Text" w:semiHidden="1" w:unhideWhenUsed="1"/>
-    <w:lsdException w:name="Body Text Indent" w:semiHidden="1" w:unhideWhenUsed="1"/>
-    <w:lsdException w:name="List Continue" w:semiHidden="1" w:unhideWhenUsed="1"/>
-    <w:lsdException w:name="List Continue 2" w:semiHidden="1" w:unhideWhenUsed="1"/>
-    <w:lsdException w:name="List Continue 3" w:semiHidden="1" w:unhideWhenUsed="1"/>
-    <w:lsdException w:name="List Continue 4" w:semiHidden="1" w:unhideWhenUsed="1"/>
-    <w:lsdException w:name="List Continue 5" w:semiHidden="1" w:unhideWhenUsed="1"/>
-    <w:lsdException w:name="Message Header" w:semiHidden="1" w:unhideWhenUsed="1"/>
-    <w:lsdException w:name="Subtitle" w:locked="1" w:uiPriority="0" w:qFormat="1"/>
-    <w:lsdException w:name="Salutation" w:semiHidden="1" w:unhideWhenUsed="1"/>
-    <w:lsdException w:name="Date" w:semiHidden="1" w:unhideWhenUsed="1"/>
-    <w:lsdException w:name="Body Text First Indent" w:semiHidden="1" w:unhideWhenUsed="1"/>
-    <w:lsdException w:name="Body Text First Indent 2" w:semiHidden="1" w:unhideWhenUsed="1"/>
-    <w:lsdException w:name="Note Heading" w:semiHidden="1" w:unhideWhenUsed="1"/>
-    <w:lsdException w:name="Body Text 2" w:semiHidden="1" w:unhideWhenUsed="1"/>
-    <w:lsdException w:name="Body Text 3" w:semiHidden="1" w:unhideWhenUsed="1"/>
-    <w:lsdException w:name="Body Text Indent 2" w:semiHidden="1" w:unhideWhenUsed="1"/>
-    <w:lsdException w:name="Body Text Indent 3" w:semiHidden="1" w:unhideWhenUsed="1"/>
-    <w:lsdException w:name="Block Text" w:semiHidden="1" w:unhideWhenUsed="1"/>
-    <w:lsdException w:name="Hyperlink" w:semiHidden="1" w:unhideWhenUsed="1"/>
-    <w:lsdException w:name="FollowedHyperlink" w:semiHidden="1" w:uiPriority="0" w:unhideWhenUsed="1"/>
-    <w:lsdException w:name="Strong" w:uiPriority="22" w:qFormat="1"/>
-    <w:lsdException w:name="Emphasis" w:uiPriority="0" w:qFormat="1"/>
-    <w:lsdException w:name="Document Map" w:semiHidden="1" w:unhideWhenUsed="1"/>
-    <w:lsdException w:name="Plain Text" w:semiHidden="1" w:unhideWhenUsed="1"/>
-    <w:lsdException w:name="E-mail Signature" w:semiHidden="1" w:unhideWhenUsed="1"/>
-    <w:lsdException w:name="HTML Top of Form" w:semiHidden="1" w:unhideWhenUsed="1"/>
-    <w:lsdException w:name="HTML Bottom of Form" w:semiHidden="1" w:unhideWhenUsed="1"/>
-    <w:lsdException w:name="Normal (Web)" w:semiHidden="1" w:unhideWhenUsed="1"/>
-    <w:lsdException w:name="HTML Acronym" w:semiHidden="1" w:unhideWhenUsed="1"/>
-    <w:lsdException w:name="HTML Address" w:semiHidden="1" w:unhideWhenUsed="1"/>
-    <w:lsdException w:name="HTML Cite" w:semiHidden="1" w:unhideWhenUsed="1"/>
-    <w:lsdException w:name="HTML Code" w:semiHidden="1" w:unhideWhenUsed="1"/>
-    <w:lsdException w:name="HTML Definition" w:semiHidden="1" w:unhideWhenUsed="1"/>
-    <w:lsdException w:name="HTML Keyboard" w:semiHidden="1" w:unhideWhenUsed="1"/>
-    <w:lsdException w:name="HTML Preformatted" w:semiHidden="1" w:unhideWhenUsed="1"/>
-    <w:lsdException w:name="HTML Sample" w:semiHidden="1" w:unhideWhenUsed="1"/>
-    <w:lsdException w:name="HTML Typewriter" w:semiHidden="1" w:unhideWhenUsed="1"/>
-    <w:lsdException w:name="HTML Variable" w:semiHidden="1" w:unhideWhenUsed="1"/>
-    <w:lsdException w:name="Normal Table" w:semiHidden="1" w:unhideWhenUsed="1"/>
-    <w:lsdException w:name="annotation subject" w:semiHidden="1" w:unhideWhenUsed="1"/>
-    <w:lsdException w:name="No List" w:semiHidden="1" w:unhideWhenUsed="1"/>
-    <w:lsdException w:name="Outline List 1" w:semiHidden="1" w:unhideWhenUsed="1"/>
-    <w:lsdException w:name="Outline List 2" w:semiHidden="1" w:unhideWhenUsed="1"/>
-    <w:lsdException w:name="Outline List 3" w:semiHidden="1" w:unhideWhenUsed="1"/>
-    <w:lsdException w:name="Table Simple 1" w:semiHidden="1" w:unhideWhenUsed="1"/>
-    <w:lsdException w:name="Table Simple 2" w:semiHidden="1" w:unhideWhenUsed="1"/>
-    <w:lsdException w:name="Table Simple 3" w:semiHidden="1" w:unhideWhenUsed="1"/>
-    <w:lsdException w:name="Table Classic 1" w:semiHidden="1" w:unhideWhenUsed="1"/>
-    <w:lsdException w:name="Table Classic 2" w:semiHidden="1" w:unhideWhenUsed="1"/>
-    <w:lsdException w:name="Table Classic 3" w:semiHidden="1" w:unhideWhenUsed="1"/>
-    <w:lsdException w:name="Table Classic 4" w:semiHidden="1" w:unhideWhenUsed="1"/>
-    <w:lsdException w:name="Table Colorful 1" w:semiHidden="1" w:unhideWhenUsed="1"/>
-    <w:lsdException w:name="Table Colorful 2" w:semiHidden="1" w:unhideWhenUsed="1"/>
-    <w:lsdException w:name="Table Colorful 3" w:semiHidden="1" w:unhideWhenUsed="1"/>
-    <w:lsdException w:name="Table Columns 1" w:semiHidden="1" w:unhideWhenUsed="1"/>
-    <w:lsdException w:name="Table Columns 2" w:semiHidden="1" w:unhideWhenUsed="1"/>
-    <w:lsdException w:name="Table Columns 3" w:semiHidden="1" w:unhideWhenUsed="1"/>
-    <w:lsdException w:name="Table Columns 4" w:semiHidden="1" w:unhideWhenUsed="1"/>
-    <w:lsdException w:name="Table Columns 5" w:semiHidden="1" w:unhideWhenUsed="1"/>
-    <w:lsdException w:name="Table Grid 1" w:semiHidden="1" w:unhideWhenUsed="1"/>
-    <w:lsdException w:name="Table Grid 2" w:semiHidden="1" w:unhideWhenUsed="1"/>
-    <w:lsdException w:name="Table Grid 3" w:semiHidden="1" w:unhideWhenUsed="1"/>
-    <w:lsdException w:name="Table Grid 4" w:semiHidden="1" w:unhideWhenUsed="1"/>
-    <w:lsdException w:name="Table Grid 5" w:semiHidden="1" w:unhideWhenUsed="1"/>
-    <w:lsdException w:name="Table Grid 6" w:semiHidden="1" w:unhideWhenUsed="1"/>
-    <w:lsdException w:name="Table Grid 7" w:semiHidden="1" w:unhideWhenUsed="1"/>
-    <w:lsdException w:name="Table Grid 8" w:semiHidden="1" w:unhideWhenUsed="1"/>
-    <w:lsdException w:name="Table List 1" w:semiHidden="1" w:unhideWhenUsed="1"/>
-    <w:lsdException w:name="Table List 2" w:semiHidden="1" w:unhideWhenUsed="1"/>
-    <w:lsdException w:name="Table List 3" w:semiHidden="1" w:unhideWhenUsed="1"/>
-    <w:lsdException w:name="Table List 4" w:semiHidden="1" w:unhideWhenUsed="1"/>
-    <w:lsdException w:name="Table List 5" w:semiHidden="1" w:unhideWhenUsed="1"/>
-    <w:lsdException w:name="Table List 6" w:semiHidden="1" w:unhideWhenUsed="1"/>
-    <w:lsdException w:name="Table List 7" w:semiHidden="1" w:unhideWhenUsed="1"/>
-    <w:lsdException w:name="Table List 8" w:semiHidden="1" w:unhideWhenUsed="1"/>
-    <w:lsdException w:name="Table 3D effects 1" w:semiHidden="1" w:unhideWhenUsed="1"/>
-    <w:lsdException w:name="Table 3D effects 2" w:semiHidden="1" w:unhideWhenUsed="1"/>
-    <w:lsdException w:name="Table 3D effects 3" w:semiHidden="1" w:unhideWhenUsed="1"/>
-    <w:lsdException w:name="Table Contemporary" w:semiHidden="1" w:unhideWhenUsed="1"/>
-    <w:lsdException w:name="Table Elegant" w:semiHidden="1" w:unhideWhenUsed="1"/>
-    <w:lsdException w:name="Table Professional" w:semiHidden="1" w:unhideWhenUsed="1"/>
-    <w:lsdException w:name="Table Subtle 1" w:semiHidden="1" w:unhideWhenUsed="1"/>
-    <w:lsdException w:name="Table Subtle 2" w:semiHidden="1" w:unhideWhenUsed="1"/>
-    <w:lsdException w:name="Table Web 1" w:semiHidden="1" w:unhideWhenUsed="1"/>
-    <w:lsdException w:name="Table Web 2" w:semiHidden="1" w:unhideWhenUsed="1"/>
-    <w:lsdException w:name="Table Web 3" w:semiHidden="1" w:unhideWhenUsed="1"/>
-    <w:lsdException w:name="Balloon Text" w:semiHidden="1" w:uiPriority="0" w:unhideWhenUsed="1"/>
-    <w:lsdException w:name="Table Grid" w:uiPriority="0"/>
-    <w:lsdException w:name="Table Theme" w:semiHidden="1" w:unhideWhenUsed="1"/>
-    <w:lsdException w:name="Placeholder Text" w:semiHidden="1"/>
-    <w:lsdException w:name="No Spacing" w:uiPriority="1" w:qFormat="1"/>
-    <w:lsdException w:name="Light Shading" w:uiPriority="60"/>
-    <w:lsdException w:name="Light List" w:uiPriority="61"/>
-    <w:lsdException w:name="Light Grid" w:uiPriority="62"/>
-    <w:lsdException w:name="Medium Shading 1" w:uiPriority="63"/>
-    <w:lsdException w:name="Medium Shading 2" w:uiPriority="64"/>
-    <w:lsdException w:name="Medium List 1" w:uiPriority="65"/>
-    <w:lsdException w:name="Medium List 2" w:uiPriority="66"/>
-    <w:lsdException w:name="Medium Grid 1" w:uiPriority="67"/>
-    <w:lsdException w:name="Medium Grid 2" w:uiPriority="68"/>
-    <w:lsdException w:name="Medium Grid 3" w:uiPriority="69"/>
-    <w:lsdException w:name="Dark List" w:uiPriority="70"/>
-    <w:lsdException w:name="Colorful Shading" w:uiPriority="71"/>
-    <w:lsdException w:name="Colorful List" w:uiPriority="72"/>
-    <w:lsdException w:name="Colorful Grid" w:uiPriority="73"/>
-    <w:lsdException w:name="Light Shading Accent 1" w:uiPriority="60"/>
-    <w:lsdException w:name="Light List Accent 1" w:uiPriority="61"/>
-    <w:lsdException w:name="Light Grid Accent 1" w:uiPriority="62"/>
-    <w:lsdException w:name="Medium Shading 1 Accent 1" w:uiPriority="63"/>
-    <w:lsdException w:name="Medium Shading 2 Accent 1" w:uiPriority="64"/>
-    <w:lsdException w:name="Medium List 1 Accent 1" w:uiPriority="65"/>
-    <w:lsdException w:name="Revision" w:semiHidden="1"/>
-    <w:lsdException w:name="List Paragraph" w:uiPriority="34" w:qFormat="1"/>
-    <w:lsdException w:name="Quote" w:uiPriority="29" w:qFormat="1"/>
-    <w:lsdException w:name="Intense Quote" w:uiPriority="30" w:qFormat="1"/>
-    <w:lsdException w:name="Medium List 2 Accent 1" w:uiPriority="66"/>
-    <w:lsdException w:name="Medium Grid 1 Accent 1" w:uiPriority="67"/>
-    <w:lsdException w:name="Medium Grid 2 Accent 1" w:uiPriority="68"/>
-    <w:lsdException w:name="Medium Grid 3 Accent 1" w:uiPriority="69"/>
-    <w:lsdException w:name="Dark List Accent 1" w:uiPriority="70"/>
-    <w:lsdException w:name="Colorful Shading Accent 1" w:uiPriority="71"/>
-    <w:lsdException w:name="Colorful List Accent 1" w:uiPriority="72"/>
-    <w:lsdException w:name="Colorful Grid Accent 1" w:uiPriority="73"/>
-    <w:lsdException w:name="Light Shading Accent 2" w:uiPriority="60"/>
-    <w:lsdException w:name="Light List Accent 2" w:uiPriority="61"/>
-    <w:lsdException w:name="Light Grid Accent 2" w:uiPriority="62"/>
-    <w:lsdException w:name="Medium Shading 1 Accent 2" w:uiPriority="63"/>
-    <w:lsdException w:name="Medium Shading 2 Accent 2" w:uiPriority="64"/>
-    <w:lsdException w:name="Medium List 1 Accent 2" w:uiPriority="65"/>
-    <w:lsdException w:name="Medium List 2 Accent 2" w:uiPriority="66"/>
-    <w:lsdException w:name="Medium Grid 1 Accent 2" w:uiPriority="67"/>
-    <w:lsdException w:name="Medium Grid 2 Accent 2" w:uiPriority="68"/>
-    <w:lsdException w:name="Medium Grid 3 Accent 2" w:uiPriority="69"/>
-    <w:lsdException w:name="Dark List Accent 2" w:uiPriority="70"/>
-    <w:lsdException w:name="Colorful Shading Accent 2" w:uiPriority="71"/>
-    <w:lsdException w:name="Colorful List Accent 2" w:uiPriority="72"/>
-    <w:lsdException w:name="Colorful Grid Accent 2" w:uiPriority="73"/>
-    <w:lsdException w:name="Light Shading Accent 3" w:uiPriority="60"/>
-    <w:lsdException w:name="Light List Accent 3" w:uiPriority="61"/>
-    <w:lsdException w:name="Light Grid Accent 3" w:uiPriority="62"/>
-    <w:lsdException w:name="Medium Shading 1 Accent 3" w:uiPriority="63"/>
-    <w:lsdException w:name="Medium Shading 2 Accent 3" w:uiPriority="64"/>
-    <w:lsdException w:name="Medium List 1 Accent 3" w:uiPriority="65"/>
-    <w:lsdException w:name="Medium List 2 Accent 3" w:uiPriority="66"/>
-    <w:lsdException w:name="Medium Grid 1 Accent 3" w:uiPriority="67"/>
-    <w:lsdException w:name="Medium Grid 2 Accent 3" w:uiPriority="68"/>
-    <w:lsdException w:name="Medium Grid 3 Accent 3" w:uiPriority="69"/>
-    <w:lsdException w:name="Dark List Accent 3" w:uiPriority="70"/>
-    <w:lsdException w:name="Colorful Shading Accent 3" w:uiPriority="71"/>
-    <w:lsdException w:name="Colorful List Accent 3" w:uiPriority="72"/>
-    <w:lsdException w:name="Colorful Grid Accent 3" w:uiPriority="73"/>
-    <w:lsdException w:name="Light Shading Accent 4" w:uiPriority="60"/>
-    <w:lsdException w:name="Light List Accent 4" w:uiPriority="61"/>
-    <w:lsdException w:name="Light Grid Accent 4" w:uiPriority="62"/>
-    <w:lsdException w:name="Medium Shading 1 Accent 4" w:uiPriority="63"/>
-    <w:lsdException w:name="Medium Shading 2 Accent 4" w:uiPriority="64"/>
-    <w:lsdException w:name="Medium List 1 Accent 4" w:uiPriority="65"/>
-    <w:lsdException w:name="Medium List 2 Accent 4" w:uiPriority="66"/>
-    <w:lsdException w:name="Medium Grid 1 Accent 4" w:uiPriority="67"/>
-    <w:lsdException w:name="Medium Grid 2 Accent 4" w:uiPriority="68"/>
-    <w:lsdException w:name="Medium Grid 3 Accent 4" w:uiPriority="69"/>
-    <w:lsdException w:name="Dark List Accent 4" w:uiPriority="70"/>
-    <w:lsdException w:name="Colorful Shading Accent 4" w:uiPriority="71"/>
-    <w:lsdException w:name="Colorful List Accent 4" w:uiPriority="72"/>
-    <w:lsdException w:name="Colorful Grid Accent 4" w:uiPriority="73"/>
-    <w:lsdException w:name="Light Shading Accent 5" w:uiPriority="60"/>
-    <w:lsdException w:name="Light List Accent 5" w:uiPriority="61"/>
-    <w:lsdException w:name="Light Grid Accent 5" w:uiPriority="62"/>
-    <w:lsdException w:name="Medium Shading 1 Accent 5" w:uiPriority="63"/>
-    <w:lsdException w:name="Medium Shading 2 Accent 5" w:uiPriority="64"/>
-    <w:lsdException w:name="Medium List 1 Accent 5" w:uiPriority="65"/>
-    <w:lsdException w:name="Medium List 2 Accent 5" w:uiPriority="66"/>
-    <w:lsdException w:name="Medium Grid 1 Accent 5" w:uiPriority="67"/>
-    <w:lsdException w:name="Medium Grid 2 Accent 5" w:uiPriority="68"/>
-    <w:lsdException w:name="Medium Grid 3 Accent 5" w:uiPriority="69"/>
-    <w:lsdException w:name="Dark List Accent 5" w:uiPriority="70"/>
-    <w:lsdException w:name="Colorful Shading Accent 5" w:uiPriority="71"/>
-    <w:lsdException w:name="Colorful List Accent 5" w:uiPriority="72"/>
-    <w:lsdException w:name="Colorful Grid Accent 5" w:uiPriority="73"/>
-    <w:lsdException w:name="Light Shading Accent 6" w:uiPriority="60"/>
-    <w:lsdException w:name="Light List Accent 6" w:uiPriority="61"/>
-    <w:lsdException w:name="Light Grid Accent 6" w:uiPriority="62"/>
-    <w:lsdException w:name="Medium Shading 1 Accent 6" w:uiPriority="63"/>
-    <w:lsdException w:name="Medium Shading 2 Accent 6" w:uiPriority="64"/>
-    <w:lsdException w:name="Medium List 1 Accent 6" w:uiPriority="65"/>
-    <w:lsdException w:name="Medium List 2 Accent 6" w:uiPriority="66"/>
-    <w:lsdException w:name="Medium Grid 1 Accent 6" w:uiPriority="67"/>
-    <w:lsdException w:name="Medium Grid 2 Accent 6" w:uiPriority="68"/>
-    <w:lsdException w:name="Medium Grid 3 Accent 6" w:uiPriority="69"/>
-    <w:lsdException w:name="Dark List Accent 6" w:uiPriority="70"/>
-    <w:lsdException w:name="Colorful Shading Accent 6" w:uiPriority="71"/>
-    <w:lsdException w:name="Colorful List Accent 6" w:uiPriority="72"/>
-    <w:lsdException w:name="Colorful Grid Accent 6" w:uiPriority="73"/>
-    <w:lsdException w:name="Subtle Emphasis" w:uiPriority="19" w:qFormat="1"/>
-    <w:lsdException w:name="Intense Emphasis" w:uiPriority="21" w:qFormat="1"/>
-    <w:lsdException w:name="Subtle Reference" w:uiPriority="31" w:qFormat="1"/>
-    <w:lsdException w:name="Intense Reference" w:uiPriority="32" w:qFormat="1"/>
-    <w:lsdException w:name="Book Title" w:uiPriority="33" w:qFormat="1"/>
-    <w:lsdException w:name="Bibliography" w:semiHidden="1" w:uiPriority="37" w:unhideWhenUsed="1"/>
-    <w:lsdException w:name="TOC Heading" w:semiHidden="1" w:uiPriority="39" w:unhideWhenUsed="1" w:qFormat="1"/>
-    <w:lsdException w:name="Plain Table 1" w:uiPriority="41"/>
-    <w:lsdException w:name="Plain Table 2" w:uiPriority="42"/>
-    <w:lsdException w:name="Plain Table 3" w:uiPriority="43"/>
-    <w:lsdException w:name="Plain Table 4" w:uiPriority="44"/>
-    <w:lsdException w:name="Plain Table 5" w:uiPriority="45"/>
-    <w:lsdException w:name="Grid Table Light" w:uiPriority="40"/>
-    <w:lsdException w:name="Grid Table 1 Light" w:uiPriority="46"/>
-    <w:lsdException w:name="Grid Table 2" w:uiPriority="47"/>
-    <w:lsdException w:name="Grid Table 3" w:uiPriority="48"/>
-    <w:lsdException w:name="Grid Table 4" w:uiPriority="49"/>
-    <w:lsdException w:name="Grid Table 5 Dark" w:uiPriority="50"/>
-    <w:lsdException w:name="Grid Table 6 Colorful" w:uiPriority="51"/>
-    <w:lsdException w:name="Grid Table 7 Colorful" w:uiPriority="52"/>
-    <w:lsdException w:name="Grid Table 1 Light Accent 1" w:uiPriority="46"/>
-    <w:lsdException w:name="Grid Table 2 Accent 1" w:uiPriority="47"/>
-    <w:lsdException w:name="Grid Table 3 Accent 1" w:uiPriority="48"/>
-    <w:lsdException w:name="Grid Table 4 Accent 1" w:uiPriority="49"/>
-    <w:lsdException w:name="Grid Table 5 Dark Accent 1" w:uiPriority="50"/>
-    <w:lsdException w:name="Grid Table 6 Colorful Accent 1" w:uiPriority="51"/>
-    <w:lsdException w:name="Grid Table 7 Colorful Accent 1" w:uiPriority="52"/>
-    <w:lsdException w:name="Grid Table 1 Light Accent 2" w:uiPriority="46"/>
-    <w:lsdException w:name="Grid Table 2 Accent 2" w:uiPriority="47"/>
-    <w:lsdException w:name="Grid Table 3 Accent 2" w:uiPriority="48"/>
-    <w:lsdException w:name="Grid Table 4 Accent 2" w:uiPriority="49"/>
-    <w:lsdException w:name="Grid Table 5 Dark Accent 2" w:uiPriority="50"/>
-    <w:lsdException w:name="Grid Table 6 Colorful Accent 2" w:uiPriority="51"/>
-    <w:lsdException w:name="Grid Table 7 Colorful Accent 2" w:uiPriority="52"/>
-    <w:lsdException w:name="Grid Table 1 Light Accent 3" w:uiPriority="46"/>
-    <w:lsdException w:name="Grid Table 2 Accent 3" w:uiPriority="47"/>
-    <w:lsdException w:name="Grid Table 3 Accent 3" w:uiPriority="48"/>
-    <w:lsdException w:name="Grid Table 4 Accent 3" w:uiPriority="49"/>
-    <w:lsdException w:name="Grid Table 5 Dark Accent 3" w:uiPriority="50"/>
-    <w:lsdException w:name="Grid Table 6 Colorful Accent 3" w:uiPriority="51"/>
-    <w:lsdException w:name="Grid Table 7 Colorful Accent 3" w:uiPriority="52"/>
-    <w:lsdException w:name="Grid Table 1 Light Accent 4" w:uiPriority="46"/>
-    <w:lsdException w:name="Grid Table 2 Accent 4" w:uiPriority="47"/>
-    <w:lsdException w:name="Grid Table 3 Accent 4" w:uiPriority="48"/>
-    <w:lsdException w:name="Grid Table 4 Accent 4" w:uiPriority="49"/>
-    <w:lsdException w:name="Grid Table 5 Dark Accent 4" w:uiPriority="50"/>
-    <w:lsdException w:name="Grid Table 6 Colorful Accent 4" w:uiPriority="51"/>
-    <w:lsdException w:name="Grid Table 7 Colorful Accent 4" w:uiPriority="52"/>
-    <w:lsdException w:name="Grid Table 1 Light Accent 5" w:uiPriority="46"/>
-    <w:lsdException w:name="Grid Table 2 Accent 5" w:uiPriority="47"/>
-    <w:lsdException w:name="Grid Table 3 Accent 5" w:uiPriority="48"/>
-    <w:lsdException w:name="Grid Table 4 Accent 5" w:uiPriority="49"/>
-    <w:lsdException w:name="Grid Table 5 Dark Accent 5" w:uiPriority="50"/>
-    <w:lsdException w:name="Grid Table 6 Colorful Accent 5" w:uiPriority="51"/>
-    <w:lsdException w:name="Grid Table 7 Colorful Accent 5" w:uiPriority="52"/>
-    <w:lsdException w:name="Grid Table 1 Light Accent 6" w:uiPriority="46"/>
-    <w:lsdException w:name="Grid Table 2 Accent 6" w:uiPriority="47"/>
-    <w:lsdException w:name="Grid Table 3 Accent 6" w:uiPriority="48"/>
-    <w:lsdException w:name="Grid Table 4 Accent 6" w:uiPriority="49"/>
-    <w:lsdException w:name="Grid Table 5 Dark Accent 6" w:uiPriority="50"/>
-    <w:lsdException w:name="Grid Table 6 Colorful Accent 6" w:uiPriority="51"/>
-    <w:lsdException w:name="Grid Table 7 Colorful Accent 6" w:uiPriority="52"/>
-    <w:lsdException w:name="List Table 1 Light" w:uiPriority="46"/>
-    <w:lsdException w:name="List Table 2" w:uiPriority="47"/>
-    <w:lsdException w:name="List Table 3" w:uiPriority="48"/>
-    <w:lsdException w:name="List Table 4" w:uiPriority="49"/>
-    <w:lsdException w:name="List Table 5 Dark" w:uiPriority="50"/>
-    <w:lsdException w:name="List Table 6 Colorful" w:uiPriority="51"/>
-    <w:lsdException w:name="List Table 7 Colorful" w:uiPriority="52"/>
-    <w:lsdException w:name="List Table 1 Light Accent 1" w:uiPriority="46"/>
-    <w:lsdException w:name="List Table 2 Accent 1" w:uiPriority="47"/>
-    <w:lsdException w:name="List Table 3 Accent 1" w:uiPriority="48"/>
-    <w:lsdException w:name="List Table 4 Accent 1" w:uiPriority="49"/>
-    <w:lsdException w:name="List Table 5 Dark Accent 1" w:uiPriority="50"/>
-    <w:lsdException w:name="List Table 6 Colorful Accent 1" w:uiPriority="51"/>
-    <w:lsdException w:name="List Table 7 Colorful Accent 1" w:uiPriority="52"/>
-    <w:lsdException w:name="List Table 1 Light Accent 2" w:uiPriority="46"/>
-    <w:lsdException w:name="List Table 2 Accent 2" w:uiPriority="47"/>
-    <w:lsdException w:name="List Table 3 Accent 2" w:uiPriority="48"/>
-    <w:lsdException w:name="List Table 4 Accent 2" w:uiPriority="49"/>
-    <w:lsdException w:name="List Table 5 Dark Accent 2" w:uiPriority="50"/>
-    <w:lsdException w:name="List Table 6 Colorful Accent 2" w:uiPriority="51"/>
-    <w:lsdException w:name="List Table 7 Colorful Accent 2" w:uiPriority="52"/>
-    <w:lsdException w:name="List Table 1 Light Accent 3" w:uiPriority="46"/>
-    <w:lsdException w:name="List Table 2 Accent 3" w:uiPriority="47"/>
-    <w:lsdException w:name="List Table 3 Accent 3" w:uiPriority="48"/>
-    <w:lsdException w:name="List Table 4 Accent 3" w:uiPriority="49"/>
-    <w:lsdException w:name="List Table 5 Dark Accent 3" w:uiPriority="50"/>
-    <w:lsdException w:name="List Table 6 Colorful Accent 3" w:uiPriority="51"/>
-    <w:lsdException w:name="List Table 7 Colorful Accent 3" w:uiPriority="52"/>
-    <w:lsdException w:name="List Table 1 Light Accent 4" w:uiPriority="46"/>
-    <w:lsdException w:name="List Table 2 Accent 4" w:uiPriority="47"/>
-    <w:lsdException w:name="List Table 3 Accent 4" w:uiPriority="48"/>
-    <w:lsdException w:name="List Table 4 Accent 4" w:uiPriority="49"/>
-    <w:lsdException w:name="List Table 5 Dark Accent 4" w:uiPriority="50"/>
-    <w:lsdException w:name="List Table 6 Colorful Accent 4" w:uiPriority="51"/>
-    <w:lsdException w:name="List Table 7 Colorful Accent 4" w:uiPriority="52"/>
-    <w:lsdException w:name="List Table 1 Light Accent 5" w:uiPriority="46"/>
-    <w:lsdException w:name="List Table 2 Accent 5" w:uiPriority="47"/>
-    <w:lsdException w:name="List Table 3 Accent 5" w:uiPriority="48"/>
-    <w:lsdException w:name="List Table 4 Accent 5" w:uiPriority="49"/>
-    <w:lsdException w:name="List Table 5 Dark Accent 5" w:uiPriority="50"/>
-    <w:lsdException w:name="List Table 6 Colorful Accent 5" w:uiPriority="51"/>
-    <w:lsdException w:name="List Table 7 Colorful Accent 5" w:uiPriority="52"/>
-    <w:lsdException w:name="List Table 1 Light Accent 6" w:uiPriority="46"/>
-    <w:lsdException w:name="List Table 2 Accent 6" w:uiPriority="47"/>
-    <w:lsdException w:name="List Table 3 Accent 6" w:uiPriority="48"/>
-    <w:lsdException w:name="List Table 4 Accent 6" w:uiPriority="49"/>
-    <w:lsdException w:name="List Table 5 Dark Accent 6" w:uiPriority="50"/>
-    <w:lsdException w:name="List Table 6 Colorful Accent 6" w:uiPriority="51"/>
-    <w:lsdException w:name="List Table 7 Colorful Accent 6" w:uiPriority="52"/>
-    <w:lsdException w:name="Mention" w:semiHidden="1" w:unhideWhenUsed="1"/>
-    <w:lsdException w:name="Smart Hyperlink" w:semiHidden="1" w:unhideWhenUsed="1"/>
-    <w:lsdException w:name="Hashtag" w:semiHidden="1" w:unhideWhenUsed="1"/>
-    <w:lsdException w:name="Unresolved Mention" w:semiHidden="1" w:unhideWhenUsed="1"/>
+  <w:latentStyles w:defLockedState="0" w:defUIPriority="99" w:defSemiHidden="1" w:defUnhideWhenUsed="1" w:defQFormat="0" w:count="267">
+    <w:lsdException w:name="Normal" w:semiHidden="0" w:uiPriority="0" w:unhideWhenUsed="0" w:qFormat="1"/>
+    <w:lsdException w:name="heading 1" w:semiHidden="0" w:uiPriority="0" w:unhideWhenUsed="0" w:qFormat="1"/>
+    <w:lsdException w:name="heading 2" w:uiPriority="0" w:qFormat="1"/>
+    <w:lsdException w:name="heading 3" w:uiPriority="0" w:qFormat="1"/>
+    <w:lsdException w:name="heading 4" w:uiPriority="0" w:qFormat="1"/>
+    <w:lsdException w:name="heading 5" w:locked="1" w:uiPriority="0" w:qFormat="1"/>
+    <w:lsdException w:name="heading 6" w:locked="1" w:uiPriority="0" w:qFormat="1"/>
+    <w:lsdException w:name="heading 7" w:locked="1" w:uiPriority="0" w:qFormat="1"/>
+    <w:lsdException w:name="heading 8" w:locked="1" w:uiPriority="0" w:qFormat="1"/>
+    <w:lsdException w:name="heading 9" w:locked="1" w:uiPriority="0" w:qFormat="1"/>
+    <w:lsdException w:name="toc 1" w:uiPriority="39"/>
+    <w:lsdException w:name="toc 2" w:uiPriority="39"/>
+    <w:lsdException w:name="toc 3" w:uiPriority="39"/>
+    <w:lsdException w:name="toc 4" w:uiPriority="0"/>
+    <w:lsdException w:name="toc 5" w:uiPriority="0"/>
+    <w:lsdException w:name="toc 6" w:uiPriority="0"/>
+    <w:lsdException w:name="toc 7" w:uiPriority="0"/>
+    <w:lsdException w:name="toc 8" w:uiPriority="0"/>
+    <w:lsdException w:name="toc 9" w:uiPriority="0"/>
+    <w:lsdException w:name="header" w:uiPriority="0"/>
+    <w:lsdException w:name="footer" w:uiPriority="0"/>
+    <w:lsdException w:name="caption" w:uiPriority="0" w:qFormat="1"/>
+    <w:lsdException w:name="line number" w:uiPriority="0"/>
+    <w:lsdException w:name="page number" w:uiPriority="0"/>
+    <w:lsdException w:name="Title" w:locked="1" w:semiHidden="0" w:uiPriority="0" w:unhideWhenUsed="0" w:qFormat="1"/>
+    <w:lsdException w:name="Default Paragraph Font" w:uiPriority="1"/>
+    <w:lsdException w:name="Subtitle" w:locked="1" w:semiHidden="0" w:uiPriority="0" w:unhideWhenUsed="0" w:qFormat="1"/>
+    <w:lsdException w:name="FollowedHyperlink" w:uiPriority="0"/>
+    <w:lsdException w:name="Strong" w:semiHidden="0" w:uiPriority="22" w:unhideWhenUsed="0" w:qFormat="1"/>
+    <w:lsdException w:name="Emphasis" w:semiHidden="0" w:uiPriority="0" w:unhideWhenUsed="0" w:qFormat="1"/>
+    <w:lsdException w:name="Balloon Text" w:uiPriority="0"/>
+    <w:lsdException w:name="Table Grid" w:semiHidden="0" w:uiPriority="0" w:unhideWhenUsed="0"/>
+    <w:lsdException w:name="Placeholder Text" w:unhideWhenUsed="0"/>
+    <w:lsdException w:name="No Spacing" w:semiHidden="0" w:uiPriority="1" w:unhideWhenUsed="0" w:qFormat="1"/>
+    <w:lsdException w:name="Light Shading" w:semiHidden="0" w:uiPriority="60" w:unhideWhenUsed="0"/>
+    <w:lsdException w:name="Light List" w:semiHidden="0" w:uiPriority="61" w:unhideWhenUsed="0"/>
+    <w:lsdException w:name="Light Grid" w:semiHidden="0" w:uiPriority="62" w:unhideWhenUsed="0"/>
+    <w:lsdException w:name="Medium Shading 1" w:semiHidden="0" w:uiPriority="63" w:unhideWhenUsed="0"/>
+    <w:lsdException w:name="Medium Shading 2" w:semiHidden="0" w:uiPriority="64" w:unhideWhenUsed="0"/>
+    <w:lsdException w:name="Medium List 1" w:semiHidden="0" w:uiPriority="65" w:unhideWhenUsed="0"/>
+    <w:lsdException w:name="Medium List 2" w:semiHidden="0" w:uiPriority="66" w:unhideWhenUsed="0"/>
+    <w:lsdException w:name="Medium Grid 1" w:semiHidden="0" w:uiPriority="67" w:unhideWhenUsed="0"/>
+    <w:lsdException w:name="Medium Grid 2" w:semiHidden="0" w:uiPriority="68" w:unhideWhenUsed="0"/>
+    <w:lsdException w:name="Medium Grid 3" w:semiHidden="0" w:uiPriority="69" w:unhideWhenUsed="0"/>
+    <w:lsdException w:name="Dark List" w:semiHidden="0" w:uiPriority="70" w:unhideWhenUsed="0"/>
+    <w:lsdException w:name="Colorful Shading" w:semiHidden="0" w:uiPriority="71" w:unhideWhenUsed="0"/>
+    <w:lsdException w:name="Colorful List" w:semiHidden="0" w:uiPriority="72" w:unhideWhenUsed="0"/>
+    <w:lsdException w:name="Colorful Grid" w:semiHidden="0" w:uiPriority="73" w:unhideWhenUsed="0"/>
+    <w:lsdException w:name="Light Shading Accent 1" w:semiHidden="0" w:uiPriority="60" w:unhideWhenUsed="0"/>
+    <w:lsdException w:name="Light List Accent 1" w:semiHidden="0" w:uiPriority="61" w:unhideWhenUsed="0"/>
+    <w:lsdException w:name="Light Grid Accent 1" w:semiHidden="0" w:uiPriority="62" w:unhideWhenUsed="0"/>
+    <w:lsdException w:name="Medium Shading 1 Accent 1" w:semiHidden="0" w:uiPriority="63" w:unhideWhenUsed="0"/>
+    <w:lsdException w:name="Medium Shading 2 Accent 1" w:semiHidden="0" w:uiPriority="64" w:unhideWhenUsed="0"/>
+    <w:lsdException w:name="Medium List 1 Accent 1" w:semiHidden="0" w:uiPriority="65" w:unhideWhenUsed="0"/>
+    <w:lsdException w:name="Revision" w:unhideWhenUsed="0"/>
+    <w:lsdException w:name="List Paragraph" w:semiHidden="0" w:uiPriority="34" w:unhideWhenUsed="0" w:qFormat="1"/>
+    <w:lsdException w:name="Quote" w:semiHidden="0" w:uiPriority="29" w:unhideWhenUsed="0" w:qFormat="1"/>
+    <w:lsdException w:name="Intense Quote" w:semiHidden="0" w:uiPriority="30" w:unhideWhenUsed="0" w:qFormat="1"/>
+    <w:lsdException w:name="Medium List 2 Accent 1" w:semiHidden="0" w:uiPriority="66" w:unhideWhenUsed="0"/>
+    <w:lsdException w:name="Medium Grid 1 Accent 1" w:semiHidden="0" w:uiPriority="67" w:unhideWhenUsed="0"/>
+    <w:lsdException w:name="Medium Grid 2 Accent 1" w:semiHidden="0" w:uiPriority="68" w:unhideWhenUsed="0"/>
+    <w:lsdException w:name="Medium Grid 3 Accent 1" w:semiHidden="0" w:uiPriority="69" w:unhideWhenUsed="0"/>
+    <w:lsdException w:name="Dark List Accent 1" w:semiHidden="0" w:uiPriority="70" w:unhideWhenUsed="0"/>
+    <w:lsdException w:name="Colorful Shading Accent 1" w:semiHidden="0" w:uiPriority="71" w:unhideWhenUsed="0"/>
+    <w:lsdException w:name="Colorful List Accent 1" w:semiHidden="0" w:uiPriority="72" w:unhideWhenUsed="0"/>
+    <w:lsdException w:name="Colorful Grid Accent 1" w:semiHidden="0" w:uiPriority="73" w:unhideWhenUsed="0"/>
+    <w:lsdException w:name="Light Shading Accent 2" w:semiHidden="0" w:uiPriority="60" w:unhideWhenUsed="0"/>
+    <w:lsdException w:name="Light List Accent 2" w:semiHidden="0" w:uiPriority="61" w:unhideWhenUsed="0"/>
+    <w:lsdException w:name="Light Grid Accent 2" w:semiHidden="0" w:uiPriority="62" w:unhideWhenUsed="0"/>
+    <w:lsdException w:name="Medium Shading 1 Accent 2" w:semiHidden="0" w:uiPriority="63" w:unhideWhenUsed="0"/>
+    <w:lsdException w:name="Medium Shading 2 Accent 2" w:semiHidden="0" w:uiPriority="64" w:unhideWhenUsed="0"/>
+    <w:lsdException w:name="Medium List 1 Accent 2" w:semiHidden="0" w:uiPriority="65" w:unhideWhenUsed="0"/>
+    <w:lsdException w:name="Medium List 2 Accent 2" w:semiHidden="0" w:uiPriority="66" w:unhideWhenUsed="0"/>
+    <w:lsdException w:name="Medium Grid 1 Accent 2" w:semiHidden="0" w:uiPriority="67" w:unhideWhenUsed="0"/>
+    <w:lsdException w:name="Medium Grid 2 Accent 2" w:semiHidden="0" w:uiPriority="68" w:unhideWhenUsed="0"/>
+    <w:lsdException w:name="Medium Grid 3 Accent 2" w:semiHidden="0" w:uiPriority="69" w:unhideWhenUsed="0"/>
+    <w:lsdException w:name="Dark List Accent 2" w:semiHidden="0" w:uiPriority="70" w:unhideWhenUsed="0"/>
+    <w:lsdException w:name="Colorful Shading Accent 2" w:semiHidden="0" w:uiPriority="71" w:unhideWhenUsed="0"/>
+    <w:lsdException w:name="Colorful List Accent 2" w:semiHidden="0" w:uiPriority="72" w:unhideWhenUsed="0"/>
+    <w:lsdException w:name="Colorful Grid Accent 2" w:semiHidden="0" w:uiPriority="73" w:unhideWhenUsed="0"/>
+    <w:lsdException w:name="Light Shading Accent 3" w:semiHidden="0" w:uiPriority="60" w:unhideWhenUsed="0"/>
+    <w:lsdException w:name="Light List Accent 3" w:semiHidden="0" w:uiPriority="61" w:unhideWhenUsed="0"/>
+    <w:lsdException w:name="Light Grid Accent 3" w:semiHidden="0" w:uiPriority="62" w:unhideWhenUsed="0"/>
+    <w:lsdException w:name="Medium Shading 1 Accent 3" w:semiHidden="0" w:uiPriority="63" w:unhideWhenUsed="0"/>
+    <w:lsdException w:name="Medium Shading 2 Accent 3" w:semiHidden="0" w:uiPriority="64" w:unhideWhenUsed="0"/>
+    <w:lsdException w:name="Medium List 1 Accent 3" w:semiHidden="0" w:uiPriority="65" w:unhideWhenUsed="0"/>
+    <w:lsdException w:name="Medium List 2 Accent 3" w:semiHidden="0" w:uiPriority="66" w:unhideWhenUsed="0"/>
+    <w:lsdException w:name="Medium Grid 1 Accent 3" w:semiHidden="0" w:uiPriority="67" w:unhideWhenUsed="0"/>
+    <w:lsdException w:name="Medium Grid 2 Accent 3" w:semiHidden="0" w:uiPriority="68" w:unhideWhenUsed="0"/>
+    <w:lsdException w:name="Medium Grid 3 Accent 3" w:semiHidden="0" w:uiPriority="69" w:unhideWhenUsed="0"/>
+    <w:lsdException w:name="Dark List Accent 3" w:semiHidden="0" w:uiPriority="70" w:unhideWhenUsed="0"/>
+    <w:lsdException w:name="Colorful Shading Accent 3" w:semiHidden="0" w:uiPriority="71" w:unhideWhenUsed="0"/>
+    <w:lsdException w:name="Colorful List Accent 3" w:semiHidden="0" w:uiPriority="72" w:unhideWhenUsed="0"/>
+    <w:lsdException w:name="Colorful Grid Accent 3" w:semiHidden="0" w:uiPriority="73" w:unhideWhenUsed="0"/>
+    <w:lsdException w:name="Light Shading Accent 4" w:semiHidden="0" w:uiPriority="60" w:unhideWhenUsed="0"/>
+    <w:lsdException w:name="Light List Accent 4" w:semiHidden="0" w:uiPriority="61" w:unhideWhenUsed="0"/>
+    <w:lsdException w:name="Light Grid Accent 4" w:semiHidden="0" w:uiPriority="62" w:unhideWhenUsed="0"/>
+    <w:lsdException w:name="Medium Shading 1 Accent 4" w:semiHidden="0" w:uiPriority="63" w:unhideWhenUsed="0"/>
+    <w:lsdException w:name="Medium Shading 2 Accent 4" w:semiHidden="0" w:uiPriority="64" w:unhideWhenUsed="0"/>
+    <w:lsdException w:name="Medium List 1 Accent 4" w:semiHidden="0" w:uiPriority="65" w:unhideWhenUsed="0"/>
+    <w:lsdException w:name="Medium List 2 Accent 4" w:semiHidden="0" w:uiPriority="66" w:unhideWhenUsed="0"/>
+    <w:lsdException w:name="Medium Grid 1 Accent 4" w:semiHidden="0" w:uiPriority="67" w:unhideWhenUsed="0"/>
+    <w:lsdException w:name="Medium Grid 2 Accent 4" w:semiHidden="0" w:uiPriority="68" w:unhideWhenUsed="0"/>
+    <w:lsdException w:name="Medium Grid 3 Accent 4" w:semiHidden="0" w:uiPriority="69" w:unhideWhenUsed="0"/>
+    <w:lsdException w:name="Dark List Accent 4" w:semiHidden="0" w:uiPriority="70" w:unhideWhenUsed="0"/>
+    <w:lsdException w:name="Colorful Shading Accent 4" w:semiHidden="0" w:uiPriority="71" w:unhideWhenUsed="0"/>
+    <w:lsdException w:name="Colorful List Accent 4" w:semiHidden="0" w:uiPriority="72" w:unhideWhenUsed="0"/>
+    <w:lsdException w:name="Colorful Grid Accent 4" w:semiHidden="0" w:uiPriority="73" w:unhideWhenUsed="0"/>
+    <w:lsdException w:name="Light Shading Accent 5" w:semiHidden="0" w:uiPriority="60" w:unhideWhenUsed="0"/>
+    <w:lsdException w:name="Light List Accent 5" w:semiHidden="0" w:uiPriority="61" w:unhideWhenUsed="0"/>
+    <w:lsdException w:name="Light Grid Accent 5" w:semiHidden="0" w:uiPriority="62" w:unhideWhenUsed="0"/>
+    <w:lsdException w:name="Medium Shading 1 Accent 5" w:semiHidden="0" w:uiPriority="63" w:unhideWhenUsed="0"/>
+    <w:lsdException w:name="Medium Shading 2 Accent 5" w:semiHidden="0" w:uiPriority="64" w:unhideWhenUsed="0"/>
+    <w:lsdException w:name="Medium List 1 Accent 5" w:semiHidden="0" w:uiPriority="65" w:unhideWhenUsed="0"/>
+    <w:lsdException w:name="Medium List 2 Accent 5" w:semiHidden="0" w:uiPriority="66" w:unhideWhenUsed="0"/>
+    <w:lsdException w:name="Medium Grid 1 Accent 5" w:semiHidden="0" w:uiPriority="67" w:unhideWhenUsed="0"/>
+    <w:lsdException w:name="Medium Grid 2 Accent 5" w:semiHidden="0" w:uiPriority="68" w:unhideWhenUsed="0"/>
+    <w:lsdException w:name="Medium Grid 3 Accent 5" w:semiHidden="0" w:uiPriority="69" w:unhideWhenUsed="0"/>
+    <w:lsdException w:name="Dark List Accent 5" w:semiHidden="0" w:uiPriority="70" w:unhideWhenUsed="0"/>
+    <w:lsdException w:name="Colorful Shading Accent 5" w:semiHidden="0" w:uiPriority="71" w:unhideWhenUsed="0"/>
+    <w:lsdException w:name="Colorful List Accent 5" w:semiHidden="0" w:uiPriority="72" w:unhideWhenUsed="0"/>
+    <w:lsdException w:name="Colorful Grid Accent 5" w:semiHidden="0" w:uiPriority="73" w:unhideWhenUsed="0"/>
+    <w:lsdException w:name="Light Shading Accent 6" w:semiHidden="0" w:uiPriority="60" w:unhideWhenUsed="0"/>
+    <w:lsdException w:name="Light List Accent 6" w:semiHidden="0" w:uiPriority="61" w:unhideWhenUsed="0"/>
+    <w:lsdException w:name="Light Grid Accent 6" w:semiHidden="0" w:uiPriority="62" w:unhideWhenUsed="0"/>
+    <w:lsdException w:name="Medium Shading 1 Accent 6" w:semiHidden="0" w:uiPriority="63" w:unhideWhenUsed="0"/>
+    <w:lsdException w:name="Medium Shading 2 Accent 6" w:semiHidden="0" w:uiPriority="64" w:unhideWhenUsed="0"/>
+    <w:lsdException w:name="Medium List 1 Accent 6" w:semiHidden="0" w:uiPriority="65" w:unhideWhenUsed="0"/>
+    <w:lsdException w:name="Medium List 2 Accent 6" w:semiHidden="0" w:uiPriority="66" w:unhideWhenUsed="0"/>
+    <w:lsdException w:name="Medium Grid 1 Accent 6" w:semiHidden="0" w:uiPriority="67" w:unhideWhenUsed="0"/>
+    <w:lsdException w:name="Medium Grid 2 Accent 6" w:semiHidden="0" w:uiPriority="68" w:unhideWhenUsed="0"/>
+    <w:lsdException w:name="Medium Grid 3 Accent 6" w:semiHidden="0" w:uiPriority="69" w:unhideWhenUsed="0"/>
+    <w:lsdException w:name="Dark List Accent 6" w:semiHidden="0" w:uiPriority="70" w:unhideWhenUsed="0"/>
+    <w:lsdException w:name="Colorful Shading Accent 6" w:semiHidden="0" w:uiPriority="71" w:unhideWhenUsed="0"/>
+    <w:lsdException w:name="Colorful List Accent 6" w:semiHidden="0" w:uiPriority="72" w:unhideWhenUsed="0"/>
+    <w:lsdException w:name="Colorful Grid Accent 6" w:semiHidden="0" w:uiPriority="73" w:unhideWhenUsed="0"/>
+    <w:lsdException w:name="Subtle Emphasis" w:semiHidden="0" w:uiPriority="19" w:unhideWhenUsed="0" w:qFormat="1"/>
+    <w:lsdException w:name="Intense Emphasis" w:semiHidden="0" w:uiPriority="21" w:unhideWhenUsed="0" w:qFormat="1"/>
+    <w:lsdException w:name="Subtle Reference" w:semiHidden="0" w:uiPriority="31" w:unhideWhenUsed="0" w:qFormat="1"/>
+    <w:lsdException w:name="Intense Reference" w:semiHidden="0" w:uiPriority="32" w:unhideWhenUsed="0" w:qFormat="1"/>
+    <w:lsdException w:name="Book Title" w:semiHidden="0" w:uiPriority="33" w:unhideWhenUsed="0" w:qFormat="1"/>
+    <w:lsdException w:name="Bibliography" w:uiPriority="37"/>
+    <w:lsdException w:name="TOC Heading" w:uiPriority="39" w:qFormat="1"/>
   </w:latentStyles>
   <w:style w:type="paragraph" w:default="1" w:styleId="Normal">
     <w:name w:val="Normal"/>
@@ -5904,8 +6174,1241 @@
 </w:styles>
 </file>
 
+<file path=word/stylesWithEffects.xml><?xml version="1.0" encoding="utf-8"?>
+<w:styles xmlns:wpc="http://schemas.microsoft.com/office/word/2010/wordprocessingCanvas" xmlns:mc="http://schemas.openxmlformats.org/markup-compatibility/2006" xmlns:o="urn:schemas-microsoft-com:office:office" xmlns:r="http://schemas.openxmlformats.org/officeDocument/2006/relationships" xmlns:m="http://schemas.openxmlformats.org/officeDocument/2006/math" xmlns:v="urn:schemas-microsoft-com:vml" xmlns:wp14="http://schemas.microsoft.com/office/word/2010/wordprocessingDrawing" xmlns:wp="http://schemas.openxmlformats.org/drawingml/2006/wordprocessingDrawing" xmlns:w10="urn:schemas-microsoft-com:office:word" xmlns:w="http://schemas.openxmlformats.org/wordprocessingml/2006/main" xmlns:w14="http://schemas.microsoft.com/office/word/2010/wordml" xmlns:wpg="http://schemas.microsoft.com/office/word/2010/wordprocessingGroup" xmlns:wpi="http://schemas.microsoft.com/office/word/2010/wordprocessingInk" xmlns:wne="http://schemas.microsoft.com/office/word/2006/wordml" xmlns:wps="http://schemas.microsoft.com/office/word/2010/wordprocessingShape" mc:Ignorable="w14 wp14">
+  <w:docDefaults>
+    <w:rPrDefault>
+      <w:rPr>
+        <w:rFonts w:ascii="Times New Roman" w:eastAsia="Times New Roman" w:hAnsi="Times New Roman" w:cs="Times New Roman"/>
+        <w:lang w:val="nl-NL" w:eastAsia="en-US" w:bidi="ar-SA"/>
+      </w:rPr>
+    </w:rPrDefault>
+    <w:pPrDefault/>
+  </w:docDefaults>
+  <w:latentStyles w:defLockedState="0" w:defUIPriority="99" w:defSemiHidden="1" w:defUnhideWhenUsed="1" w:defQFormat="0" w:count="267">
+    <w:lsdException w:name="Normal" w:semiHidden="0" w:uiPriority="0" w:unhideWhenUsed="0" w:qFormat="1"/>
+    <w:lsdException w:name="heading 1" w:semiHidden="0" w:uiPriority="0" w:unhideWhenUsed="0" w:qFormat="1"/>
+    <w:lsdException w:name="heading 2" w:uiPriority="0" w:qFormat="1"/>
+    <w:lsdException w:name="heading 3" w:uiPriority="0" w:qFormat="1"/>
+    <w:lsdException w:name="heading 4" w:uiPriority="0" w:qFormat="1"/>
+    <w:lsdException w:name="heading 5" w:locked="1" w:uiPriority="0" w:qFormat="1"/>
+    <w:lsdException w:name="heading 6" w:locked="1" w:uiPriority="0" w:qFormat="1"/>
+    <w:lsdException w:name="heading 7" w:locked="1" w:uiPriority="0" w:qFormat="1"/>
+    <w:lsdException w:name="heading 8" w:locked="1" w:uiPriority="0" w:qFormat="1"/>
+    <w:lsdException w:name="heading 9" w:locked="1" w:uiPriority="0" w:qFormat="1"/>
+    <w:lsdException w:name="toc 1" w:uiPriority="39"/>
+    <w:lsdException w:name="toc 2" w:uiPriority="39"/>
+    <w:lsdException w:name="toc 3" w:uiPriority="39"/>
+    <w:lsdException w:name="toc 4" w:uiPriority="0"/>
+    <w:lsdException w:name="toc 5" w:uiPriority="0"/>
+    <w:lsdException w:name="toc 6" w:uiPriority="0"/>
+    <w:lsdException w:name="toc 7" w:uiPriority="0"/>
+    <w:lsdException w:name="toc 8" w:uiPriority="0"/>
+    <w:lsdException w:name="toc 9" w:uiPriority="0"/>
+    <w:lsdException w:name="header" w:uiPriority="0"/>
+    <w:lsdException w:name="footer" w:uiPriority="0"/>
+    <w:lsdException w:name="caption" w:uiPriority="0" w:qFormat="1"/>
+    <w:lsdException w:name="line number" w:uiPriority="0"/>
+    <w:lsdException w:name="page number" w:uiPriority="0"/>
+    <w:lsdException w:name="Title" w:locked="1" w:semiHidden="0" w:uiPriority="0" w:unhideWhenUsed="0" w:qFormat="1"/>
+    <w:lsdException w:name="Default Paragraph Font" w:uiPriority="1"/>
+    <w:lsdException w:name="Subtitle" w:locked="1" w:semiHidden="0" w:uiPriority="0" w:unhideWhenUsed="0" w:qFormat="1"/>
+    <w:lsdException w:name="FollowedHyperlink" w:uiPriority="0"/>
+    <w:lsdException w:name="Strong" w:semiHidden="0" w:uiPriority="22" w:unhideWhenUsed="0" w:qFormat="1"/>
+    <w:lsdException w:name="Emphasis" w:semiHidden="0" w:uiPriority="0" w:unhideWhenUsed="0" w:qFormat="1"/>
+    <w:lsdException w:name="Balloon Text" w:uiPriority="0"/>
+    <w:lsdException w:name="Table Grid" w:semiHidden="0" w:uiPriority="0" w:unhideWhenUsed="0"/>
+    <w:lsdException w:name="Placeholder Text" w:unhideWhenUsed="0"/>
+    <w:lsdException w:name="No Spacing" w:semiHidden="0" w:uiPriority="1" w:unhideWhenUsed="0" w:qFormat="1"/>
+    <w:lsdException w:name="Light Shading" w:semiHidden="0" w:uiPriority="60" w:unhideWhenUsed="0"/>
+    <w:lsdException w:name="Light List" w:semiHidden="0" w:uiPriority="61" w:unhideWhenUsed="0"/>
+    <w:lsdException w:name="Light Grid" w:semiHidden="0" w:uiPriority="62" w:unhideWhenUsed="0"/>
+    <w:lsdException w:name="Medium Shading 1" w:semiHidden="0" w:uiPriority="63" w:unhideWhenUsed="0"/>
+    <w:lsdException w:name="Medium Shading 2" w:semiHidden="0" w:uiPriority="64" w:unhideWhenUsed="0"/>
+    <w:lsdException w:name="Medium List 1" w:semiHidden="0" w:uiPriority="65" w:unhideWhenUsed="0"/>
+    <w:lsdException w:name="Medium List 2" w:semiHidden="0" w:uiPriority="66" w:unhideWhenUsed="0"/>
+    <w:lsdException w:name="Medium Grid 1" w:semiHidden="0" w:uiPriority="67" w:unhideWhenUsed="0"/>
+    <w:lsdException w:name="Medium Grid 2" w:semiHidden="0" w:uiPriority="68" w:unhideWhenUsed="0"/>
+    <w:lsdException w:name="Medium Grid 3" w:semiHidden="0" w:uiPriority="69" w:unhideWhenUsed="0"/>
+    <w:lsdException w:name="Dark List" w:semiHidden="0" w:uiPriority="70" w:unhideWhenUsed="0"/>
+    <w:lsdException w:name="Colorful Shading" w:semiHidden="0" w:uiPriority="71" w:unhideWhenUsed="0"/>
+    <w:lsdException w:name="Colorful List" w:semiHidden="0" w:uiPriority="72" w:unhideWhenUsed="0"/>
+    <w:lsdException w:name="Colorful Grid" w:semiHidden="0" w:uiPriority="73" w:unhideWhenUsed="0"/>
+    <w:lsdException w:name="Light Shading Accent 1" w:semiHidden="0" w:uiPriority="60" w:unhideWhenUsed="0"/>
+    <w:lsdException w:name="Light List Accent 1" w:semiHidden="0" w:uiPriority="61" w:unhideWhenUsed="0"/>
+    <w:lsdException w:name="Light Grid Accent 1" w:semiHidden="0" w:uiPriority="62" w:unhideWhenUsed="0"/>
+    <w:lsdException w:name="Medium Shading 1 Accent 1" w:semiHidden="0" w:uiPriority="63" w:unhideWhenUsed="0"/>
+    <w:lsdException w:name="Medium Shading 2 Accent 1" w:semiHidden="0" w:uiPriority="64" w:unhideWhenUsed="0"/>
+    <w:lsdException w:name="Medium List 1 Accent 1" w:semiHidden="0" w:uiPriority="65" w:unhideWhenUsed="0"/>
+    <w:lsdException w:name="Revision" w:unhideWhenUsed="0"/>
+    <w:lsdException w:name="List Paragraph" w:semiHidden="0" w:uiPriority="34" w:unhideWhenUsed="0" w:qFormat="1"/>
+    <w:lsdException w:name="Quote" w:semiHidden="0" w:uiPriority="29" w:unhideWhenUsed="0" w:qFormat="1"/>
+    <w:lsdException w:name="Intense Quote" w:semiHidden="0" w:uiPriority="30" w:unhideWhenUsed="0" w:qFormat="1"/>
+    <w:lsdException w:name="Medium List 2 Accent 1" w:semiHidden="0" w:uiPriority="66" w:unhideWhenUsed="0"/>
+    <w:lsdException w:name="Medium Grid 1 Accent 1" w:semiHidden="0" w:uiPriority="67" w:unhideWhenUsed="0"/>
+    <w:lsdException w:name="Medium Grid 2 Accent 1" w:semiHidden="0" w:uiPriority="68" w:unhideWhenUsed="0"/>
+    <w:lsdException w:name="Medium Grid 3 Accent 1" w:semiHidden="0" w:uiPriority="69" w:unhideWhenUsed="0"/>
+    <w:lsdException w:name="Dark List Accent 1" w:semiHidden="0" w:uiPriority="70" w:unhideWhenUsed="0"/>
+    <w:lsdException w:name="Colorful Shading Accent 1" w:semiHidden="0" w:uiPriority="71" w:unhideWhenUsed="0"/>
+    <w:lsdException w:name="Colorful List Accent 1" w:semiHidden="0" w:uiPriority="72" w:unhideWhenUsed="0"/>
+    <w:lsdException w:name="Colorful Grid Accent 1" w:semiHidden="0" w:uiPriority="73" w:unhideWhenUsed="0"/>
+    <w:lsdException w:name="Light Shading Accent 2" w:semiHidden="0" w:uiPriority="60" w:unhideWhenUsed="0"/>
+    <w:lsdException w:name="Light List Accent 2" w:semiHidden="0" w:uiPriority="61" w:unhideWhenUsed="0"/>
+    <w:lsdException w:name="Light Grid Accent 2" w:semiHidden="0" w:uiPriority="62" w:unhideWhenUsed="0"/>
+    <w:lsdException w:name="Medium Shading 1 Accent 2" w:semiHidden="0" w:uiPriority="63" w:unhideWhenUsed="0"/>
+    <w:lsdException w:name="Medium Shading 2 Accent 2" w:semiHidden="0" w:uiPriority="64" w:unhideWhenUsed="0"/>
+    <w:lsdException w:name="Medium List 1 Accent 2" w:semiHidden="0" w:uiPriority="65" w:unhideWhenUsed="0"/>
+    <w:lsdException w:name="Medium List 2 Accent 2" w:semiHidden="0" w:uiPriority="66" w:unhideWhenUsed="0"/>
+    <w:lsdException w:name="Medium Grid 1 Accent 2" w:semiHidden="0" w:uiPriority="67" w:unhideWhenUsed="0"/>
+    <w:lsdException w:name="Medium Grid 2 Accent 2" w:semiHidden="0" w:uiPriority="68" w:unhideWhenUsed="0"/>
+    <w:lsdException w:name="Medium Grid 3 Accent 2" w:semiHidden="0" w:uiPriority="69" w:unhideWhenUsed="0"/>
+    <w:lsdException w:name="Dark List Accent 2" w:semiHidden="0" w:uiPriority="70" w:unhideWhenUsed="0"/>
+    <w:lsdException w:name="Colorful Shading Accent 2" w:semiHidden="0" w:uiPriority="71" w:unhideWhenUsed="0"/>
+    <w:lsdException w:name="Colorful List Accent 2" w:semiHidden="0" w:uiPriority="72" w:unhideWhenUsed="0"/>
+    <w:lsdException w:name="Colorful Grid Accent 2" w:semiHidden="0" w:uiPriority="73" w:unhideWhenUsed="0"/>
+    <w:lsdException w:name="Light Shading Accent 3" w:semiHidden="0" w:uiPriority="60" w:unhideWhenUsed="0"/>
+    <w:lsdException w:name="Light List Accent 3" w:semiHidden="0" w:uiPriority="61" w:unhideWhenUsed="0"/>
+    <w:lsdException w:name="Light Grid Accent 3" w:semiHidden="0" w:uiPriority="62" w:unhideWhenUsed="0"/>
+    <w:lsdException w:name="Medium Shading 1 Accent 3" w:semiHidden="0" w:uiPriority="63" w:unhideWhenUsed="0"/>
+    <w:lsdException w:name="Medium Shading 2 Accent 3" w:semiHidden="0" w:uiPriority="64" w:unhideWhenUsed="0"/>
+    <w:lsdException w:name="Medium List 1 Accent 3" w:semiHidden="0" w:uiPriority="65" w:unhideWhenUsed="0"/>
+    <w:lsdException w:name="Medium List 2 Accent 3" w:semiHidden="0" w:uiPriority="66" w:unhideWhenUsed="0"/>
+    <w:lsdException w:name="Medium Grid 1 Accent 3" w:semiHidden="0" w:uiPriority="67" w:unhideWhenUsed="0"/>
+    <w:lsdException w:name="Medium Grid 2 Accent 3" w:semiHidden="0" w:uiPriority="68" w:unhideWhenUsed="0"/>
+    <w:lsdException w:name="Medium Grid 3 Accent 3" w:semiHidden="0" w:uiPriority="69" w:unhideWhenUsed="0"/>
+    <w:lsdException w:name="Dark List Accent 3" w:semiHidden="0" w:uiPriority="70" w:unhideWhenUsed="0"/>
+    <w:lsdException w:name="Colorful Shading Accent 3" w:semiHidden="0" w:uiPriority="71" w:unhideWhenUsed="0"/>
+    <w:lsdException w:name="Colorful List Accent 3" w:semiHidden="0" w:uiPriority="72" w:unhideWhenUsed="0"/>
+    <w:lsdException w:name="Colorful Grid Accent 3" w:semiHidden="0" w:uiPriority="73" w:unhideWhenUsed="0"/>
+    <w:lsdException w:name="Light Shading Accent 4" w:semiHidden="0" w:uiPriority="60" w:unhideWhenUsed="0"/>
+    <w:lsdException w:name="Light List Accent 4" w:semiHidden="0" w:uiPriority="61" w:unhideWhenUsed="0"/>
+    <w:lsdException w:name="Light Grid Accent 4" w:semiHidden="0" w:uiPriority="62" w:unhideWhenUsed="0"/>
+    <w:lsdException w:name="Medium Shading 1 Accent 4" w:semiHidden="0" w:uiPriority="63" w:unhideWhenUsed="0"/>
+    <w:lsdException w:name="Medium Shading 2 Accent 4" w:semiHidden="0" w:uiPriority="64" w:unhideWhenUsed="0"/>
+    <w:lsdException w:name="Medium List 1 Accent 4" w:semiHidden="0" w:uiPriority="65" w:unhideWhenUsed="0"/>
+    <w:lsdException w:name="Medium List 2 Accent 4" w:semiHidden="0" w:uiPriority="66" w:unhideWhenUsed="0"/>
+    <w:lsdException w:name="Medium Grid 1 Accent 4" w:semiHidden="0" w:uiPriority="67" w:unhideWhenUsed="0"/>
+    <w:lsdException w:name="Medium Grid 2 Accent 4" w:semiHidden="0" w:uiPriority="68" w:unhideWhenUsed="0"/>
+    <w:lsdException w:name="Medium Grid 3 Accent 4" w:semiHidden="0" w:uiPriority="69" w:unhideWhenUsed="0"/>
+    <w:lsdException w:name="Dark List Accent 4" w:semiHidden="0" w:uiPriority="70" w:unhideWhenUsed="0"/>
+    <w:lsdException w:name="Colorful Shading Accent 4" w:semiHidden="0" w:uiPriority="71" w:unhideWhenUsed="0"/>
+    <w:lsdException w:name="Colorful List Accent 4" w:semiHidden="0" w:uiPriority="72" w:unhideWhenUsed="0"/>
+    <w:lsdException w:name="Colorful Grid Accent 4" w:semiHidden="0" w:uiPriority="73" w:unhideWhenUsed="0"/>
+    <w:lsdException w:name="Light Shading Accent 5" w:semiHidden="0" w:uiPriority="60" w:unhideWhenUsed="0"/>
+    <w:lsdException w:name="Light List Accent 5" w:semiHidden="0" w:uiPriority="61" w:unhideWhenUsed="0"/>
+    <w:lsdException w:name="Light Grid Accent 5" w:semiHidden="0" w:uiPriority="62" w:unhideWhenUsed="0"/>
+    <w:lsdException w:name="Medium Shading 1 Accent 5" w:semiHidden="0" w:uiPriority="63" w:unhideWhenUsed="0"/>
+    <w:lsdException w:name="Medium Shading 2 Accent 5" w:semiHidden="0" w:uiPriority="64" w:unhideWhenUsed="0"/>
+    <w:lsdException w:name="Medium List 1 Accent 5" w:semiHidden="0" w:uiPriority="65" w:unhideWhenUsed="0"/>
+    <w:lsdException w:name="Medium List 2 Accent 5" w:semiHidden="0" w:uiPriority="66" w:unhideWhenUsed="0"/>
+    <w:lsdException w:name="Medium Grid 1 Accent 5" w:semiHidden="0" w:uiPriority="67" w:unhideWhenUsed="0"/>
+    <w:lsdException w:name="Medium Grid 2 Accent 5" w:semiHidden="0" w:uiPriority="68" w:unhideWhenUsed="0"/>
+    <w:lsdException w:name="Medium Grid 3 Accent 5" w:semiHidden="0" w:uiPriority="69" w:unhideWhenUsed="0"/>
+    <w:lsdException w:name="Dark List Accent 5" w:semiHidden="0" w:uiPriority="70" w:unhideWhenUsed="0"/>
+    <w:lsdException w:name="Colorful Shading Accent 5" w:semiHidden="0" w:uiPriority="71" w:unhideWhenUsed="0"/>
+    <w:lsdException w:name="Colorful List Accent 5" w:semiHidden="0" w:uiPriority="72" w:unhideWhenUsed="0"/>
+    <w:lsdException w:name="Colorful Grid Accent 5" w:semiHidden="0" w:uiPriority="73" w:unhideWhenUsed="0"/>
+    <w:lsdException w:name="Light Shading Accent 6" w:semiHidden="0" w:uiPriority="60" w:unhideWhenUsed="0"/>
+    <w:lsdException w:name="Light List Accent 6" w:semiHidden="0" w:uiPriority="61" w:unhideWhenUsed="0"/>
+    <w:lsdException w:name="Light Grid Accent 6" w:semiHidden="0" w:uiPriority="62" w:unhideWhenUsed="0"/>
+    <w:lsdException w:name="Medium Shading 1 Accent 6" w:semiHidden="0" w:uiPriority="63" w:unhideWhenUsed="0"/>
+    <w:lsdException w:name="Medium Shading 2 Accent 6" w:semiHidden="0" w:uiPriority="64" w:unhideWhenUsed="0"/>
+    <w:lsdException w:name="Medium List 1 Accent 6" w:semiHidden="0" w:uiPriority="65" w:unhideWhenUsed="0"/>
+    <w:lsdException w:name="Medium List 2 Accent 6" w:semiHidden="0" w:uiPriority="66" w:unhideWhenUsed="0"/>
+    <w:lsdException w:name="Medium Grid 1 Accent 6" w:semiHidden="0" w:uiPriority="67" w:unhideWhenUsed="0"/>
+    <w:lsdException w:name="Medium Grid 2 Accent 6" w:semiHidden="0" w:uiPriority="68" w:unhideWhenUsed="0"/>
+    <w:lsdException w:name="Medium Grid 3 Accent 6" w:semiHidden="0" w:uiPriority="69" w:unhideWhenUsed="0"/>
+    <w:lsdException w:name="Dark List Accent 6" w:semiHidden="0" w:uiPriority="70" w:unhideWhenUsed="0"/>
+    <w:lsdException w:name="Colorful Shading Accent 6" w:semiHidden="0" w:uiPriority="71" w:unhideWhenUsed="0"/>
+    <w:lsdException w:name="Colorful List Accent 6" w:semiHidden="0" w:uiPriority="72" w:unhideWhenUsed="0"/>
+    <w:lsdException w:name="Colorful Grid Accent 6" w:semiHidden="0" w:uiPriority="73" w:unhideWhenUsed="0"/>
+    <w:lsdException w:name="Subtle Emphasis" w:semiHidden="0" w:uiPriority="19" w:unhideWhenUsed="0" w:qFormat="1"/>
+    <w:lsdException w:name="Intense Emphasis" w:semiHidden="0" w:uiPriority="21" w:unhideWhenUsed="0" w:qFormat="1"/>
+    <w:lsdException w:name="Subtle Reference" w:semiHidden="0" w:uiPriority="31" w:unhideWhenUsed="0" w:qFormat="1"/>
+    <w:lsdException w:name="Intense Reference" w:semiHidden="0" w:uiPriority="32" w:unhideWhenUsed="0" w:qFormat="1"/>
+    <w:lsdException w:name="Book Title" w:semiHidden="0" w:uiPriority="33" w:unhideWhenUsed="0" w:qFormat="1"/>
+    <w:lsdException w:name="Bibliography" w:uiPriority="37"/>
+    <w:lsdException w:name="TOC Heading" w:uiPriority="39" w:qFormat="1"/>
+  </w:latentStyles>
+  <w:style w:type="paragraph" w:default="1" w:styleId="Normal">
+    <w:name w:val="Normal"/>
+    <w:qFormat/>
+    <w:rsid w:val="00C1391C"/>
+    <w:pPr>
+      <w:textboxTightWrap w:val="lastLineOnly"/>
+    </w:pPr>
+    <w:rPr>
+      <w:rFonts w:ascii="HelveticaNeueLT Com 45 Lt" w:hAnsi="HelveticaNeueLT Com 45 Lt" w:cs="Arial"/>
+      <w:color w:val="000000"/>
+    </w:rPr>
+  </w:style>
+  <w:style w:type="paragraph" w:styleId="Heading1">
+    <w:name w:val="heading 1"/>
+    <w:basedOn w:val="Normal"/>
+    <w:next w:val="Normal"/>
+    <w:link w:val="Heading1Char"/>
+    <w:qFormat/>
+    <w:rsid w:val="0078631B"/>
+    <w:pPr>
+      <w:numPr>
+        <w:numId w:val="2"/>
+      </w:numPr>
+      <w:spacing w:before="360" w:after="240"/>
+      <w:ind w:right="720"/>
+      <w:outlineLvl w:val="0"/>
+    </w:pPr>
+    <w:rPr>
+      <w:rFonts w:ascii="HelveticaNeueLT Com 65 Md" w:eastAsiaTheme="majorEastAsia" w:hAnsi="HelveticaNeueLT Com 65 Md"/>
+      <w:color w:val="000000" w:themeColor="text1"/>
+      <w:sz w:val="32"/>
+      <w:szCs w:val="40"/>
+      <w:lang w:val="en-US"/>
+    </w:rPr>
+  </w:style>
+  <w:style w:type="paragraph" w:styleId="Heading2">
+    <w:name w:val="heading 2"/>
+    <w:basedOn w:val="Normal"/>
+    <w:next w:val="Normal"/>
+    <w:link w:val="Heading2Char"/>
+    <w:unhideWhenUsed/>
+    <w:qFormat/>
+    <w:rsid w:val="00A0288E"/>
+    <w:pPr>
+      <w:numPr>
+        <w:ilvl w:val="1"/>
+        <w:numId w:val="2"/>
+      </w:numPr>
+      <w:spacing w:before="240" w:after="120"/>
+      <w:outlineLvl w:val="1"/>
+    </w:pPr>
+    <w:rPr>
+      <w:rFonts w:ascii="HelveticaNeueLT Com 65 Md" w:eastAsiaTheme="majorEastAsia" w:hAnsi="HelveticaNeueLT Com 65 Md"/>
+      <w:sz w:val="28"/>
+      <w:lang w:val="en-US"/>
+    </w:rPr>
+  </w:style>
+  <w:style w:type="paragraph" w:styleId="Heading3">
+    <w:name w:val="heading 3"/>
+    <w:basedOn w:val="Normal"/>
+    <w:next w:val="Normal"/>
+    <w:link w:val="Heading3Char"/>
+    <w:unhideWhenUsed/>
+    <w:qFormat/>
+    <w:rsid w:val="0078631B"/>
+    <w:pPr>
+      <w:keepNext/>
+      <w:numPr>
+        <w:ilvl w:val="2"/>
+        <w:numId w:val="2"/>
+      </w:numPr>
+      <w:spacing w:before="240" w:after="60"/>
+      <w:outlineLvl w:val="2"/>
+    </w:pPr>
+    <w:rPr>
+      <w:rFonts w:ascii="HelveticaNeueLT Com 65 Md" w:eastAsiaTheme="majorEastAsia" w:hAnsi="HelveticaNeueLT Com 65 Md" w:cstheme="majorBidi"/>
+      <w:bCs/>
+      <w:sz w:val="26"/>
+      <w:szCs w:val="26"/>
+      <w:lang w:val="en-US"/>
+    </w:rPr>
+  </w:style>
+  <w:style w:type="paragraph" w:styleId="Heading4">
+    <w:name w:val="heading 4"/>
+    <w:basedOn w:val="Normal"/>
+    <w:next w:val="Normal"/>
+    <w:link w:val="Heading4Char"/>
+    <w:unhideWhenUsed/>
+    <w:qFormat/>
+    <w:rsid w:val="0082520C"/>
+    <w:pPr>
+      <w:keepNext/>
+      <w:numPr>
+        <w:ilvl w:val="3"/>
+        <w:numId w:val="2"/>
+      </w:numPr>
+      <w:spacing w:before="240" w:after="60"/>
+      <w:outlineLvl w:val="3"/>
+    </w:pPr>
+    <w:rPr>
+      <w:rFonts w:ascii="HelveticaNeueLT Com 65 Md" w:eastAsiaTheme="majorEastAsia" w:hAnsi="HelveticaNeueLT Com 65 Md" w:cstheme="majorBidi"/>
+      <w:b/>
+      <w:bCs/>
+      <w:sz w:val="24"/>
+      <w:szCs w:val="28"/>
+    </w:rPr>
+  </w:style>
+  <w:style w:type="paragraph" w:styleId="Heading5">
+    <w:name w:val="heading 5"/>
+    <w:basedOn w:val="Normal"/>
+    <w:next w:val="Normal"/>
+    <w:link w:val="Heading5Char"/>
+    <w:semiHidden/>
+    <w:unhideWhenUsed/>
+    <w:qFormat/>
+    <w:locked/>
+    <w:rsid w:val="0078631B"/>
+    <w:pPr>
+      <w:keepNext/>
+      <w:keepLines/>
+      <w:numPr>
+        <w:ilvl w:val="4"/>
+        <w:numId w:val="2"/>
+      </w:numPr>
+      <w:spacing w:before="200"/>
+      <w:outlineLvl w:val="4"/>
+    </w:pPr>
+    <w:rPr>
+      <w:rFonts w:asciiTheme="majorHAnsi" w:eastAsiaTheme="majorEastAsia" w:hAnsiTheme="majorHAnsi" w:cstheme="majorBidi"/>
+      <w:color w:val="243F60" w:themeColor="accent1" w:themeShade="7F"/>
+    </w:rPr>
+  </w:style>
+  <w:style w:type="paragraph" w:styleId="Heading6">
+    <w:name w:val="heading 6"/>
+    <w:basedOn w:val="Normal"/>
+    <w:next w:val="Normal"/>
+    <w:link w:val="Heading6Char"/>
+    <w:semiHidden/>
+    <w:unhideWhenUsed/>
+    <w:qFormat/>
+    <w:locked/>
+    <w:rsid w:val="0078631B"/>
+    <w:pPr>
+      <w:keepNext/>
+      <w:keepLines/>
+      <w:numPr>
+        <w:ilvl w:val="5"/>
+        <w:numId w:val="2"/>
+      </w:numPr>
+      <w:spacing w:before="200"/>
+      <w:outlineLvl w:val="5"/>
+    </w:pPr>
+    <w:rPr>
+      <w:rFonts w:asciiTheme="majorHAnsi" w:eastAsiaTheme="majorEastAsia" w:hAnsiTheme="majorHAnsi" w:cstheme="majorBidi"/>
+      <w:i/>
+      <w:iCs/>
+      <w:color w:val="243F60" w:themeColor="accent1" w:themeShade="7F"/>
+    </w:rPr>
+  </w:style>
+  <w:style w:type="paragraph" w:styleId="Heading7">
+    <w:name w:val="heading 7"/>
+    <w:basedOn w:val="Normal"/>
+    <w:next w:val="Normal"/>
+    <w:link w:val="Heading7Char"/>
+    <w:semiHidden/>
+    <w:unhideWhenUsed/>
+    <w:qFormat/>
+    <w:locked/>
+    <w:rsid w:val="0078631B"/>
+    <w:pPr>
+      <w:keepNext/>
+      <w:keepLines/>
+      <w:numPr>
+        <w:ilvl w:val="6"/>
+        <w:numId w:val="2"/>
+      </w:numPr>
+      <w:spacing w:before="200"/>
+      <w:outlineLvl w:val="6"/>
+    </w:pPr>
+    <w:rPr>
+      <w:rFonts w:asciiTheme="majorHAnsi" w:eastAsiaTheme="majorEastAsia" w:hAnsiTheme="majorHAnsi" w:cstheme="majorBidi"/>
+      <w:i/>
+      <w:iCs/>
+      <w:color w:val="404040" w:themeColor="text1" w:themeTint="BF"/>
+    </w:rPr>
+  </w:style>
+  <w:style w:type="paragraph" w:styleId="Heading8">
+    <w:name w:val="heading 8"/>
+    <w:basedOn w:val="Normal"/>
+    <w:next w:val="Normal"/>
+    <w:link w:val="Heading8Char"/>
+    <w:semiHidden/>
+    <w:unhideWhenUsed/>
+    <w:qFormat/>
+    <w:locked/>
+    <w:rsid w:val="0078631B"/>
+    <w:pPr>
+      <w:keepNext/>
+      <w:keepLines/>
+      <w:numPr>
+        <w:ilvl w:val="7"/>
+        <w:numId w:val="2"/>
+      </w:numPr>
+      <w:spacing w:before="200"/>
+      <w:outlineLvl w:val="7"/>
+    </w:pPr>
+    <w:rPr>
+      <w:rFonts w:asciiTheme="majorHAnsi" w:eastAsiaTheme="majorEastAsia" w:hAnsiTheme="majorHAnsi" w:cstheme="majorBidi"/>
+      <w:color w:val="404040" w:themeColor="text1" w:themeTint="BF"/>
+    </w:rPr>
+  </w:style>
+  <w:style w:type="paragraph" w:styleId="Heading9">
+    <w:name w:val="heading 9"/>
+    <w:basedOn w:val="Normal"/>
+    <w:next w:val="Normal"/>
+    <w:link w:val="Heading9Char"/>
+    <w:semiHidden/>
+    <w:unhideWhenUsed/>
+    <w:qFormat/>
+    <w:locked/>
+    <w:rsid w:val="0078631B"/>
+    <w:pPr>
+      <w:keepNext/>
+      <w:keepLines/>
+      <w:numPr>
+        <w:ilvl w:val="8"/>
+        <w:numId w:val="1"/>
+      </w:numPr>
+      <w:spacing w:before="200"/>
+      <w:outlineLvl w:val="8"/>
+    </w:pPr>
+    <w:rPr>
+      <w:rFonts w:asciiTheme="majorHAnsi" w:eastAsiaTheme="majorEastAsia" w:hAnsiTheme="majorHAnsi" w:cstheme="majorBidi"/>
+      <w:i/>
+      <w:iCs/>
+      <w:color w:val="404040" w:themeColor="text1" w:themeTint="BF"/>
+    </w:rPr>
+  </w:style>
+  <w:style w:type="character" w:default="1" w:styleId="DefaultParagraphFont">
+    <w:name w:val="Default Paragraph Font"/>
+    <w:uiPriority w:val="1"/>
+    <w:semiHidden/>
+    <w:unhideWhenUsed/>
+  </w:style>
+  <w:style w:type="table" w:default="1" w:styleId="TableNormal">
+    <w:name w:val="Normal Table"/>
+    <w:uiPriority w:val="99"/>
+    <w:semiHidden/>
+    <w:unhideWhenUsed/>
+    <w:tblPr>
+      <w:tblInd w:w="0" w:type="dxa"/>
+      <w:tblCellMar>
+        <w:top w:w="0" w:type="dxa"/>
+        <w:left w:w="108" w:type="dxa"/>
+        <w:bottom w:w="0" w:type="dxa"/>
+        <w:right w:w="108" w:type="dxa"/>
+      </w:tblCellMar>
+    </w:tblPr>
+  </w:style>
+  <w:style w:type="numbering" w:default="1" w:styleId="NoList">
+    <w:name w:val="No List"/>
+    <w:uiPriority w:val="99"/>
+    <w:semiHidden/>
+    <w:unhideWhenUsed/>
+  </w:style>
+  <w:style w:type="paragraph" w:styleId="ListParagraph">
+    <w:name w:val="List Paragraph"/>
+    <w:basedOn w:val="Normal"/>
+    <w:uiPriority w:val="34"/>
+    <w:qFormat/>
+    <w:rsid w:val="0078631B"/>
+    <w:pPr>
+      <w:ind w:left="708"/>
+    </w:pPr>
+  </w:style>
+  <w:style w:type="paragraph" w:styleId="BalloonText">
+    <w:name w:val="Balloon Text"/>
+    <w:basedOn w:val="Normal"/>
+    <w:link w:val="BalloonTextChar"/>
+    <w:semiHidden/>
+    <w:unhideWhenUsed/>
+    <w:rsid w:val="004941BF"/>
+    <w:rPr>
+      <w:rFonts w:ascii="Tahoma" w:hAnsi="Tahoma" w:cs="Tahoma"/>
+      <w:sz w:val="16"/>
+      <w:szCs w:val="16"/>
+    </w:rPr>
+  </w:style>
+  <w:style w:type="character" w:customStyle="1" w:styleId="BalloonTextChar">
+    <w:name w:val="Balloon Text Char"/>
+    <w:basedOn w:val="DefaultParagraphFont"/>
+    <w:link w:val="BalloonText"/>
+    <w:uiPriority w:val="99"/>
+    <w:semiHidden/>
+    <w:rsid w:val="004941BF"/>
+    <w:rPr>
+      <w:rFonts w:ascii="Tahoma" w:hAnsi="Tahoma" w:cs="Tahoma"/>
+      <w:sz w:val="16"/>
+      <w:szCs w:val="16"/>
+    </w:rPr>
+  </w:style>
+  <w:style w:type="character" w:customStyle="1" w:styleId="Heading1Char">
+    <w:name w:val="Heading 1 Char"/>
+    <w:link w:val="Heading1"/>
+    <w:rsid w:val="0078631B"/>
+    <w:rPr>
+      <w:rFonts w:ascii="HelveticaNeueLT Com 65 Md" w:eastAsiaTheme="majorEastAsia" w:hAnsi="HelveticaNeueLT Com 65 Md" w:cs="Arial"/>
+      <w:color w:val="000000" w:themeColor="text1"/>
+      <w:sz w:val="32"/>
+      <w:szCs w:val="40"/>
+      <w:lang w:val="en-US"/>
+    </w:rPr>
+  </w:style>
+  <w:style w:type="character" w:customStyle="1" w:styleId="Heading2Char">
+    <w:name w:val="Heading 2 Char"/>
+    <w:link w:val="Heading2"/>
+    <w:rsid w:val="00A0288E"/>
+    <w:rPr>
+      <w:rFonts w:ascii="HelveticaNeueLT Com 65 Md" w:eastAsiaTheme="majorEastAsia" w:hAnsi="HelveticaNeueLT Com 65 Md" w:cs="Arial"/>
+      <w:color w:val="000000"/>
+      <w:sz w:val="28"/>
+      <w:lang w:val="en-US"/>
+    </w:rPr>
+  </w:style>
+  <w:style w:type="character" w:customStyle="1" w:styleId="Heading3Char">
+    <w:name w:val="Heading 3 Char"/>
+    <w:link w:val="Heading3"/>
+    <w:rsid w:val="0078631B"/>
+    <w:rPr>
+      <w:rFonts w:ascii="HelveticaNeueLT Com 65 Md" w:eastAsiaTheme="majorEastAsia" w:hAnsi="HelveticaNeueLT Com 65 Md" w:cstheme="majorBidi"/>
+      <w:bCs/>
+      <w:color w:val="000000"/>
+      <w:sz w:val="26"/>
+      <w:szCs w:val="26"/>
+      <w:lang w:val="en-US"/>
+    </w:rPr>
+  </w:style>
+  <w:style w:type="character" w:customStyle="1" w:styleId="Heading4Char">
+    <w:name w:val="Heading 4 Char"/>
+    <w:link w:val="Heading4"/>
+    <w:rsid w:val="0082520C"/>
+    <w:rPr>
+      <w:rFonts w:ascii="HelveticaNeueLT Com 65 Md" w:eastAsiaTheme="majorEastAsia" w:hAnsi="HelveticaNeueLT Com 65 Md" w:cstheme="majorBidi"/>
+      <w:b/>
+      <w:bCs/>
+      <w:color w:val="000000"/>
+      <w:sz w:val="24"/>
+      <w:szCs w:val="28"/>
+    </w:rPr>
+  </w:style>
+  <w:style w:type="paragraph" w:customStyle="1" w:styleId="Normalindent">
+    <w:name w:val="Normal + indent"/>
+    <w:basedOn w:val="Normal"/>
+    <w:qFormat/>
+    <w:rsid w:val="0078631B"/>
+    <w:pPr>
+      <w:ind w:left="426"/>
+    </w:pPr>
+    <w:rPr>
+      <w:lang w:val="en-US"/>
+    </w:rPr>
+  </w:style>
+  <w:style w:type="paragraph" w:styleId="Caption">
+    <w:name w:val="caption"/>
+    <w:basedOn w:val="Heading4"/>
+    <w:next w:val="Normal"/>
+    <w:unhideWhenUsed/>
+    <w:qFormat/>
+    <w:rsid w:val="0078631B"/>
+    <w:pPr>
+      <w:keepNext w:val="0"/>
+      <w:numPr>
+        <w:ilvl w:val="0"/>
+        <w:numId w:val="0"/>
+      </w:numPr>
+      <w:spacing w:after="0" w:line="600" w:lineRule="auto"/>
+      <w:jc w:val="center"/>
+      <w:outlineLvl w:val="9"/>
+    </w:pPr>
+    <w:rPr>
+      <w:rFonts w:ascii="HelveticaNeueLT Com 37 ThCn" w:eastAsia="Times New Roman" w:hAnsi="HelveticaNeueLT Com 37 ThCn" w:cs="Arial"/>
+      <w:b w:val="0"/>
+      <w:i/>
+      <w:sz w:val="20"/>
+      <w:szCs w:val="20"/>
+      <w:lang w:val="en-US"/>
+    </w:rPr>
+  </w:style>
+  <w:style w:type="character" w:styleId="Strong">
+    <w:name w:val="Strong"/>
+    <w:uiPriority w:val="22"/>
+    <w:qFormat/>
+    <w:rsid w:val="0078631B"/>
+    <w:rPr>
+      <w:rFonts w:ascii="Arial" w:hAnsi="Arial" w:cs="Arial"/>
+      <w:color w:val="0090C9"/>
+      <w:sz w:val="28"/>
+    </w:rPr>
+  </w:style>
+  <w:style w:type="character" w:styleId="Emphasis">
+    <w:name w:val="Emphasis"/>
+    <w:qFormat/>
+    <w:rsid w:val="0078631B"/>
+    <w:rPr>
+      <w:b/>
+      <w:bCs/>
+      <w:color w:val="auto"/>
+    </w:rPr>
+  </w:style>
+  <w:style w:type="paragraph" w:styleId="NoSpacing">
+    <w:name w:val="No Spacing"/>
+    <w:uiPriority w:val="1"/>
+    <w:qFormat/>
+    <w:rsid w:val="0078631B"/>
+    <w:rPr>
+      <w:rFonts w:ascii="Arial" w:hAnsi="Arial" w:cs="Arial"/>
+      <w:color w:val="000000"/>
+    </w:rPr>
+  </w:style>
+  <w:style w:type="paragraph" w:styleId="Subtitle">
+    <w:name w:val="Subtitle"/>
+    <w:basedOn w:val="Normal"/>
+    <w:next w:val="Normal"/>
+    <w:link w:val="SubtitleChar"/>
+    <w:qFormat/>
+    <w:locked/>
+    <w:rsid w:val="0078631B"/>
+    <w:pPr>
+      <w:numPr>
+        <w:ilvl w:val="1"/>
+      </w:numPr>
+    </w:pPr>
+    <w:rPr>
+      <w:rFonts w:ascii="HelveticaNeueLT Com 37 ThCn" w:eastAsiaTheme="majorEastAsia" w:hAnsi="HelveticaNeueLT Com 37 ThCn" w:cstheme="majorBidi"/>
+      <w:i/>
+      <w:iCs/>
+      <w:color w:val="auto"/>
+      <w:spacing w:val="15"/>
+      <w:sz w:val="22"/>
+      <w:szCs w:val="24"/>
+    </w:rPr>
+  </w:style>
+  <w:style w:type="character" w:customStyle="1" w:styleId="SubtitleChar">
+    <w:name w:val="Subtitle Char"/>
+    <w:basedOn w:val="DefaultParagraphFont"/>
+    <w:link w:val="Subtitle"/>
+    <w:rsid w:val="0078631B"/>
+    <w:rPr>
+      <w:rFonts w:ascii="HelveticaNeueLT Com 37 ThCn" w:eastAsiaTheme="majorEastAsia" w:hAnsi="HelveticaNeueLT Com 37 ThCn" w:cstheme="majorBidi"/>
+      <w:i/>
+      <w:iCs/>
+      <w:spacing w:val="15"/>
+      <w:sz w:val="22"/>
+      <w:szCs w:val="24"/>
+    </w:rPr>
+  </w:style>
+  <w:style w:type="paragraph" w:styleId="Header">
+    <w:name w:val="header"/>
+    <w:basedOn w:val="Normal"/>
+    <w:link w:val="HeaderChar"/>
+    <w:unhideWhenUsed/>
+    <w:rsid w:val="00F778F1"/>
+    <w:pPr>
+      <w:tabs>
+        <w:tab w:val="center" w:pos="4536"/>
+        <w:tab w:val="right" w:pos="9072"/>
+      </w:tabs>
+    </w:pPr>
+  </w:style>
+  <w:style w:type="character" w:customStyle="1" w:styleId="HeaderChar">
+    <w:name w:val="Header Char"/>
+    <w:basedOn w:val="DefaultParagraphFont"/>
+    <w:link w:val="Header"/>
+    <w:uiPriority w:val="99"/>
+    <w:rsid w:val="00F778F1"/>
+    <w:rPr>
+      <w:rFonts w:ascii="HelveticaNeueLT Com 45 Lt" w:hAnsi="HelveticaNeueLT Com 45 Lt" w:cs="Arial"/>
+      <w:color w:val="000000"/>
+    </w:rPr>
+  </w:style>
+  <w:style w:type="paragraph" w:styleId="Footer">
+    <w:name w:val="footer"/>
+    <w:basedOn w:val="Normal"/>
+    <w:link w:val="FooterChar"/>
+    <w:unhideWhenUsed/>
+    <w:rsid w:val="00F778F1"/>
+    <w:pPr>
+      <w:tabs>
+        <w:tab w:val="center" w:pos="4536"/>
+        <w:tab w:val="right" w:pos="9072"/>
+      </w:tabs>
+    </w:pPr>
+  </w:style>
+  <w:style w:type="character" w:customStyle="1" w:styleId="FooterChar">
+    <w:name w:val="Footer Char"/>
+    <w:basedOn w:val="DefaultParagraphFont"/>
+    <w:link w:val="Footer"/>
+    <w:uiPriority w:val="99"/>
+    <w:rsid w:val="00F778F1"/>
+    <w:rPr>
+      <w:rFonts w:ascii="HelveticaNeueLT Com 45 Lt" w:hAnsi="HelveticaNeueLT Com 45 Lt" w:cs="Arial"/>
+      <w:color w:val="000000"/>
+    </w:rPr>
+  </w:style>
+  <w:style w:type="character" w:styleId="PlaceholderText">
+    <w:name w:val="Placeholder Text"/>
+    <w:basedOn w:val="DefaultParagraphFont"/>
+    <w:uiPriority w:val="99"/>
+    <w:semiHidden/>
+    <w:rsid w:val="00F778F1"/>
+    <w:rPr>
+      <w:color w:val="808080"/>
+    </w:rPr>
+  </w:style>
+  <w:style w:type="paragraph" w:customStyle="1" w:styleId="Headertitle">
+    <w:name w:val="Header title"/>
+    <w:basedOn w:val="Header"/>
+    <w:qFormat/>
+    <w:rsid w:val="0078631B"/>
+    <w:pPr>
+      <w:tabs>
+        <w:tab w:val="clear" w:pos="9072"/>
+        <w:tab w:val="left" w:pos="5341"/>
+      </w:tabs>
+    </w:pPr>
+    <w:rPr>
+      <w:rFonts w:ascii="HelveticaNeueLT Com 67 MdCn" w:hAnsi="HelveticaNeueLT Com 67 MdCn"/>
+      <w:color w:val="FFFFFF" w:themeColor="background1"/>
+      <w:sz w:val="36"/>
+      <w14:textOutline w14:w="9525" w14:cap="rnd" w14:cmpd="sng" w14:algn="ctr">
+        <w14:noFill/>
+        <w14:prstDash w14:val="solid"/>
+        <w14:bevel/>
+      </w14:textOutline>
+    </w:rPr>
+  </w:style>
+  <w:style w:type="paragraph" w:styleId="Title">
+    <w:name w:val="Title"/>
+    <w:basedOn w:val="Normal"/>
+    <w:next w:val="Normal"/>
+    <w:link w:val="TitleChar"/>
+    <w:qFormat/>
+    <w:locked/>
+    <w:rsid w:val="00D254F8"/>
+    <w:pPr>
+      <w:pBdr>
+        <w:bottom w:val="single" w:sz="8" w:space="4" w:color="4F81BD" w:themeColor="accent1"/>
+      </w:pBdr>
+      <w:spacing w:after="300"/>
+      <w:contextualSpacing/>
+    </w:pPr>
+    <w:rPr>
+      <w:rFonts w:ascii="HelveticaNeueLT Com 65 Md" w:eastAsiaTheme="majorEastAsia" w:hAnsi="HelveticaNeueLT Com 65 Md" w:cstheme="majorBidi"/>
+      <w:color w:val="auto"/>
+      <w:spacing w:val="5"/>
+      <w:kern w:val="28"/>
+      <w:sz w:val="52"/>
+      <w:szCs w:val="52"/>
+    </w:rPr>
+  </w:style>
+  <w:style w:type="character" w:customStyle="1" w:styleId="TitleChar">
+    <w:name w:val="Title Char"/>
+    <w:basedOn w:val="DefaultParagraphFont"/>
+    <w:link w:val="Title"/>
+    <w:rsid w:val="00D254F8"/>
+    <w:rPr>
+      <w:rFonts w:ascii="HelveticaNeueLT Com 65 Md" w:eastAsiaTheme="majorEastAsia" w:hAnsi="HelveticaNeueLT Com 65 Md" w:cstheme="majorBidi"/>
+      <w:spacing w:val="5"/>
+      <w:kern w:val="28"/>
+      <w:sz w:val="52"/>
+      <w:szCs w:val="52"/>
+    </w:rPr>
+  </w:style>
+  <w:style w:type="character" w:customStyle="1" w:styleId="Heading5Char">
+    <w:name w:val="Heading 5 Char"/>
+    <w:basedOn w:val="DefaultParagraphFont"/>
+    <w:link w:val="Heading5"/>
+    <w:semiHidden/>
+    <w:rsid w:val="0078631B"/>
+    <w:rPr>
+      <w:rFonts w:asciiTheme="majorHAnsi" w:eastAsiaTheme="majorEastAsia" w:hAnsiTheme="majorHAnsi" w:cstheme="majorBidi"/>
+      <w:color w:val="243F60" w:themeColor="accent1" w:themeShade="7F"/>
+    </w:rPr>
+  </w:style>
+  <w:style w:type="character" w:customStyle="1" w:styleId="Heading6Char">
+    <w:name w:val="Heading 6 Char"/>
+    <w:basedOn w:val="DefaultParagraphFont"/>
+    <w:link w:val="Heading6"/>
+    <w:semiHidden/>
+    <w:rsid w:val="0078631B"/>
+    <w:rPr>
+      <w:rFonts w:asciiTheme="majorHAnsi" w:eastAsiaTheme="majorEastAsia" w:hAnsiTheme="majorHAnsi" w:cstheme="majorBidi"/>
+      <w:i/>
+      <w:iCs/>
+      <w:color w:val="243F60" w:themeColor="accent1" w:themeShade="7F"/>
+    </w:rPr>
+  </w:style>
+  <w:style w:type="character" w:customStyle="1" w:styleId="Heading7Char">
+    <w:name w:val="Heading 7 Char"/>
+    <w:basedOn w:val="DefaultParagraphFont"/>
+    <w:link w:val="Heading7"/>
+    <w:semiHidden/>
+    <w:rsid w:val="0078631B"/>
+    <w:rPr>
+      <w:rFonts w:asciiTheme="majorHAnsi" w:eastAsiaTheme="majorEastAsia" w:hAnsiTheme="majorHAnsi" w:cstheme="majorBidi"/>
+      <w:i/>
+      <w:iCs/>
+      <w:color w:val="404040" w:themeColor="text1" w:themeTint="BF"/>
+    </w:rPr>
+  </w:style>
+  <w:style w:type="character" w:customStyle="1" w:styleId="Heading8Char">
+    <w:name w:val="Heading 8 Char"/>
+    <w:basedOn w:val="DefaultParagraphFont"/>
+    <w:link w:val="Heading8"/>
+    <w:semiHidden/>
+    <w:rsid w:val="0078631B"/>
+    <w:rPr>
+      <w:rFonts w:asciiTheme="majorHAnsi" w:eastAsiaTheme="majorEastAsia" w:hAnsiTheme="majorHAnsi" w:cstheme="majorBidi"/>
+      <w:color w:val="404040" w:themeColor="text1" w:themeTint="BF"/>
+    </w:rPr>
+  </w:style>
+  <w:style w:type="character" w:customStyle="1" w:styleId="Heading9Char">
+    <w:name w:val="Heading 9 Char"/>
+    <w:basedOn w:val="DefaultParagraphFont"/>
+    <w:link w:val="Heading9"/>
+    <w:semiHidden/>
+    <w:rsid w:val="0078631B"/>
+    <w:rPr>
+      <w:rFonts w:asciiTheme="majorHAnsi" w:eastAsiaTheme="majorEastAsia" w:hAnsiTheme="majorHAnsi" w:cstheme="majorBidi"/>
+      <w:i/>
+      <w:iCs/>
+      <w:color w:val="404040" w:themeColor="text1" w:themeTint="BF"/>
+    </w:rPr>
+  </w:style>
+  <w:style w:type="table" w:styleId="TableGrid">
+    <w:name w:val="Table Grid"/>
+    <w:basedOn w:val="TableNormal"/>
+    <w:rsid w:val="000323CF"/>
+    <w:tblPr>
+      <w:tblBorders>
+        <w:top w:val="single" w:sz="4" w:space="0" w:color="auto"/>
+        <w:left w:val="single" w:sz="4" w:space="0" w:color="auto"/>
+        <w:bottom w:val="single" w:sz="4" w:space="0" w:color="auto"/>
+        <w:right w:val="single" w:sz="4" w:space="0" w:color="auto"/>
+        <w:insideH w:val="single" w:sz="4" w:space="0" w:color="auto"/>
+        <w:insideV w:val="single" w:sz="4" w:space="0" w:color="auto"/>
+      </w:tblBorders>
+    </w:tblPr>
+  </w:style>
+  <w:style w:type="paragraph" w:styleId="TOC1">
+    <w:name w:val="toc 1"/>
+    <w:basedOn w:val="Normal"/>
+    <w:next w:val="Normal"/>
+    <w:autoRedefine/>
+    <w:uiPriority w:val="39"/>
+    <w:unhideWhenUsed/>
+    <w:rsid w:val="000323CF"/>
+    <w:pPr>
+      <w:spacing w:after="100"/>
+    </w:pPr>
+  </w:style>
+  <w:style w:type="paragraph" w:styleId="TOC2">
+    <w:name w:val="toc 2"/>
+    <w:basedOn w:val="Normal"/>
+    <w:next w:val="Normal"/>
+    <w:autoRedefine/>
+    <w:uiPriority w:val="39"/>
+    <w:unhideWhenUsed/>
+    <w:rsid w:val="000323CF"/>
+    <w:pPr>
+      <w:spacing w:after="100"/>
+      <w:ind w:left="200"/>
+    </w:pPr>
+  </w:style>
+  <w:style w:type="paragraph" w:styleId="TOC3">
+    <w:name w:val="toc 3"/>
+    <w:basedOn w:val="Normal"/>
+    <w:next w:val="Normal"/>
+    <w:autoRedefine/>
+    <w:uiPriority w:val="39"/>
+    <w:unhideWhenUsed/>
+    <w:rsid w:val="000323CF"/>
+    <w:pPr>
+      <w:spacing w:after="100"/>
+      <w:ind w:left="400"/>
+    </w:pPr>
+  </w:style>
+  <w:style w:type="paragraph" w:styleId="TOC4">
+    <w:name w:val="toc 4"/>
+    <w:basedOn w:val="Normal"/>
+    <w:next w:val="Normal"/>
+    <w:autoRedefine/>
+    <w:unhideWhenUsed/>
+    <w:rsid w:val="000323CF"/>
+    <w:pPr>
+      <w:spacing w:after="100"/>
+      <w:ind w:left="600"/>
+    </w:pPr>
+  </w:style>
+  <w:style w:type="paragraph" w:styleId="TOCHeading">
+    <w:name w:val="TOC Heading"/>
+    <w:basedOn w:val="Heading1"/>
+    <w:next w:val="Normal"/>
+    <w:uiPriority w:val="39"/>
+    <w:unhideWhenUsed/>
+    <w:qFormat/>
+    <w:rsid w:val="00A73BF6"/>
+    <w:pPr>
+      <w:keepNext/>
+      <w:keepLines/>
+      <w:numPr>
+        <w:numId w:val="0"/>
+      </w:numPr>
+      <w:spacing w:before="480" w:after="0" w:line="276" w:lineRule="auto"/>
+      <w:ind w:right="0"/>
+      <w:textboxTightWrap w:val="none"/>
+      <w:outlineLvl w:val="9"/>
+    </w:pPr>
+    <w:rPr>
+      <w:rFonts w:cstheme="majorBidi"/>
+      <w:bCs/>
+      <w:color w:val="358ED7"/>
+      <w:sz w:val="28"/>
+      <w:szCs w:val="28"/>
+      <w:lang w:val="nl-NL" w:eastAsia="nl-NL"/>
+    </w:rPr>
+  </w:style>
+  <w:style w:type="character" w:styleId="Hyperlink">
+    <w:name w:val="Hyperlink"/>
+    <w:basedOn w:val="DefaultParagraphFont"/>
+    <w:uiPriority w:val="99"/>
+    <w:unhideWhenUsed/>
+    <w:rsid w:val="00ED6843"/>
+    <w:rPr>
+      <w:color w:val="0000FF" w:themeColor="hyperlink"/>
+      <w:u w:val="single"/>
+    </w:rPr>
+  </w:style>
+  <w:style w:type="paragraph" w:styleId="Quote">
+    <w:name w:val="Quote"/>
+    <w:basedOn w:val="Normal"/>
+    <w:next w:val="Normal"/>
+    <w:link w:val="QuoteChar"/>
+    <w:uiPriority w:val="29"/>
+    <w:qFormat/>
+    <w:rsid w:val="002B7072"/>
+    <w:pPr>
+      <w:framePr w:w="9639" w:wrap="notBeside" w:vAnchor="text" w:hAnchor="text" w:y="1"/>
+      <w:pBdr>
+        <w:top w:val="single" w:sz="36" w:space="1" w:color="F2F2F2" w:themeColor="background1" w:themeShade="F2"/>
+        <w:left w:val="single" w:sz="36" w:space="1" w:color="F2F2F2" w:themeColor="background1" w:themeShade="F2"/>
+        <w:bottom w:val="single" w:sz="36" w:space="1" w:color="F2F2F2" w:themeColor="background1" w:themeShade="F2"/>
+        <w:right w:val="single" w:sz="36" w:space="1" w:color="F2F2F2" w:themeColor="background1" w:themeShade="F2"/>
+      </w:pBdr>
+      <w:shd w:val="clear" w:color="auto" w:fill="F2F2F2" w:themeFill="background1" w:themeFillShade="F2"/>
+      <w:spacing w:before="120" w:after="120"/>
+      <w:ind w:left="142"/>
+      <w:textboxTightWrap w:val="none"/>
+    </w:pPr>
+    <w:rPr>
+      <w:rFonts w:asciiTheme="majorHAnsi" w:hAnsiTheme="majorHAnsi" w:cs="Times New Roman"/>
+      <w:iCs/>
+      <w:color w:val="000000" w:themeColor="text1"/>
+      <w:sz w:val="24"/>
+      <w:lang w:val="en-US" w:eastAsia="en-GB"/>
+    </w:rPr>
+  </w:style>
+  <w:style w:type="character" w:customStyle="1" w:styleId="QuoteChar">
+    <w:name w:val="Quote Char"/>
+    <w:basedOn w:val="DefaultParagraphFont"/>
+    <w:link w:val="Quote"/>
+    <w:uiPriority w:val="29"/>
+    <w:rsid w:val="002B7072"/>
+    <w:rPr>
+      <w:rFonts w:asciiTheme="majorHAnsi" w:hAnsiTheme="majorHAnsi"/>
+      <w:iCs/>
+      <w:color w:val="000000" w:themeColor="text1"/>
+      <w:sz w:val="24"/>
+      <w:shd w:val="clear" w:color="auto" w:fill="F2F2F2" w:themeFill="background1" w:themeFillShade="F2"/>
+      <w:lang w:val="en-US" w:eastAsia="en-GB"/>
+    </w:rPr>
+  </w:style>
+  <w:style w:type="character" w:styleId="FollowedHyperlink">
+    <w:name w:val="FollowedHyperlink"/>
+    <w:basedOn w:val="DefaultParagraphFont"/>
+    <w:rsid w:val="005B796A"/>
+    <w:rPr>
+      <w:color w:val="800080"/>
+      <w:u w:val="single"/>
+    </w:rPr>
+  </w:style>
+  <w:style w:type="paragraph" w:styleId="TOC5">
+    <w:name w:val="toc 5"/>
+    <w:basedOn w:val="Normal"/>
+    <w:next w:val="Normal"/>
+    <w:autoRedefine/>
+    <w:semiHidden/>
+    <w:rsid w:val="005B796A"/>
+    <w:pPr>
+      <w:ind w:left="800"/>
+      <w:textboxTightWrap w:val="none"/>
+    </w:pPr>
+    <w:rPr>
+      <w:rFonts w:ascii="Arial" w:hAnsi="Arial" w:cs="Times New Roman"/>
+      <w:color w:val="auto"/>
+      <w:lang w:val="en-US" w:eastAsia="en-GB"/>
+    </w:rPr>
+  </w:style>
+  <w:style w:type="character" w:styleId="PageNumber">
+    <w:name w:val="page number"/>
+    <w:basedOn w:val="DefaultParagraphFont"/>
+    <w:rsid w:val="005B796A"/>
+  </w:style>
+  <w:style w:type="paragraph" w:styleId="TOC6">
+    <w:name w:val="toc 6"/>
+    <w:basedOn w:val="Normal"/>
+    <w:next w:val="Normal"/>
+    <w:autoRedefine/>
+    <w:semiHidden/>
+    <w:rsid w:val="005B796A"/>
+    <w:pPr>
+      <w:ind w:left="1000"/>
+      <w:textboxTightWrap w:val="none"/>
+    </w:pPr>
+    <w:rPr>
+      <w:rFonts w:ascii="Arial" w:hAnsi="Arial" w:cs="Times New Roman"/>
+      <w:color w:val="auto"/>
+      <w:lang w:val="en-US" w:eastAsia="en-GB"/>
+    </w:rPr>
+  </w:style>
+  <w:style w:type="paragraph" w:styleId="TOC7">
+    <w:name w:val="toc 7"/>
+    <w:basedOn w:val="Normal"/>
+    <w:next w:val="Normal"/>
+    <w:autoRedefine/>
+    <w:semiHidden/>
+    <w:rsid w:val="005B796A"/>
+    <w:pPr>
+      <w:ind w:left="1200"/>
+      <w:textboxTightWrap w:val="none"/>
+    </w:pPr>
+    <w:rPr>
+      <w:rFonts w:ascii="Arial" w:hAnsi="Arial" w:cs="Times New Roman"/>
+      <w:color w:val="auto"/>
+      <w:lang w:val="en-US" w:eastAsia="en-GB"/>
+    </w:rPr>
+  </w:style>
+  <w:style w:type="paragraph" w:styleId="TOC8">
+    <w:name w:val="toc 8"/>
+    <w:basedOn w:val="Normal"/>
+    <w:next w:val="Normal"/>
+    <w:autoRedefine/>
+    <w:semiHidden/>
+    <w:rsid w:val="005B796A"/>
+    <w:pPr>
+      <w:ind w:left="1400"/>
+      <w:textboxTightWrap w:val="none"/>
+    </w:pPr>
+    <w:rPr>
+      <w:rFonts w:ascii="Arial" w:hAnsi="Arial" w:cs="Times New Roman"/>
+      <w:color w:val="auto"/>
+      <w:lang w:val="en-US" w:eastAsia="en-GB"/>
+    </w:rPr>
+  </w:style>
+  <w:style w:type="paragraph" w:styleId="TOC9">
+    <w:name w:val="toc 9"/>
+    <w:basedOn w:val="Normal"/>
+    <w:next w:val="Normal"/>
+    <w:autoRedefine/>
+    <w:semiHidden/>
+    <w:rsid w:val="005B796A"/>
+    <w:pPr>
+      <w:ind w:left="1600"/>
+      <w:textboxTightWrap w:val="none"/>
+    </w:pPr>
+    <w:rPr>
+      <w:rFonts w:ascii="Arial" w:hAnsi="Arial" w:cs="Times New Roman"/>
+      <w:color w:val="auto"/>
+      <w:lang w:val="en-US" w:eastAsia="en-GB"/>
+    </w:rPr>
+  </w:style>
+  <w:style w:type="character" w:styleId="LineNumber">
+    <w:name w:val="line number"/>
+    <w:basedOn w:val="DefaultParagraphFont"/>
+    <w:rsid w:val="005B796A"/>
+  </w:style>
+  <w:style w:type="character" w:customStyle="1" w:styleId="code">
+    <w:name w:val="code"/>
+    <w:basedOn w:val="QuoteChar"/>
+    <w:qFormat/>
+    <w:rsid w:val="00AD147D"/>
+    <w:rPr>
+      <w:rFonts w:ascii="Courier New" w:hAnsi="Courier New"/>
+      <w:i w:val="0"/>
+      <w:iCs/>
+      <w:color w:val="000000" w:themeColor="text1"/>
+      <w:sz w:val="20"/>
+      <w:shd w:val="clear" w:color="auto" w:fill="F2F2F2" w:themeFill="background1" w:themeFillShade="F2"/>
+      <w:lang w:val="en-US" w:eastAsia="en-GB"/>
+    </w:rPr>
+  </w:style>
+  <w:style w:type="character" w:customStyle="1" w:styleId="apple-style-span">
+    <w:name w:val="apple-style-span"/>
+    <w:basedOn w:val="DefaultParagraphFont"/>
+    <w:rsid w:val="005B796A"/>
+  </w:style>
+  <w:style w:type="character" w:customStyle="1" w:styleId="apple-converted-space">
+    <w:name w:val="apple-converted-space"/>
+    <w:basedOn w:val="DefaultParagraphFont"/>
+    <w:rsid w:val="005B796A"/>
+  </w:style>
+  <w:style w:type="character" w:styleId="CommentReference">
+    <w:name w:val="annotation reference"/>
+    <w:basedOn w:val="DefaultParagraphFont"/>
+    <w:uiPriority w:val="99"/>
+    <w:semiHidden/>
+    <w:unhideWhenUsed/>
+    <w:rsid w:val="00FF3111"/>
+    <w:rPr>
+      <w:sz w:val="16"/>
+      <w:szCs w:val="16"/>
+    </w:rPr>
+  </w:style>
+  <w:style w:type="paragraph" w:styleId="CommentText">
+    <w:name w:val="annotation text"/>
+    <w:basedOn w:val="Normal"/>
+    <w:link w:val="CommentTextChar"/>
+    <w:uiPriority w:val="99"/>
+    <w:semiHidden/>
+    <w:unhideWhenUsed/>
+    <w:rsid w:val="00FF3111"/>
+  </w:style>
+  <w:style w:type="character" w:customStyle="1" w:styleId="CommentTextChar">
+    <w:name w:val="Comment Text Char"/>
+    <w:basedOn w:val="DefaultParagraphFont"/>
+    <w:link w:val="CommentText"/>
+    <w:uiPriority w:val="99"/>
+    <w:semiHidden/>
+    <w:rsid w:val="00FF3111"/>
+    <w:rPr>
+      <w:rFonts w:ascii="HelveticaNeueLT Com 45 Lt" w:hAnsi="HelveticaNeueLT Com 45 Lt" w:cs="Arial"/>
+      <w:color w:val="000000"/>
+    </w:rPr>
+  </w:style>
+  <w:style w:type="paragraph" w:styleId="CommentSubject">
+    <w:name w:val="annotation subject"/>
+    <w:basedOn w:val="CommentText"/>
+    <w:next w:val="CommentText"/>
+    <w:link w:val="CommentSubjectChar"/>
+    <w:uiPriority w:val="99"/>
+    <w:semiHidden/>
+    <w:unhideWhenUsed/>
+    <w:rsid w:val="00FF3111"/>
+    <w:rPr>
+      <w:b/>
+      <w:bCs/>
+    </w:rPr>
+  </w:style>
+  <w:style w:type="character" w:customStyle="1" w:styleId="CommentSubjectChar">
+    <w:name w:val="Comment Subject Char"/>
+    <w:basedOn w:val="CommentTextChar"/>
+    <w:link w:val="CommentSubject"/>
+    <w:uiPriority w:val="99"/>
+    <w:semiHidden/>
+    <w:rsid w:val="00FF3111"/>
+    <w:rPr>
+      <w:rFonts w:ascii="HelveticaNeueLT Com 45 Lt" w:hAnsi="HelveticaNeueLT Com 45 Lt" w:cs="Arial"/>
+      <w:b/>
+      <w:bCs/>
+      <w:color w:val="000000"/>
+    </w:rPr>
+  </w:style>
+  <w:style w:type="paragraph" w:styleId="HTMLPreformatted">
+    <w:name w:val="HTML Preformatted"/>
+    <w:basedOn w:val="Normal"/>
+    <w:link w:val="HTMLPreformattedChar"/>
+    <w:uiPriority w:val="99"/>
+    <w:unhideWhenUsed/>
+    <w:rsid w:val="007C4DE9"/>
+    <w:pPr>
+      <w:tabs>
+        <w:tab w:val="left" w:pos="916"/>
+        <w:tab w:val="left" w:pos="1832"/>
+        <w:tab w:val="left" w:pos="2748"/>
+        <w:tab w:val="left" w:pos="3664"/>
+        <w:tab w:val="left" w:pos="4580"/>
+        <w:tab w:val="left" w:pos="5496"/>
+        <w:tab w:val="left" w:pos="6412"/>
+        <w:tab w:val="left" w:pos="7328"/>
+        <w:tab w:val="left" w:pos="8244"/>
+        <w:tab w:val="left" w:pos="9160"/>
+        <w:tab w:val="left" w:pos="10076"/>
+        <w:tab w:val="left" w:pos="10992"/>
+        <w:tab w:val="left" w:pos="11908"/>
+        <w:tab w:val="left" w:pos="12824"/>
+        <w:tab w:val="left" w:pos="13740"/>
+        <w:tab w:val="left" w:pos="14656"/>
+      </w:tabs>
+      <w:textboxTightWrap w:val="none"/>
+    </w:pPr>
+    <w:rPr>
+      <w:rFonts w:ascii="Courier New" w:eastAsiaTheme="minorEastAsia" w:hAnsi="Courier New" w:cs="Courier New"/>
+      <w:color w:val="auto"/>
+    </w:rPr>
+  </w:style>
+  <w:style w:type="character" w:customStyle="1" w:styleId="HTMLPreformattedChar">
+    <w:name w:val="HTML Preformatted Char"/>
+    <w:basedOn w:val="DefaultParagraphFont"/>
+    <w:link w:val="HTMLPreformatted"/>
+    <w:uiPriority w:val="99"/>
+    <w:rsid w:val="007C4DE9"/>
+    <w:rPr>
+      <w:rFonts w:ascii="Courier New" w:eastAsiaTheme="minorEastAsia" w:hAnsi="Courier New" w:cs="Courier New"/>
+    </w:rPr>
+  </w:style>
+  <w:style w:type="paragraph" w:customStyle="1" w:styleId="alt">
+    <w:name w:val="alt"/>
+    <w:basedOn w:val="Normal"/>
+    <w:rsid w:val="008C4255"/>
+    <w:pPr>
+      <w:spacing w:before="100" w:beforeAutospacing="1" w:after="100" w:afterAutospacing="1"/>
+      <w:textboxTightWrap w:val="none"/>
+    </w:pPr>
+    <w:rPr>
+      <w:rFonts w:ascii="Times New Roman" w:hAnsi="Times New Roman" w:cs="Times New Roman"/>
+      <w:color w:val="auto"/>
+      <w:sz w:val="24"/>
+      <w:szCs w:val="24"/>
+    </w:rPr>
+  </w:style>
+  <w:style w:type="character" w:customStyle="1" w:styleId="comment">
+    <w:name w:val="comment"/>
+    <w:basedOn w:val="DefaultParagraphFont"/>
+    <w:rsid w:val="008C4255"/>
+  </w:style>
+  <w:style w:type="character" w:customStyle="1" w:styleId="keyword">
+    <w:name w:val="keyword"/>
+    <w:basedOn w:val="DefaultParagraphFont"/>
+    <w:rsid w:val="008C4255"/>
+  </w:style>
+  <w:style w:type="character" w:customStyle="1" w:styleId="string">
+    <w:name w:val="string"/>
+    <w:basedOn w:val="DefaultParagraphFont"/>
+    <w:rsid w:val="008C4255"/>
+  </w:style>
+  <w:style w:type="paragraph" w:styleId="NormalWeb">
+    <w:name w:val="Normal (Web)"/>
+    <w:basedOn w:val="Normal"/>
+    <w:uiPriority w:val="99"/>
+    <w:semiHidden/>
+    <w:unhideWhenUsed/>
+    <w:rsid w:val="00E62910"/>
+    <w:pPr>
+      <w:spacing w:before="100" w:beforeAutospacing="1" w:after="100" w:afterAutospacing="1"/>
+      <w:textboxTightWrap w:val="none"/>
+    </w:pPr>
+    <w:rPr>
+      <w:rFonts w:ascii="Times New Roman" w:hAnsi="Times New Roman" w:cs="Times New Roman"/>
+      <w:color w:val="auto"/>
+      <w:sz w:val="24"/>
+      <w:szCs w:val="24"/>
+    </w:rPr>
+  </w:style>
+  <w:style w:type="paragraph" w:styleId="Revision">
+    <w:name w:val="Revision"/>
+    <w:hidden/>
+    <w:uiPriority w:val="99"/>
+    <w:semiHidden/>
+    <w:rsid w:val="00FE60AE"/>
+    <w:rPr>
+      <w:rFonts w:ascii="HelveticaNeueLT Com 45 Lt" w:hAnsi="HelveticaNeueLT Com 45 Lt" w:cs="Arial"/>
+      <w:color w:val="000000"/>
+    </w:rPr>
+  </w:style>
+</w:styles>
+</file>
+
 <file path=word/glossary/document.xml><?xml version="1.0" encoding="utf-8"?>
-<w:glossaryDocument xmlns:wpc="http://schemas.microsoft.com/office/word/2010/wordprocessingCanvas" xmlns:cx="http://schemas.microsoft.com/office/drawing/2014/chartex" xmlns:cx1="http://schemas.microsoft.com/office/drawing/2015/9/8/chartex" xmlns:cx2="http://schemas.microsoft.com/office/drawing/2015/10/21/chartex" xmlns:cx3="http://schemas.microsoft.com/office/drawing/2016/5/9/chartex" xmlns:cx4="http://schemas.microsoft.com/office/drawing/2016/5/10/chartex" xmlns:cx5="http://schemas.microsoft.com/office/drawing/2016/5/11/chartex" xmlns:cx6="http://schemas.microsoft.com/office/drawing/2016/5/12/chartex" xmlns:cx7="http://schemas.microsoft.com/office/drawing/2016/5/13/chartex" xmlns:cx8="http://schemas.microsoft.com/office/drawing/2016/5/14/chartex" xmlns:mc="http://schemas.openxmlformats.org/markup-compatibility/2006" xmlns:aink="http://schemas.microsoft.com/office/drawing/2016/ink" xmlns:am3d="http://schemas.microsoft.com/office/drawing/2017/model3d" xmlns:o="urn:schemas-microsoft-com:office:office" xmlns:r="http://schemas.openxmlformats.org/officeDocument/2006/relationships" xmlns:m="http://schemas.openxmlformats.org/officeDocument/2006/math" xmlns:v="urn:schemas-microsoft-com:vml" xmlns:wp14="http://schemas.microsoft.com/office/word/2010/wordprocessingDrawing" xmlns:wp="http://schemas.openxmlformats.org/drawingml/2006/wordprocessingDrawing" xmlns:w10="urn:schemas-microsoft-com:office:word" xmlns:w="http://schemas.openxmlformats.org/wordprocessingml/2006/main" xmlns:w14="http://schemas.microsoft.com/office/word/2010/wordml" xmlns:w15="http://schemas.microsoft.com/office/word/2012/wordml" xmlns:w16cid="http://schemas.microsoft.com/office/word/2016/wordml/cid" xmlns:w16se="http://schemas.microsoft.com/office/word/2015/wordml/symex" xmlns:wpg="http://schemas.microsoft.com/office/word/2010/wordprocessingGroup" xmlns:wpi="http://schemas.microsoft.com/office/word/2010/wordprocessingInk" xmlns:wne="http://schemas.microsoft.com/office/word/2006/wordml" xmlns:wps="http://schemas.microsoft.com/office/word/2010/wordprocessingShape" mc:Ignorable="w14 w15 w16se w16cid wp14">
+<w:glossaryDocument xmlns:wpc="http://schemas.microsoft.com/office/word/2010/wordprocessingCanvas" xmlns:mc="http://schemas.openxmlformats.org/markup-compatibility/2006" xmlns:o="urn:schemas-microsoft-com:office:office" xmlns:r="http://schemas.openxmlformats.org/officeDocument/2006/relationships" xmlns:m="http://schemas.openxmlformats.org/officeDocument/2006/math" xmlns:v="urn:schemas-microsoft-com:vml" xmlns:wp14="http://schemas.microsoft.com/office/word/2010/wordprocessingDrawing" xmlns:wp="http://schemas.openxmlformats.org/drawingml/2006/wordprocessingDrawing" xmlns:w10="urn:schemas-microsoft-com:office:word" xmlns:w="http://schemas.openxmlformats.org/wordprocessingml/2006/main" xmlns:w14="http://schemas.microsoft.com/office/word/2010/wordml" xmlns:wpg="http://schemas.microsoft.com/office/word/2010/wordprocessingGroup" xmlns:wpi="http://schemas.microsoft.com/office/word/2010/wordprocessingInk" xmlns:wne="http://schemas.microsoft.com/office/word/2006/wordml" xmlns:wps="http://schemas.microsoft.com/office/word/2010/wordprocessingShape" mc:Ignorable="w14 wp14">
   <w:docParts>
     <w:docPart>
       <w:docPartPr>
@@ -5941,7 +7444,7 @@
 </file>
 
 <file path=word/glossary/fontTable.xml><?xml version="1.0" encoding="utf-8"?>
-<w:fonts xmlns:mc="http://schemas.openxmlformats.org/markup-compatibility/2006" xmlns:r="http://schemas.openxmlformats.org/officeDocument/2006/relationships" xmlns:w="http://schemas.openxmlformats.org/wordprocessingml/2006/main" xmlns:w14="http://schemas.microsoft.com/office/word/2010/wordml" xmlns:w15="http://schemas.microsoft.com/office/word/2012/wordml" xmlns:w16cid="http://schemas.microsoft.com/office/word/2016/wordml/cid" xmlns:w16se="http://schemas.microsoft.com/office/word/2015/wordml/symex" mc:Ignorable="w14 w15 w16se w16cid">
+<w:fonts xmlns:mc="http://schemas.openxmlformats.org/markup-compatibility/2006" xmlns:r="http://schemas.openxmlformats.org/officeDocument/2006/relationships" xmlns:w="http://schemas.openxmlformats.org/wordprocessingml/2006/main" xmlns:w14="http://schemas.microsoft.com/office/word/2010/wordml" mc:Ignorable="w14">
   <w:font w:name="Times New Roman">
     <w:panose1 w:val="02020603050405020304"/>
     <w:charset w:val="00"/>
@@ -5971,7 +7474,6 @@
     <w:sig w:usb0="00000000" w:usb1="10000000" w:usb2="00000000" w:usb3="00000000" w:csb0="80000000" w:csb1="00000000"/>
   </w:font>
   <w:font w:name="HelveticaNeueLT Com 45 Lt">
-    <w:altName w:val="Corbel"/>
     <w:panose1 w:val="020B0403020202020204"/>
     <w:charset w:val="00"/>
     <w:family w:val="swiss"/>
@@ -5986,7 +7488,6 @@
     <w:sig w:usb0="E0002EFF" w:usb1="C000785B" w:usb2="00000009" w:usb3="00000000" w:csb0="000001FF" w:csb1="00000000"/>
   </w:font>
   <w:font w:name="HelveticaNeueLT Com 65 Md">
-    <w:altName w:val="Arial"/>
     <w:panose1 w:val="020B0604020202020204"/>
     <w:charset w:val="00"/>
     <w:family w:val="swiss"/>
@@ -6008,7 +7509,6 @@
     <w:sig w:usb0="E1002EFF" w:usb1="C000605B" w:usb2="00000029" w:usb3="00000000" w:csb0="000101FF" w:csb1="00000000"/>
   </w:font>
   <w:font w:name="HelveticaNeueLT Com 37 ThCn">
-    <w:altName w:val="Arial Narrow"/>
     <w:panose1 w:val="020B0406020202030204"/>
     <w:charset w:val="00"/>
     <w:family w:val="swiss"/>
@@ -6016,7 +7516,6 @@
     <w:sig w:usb0="800000AF" w:usb1="5000204A" w:usb2="00000000" w:usb3="00000000" w:csb0="0000009B" w:csb1="00000000"/>
   </w:font>
   <w:font w:name="HelveticaNeueLT Com 67 MdCn">
-    <w:altName w:val="Franklin Gothic Medium Cond"/>
     <w:panose1 w:val="020B0606030502030204"/>
     <w:charset w:val="00"/>
     <w:family w:val="swiss"/>
@@ -6028,20 +7527,13 @@
     <w:charset w:val="00"/>
     <w:family w:val="swiss"/>
     <w:pitch w:val="variable"/>
-    <w:sig w:usb0="E0002AFF" w:usb1="C000247B" w:usb2="00000009" w:usb3="00000000" w:csb0="000001FF" w:csb1="00000000"/>
-  </w:font>
-  <w:font w:name="Calibri Light">
-    <w:panose1 w:val="020F0302020204030204"/>
-    <w:charset w:val="00"/>
-    <w:family w:val="swiss"/>
-    <w:pitch w:val="variable"/>
-    <w:sig w:usb0="E0002AFF" w:usb1="C000247B" w:usb2="00000009" w:usb3="00000000" w:csb0="000001FF" w:csb1="00000000"/>
+    <w:sig w:usb0="E0002EFF" w:usb1="C000247B" w:usb2="00000009" w:usb3="00000000" w:csb0="000001FF" w:csb1="00000000"/>
   </w:font>
 </w:fonts>
 </file>
 
 <file path=word/glossary/settings.xml><?xml version="1.0" encoding="utf-8"?>
-<w:settings xmlns:mc="http://schemas.openxmlformats.org/markup-compatibility/2006" xmlns:o="urn:schemas-microsoft-com:office:office" xmlns:r="http://schemas.openxmlformats.org/officeDocument/2006/relationships" xmlns:m="http://schemas.openxmlformats.org/officeDocument/2006/math" xmlns:v="urn:schemas-microsoft-com:vml" xmlns:w10="urn:schemas-microsoft-com:office:word" xmlns:w="http://schemas.openxmlformats.org/wordprocessingml/2006/main" xmlns:w14="http://schemas.microsoft.com/office/word/2010/wordml" xmlns:w15="http://schemas.microsoft.com/office/word/2012/wordml" xmlns:w16cid="http://schemas.microsoft.com/office/word/2016/wordml/cid" xmlns:w16se="http://schemas.microsoft.com/office/word/2015/wordml/symex" xmlns:sl="http://schemas.openxmlformats.org/schemaLibrary/2006/main" mc:Ignorable="w14 w15 w16se w16cid">
+<w:settings xmlns:mc="http://schemas.openxmlformats.org/markup-compatibility/2006" xmlns:o="urn:schemas-microsoft-com:office:office" xmlns:r="http://schemas.openxmlformats.org/officeDocument/2006/relationships" xmlns:m="http://schemas.openxmlformats.org/officeDocument/2006/math" xmlns:v="urn:schemas-microsoft-com:vml" xmlns:w10="urn:schemas-microsoft-com:office:word" xmlns:w="http://schemas.openxmlformats.org/wordprocessingml/2006/main" xmlns:w14="http://schemas.microsoft.com/office/word/2010/wordml" xmlns:sl="http://schemas.openxmlformats.org/schemaLibrary/2006/main" mc:Ignorable="w14">
   <w:view w:val="normal"/>
   <w:defaultTabStop w:val="708"/>
   <w:hyphenationZone w:val="425"/>
@@ -6052,7 +7544,6 @@
     <w:compatSetting w:name="overrideTableStyleFontSizeAndJustification" w:uri="http://schemas.microsoft.com/office/word" w:val="1"/>
     <w:compatSetting w:name="enableOpenTypeFeatures" w:uri="http://schemas.microsoft.com/office/word" w:val="1"/>
     <w:compatSetting w:name="doNotFlipMirrorIndents" w:uri="http://schemas.microsoft.com/office/word" w:val="1"/>
-    <w:compatSetting w:name="useWord2013TrackBottomHyphenation" w:uri="http://schemas.microsoft.com/office/word" w:val="1"/>
   </w:compat>
   <w:rsids>
     <w:rsidRoot w:val="00DC6109"/>
@@ -6061,6 +7552,7 @@
     <w:rsid w:val="000A2110"/>
     <w:rsid w:val="0023572E"/>
     <w:rsid w:val="002D6EE5"/>
+    <w:rsid w:val="002E07A6"/>
     <w:rsid w:val="00300C68"/>
     <w:rsid w:val="00447DA0"/>
     <w:rsid w:val="0058434B"/>
@@ -6084,6 +7576,7 @@
     <w:rsid w:val="00CE5739"/>
     <w:rsid w:val="00D504C9"/>
     <w:rsid w:val="00DB243A"/>
+    <w:rsid w:val="00DB629D"/>
     <w:rsid w:val="00DC6109"/>
     <w:rsid w:val="00E16E19"/>
     <w:rsid w:val="00EA7290"/>
@@ -6114,7 +7607,7 @@
 </file>
 
 <file path=word/glossary/styles.xml><?xml version="1.0" encoding="utf-8"?>
-<w:styles xmlns:mc="http://schemas.openxmlformats.org/markup-compatibility/2006" xmlns:r="http://schemas.openxmlformats.org/officeDocument/2006/relationships" xmlns:w="http://schemas.openxmlformats.org/wordprocessingml/2006/main" xmlns:w14="http://schemas.microsoft.com/office/word/2010/wordml" xmlns:w15="http://schemas.microsoft.com/office/word/2012/wordml" xmlns:w16cid="http://schemas.microsoft.com/office/word/2016/wordml/cid" xmlns:w16se="http://schemas.microsoft.com/office/word/2015/wordml/symex" mc:Ignorable="w14 w15 w16se w16cid">
+<w:styles xmlns:mc="http://schemas.openxmlformats.org/markup-compatibility/2006" xmlns:r="http://schemas.openxmlformats.org/officeDocument/2006/relationships" xmlns:w="http://schemas.openxmlformats.org/wordprocessingml/2006/main" xmlns:w14="http://schemas.microsoft.com/office/word/2010/wordml" mc:Ignorable="w14">
   <w:docDefaults>
     <w:rPrDefault>
       <w:rPr>
@@ -6130,382 +7623,144 @@
       </w:pPr>
     </w:pPrDefault>
   </w:docDefaults>
-  <w:latentStyles w:defLockedState="0" w:defUIPriority="99" w:defSemiHidden="0" w:defUnhideWhenUsed="0" w:defQFormat="0" w:count="375">
-    <w:lsdException w:name="Normal" w:uiPriority="0" w:qFormat="1"/>
-    <w:lsdException w:name="heading 1" w:uiPriority="9" w:qFormat="1"/>
-    <w:lsdException w:name="heading 2" w:semiHidden="1" w:uiPriority="9" w:unhideWhenUsed="1" w:qFormat="1"/>
-    <w:lsdException w:name="heading 3" w:semiHidden="1" w:uiPriority="9" w:unhideWhenUsed="1" w:qFormat="1"/>
-    <w:lsdException w:name="heading 4" w:semiHidden="1" w:uiPriority="9" w:unhideWhenUsed="1" w:qFormat="1"/>
-    <w:lsdException w:name="heading 5" w:semiHidden="1" w:uiPriority="9" w:unhideWhenUsed="1" w:qFormat="1"/>
-    <w:lsdException w:name="heading 6" w:semiHidden="1" w:uiPriority="9" w:unhideWhenUsed="1" w:qFormat="1"/>
-    <w:lsdException w:name="heading 7" w:semiHidden="1" w:uiPriority="9" w:unhideWhenUsed="1" w:qFormat="1"/>
-    <w:lsdException w:name="heading 8" w:semiHidden="1" w:uiPriority="9" w:unhideWhenUsed="1" w:qFormat="1"/>
-    <w:lsdException w:name="heading 9" w:semiHidden="1" w:uiPriority="9" w:unhideWhenUsed="1" w:qFormat="1"/>
-    <w:lsdException w:name="index 1" w:semiHidden="1" w:unhideWhenUsed="1"/>
-    <w:lsdException w:name="index 2" w:semiHidden="1" w:unhideWhenUsed="1"/>
-    <w:lsdException w:name="index 3" w:semiHidden="1" w:unhideWhenUsed="1"/>
-    <w:lsdException w:name="index 4" w:semiHidden="1" w:unhideWhenUsed="1"/>
-    <w:lsdException w:name="index 5" w:semiHidden="1" w:unhideWhenUsed="1"/>
-    <w:lsdException w:name="index 6" w:semiHidden="1" w:unhideWhenUsed="1"/>
-    <w:lsdException w:name="index 7" w:semiHidden="1" w:unhideWhenUsed="1"/>
-    <w:lsdException w:name="index 8" w:semiHidden="1" w:unhideWhenUsed="1"/>
-    <w:lsdException w:name="index 9" w:semiHidden="1" w:unhideWhenUsed="1"/>
-    <w:lsdException w:name="toc 1" w:semiHidden="1" w:uiPriority="39" w:unhideWhenUsed="1"/>
-    <w:lsdException w:name="toc 2" w:semiHidden="1" w:uiPriority="39" w:unhideWhenUsed="1"/>
-    <w:lsdException w:name="toc 3" w:semiHidden="1" w:uiPriority="39" w:unhideWhenUsed="1"/>
-    <w:lsdException w:name="toc 4" w:semiHidden="1" w:uiPriority="39" w:unhideWhenUsed="1"/>
-    <w:lsdException w:name="toc 5" w:semiHidden="1" w:uiPriority="39" w:unhideWhenUsed="1"/>
-    <w:lsdException w:name="toc 6" w:semiHidden="1" w:uiPriority="39" w:unhideWhenUsed="1"/>
-    <w:lsdException w:name="toc 7" w:semiHidden="1" w:uiPriority="39" w:unhideWhenUsed="1"/>
-    <w:lsdException w:name="toc 8" w:semiHidden="1" w:uiPriority="39" w:unhideWhenUsed="1"/>
-    <w:lsdException w:name="toc 9" w:semiHidden="1" w:uiPriority="39" w:unhideWhenUsed="1"/>
-    <w:lsdException w:name="Normal Indent" w:semiHidden="1" w:unhideWhenUsed="1"/>
-    <w:lsdException w:name="footnote text" w:semiHidden="1" w:unhideWhenUsed="1"/>
-    <w:lsdException w:name="annotation text" w:semiHidden="1" w:unhideWhenUsed="1"/>
-    <w:lsdException w:name="header" w:semiHidden="1" w:unhideWhenUsed="1"/>
-    <w:lsdException w:name="footer" w:semiHidden="1" w:unhideWhenUsed="1"/>
-    <w:lsdException w:name="index heading" w:semiHidden="1" w:unhideWhenUsed="1"/>
-    <w:lsdException w:name="caption" w:semiHidden="1" w:uiPriority="35" w:unhideWhenUsed="1" w:qFormat="1"/>
-    <w:lsdException w:name="table of figures" w:semiHidden="1" w:unhideWhenUsed="1"/>
-    <w:lsdException w:name="envelope address" w:semiHidden="1" w:unhideWhenUsed="1"/>
-    <w:lsdException w:name="envelope return" w:semiHidden="1" w:unhideWhenUsed="1"/>
-    <w:lsdException w:name="footnote reference" w:semiHidden="1" w:unhideWhenUsed="1"/>
-    <w:lsdException w:name="annotation reference" w:semiHidden="1" w:unhideWhenUsed="1"/>
-    <w:lsdException w:name="line number" w:semiHidden="1" w:unhideWhenUsed="1"/>
-    <w:lsdException w:name="page number" w:semiHidden="1" w:unhideWhenUsed="1"/>
-    <w:lsdException w:name="endnote reference" w:semiHidden="1" w:unhideWhenUsed="1"/>
-    <w:lsdException w:name="endnote text" w:semiHidden="1" w:unhideWhenUsed="1"/>
-    <w:lsdException w:name="table of authorities" w:semiHidden="1" w:unhideWhenUsed="1"/>
-    <w:lsdException w:name="macro" w:semiHidden="1" w:unhideWhenUsed="1"/>
-    <w:lsdException w:name="toa heading" w:semiHidden="1" w:unhideWhenUsed="1"/>
-    <w:lsdException w:name="List" w:semiHidden="1" w:unhideWhenUsed="1"/>
-    <w:lsdException w:name="List Bullet" w:semiHidden="1" w:unhideWhenUsed="1"/>
-    <w:lsdException w:name="List Number" w:semiHidden="1" w:unhideWhenUsed="1"/>
-    <w:lsdException w:name="List 2" w:semiHidden="1" w:unhideWhenUsed="1"/>
-    <w:lsdException w:name="List 3" w:semiHidden="1" w:unhideWhenUsed="1"/>
-    <w:lsdException w:name="List 4" w:semiHidden="1" w:unhideWhenUsed="1"/>
-    <w:lsdException w:name="List 5" w:semiHidden="1" w:unhideWhenUsed="1"/>
-    <w:lsdException w:name="List Bullet 2" w:semiHidden="1" w:unhideWhenUsed="1"/>
-    <w:lsdException w:name="List Bullet 3" w:semiHidden="1" w:unhideWhenUsed="1"/>
-    <w:lsdException w:name="List Bullet 4" w:semiHidden="1" w:unhideWhenUsed="1"/>
-    <w:lsdException w:name="List Bullet 5" w:semiHidden="1" w:unhideWhenUsed="1"/>
-    <w:lsdException w:name="List Number 2" w:semiHidden="1" w:unhideWhenUsed="1"/>
-    <w:lsdException w:name="List Number 3" w:semiHidden="1" w:unhideWhenUsed="1"/>
-    <w:lsdException w:name="List Number 4" w:semiHidden="1" w:unhideWhenUsed="1"/>
-    <w:lsdException w:name="List Number 5" w:semiHidden="1" w:unhideWhenUsed="1"/>
-    <w:lsdException w:name="Title" w:uiPriority="10" w:qFormat="1"/>
-    <w:lsdException w:name="Closing" w:semiHidden="1" w:unhideWhenUsed="1"/>
-    <w:lsdException w:name="Signature" w:semiHidden="1" w:unhideWhenUsed="1"/>
-    <w:lsdException w:name="Default Paragraph Font" w:semiHidden="1" w:uiPriority="1" w:unhideWhenUsed="1"/>
-    <w:lsdException w:name="Body Text" w:semiHidden="1" w:unhideWhenUsed="1"/>
-    <w:lsdException w:name="Body Text Indent" w:semiHidden="1" w:unhideWhenUsed="1"/>
-    <w:lsdException w:name="List Continue" w:semiHidden="1" w:unhideWhenUsed="1"/>
-    <w:lsdException w:name="List Continue 2" w:semiHidden="1" w:unhideWhenUsed="1"/>
-    <w:lsdException w:name="List Continue 3" w:semiHidden="1" w:unhideWhenUsed="1"/>
-    <w:lsdException w:name="List Continue 4" w:semiHidden="1" w:unhideWhenUsed="1"/>
-    <w:lsdException w:name="List Continue 5" w:semiHidden="1" w:unhideWhenUsed="1"/>
-    <w:lsdException w:name="Message Header" w:semiHidden="1" w:unhideWhenUsed="1"/>
-    <w:lsdException w:name="Subtitle" w:uiPriority="11" w:qFormat="1"/>
-    <w:lsdException w:name="Salutation" w:semiHidden="1" w:unhideWhenUsed="1"/>
-    <w:lsdException w:name="Date" w:semiHidden="1" w:unhideWhenUsed="1"/>
-    <w:lsdException w:name="Body Text First Indent" w:semiHidden="1" w:unhideWhenUsed="1"/>
-    <w:lsdException w:name="Body Text First Indent 2" w:semiHidden="1" w:unhideWhenUsed="1"/>
-    <w:lsdException w:name="Note Heading" w:semiHidden="1" w:unhideWhenUsed="1"/>
-    <w:lsdException w:name="Body Text 2" w:semiHidden="1" w:unhideWhenUsed="1"/>
-    <w:lsdException w:name="Body Text 3" w:semiHidden="1" w:unhideWhenUsed="1"/>
-    <w:lsdException w:name="Body Text Indent 2" w:semiHidden="1" w:unhideWhenUsed="1"/>
-    <w:lsdException w:name="Body Text Indent 3" w:semiHidden="1" w:unhideWhenUsed="1"/>
-    <w:lsdException w:name="Block Text" w:semiHidden="1" w:unhideWhenUsed="1"/>
-    <w:lsdException w:name="Hyperlink" w:semiHidden="1" w:unhideWhenUsed="1"/>
-    <w:lsdException w:name="FollowedHyperlink" w:semiHidden="1" w:unhideWhenUsed="1"/>
-    <w:lsdException w:name="Strong" w:uiPriority="22" w:qFormat="1"/>
-    <w:lsdException w:name="Emphasis" w:uiPriority="20" w:qFormat="1"/>
-    <w:lsdException w:name="Document Map" w:semiHidden="1" w:unhideWhenUsed="1"/>
-    <w:lsdException w:name="Plain Text" w:semiHidden="1" w:unhideWhenUsed="1"/>
-    <w:lsdException w:name="E-mail Signature" w:semiHidden="1" w:unhideWhenUsed="1"/>
-    <w:lsdException w:name="HTML Top of Form" w:semiHidden="1" w:unhideWhenUsed="1"/>
-    <w:lsdException w:name="HTML Bottom of Form" w:semiHidden="1" w:unhideWhenUsed="1"/>
-    <w:lsdException w:name="Normal (Web)" w:semiHidden="1" w:unhideWhenUsed="1"/>
-    <w:lsdException w:name="HTML Acronym" w:semiHidden="1" w:unhideWhenUsed="1"/>
-    <w:lsdException w:name="HTML Address" w:semiHidden="1" w:unhideWhenUsed="1"/>
-    <w:lsdException w:name="HTML Cite" w:semiHidden="1" w:unhideWhenUsed="1"/>
-    <w:lsdException w:name="HTML Code" w:semiHidden="1" w:unhideWhenUsed="1"/>
-    <w:lsdException w:name="HTML Definition" w:semiHidden="1" w:unhideWhenUsed="1"/>
-    <w:lsdException w:name="HTML Keyboard" w:semiHidden="1" w:unhideWhenUsed="1"/>
-    <w:lsdException w:name="HTML Preformatted" w:semiHidden="1" w:unhideWhenUsed="1"/>
-    <w:lsdException w:name="HTML Sample" w:semiHidden="1" w:unhideWhenUsed="1"/>
-    <w:lsdException w:name="HTML Typewriter" w:semiHidden="1" w:unhideWhenUsed="1"/>
-    <w:lsdException w:name="HTML Variable" w:semiHidden="1" w:unhideWhenUsed="1"/>
-    <w:lsdException w:name="Normal Table" w:semiHidden="1" w:unhideWhenUsed="1"/>
-    <w:lsdException w:name="annotation subject" w:semiHidden="1" w:unhideWhenUsed="1"/>
-    <w:lsdException w:name="No List" w:semiHidden="1" w:unhideWhenUsed="1"/>
-    <w:lsdException w:name="Outline List 1" w:semiHidden="1" w:unhideWhenUsed="1"/>
-    <w:lsdException w:name="Outline List 2" w:semiHidden="1" w:unhideWhenUsed="1"/>
-    <w:lsdException w:name="Outline List 3" w:semiHidden="1" w:unhideWhenUsed="1"/>
-    <w:lsdException w:name="Table Simple 1" w:semiHidden="1" w:unhideWhenUsed="1"/>
-    <w:lsdException w:name="Table Simple 2" w:semiHidden="1" w:unhideWhenUsed="1"/>
-    <w:lsdException w:name="Table Simple 3" w:semiHidden="1" w:unhideWhenUsed="1"/>
-    <w:lsdException w:name="Table Classic 1" w:semiHidden="1" w:unhideWhenUsed="1"/>
-    <w:lsdException w:name="Table Classic 2" w:semiHidden="1" w:unhideWhenUsed="1"/>
-    <w:lsdException w:name="Table Classic 3" w:semiHidden="1" w:unhideWhenUsed="1"/>
-    <w:lsdException w:name="Table Classic 4" w:semiHidden="1" w:unhideWhenUsed="1"/>
-    <w:lsdException w:name="Table Colorful 1" w:semiHidden="1" w:unhideWhenUsed="1"/>
-    <w:lsdException w:name="Table Colorful 2" w:semiHidden="1" w:unhideWhenUsed="1"/>
-    <w:lsdException w:name="Table Colorful 3" w:semiHidden="1" w:unhideWhenUsed="1"/>
-    <w:lsdException w:name="Table Columns 1" w:semiHidden="1" w:unhideWhenUsed="1"/>
-    <w:lsdException w:name="Table Columns 2" w:semiHidden="1" w:unhideWhenUsed="1"/>
-    <w:lsdException w:name="Table Columns 3" w:semiHidden="1" w:unhideWhenUsed="1"/>
-    <w:lsdException w:name="Table Columns 4" w:semiHidden="1" w:unhideWhenUsed="1"/>
-    <w:lsdException w:name="Table Columns 5" w:semiHidden="1" w:unhideWhenUsed="1"/>
-    <w:lsdException w:name="Table Grid 1" w:semiHidden="1" w:unhideWhenUsed="1"/>
-    <w:lsdException w:name="Table Grid 2" w:semiHidden="1" w:unhideWhenUsed="1"/>
-    <w:lsdException w:name="Table Grid 3" w:semiHidden="1" w:unhideWhenUsed="1"/>
-    <w:lsdException w:name="Table Grid 4" w:semiHidden="1" w:unhideWhenUsed="1"/>
-    <w:lsdException w:name="Table Grid 5" w:semiHidden="1" w:unhideWhenUsed="1"/>
-    <w:lsdException w:name="Table Grid 6" w:semiHidden="1" w:unhideWhenUsed="1"/>
-    <w:lsdException w:name="Table Grid 7" w:semiHidden="1" w:unhideWhenUsed="1"/>
-    <w:lsdException w:name="Table Grid 8" w:semiHidden="1" w:unhideWhenUsed="1"/>
-    <w:lsdException w:name="Table List 1" w:semiHidden="1" w:unhideWhenUsed="1"/>
-    <w:lsdException w:name="Table List 2" w:semiHidden="1" w:unhideWhenUsed="1"/>
-    <w:lsdException w:name="Table List 3" w:semiHidden="1" w:unhideWhenUsed="1"/>
-    <w:lsdException w:name="Table List 4" w:semiHidden="1" w:unhideWhenUsed="1"/>
-    <w:lsdException w:name="Table List 5" w:semiHidden="1" w:unhideWhenUsed="1"/>
-    <w:lsdException w:name="Table List 6" w:semiHidden="1" w:unhideWhenUsed="1"/>
-    <w:lsdException w:name="Table List 7" w:semiHidden="1" w:unhideWhenUsed="1"/>
-    <w:lsdException w:name="Table List 8" w:semiHidden="1" w:unhideWhenUsed="1"/>
-    <w:lsdException w:name="Table 3D effects 1" w:semiHidden="1" w:unhideWhenUsed="1"/>
-    <w:lsdException w:name="Table 3D effects 2" w:semiHidden="1" w:unhideWhenUsed="1"/>
-    <w:lsdException w:name="Table 3D effects 3" w:semiHidden="1" w:unhideWhenUsed="1"/>
-    <w:lsdException w:name="Table Contemporary" w:semiHidden="1" w:unhideWhenUsed="1"/>
-    <w:lsdException w:name="Table Elegant" w:semiHidden="1" w:unhideWhenUsed="1"/>
-    <w:lsdException w:name="Table Professional" w:semiHidden="1" w:unhideWhenUsed="1"/>
-    <w:lsdException w:name="Table Subtle 1" w:semiHidden="1" w:unhideWhenUsed="1"/>
-    <w:lsdException w:name="Table Subtle 2" w:semiHidden="1" w:unhideWhenUsed="1"/>
-    <w:lsdException w:name="Table Web 1" w:semiHidden="1" w:unhideWhenUsed="1"/>
-    <w:lsdException w:name="Table Web 2" w:semiHidden="1" w:unhideWhenUsed="1"/>
-    <w:lsdException w:name="Table Web 3" w:semiHidden="1" w:unhideWhenUsed="1"/>
-    <w:lsdException w:name="Balloon Text" w:semiHidden="1" w:unhideWhenUsed="1"/>
-    <w:lsdException w:name="Table Grid" w:uiPriority="59"/>
-    <w:lsdException w:name="Table Theme" w:semiHidden="1" w:unhideWhenUsed="1"/>
-    <w:lsdException w:name="Placeholder Text" w:semiHidden="1"/>
-    <w:lsdException w:name="No Spacing" w:uiPriority="1" w:qFormat="1"/>
-    <w:lsdException w:name="Light Shading" w:uiPriority="60"/>
-    <w:lsdException w:name="Light List" w:uiPriority="61"/>
-    <w:lsdException w:name="Light Grid" w:uiPriority="62"/>
-    <w:lsdException w:name="Medium Shading 1" w:uiPriority="63"/>
-    <w:lsdException w:name="Medium Shading 2" w:uiPriority="64"/>
-    <w:lsdException w:name="Medium List 1" w:uiPriority="65"/>
-    <w:lsdException w:name="Medium List 2" w:uiPriority="66"/>
-    <w:lsdException w:name="Medium Grid 1" w:uiPriority="67"/>
-    <w:lsdException w:name="Medium Grid 2" w:uiPriority="68"/>
-    <w:lsdException w:name="Medium Grid 3" w:uiPriority="69"/>
-    <w:lsdException w:name="Dark List" w:uiPriority="70"/>
-    <w:lsdException w:name="Colorful Shading" w:uiPriority="71"/>
-    <w:lsdException w:name="Colorful List" w:uiPriority="72"/>
-    <w:lsdException w:name="Colorful Grid" w:uiPriority="73"/>
-    <w:lsdException w:name="Light Shading Accent 1" w:uiPriority="60"/>
-    <w:lsdException w:name="Light List Accent 1" w:uiPriority="61"/>
-    <w:lsdException w:name="Light Grid Accent 1" w:uiPriority="62"/>
-    <w:lsdException w:name="Medium Shading 1 Accent 1" w:uiPriority="63"/>
-    <w:lsdException w:name="Medium Shading 2 Accent 1" w:uiPriority="64"/>
-    <w:lsdException w:name="Medium List 1 Accent 1" w:uiPriority="65"/>
-    <w:lsdException w:name="Revision" w:semiHidden="1"/>
-    <w:lsdException w:name="List Paragraph" w:uiPriority="34" w:qFormat="1"/>
-    <w:lsdException w:name="Quote" w:uiPriority="29" w:qFormat="1"/>
-    <w:lsdException w:name="Intense Quote" w:uiPriority="30" w:qFormat="1"/>
-    <w:lsdException w:name="Medium List 2 Accent 1" w:uiPriority="66"/>
-    <w:lsdException w:name="Medium Grid 1 Accent 1" w:uiPriority="67"/>
-    <w:lsdException w:name="Medium Grid 2 Accent 1" w:uiPriority="68"/>
-    <w:lsdException w:name="Medium Grid 3 Accent 1" w:uiPriority="69"/>
-    <w:lsdException w:name="Dark List Accent 1" w:uiPriority="70"/>
-    <w:lsdException w:name="Colorful Shading Accent 1" w:uiPriority="71"/>
-    <w:lsdException w:name="Colorful List Accent 1" w:uiPriority="72"/>
-    <w:lsdException w:name="Colorful Grid Accent 1" w:uiPriority="73"/>
-    <w:lsdException w:name="Light Shading Accent 2" w:uiPriority="60"/>
-    <w:lsdException w:name="Light List Accent 2" w:uiPriority="61"/>
-    <w:lsdException w:name="Light Grid Accent 2" w:uiPriority="62"/>
-    <w:lsdException w:name="Medium Shading 1 Accent 2" w:uiPriority="63"/>
-    <w:lsdException w:name="Medium Shading 2 Accent 2" w:uiPriority="64"/>
-    <w:lsdException w:name="Medium List 1 Accent 2" w:uiPriority="65"/>
-    <w:lsdException w:name="Medium List 2 Accent 2" w:uiPriority="66"/>
-    <w:lsdException w:name="Medium Grid 1 Accent 2" w:uiPriority="67"/>
-    <w:lsdException w:name="Medium Grid 2 Accent 2" w:uiPriority="68"/>
-    <w:lsdException w:name="Medium Grid 3 Accent 2" w:uiPriority="69"/>
-    <w:lsdException w:name="Dark List Accent 2" w:uiPriority="70"/>
-    <w:lsdException w:name="Colorful Shading Accent 2" w:uiPriority="71"/>
-    <w:lsdException w:name="Colorful List Accent 2" w:uiPriority="72"/>
-    <w:lsdException w:name="Colorful Grid Accent 2" w:uiPriority="73"/>
-    <w:lsdException w:name="Light Shading Accent 3" w:uiPriority="60"/>
-    <w:lsdException w:name="Light List Accent 3" w:uiPriority="61"/>
-    <w:lsdException w:name="Light Grid Accent 3" w:uiPriority="62"/>
-    <w:lsdException w:name="Medium Shading 1 Accent 3" w:uiPriority="63"/>
-    <w:lsdException w:name="Medium Shading 2 Accent 3" w:uiPriority="64"/>
-    <w:lsdException w:name="Medium List 1 Accent 3" w:uiPriority="65"/>
-    <w:lsdException w:name="Medium List 2 Accent 3" w:uiPriority="66"/>
-    <w:lsdException w:name="Medium Grid 1 Accent 3" w:uiPriority="67"/>
-    <w:lsdException w:name="Medium Grid 2 Accent 3" w:uiPriority="68"/>
-    <w:lsdException w:name="Medium Grid 3 Accent 3" w:uiPriority="69"/>
-    <w:lsdException w:name="Dark List Accent 3" w:uiPriority="70"/>
-    <w:lsdException w:name="Colorful Shading Accent 3" w:uiPriority="71"/>
-    <w:lsdException w:name="Colorful List Accent 3" w:uiPriority="72"/>
-    <w:lsdException w:name="Colorful Grid Accent 3" w:uiPriority="73"/>
-    <w:lsdException w:name="Light Shading Accent 4" w:uiPriority="60"/>
-    <w:lsdException w:name="Light List Accent 4" w:uiPriority="61"/>
-    <w:lsdException w:name="Light Grid Accent 4" w:uiPriority="62"/>
-    <w:lsdException w:name="Medium Shading 1 Accent 4" w:uiPriority="63"/>
-    <w:lsdException w:name="Medium Shading 2 Accent 4" w:uiPriority="64"/>
-    <w:lsdException w:name="Medium List 1 Accent 4" w:uiPriority="65"/>
-    <w:lsdException w:name="Medium List 2 Accent 4" w:uiPriority="66"/>
-    <w:lsdException w:name="Medium Grid 1 Accent 4" w:uiPriority="67"/>
-    <w:lsdException w:name="Medium Grid 2 Accent 4" w:uiPriority="68"/>
-    <w:lsdException w:name="Medium Grid 3 Accent 4" w:uiPriority="69"/>
-    <w:lsdException w:name="Dark List Accent 4" w:uiPriority="70"/>
-    <w:lsdException w:name="Colorful Shading Accent 4" w:uiPriority="71"/>
-    <w:lsdException w:name="Colorful List Accent 4" w:uiPriority="72"/>
-    <w:lsdException w:name="Colorful Grid Accent 4" w:uiPriority="73"/>
-    <w:lsdException w:name="Light Shading Accent 5" w:uiPriority="60"/>
-    <w:lsdException w:name="Light List Accent 5" w:uiPriority="61"/>
-    <w:lsdException w:name="Light Grid Accent 5" w:uiPriority="62"/>
-    <w:lsdException w:name="Medium Shading 1 Accent 5" w:uiPriority="63"/>
-    <w:lsdException w:name="Medium Shading 2 Accent 5" w:uiPriority="64"/>
-    <w:lsdException w:name="Medium List 1 Accent 5" w:uiPriority="65"/>
-    <w:lsdException w:name="Medium List 2 Accent 5" w:uiPriority="66"/>
-    <w:lsdException w:name="Medium Grid 1 Accent 5" w:uiPriority="67"/>
-    <w:lsdException w:name="Medium Grid 2 Accent 5" w:uiPriority="68"/>
-    <w:lsdException w:name="Medium Grid 3 Accent 5" w:uiPriority="69"/>
-    <w:lsdException w:name="Dark List Accent 5" w:uiPriority="70"/>
-    <w:lsdException w:name="Colorful Shading Accent 5" w:uiPriority="71"/>
-    <w:lsdException w:name="Colorful List Accent 5" w:uiPriority="72"/>
-    <w:lsdException w:name="Colorful Grid Accent 5" w:uiPriority="73"/>
-    <w:lsdException w:name="Light Shading Accent 6" w:uiPriority="60"/>
-    <w:lsdException w:name="Light List Accent 6" w:uiPriority="61"/>
-    <w:lsdException w:name="Light Grid Accent 6" w:uiPriority="62"/>
-    <w:lsdException w:name="Medium Shading 1 Accent 6" w:uiPriority="63"/>
-    <w:lsdException w:name="Medium Shading 2 Accent 6" w:uiPriority="64"/>
-    <w:lsdException w:name="Medium List 1 Accent 6" w:uiPriority="65"/>
-    <w:lsdException w:name="Medium List 2 Accent 6" w:uiPriority="66"/>
-    <w:lsdException w:name="Medium Grid 1 Accent 6" w:uiPriority="67"/>
-    <w:lsdException w:name="Medium Grid 2 Accent 6" w:uiPriority="68"/>
-    <w:lsdException w:name="Medium Grid 3 Accent 6" w:uiPriority="69"/>
-    <w:lsdException w:name="Dark List Accent 6" w:uiPriority="70"/>
-    <w:lsdException w:name="Colorful Shading Accent 6" w:uiPriority="71"/>
-    <w:lsdException w:name="Colorful List Accent 6" w:uiPriority="72"/>
-    <w:lsdException w:name="Colorful Grid Accent 6" w:uiPriority="73"/>
-    <w:lsdException w:name="Subtle Emphasis" w:uiPriority="19" w:qFormat="1"/>
-    <w:lsdException w:name="Intense Emphasis" w:uiPriority="21" w:qFormat="1"/>
-    <w:lsdException w:name="Subtle Reference" w:uiPriority="31" w:qFormat="1"/>
-    <w:lsdException w:name="Intense Reference" w:uiPriority="32" w:qFormat="1"/>
-    <w:lsdException w:name="Book Title" w:uiPriority="33" w:qFormat="1"/>
-    <w:lsdException w:name="Bibliography" w:semiHidden="1" w:uiPriority="37" w:unhideWhenUsed="1"/>
-    <w:lsdException w:name="TOC Heading" w:semiHidden="1" w:uiPriority="39" w:unhideWhenUsed="1" w:qFormat="1"/>
-    <w:lsdException w:name="Plain Table 1" w:uiPriority="41"/>
-    <w:lsdException w:name="Plain Table 2" w:uiPriority="42"/>
-    <w:lsdException w:name="Plain Table 3" w:uiPriority="43"/>
-    <w:lsdException w:name="Plain Table 4" w:uiPriority="44"/>
-    <w:lsdException w:name="Plain Table 5" w:uiPriority="45"/>
-    <w:lsdException w:name="Grid Table Light" w:uiPriority="40"/>
-    <w:lsdException w:name="Grid Table 1 Light" w:uiPriority="46"/>
-    <w:lsdException w:name="Grid Table 2" w:uiPriority="47"/>
-    <w:lsdException w:name="Grid Table 3" w:uiPriority="48"/>
-    <w:lsdException w:name="Grid Table 4" w:uiPriority="49"/>
-    <w:lsdException w:name="Grid Table 5 Dark" w:uiPriority="50"/>
-    <w:lsdException w:name="Grid Table 6 Colorful" w:uiPriority="51"/>
-    <w:lsdException w:name="Grid Table 7 Colorful" w:uiPriority="52"/>
-    <w:lsdException w:name="Grid Table 1 Light Accent 1" w:uiPriority="46"/>
-    <w:lsdException w:name="Grid Table 2 Accent 1" w:uiPriority="47"/>
-    <w:lsdException w:name="Grid Table 3 Accent 1" w:uiPriority="48"/>
-    <w:lsdException w:name="Grid Table 4 Accent 1" w:uiPriority="49"/>
-    <w:lsdException w:name="Grid Table 5 Dark Accent 1" w:uiPriority="50"/>
-    <w:lsdException w:name="Grid Table 6 Colorful Accent 1" w:uiPriority="51"/>
-    <w:lsdException w:name="Grid Table 7 Colorful Accent 1" w:uiPriority="52"/>
-    <w:lsdException w:name="Grid Table 1 Light Accent 2" w:uiPriority="46"/>
-    <w:lsdException w:name="Grid Table 2 Accent 2" w:uiPriority="47"/>
-    <w:lsdException w:name="Grid Table 3 Accent 2" w:uiPriority="48"/>
-    <w:lsdException w:name="Grid Table 4 Accent 2" w:uiPriority="49"/>
-    <w:lsdException w:name="Grid Table 5 Dark Accent 2" w:uiPriority="50"/>
-    <w:lsdException w:name="Grid Table 6 Colorful Accent 2" w:uiPriority="51"/>
-    <w:lsdException w:name="Grid Table 7 Colorful Accent 2" w:uiPriority="52"/>
-    <w:lsdException w:name="Grid Table 1 Light Accent 3" w:uiPriority="46"/>
-    <w:lsdException w:name="Grid Table 2 Accent 3" w:uiPriority="47"/>
-    <w:lsdException w:name="Grid Table 3 Accent 3" w:uiPriority="48"/>
-    <w:lsdException w:name="Grid Table 4 Accent 3" w:uiPriority="49"/>
-    <w:lsdException w:name="Grid Table 5 Dark Accent 3" w:uiPriority="50"/>
-    <w:lsdException w:name="Grid Table 6 Colorful Accent 3" w:uiPriority="51"/>
-    <w:lsdException w:name="Grid Table 7 Colorful Accent 3" w:uiPriority="52"/>
-    <w:lsdException w:name="Grid Table 1 Light Accent 4" w:uiPriority="46"/>
-    <w:lsdException w:name="Grid Table 2 Accent 4" w:uiPriority="47"/>
-    <w:lsdException w:name="Grid Table 3 Accent 4" w:uiPriority="48"/>
-    <w:lsdException w:name="Grid Table 4 Accent 4" w:uiPriority="49"/>
-    <w:lsdException w:name="Grid Table 5 Dark Accent 4" w:uiPriority="50"/>
-    <w:lsdException w:name="Grid Table 6 Colorful Accent 4" w:uiPriority="51"/>
-    <w:lsdException w:name="Grid Table 7 Colorful Accent 4" w:uiPriority="52"/>
-    <w:lsdException w:name="Grid Table 1 Light Accent 5" w:uiPriority="46"/>
-    <w:lsdException w:name="Grid Table 2 Accent 5" w:uiPriority="47"/>
-    <w:lsdException w:name="Grid Table 3 Accent 5" w:uiPriority="48"/>
-    <w:lsdException w:name="Grid Table 4 Accent 5" w:uiPriority="49"/>
-    <w:lsdException w:name="Grid Table 5 Dark Accent 5" w:uiPriority="50"/>
-    <w:lsdException w:name="Grid Table 6 Colorful Accent 5" w:uiPriority="51"/>
-    <w:lsdException w:name="Grid Table 7 Colorful Accent 5" w:uiPriority="52"/>
-    <w:lsdException w:name="Grid Table 1 Light Accent 6" w:uiPriority="46"/>
-    <w:lsdException w:name="Grid Table 2 Accent 6" w:uiPriority="47"/>
-    <w:lsdException w:name="Grid Table 3 Accent 6" w:uiPriority="48"/>
-    <w:lsdException w:name="Grid Table 4 Accent 6" w:uiPriority="49"/>
-    <w:lsdException w:name="Grid Table 5 Dark Accent 6" w:uiPriority="50"/>
-    <w:lsdException w:name="Grid Table 6 Colorful Accent 6" w:uiPriority="51"/>
-    <w:lsdException w:name="Grid Table 7 Colorful Accent 6" w:uiPriority="52"/>
-    <w:lsdException w:name="List Table 1 Light" w:uiPriority="46"/>
-    <w:lsdException w:name="List Table 2" w:uiPriority="47"/>
-    <w:lsdException w:name="List Table 3" w:uiPriority="48"/>
-    <w:lsdException w:name="List Table 4" w:uiPriority="49"/>
-    <w:lsdException w:name="List Table 5 Dark" w:uiPriority="50"/>
-    <w:lsdException w:name="List Table 6 Colorful" w:uiPriority="51"/>
-    <w:lsdException w:name="List Table 7 Colorful" w:uiPriority="52"/>
-    <w:lsdException w:name="List Table 1 Light Accent 1" w:uiPriority="46"/>
-    <w:lsdException w:name="List Table 2 Accent 1" w:uiPriority="47"/>
-    <w:lsdException w:name="List Table 3 Accent 1" w:uiPriority="48"/>
-    <w:lsdException w:name="List Table 4 Accent 1" w:uiPriority="49"/>
-    <w:lsdException w:name="List Table 5 Dark Accent 1" w:uiPriority="50"/>
-    <w:lsdException w:name="List Table 6 Colorful Accent 1" w:uiPriority="51"/>
-    <w:lsdException w:name="List Table 7 Colorful Accent 1" w:uiPriority="52"/>
-    <w:lsdException w:name="List Table 1 Light Accent 2" w:uiPriority="46"/>
-    <w:lsdException w:name="List Table 2 Accent 2" w:uiPriority="47"/>
-    <w:lsdException w:name="List Table 3 Accent 2" w:uiPriority="48"/>
-    <w:lsdException w:name="List Table 4 Accent 2" w:uiPriority="49"/>
-    <w:lsdException w:name="List Table 5 Dark Accent 2" w:uiPriority="50"/>
-    <w:lsdException w:name="List Table 6 Colorful Accent 2" w:uiPriority="51"/>
-    <w:lsdException w:name="List Table 7 Colorful Accent 2" w:uiPriority="52"/>
-    <w:lsdException w:name="List Table 1 Light Accent 3" w:uiPriority="46"/>
-    <w:lsdException w:name="List Table 2 Accent 3" w:uiPriority="47"/>
-    <w:lsdException w:name="List Table 3 Accent 3" w:uiPriority="48"/>
-    <w:lsdException w:name="List Table 4 Accent 3" w:uiPriority="49"/>
-    <w:lsdException w:name="List Table 5 Dark Accent 3" w:uiPriority="50"/>
-    <w:lsdException w:name="List Table 6 Colorful Accent 3" w:uiPriority="51"/>
-    <w:lsdException w:name="List Table 7 Colorful Accent 3" w:uiPriority="52"/>
-    <w:lsdException w:name="List Table 1 Light Accent 4" w:uiPriority="46"/>
-    <w:lsdException w:name="List Table 2 Accent 4" w:uiPriority="47"/>
-    <w:lsdException w:name="List Table 3 Accent 4" w:uiPriority="48"/>
-    <w:lsdException w:name="List Table 4 Accent 4" w:uiPriority="49"/>
-    <w:lsdException w:name="List Table 5 Dark Accent 4" w:uiPriority="50"/>
-    <w:lsdException w:name="List Table 6 Colorful Accent 4" w:uiPriority="51"/>
-    <w:lsdException w:name="List Table 7 Colorful Accent 4" w:uiPriority="52"/>
-    <w:lsdException w:name="List Table 1 Light Accent 5" w:uiPriority="46"/>
-    <w:lsdException w:name="List Table 2 Accent 5" w:uiPriority="47"/>
-    <w:lsdException w:name="List Table 3 Accent 5" w:uiPriority="48"/>
-    <w:lsdException w:name="List Table 4 Accent 5" w:uiPriority="49"/>
-    <w:lsdException w:name="List Table 5 Dark Accent 5" w:uiPriority="50"/>
-    <w:lsdException w:name="List Table 6 Colorful Accent 5" w:uiPriority="51"/>
-    <w:lsdException w:name="List Table 7 Colorful Accent 5" w:uiPriority="52"/>
-    <w:lsdException w:name="List Table 1 Light Accent 6" w:uiPriority="46"/>
-    <w:lsdException w:name="List Table 2 Accent 6" w:uiPriority="47"/>
-    <w:lsdException w:name="List Table 3 Accent 6" w:uiPriority="48"/>
-    <w:lsdException w:name="List Table 4 Accent 6" w:uiPriority="49"/>
-    <w:lsdException w:name="List Table 5 Dark Accent 6" w:uiPriority="50"/>
-    <w:lsdException w:name="List Table 6 Colorful Accent 6" w:uiPriority="51"/>
-    <w:lsdException w:name="List Table 7 Colorful Accent 6" w:uiPriority="52"/>
-    <w:lsdException w:name="Mention" w:semiHidden="1" w:unhideWhenUsed="1"/>
-    <w:lsdException w:name="Smart Hyperlink" w:semiHidden="1" w:unhideWhenUsed="1"/>
-    <w:lsdException w:name="Hashtag" w:semiHidden="1" w:unhideWhenUsed="1"/>
-    <w:lsdException w:name="Unresolved Mention" w:semiHidden="1" w:unhideWhenUsed="1"/>
+  <w:latentStyles w:defLockedState="0" w:defUIPriority="99" w:defSemiHidden="1" w:defUnhideWhenUsed="1" w:defQFormat="0" w:count="267">
+    <w:lsdException w:name="Normal" w:semiHidden="0" w:uiPriority="0" w:unhideWhenUsed="0" w:qFormat="1"/>
+    <w:lsdException w:name="heading 1" w:semiHidden="0" w:uiPriority="9" w:unhideWhenUsed="0" w:qFormat="1"/>
+    <w:lsdException w:name="heading 2" w:uiPriority="9" w:qFormat="1"/>
+    <w:lsdException w:name="heading 3" w:uiPriority="9" w:qFormat="1"/>
+    <w:lsdException w:name="heading 4" w:uiPriority="9" w:qFormat="1"/>
+    <w:lsdException w:name="heading 5" w:uiPriority="9" w:qFormat="1"/>
+    <w:lsdException w:name="heading 6" w:uiPriority="9" w:qFormat="1"/>
+    <w:lsdException w:name="heading 7" w:uiPriority="9" w:qFormat="1"/>
+    <w:lsdException w:name="heading 8" w:uiPriority="9" w:qFormat="1"/>
+    <w:lsdException w:name="heading 9" w:uiPriority="9" w:qFormat="1"/>
+    <w:lsdException w:name="toc 1" w:uiPriority="39"/>
+    <w:lsdException w:name="toc 2" w:uiPriority="39"/>
+    <w:lsdException w:name="toc 3" w:uiPriority="39"/>
+    <w:lsdException w:name="toc 4" w:uiPriority="39"/>
+    <w:lsdException w:name="toc 5" w:uiPriority="39"/>
+    <w:lsdException w:name="toc 6" w:uiPriority="39"/>
+    <w:lsdException w:name="toc 7" w:uiPriority="39"/>
+    <w:lsdException w:name="toc 8" w:uiPriority="39"/>
+    <w:lsdException w:name="toc 9" w:uiPriority="39"/>
+    <w:lsdException w:name="caption" w:uiPriority="35" w:qFormat="1"/>
+    <w:lsdException w:name="Title" w:semiHidden="0" w:uiPriority="10" w:unhideWhenUsed="0" w:qFormat="1"/>
+    <w:lsdException w:name="Default Paragraph Font" w:uiPriority="1"/>
+    <w:lsdException w:name="Subtitle" w:semiHidden="0" w:uiPriority="11" w:unhideWhenUsed="0" w:qFormat="1"/>
+    <w:lsdException w:name="Strong" w:semiHidden="0" w:uiPriority="22" w:unhideWhenUsed="0" w:qFormat="1"/>
+    <w:lsdException w:name="Emphasis" w:semiHidden="0" w:uiPriority="20" w:unhideWhenUsed="0" w:qFormat="1"/>
+    <w:lsdException w:name="Table Grid" w:semiHidden="0" w:uiPriority="59" w:unhideWhenUsed="0"/>
+    <w:lsdException w:name="Placeholder Text" w:unhideWhenUsed="0"/>
+    <w:lsdException w:name="No Spacing" w:semiHidden="0" w:uiPriority="1" w:unhideWhenUsed="0" w:qFormat="1"/>
+    <w:lsdException w:name="Light Shading" w:semiHidden="0" w:uiPriority="60" w:unhideWhenUsed="0"/>
+    <w:lsdException w:name="Light List" w:semiHidden="0" w:uiPriority="61" w:unhideWhenUsed="0"/>
+    <w:lsdException w:name="Light Grid" w:semiHidden="0" w:uiPriority="62" w:unhideWhenUsed="0"/>
+    <w:lsdException w:name="Medium Shading 1" w:semiHidden="0" w:uiPriority="63" w:unhideWhenUsed="0"/>
+    <w:lsdException w:name="Medium Shading 2" w:semiHidden="0" w:uiPriority="64" w:unhideWhenUsed="0"/>
+    <w:lsdException w:name="Medium List 1" w:semiHidden="0" w:uiPriority="65" w:unhideWhenUsed="0"/>
+    <w:lsdException w:name="Medium List 2" w:semiHidden="0" w:uiPriority="66" w:unhideWhenUsed="0"/>
+    <w:lsdException w:name="Medium Grid 1" w:semiHidden="0" w:uiPriority="67" w:unhideWhenUsed="0"/>
+    <w:lsdException w:name="Medium Grid 2" w:semiHidden="0" w:uiPriority="68" w:unhideWhenUsed="0"/>
+    <w:lsdException w:name="Medium Grid 3" w:semiHidden="0" w:uiPriority="69" w:unhideWhenUsed="0"/>
+    <w:lsdException w:name="Dark List" w:semiHidden="0" w:uiPriority="70" w:unhideWhenUsed="0"/>
+    <w:lsdException w:name="Colorful Shading" w:semiHidden="0" w:uiPriority="71" w:unhideWhenUsed="0"/>
+    <w:lsdException w:name="Colorful List" w:semiHidden="0" w:uiPriority="72" w:unhideWhenUsed="0"/>
+    <w:lsdException w:name="Colorful Grid" w:semiHidden="0" w:uiPriority="73" w:unhideWhenUsed="0"/>
+    <w:lsdException w:name="Light Shading Accent 1" w:semiHidden="0" w:uiPriority="60" w:unhideWhenUsed="0"/>
+    <w:lsdException w:name="Light List Accent 1" w:semiHidden="0" w:uiPriority="61" w:unhideWhenUsed="0"/>
+    <w:lsdException w:name="Light Grid Accent 1" w:semiHidden="0" w:uiPriority="62" w:unhideWhenUsed="0"/>
+    <w:lsdException w:name="Medium Shading 1 Accent 1" w:semiHidden="0" w:uiPriority="63" w:unhideWhenUsed="0"/>
+    <w:lsdException w:name="Medium Shading 2 Accent 1" w:semiHidden="0" w:uiPriority="64" w:unhideWhenUsed="0"/>
+    <w:lsdException w:name="Medium List 1 Accent 1" w:semiHidden="0" w:uiPriority="65" w:unhideWhenUsed="0"/>
+    <w:lsdException w:name="Revision" w:unhideWhenUsed="0"/>
+    <w:lsdException w:name="List Paragraph" w:semiHidden="0" w:uiPriority="34" w:unhideWhenUsed="0" w:qFormat="1"/>
+    <w:lsdException w:name="Quote" w:semiHidden="0" w:uiPriority="29" w:unhideWhenUsed="0" w:qFormat="1"/>
+    <w:lsdException w:name="Intense Quote" w:semiHidden="0" w:uiPriority="30" w:unhideWhenUsed="0" w:qFormat="1"/>
+    <w:lsdException w:name="Medium List 2 Accent 1" w:semiHidden="0" w:uiPriority="66" w:unhideWhenUsed="0"/>
+    <w:lsdException w:name="Medium Grid 1 Accent 1" w:semiHidden="0" w:uiPriority="67" w:unhideWhenUsed="0"/>
+    <w:lsdException w:name="Medium Grid 2 Accent 1" w:semiHidden="0" w:uiPriority="68" w:unhideWhenUsed="0"/>
+    <w:lsdException w:name="Medium Grid 3 Accent 1" w:semiHidden="0" w:uiPriority="69" w:unhideWhenUsed="0"/>
+    <w:lsdException w:name="Dark List Accent 1" w:semiHidden="0" w:uiPriority="70" w:unhideWhenUsed="0"/>
+    <w:lsdException w:name="Colorful Shading Accent 1" w:semiHidden="0" w:uiPriority="71" w:unhideWhenUsed="0"/>
+    <w:lsdException w:name="Colorful List Accent 1" w:semiHidden="0" w:uiPriority="72" w:unhideWhenUsed="0"/>
+    <w:lsdException w:name="Colorful Grid Accent 1" w:semiHidden="0" w:uiPriority="73" w:unhideWhenUsed="0"/>
+    <w:lsdException w:name="Light Shading Accent 2" w:semiHidden="0" w:uiPriority="60" w:unhideWhenUsed="0"/>
+    <w:lsdException w:name="Light List Accent 2" w:semiHidden="0" w:uiPriority="61" w:unhideWhenUsed="0"/>
+    <w:lsdException w:name="Light Grid Accent 2" w:semiHidden="0" w:uiPriority="62" w:unhideWhenUsed="0"/>
+    <w:lsdException w:name="Medium Shading 1 Accent 2" w:semiHidden="0" w:uiPriority="63" w:unhideWhenUsed="0"/>
+    <w:lsdException w:name="Medium Shading 2 Accent 2" w:semiHidden="0" w:uiPriority="64" w:unhideWhenUsed="0"/>
+    <w:lsdException w:name="Medium List 1 Accent 2" w:semiHidden="0" w:uiPriority="65" w:unhideWhenUsed="0"/>
+    <w:lsdException w:name="Medium List 2 Accent 2" w:semiHidden="0" w:uiPriority="66" w:unhideWhenUsed="0"/>
+    <w:lsdException w:name="Medium Grid 1 Accent 2" w:semiHidden="0" w:uiPriority="67" w:unhideWhenUsed="0"/>
+    <w:lsdException w:name="Medium Grid 2 Accent 2" w:semiHidden="0" w:uiPriority="68" w:unhideWhenUsed="0"/>
+    <w:lsdException w:name="Medium Grid 3 Accent 2" w:semiHidden="0" w:uiPriority="69" w:unhideWhenUsed="0"/>
+    <w:lsdException w:name="Dark List Accent 2" w:semiHidden="0" w:uiPriority="70" w:unhideWhenUsed="0"/>
+    <w:lsdException w:name="Colorful Shading Accent 2" w:semiHidden="0" w:uiPriority="71" w:unhideWhenUsed="0"/>
+    <w:lsdException w:name="Colorful List Accent 2" w:semiHidden="0" w:uiPriority="72" w:unhideWhenUsed="0"/>
+    <w:lsdException w:name="Colorful Grid Accent 2" w:semiHidden="0" w:uiPriority="73" w:unhideWhenUsed="0"/>
+    <w:lsdException w:name="Light Shading Accent 3" w:semiHidden="0" w:uiPriority="60" w:unhideWhenUsed="0"/>
+    <w:lsdException w:name="Light List Accent 3" w:semiHidden="0" w:uiPriority="61" w:unhideWhenUsed="0"/>
+    <w:lsdException w:name="Light Grid Accent 3" w:semiHidden="0" w:uiPriority="62" w:unhideWhenUsed="0"/>
+    <w:lsdException w:name="Medium Shading 1 Accent 3" w:semiHidden="0" w:uiPriority="63" w:unhideWhenUsed="0"/>
+    <w:lsdException w:name="Medium Shading 2 Accent 3" w:semiHidden="0" w:uiPriority="64" w:unhideWhenUsed="0"/>
+    <w:lsdException w:name="Medium List 1 Accent 3" w:semiHidden="0" w:uiPriority="65" w:unhideWhenUsed="0"/>
+    <w:lsdException w:name="Medium List 2 Accent 3" w:semiHidden="0" w:uiPriority="66" w:unhideWhenUsed="0"/>
+    <w:lsdException w:name="Medium Grid 1 Accent 3" w:semiHidden="0" w:uiPriority="67" w:unhideWhenUsed="0"/>
+    <w:lsdException w:name="Medium Grid 2 Accent 3" w:semiHidden="0" w:uiPriority="68" w:unhideWhenUsed="0"/>
+    <w:lsdException w:name="Medium Grid 3 Accent 3" w:semiHidden="0" w:uiPriority="69" w:unhideWhenUsed="0"/>
+    <w:lsdException w:name="Dark List Accent 3" w:semiHidden="0" w:uiPriority="70" w:unhideWhenUsed="0"/>
+    <w:lsdException w:name="Colorful Shading Accent 3" w:semiHidden="0" w:uiPriority="71" w:unhideWhenUsed="0"/>
+    <w:lsdException w:name="Colorful List Accent 3" w:semiHidden="0" w:uiPriority="72" w:unhideWhenUsed="0"/>
+    <w:lsdException w:name="Colorful Grid Accent 3" w:semiHidden="0" w:uiPriority="73" w:unhideWhenUsed="0"/>
+    <w:lsdException w:name="Light Shading Accent 4" w:semiHidden="0" w:uiPriority="60" w:unhideWhenUsed="0"/>
+    <w:lsdException w:name="Light List Accent 4" w:semiHidden="0" w:uiPriority="61" w:unhideWhenUsed="0"/>
+    <w:lsdException w:name="Light Grid Accent 4" w:semiHidden="0" w:uiPriority="62" w:unhideWhenUsed="0"/>
+    <w:lsdException w:name="Medium Shading 1 Accent 4" w:semiHidden="0" w:uiPriority="63" w:unhideWhenUsed="0"/>
+    <w:lsdException w:name="Medium Shading 2 Accent 4" w:semiHidden="0" w:uiPriority="64" w:unhideWhenUsed="0"/>
+    <w:lsdException w:name="Medium List 1 Accent 4" w:semiHidden="0" w:uiPriority="65" w:unhideWhenUsed="0"/>
+    <w:lsdException w:name="Medium List 2 Accent 4" w:semiHidden="0" w:uiPriority="66" w:unhideWhenUsed="0"/>
+    <w:lsdException w:name="Medium Grid 1 Accent 4" w:semiHidden="0" w:uiPriority="67" w:unhideWhenUsed="0"/>
+    <w:lsdException w:name="Medium Grid 2 Accent 4" w:semiHidden="0" w:uiPriority="68" w:unhideWhenUsed="0"/>
+    <w:lsdException w:name="Medium Grid 3 Accent 4" w:semiHidden="0" w:uiPriority="69" w:unhideWhenUsed="0"/>
+    <w:lsdException w:name="Dark List Accent 4" w:semiHidden="0" w:uiPriority="70" w:unhideWhenUsed="0"/>
+    <w:lsdException w:name="Colorful Shading Accent 4" w:semiHidden="0" w:uiPriority="71" w:unhideWhenUsed="0"/>
+    <w:lsdException w:name="Colorful List Accent 4" w:semiHidden="0" w:uiPriority="72" w:unhideWhenUsed="0"/>
+    <w:lsdException w:name="Colorful Grid Accent 4" w:semiHidden="0" w:uiPriority="73" w:unhideWhenUsed="0"/>
+    <w:lsdException w:name="Light Shading Accent 5" w:semiHidden="0" w:uiPriority="60" w:unhideWhenUsed="0"/>
+    <w:lsdException w:name="Light List Accent 5" w:semiHidden="0" w:uiPriority="61" w:unhideWhenUsed="0"/>
+    <w:lsdException w:name="Light Grid Accent 5" w:semiHidden="0" w:uiPriority="62" w:unhideWhenUsed="0"/>
+    <w:lsdException w:name="Medium Shading 1 Accent 5" w:semiHidden="0" w:uiPriority="63" w:unhideWhenUsed="0"/>
+    <w:lsdException w:name="Medium Shading 2 Accent 5" w:semiHidden="0" w:uiPriority="64" w:unhideWhenUsed="0"/>
+    <w:lsdException w:name="Medium List 1 Accent 5" w:semiHidden="0" w:uiPriority="65" w:unhideWhenUsed="0"/>
+    <w:lsdException w:name="Medium List 2 Accent 5" w:semiHidden="0" w:uiPriority="66" w:unhideWhenUsed="0"/>
+    <w:lsdException w:name="Medium Grid 1 Accent 5" w:semiHidden="0" w:uiPriority="67" w:unhideWhenUsed="0"/>
+    <w:lsdException w:name="Medium Grid 2 Accent 5" w:semiHidden="0" w:uiPriority="68" w:unhideWhenUsed="0"/>
+    <w:lsdException w:name="Medium Grid 3 Accent 5" w:semiHidden="0" w:uiPriority="69" w:unhideWhenUsed="0"/>
+    <w:lsdException w:name="Dark List Accent 5" w:semiHidden="0" w:uiPriority="70" w:unhideWhenUsed="0"/>
+    <w:lsdException w:name="Colorful Shading Accent 5" w:semiHidden="0" w:uiPriority="71" w:unhideWhenUsed="0"/>
+    <w:lsdException w:name="Colorful List Accent 5" w:semiHidden="0" w:uiPriority="72" w:unhideWhenUsed="0"/>
+    <w:lsdException w:name="Colorful Grid Accent 5" w:semiHidden="0" w:uiPriority="73" w:unhideWhenUsed="0"/>
+    <w:lsdException w:name="Light Shading Accent 6" w:semiHidden="0" w:uiPriority="60" w:unhideWhenUsed="0"/>
+    <w:lsdException w:name="Light List Accent 6" w:semiHidden="0" w:uiPriority="61" w:unhideWhenUsed="0"/>
+    <w:lsdException w:name="Light Grid Accent 6" w:semiHidden="0" w:uiPriority="62" w:unhideWhenUsed="0"/>
+    <w:lsdException w:name="Medium Shading 1 Accent 6" w:semiHidden="0" w:uiPriority="63" w:unhideWhenUsed="0"/>
+    <w:lsdException w:name="Medium Shading 2 Accent 6" w:semiHidden="0" w:uiPriority="64" w:unhideWhenUsed="0"/>
+    <w:lsdException w:name="Medium List 1 Accent 6" w:semiHidden="0" w:uiPriority="65" w:unhideWhenUsed="0"/>
+    <w:lsdException w:name="Medium List 2 Accent 6" w:semiHidden="0" w:uiPriority="66" w:unhideWhenUsed="0"/>
+    <w:lsdException w:name="Medium Grid 1 Accent 6" w:semiHidden="0" w:uiPriority="67" w:unhideWhenUsed="0"/>
+    <w:lsdException w:name="Medium Grid 2 Accent 6" w:semiHidden="0" w:uiPriority="68" w:unhideWhenUsed="0"/>
+    <w:lsdException w:name="Medium Grid 3 Accent 6" w:semiHidden="0" w:uiPriority="69" w:unhideWhenUsed="0"/>
+    <w:lsdException w:name="Dark List Accent 6" w:semiHidden="0" w:uiPriority="70" w:unhideWhenUsed="0"/>
+    <w:lsdException w:name="Colorful Shading Accent 6" w:semiHidden="0" w:uiPriority="71" w:unhideWhenUsed="0"/>
+    <w:lsdException w:name="Colorful List Accent 6" w:semiHidden="0" w:uiPriority="72" w:unhideWhenUsed="0"/>
+    <w:lsdException w:name="Colorful Grid Accent 6" w:semiHidden="0" w:uiPriority="73" w:unhideWhenUsed="0"/>
+    <w:lsdException w:name="Subtle Emphasis" w:semiHidden="0" w:uiPriority="19" w:unhideWhenUsed="0" w:qFormat="1"/>
+    <w:lsdException w:name="Intense Emphasis" w:semiHidden="0" w:uiPriority="21" w:unhideWhenUsed="0" w:qFormat="1"/>
+    <w:lsdException w:name="Subtle Reference" w:semiHidden="0" w:uiPriority="31" w:unhideWhenUsed="0" w:qFormat="1"/>
+    <w:lsdException w:name="Intense Reference" w:semiHidden="0" w:uiPriority="32" w:unhideWhenUsed="0" w:qFormat="1"/>
+    <w:lsdException w:name="Book Title" w:semiHidden="0" w:uiPriority="33" w:unhideWhenUsed="0" w:qFormat="1"/>
+    <w:lsdException w:name="Bibliography" w:uiPriority="37"/>
+    <w:lsdException w:name="TOC Heading" w:uiPriority="39" w:qFormat="1"/>
   </w:latentStyles>
   <w:style w:type="paragraph" w:default="1" w:styleId="Normal">
     <w:name w:val="Normal"/>
@@ -6553,8 +7808,210 @@
 </w:styles>
 </file>
 
+<file path=word/glossary/stylesWithEffects.xml><?xml version="1.0" encoding="utf-8"?>
+<w:styles xmlns:wpc="http://schemas.microsoft.com/office/word/2010/wordprocessingCanvas" xmlns:mc="http://schemas.openxmlformats.org/markup-compatibility/2006" xmlns:o="urn:schemas-microsoft-com:office:office" xmlns:r="http://schemas.openxmlformats.org/officeDocument/2006/relationships" xmlns:m="http://schemas.openxmlformats.org/officeDocument/2006/math" xmlns:v="urn:schemas-microsoft-com:vml" xmlns:wp14="http://schemas.microsoft.com/office/word/2010/wordprocessingDrawing" xmlns:wp="http://schemas.openxmlformats.org/drawingml/2006/wordprocessingDrawing" xmlns:w10="urn:schemas-microsoft-com:office:word" xmlns:w="http://schemas.openxmlformats.org/wordprocessingml/2006/main" xmlns:w14="http://schemas.microsoft.com/office/word/2010/wordml" xmlns:wpg="http://schemas.microsoft.com/office/word/2010/wordprocessingGroup" xmlns:wpi="http://schemas.microsoft.com/office/word/2010/wordprocessingInk" xmlns:wne="http://schemas.microsoft.com/office/word/2006/wordml" xmlns:wps="http://schemas.microsoft.com/office/word/2010/wordprocessingShape" mc:Ignorable="w14 wp14">
+  <w:docDefaults>
+    <w:rPrDefault>
+      <w:rPr>
+        <w:rFonts w:asciiTheme="minorHAnsi" w:eastAsiaTheme="minorEastAsia" w:hAnsiTheme="minorHAnsi" w:cstheme="minorBidi"/>
+        <w:sz w:val="22"/>
+        <w:szCs w:val="22"/>
+        <w:lang w:val="nl-NL" w:eastAsia="nl-NL" w:bidi="ar-SA"/>
+      </w:rPr>
+    </w:rPrDefault>
+    <w:pPrDefault>
+      <w:pPr>
+        <w:spacing w:after="200" w:line="276" w:lineRule="auto"/>
+      </w:pPr>
+    </w:pPrDefault>
+  </w:docDefaults>
+  <w:latentStyles w:defLockedState="0" w:defUIPriority="99" w:defSemiHidden="1" w:defUnhideWhenUsed="1" w:defQFormat="0" w:count="267">
+    <w:lsdException w:name="Normal" w:semiHidden="0" w:uiPriority="0" w:unhideWhenUsed="0" w:qFormat="1"/>
+    <w:lsdException w:name="heading 1" w:semiHidden="0" w:uiPriority="9" w:unhideWhenUsed="0" w:qFormat="1"/>
+    <w:lsdException w:name="heading 2" w:uiPriority="9" w:qFormat="1"/>
+    <w:lsdException w:name="heading 3" w:uiPriority="9" w:qFormat="1"/>
+    <w:lsdException w:name="heading 4" w:uiPriority="9" w:qFormat="1"/>
+    <w:lsdException w:name="heading 5" w:uiPriority="9" w:qFormat="1"/>
+    <w:lsdException w:name="heading 6" w:uiPriority="9" w:qFormat="1"/>
+    <w:lsdException w:name="heading 7" w:uiPriority="9" w:qFormat="1"/>
+    <w:lsdException w:name="heading 8" w:uiPriority="9" w:qFormat="1"/>
+    <w:lsdException w:name="heading 9" w:uiPriority="9" w:qFormat="1"/>
+    <w:lsdException w:name="toc 1" w:uiPriority="39"/>
+    <w:lsdException w:name="toc 2" w:uiPriority="39"/>
+    <w:lsdException w:name="toc 3" w:uiPriority="39"/>
+    <w:lsdException w:name="toc 4" w:uiPriority="39"/>
+    <w:lsdException w:name="toc 5" w:uiPriority="39"/>
+    <w:lsdException w:name="toc 6" w:uiPriority="39"/>
+    <w:lsdException w:name="toc 7" w:uiPriority="39"/>
+    <w:lsdException w:name="toc 8" w:uiPriority="39"/>
+    <w:lsdException w:name="toc 9" w:uiPriority="39"/>
+    <w:lsdException w:name="caption" w:uiPriority="35" w:qFormat="1"/>
+    <w:lsdException w:name="Title" w:semiHidden="0" w:uiPriority="10" w:unhideWhenUsed="0" w:qFormat="1"/>
+    <w:lsdException w:name="Default Paragraph Font" w:uiPriority="1"/>
+    <w:lsdException w:name="Subtitle" w:semiHidden="0" w:uiPriority="11" w:unhideWhenUsed="0" w:qFormat="1"/>
+    <w:lsdException w:name="Strong" w:semiHidden="0" w:uiPriority="22" w:unhideWhenUsed="0" w:qFormat="1"/>
+    <w:lsdException w:name="Emphasis" w:semiHidden="0" w:uiPriority="20" w:unhideWhenUsed="0" w:qFormat="1"/>
+    <w:lsdException w:name="Table Grid" w:semiHidden="0" w:uiPriority="59" w:unhideWhenUsed="0"/>
+    <w:lsdException w:name="Placeholder Text" w:unhideWhenUsed="0"/>
+    <w:lsdException w:name="No Spacing" w:semiHidden="0" w:uiPriority="1" w:unhideWhenUsed="0" w:qFormat="1"/>
+    <w:lsdException w:name="Light Shading" w:semiHidden="0" w:uiPriority="60" w:unhideWhenUsed="0"/>
+    <w:lsdException w:name="Light List" w:semiHidden="0" w:uiPriority="61" w:unhideWhenUsed="0"/>
+    <w:lsdException w:name="Light Grid" w:semiHidden="0" w:uiPriority="62" w:unhideWhenUsed="0"/>
+    <w:lsdException w:name="Medium Shading 1" w:semiHidden="0" w:uiPriority="63" w:unhideWhenUsed="0"/>
+    <w:lsdException w:name="Medium Shading 2" w:semiHidden="0" w:uiPriority="64" w:unhideWhenUsed="0"/>
+    <w:lsdException w:name="Medium List 1" w:semiHidden="0" w:uiPriority="65" w:unhideWhenUsed="0"/>
+    <w:lsdException w:name="Medium List 2" w:semiHidden="0" w:uiPriority="66" w:unhideWhenUsed="0"/>
+    <w:lsdException w:name="Medium Grid 1" w:semiHidden="0" w:uiPriority="67" w:unhideWhenUsed="0"/>
+    <w:lsdException w:name="Medium Grid 2" w:semiHidden="0" w:uiPriority="68" w:unhideWhenUsed="0"/>
+    <w:lsdException w:name="Medium Grid 3" w:semiHidden="0" w:uiPriority="69" w:unhideWhenUsed="0"/>
+    <w:lsdException w:name="Dark List" w:semiHidden="0" w:uiPriority="70" w:unhideWhenUsed="0"/>
+    <w:lsdException w:name="Colorful Shading" w:semiHidden="0" w:uiPriority="71" w:unhideWhenUsed="0"/>
+    <w:lsdException w:name="Colorful List" w:semiHidden="0" w:uiPriority="72" w:unhideWhenUsed="0"/>
+    <w:lsdException w:name="Colorful Grid" w:semiHidden="0" w:uiPriority="73" w:unhideWhenUsed="0"/>
+    <w:lsdException w:name="Light Shading Accent 1" w:semiHidden="0" w:uiPriority="60" w:unhideWhenUsed="0"/>
+    <w:lsdException w:name="Light List Accent 1" w:semiHidden="0" w:uiPriority="61" w:unhideWhenUsed="0"/>
+    <w:lsdException w:name="Light Grid Accent 1" w:semiHidden="0" w:uiPriority="62" w:unhideWhenUsed="0"/>
+    <w:lsdException w:name="Medium Shading 1 Accent 1" w:semiHidden="0" w:uiPriority="63" w:unhideWhenUsed="0"/>
+    <w:lsdException w:name="Medium Shading 2 Accent 1" w:semiHidden="0" w:uiPriority="64" w:unhideWhenUsed="0"/>
+    <w:lsdException w:name="Medium List 1 Accent 1" w:semiHidden="0" w:uiPriority="65" w:unhideWhenUsed="0"/>
+    <w:lsdException w:name="Revision" w:unhideWhenUsed="0"/>
+    <w:lsdException w:name="List Paragraph" w:semiHidden="0" w:uiPriority="34" w:unhideWhenUsed="0" w:qFormat="1"/>
+    <w:lsdException w:name="Quote" w:semiHidden="0" w:uiPriority="29" w:unhideWhenUsed="0" w:qFormat="1"/>
+    <w:lsdException w:name="Intense Quote" w:semiHidden="0" w:uiPriority="30" w:unhideWhenUsed="0" w:qFormat="1"/>
+    <w:lsdException w:name="Medium List 2 Accent 1" w:semiHidden="0" w:uiPriority="66" w:unhideWhenUsed="0"/>
+    <w:lsdException w:name="Medium Grid 1 Accent 1" w:semiHidden="0" w:uiPriority="67" w:unhideWhenUsed="0"/>
+    <w:lsdException w:name="Medium Grid 2 Accent 1" w:semiHidden="0" w:uiPriority="68" w:unhideWhenUsed="0"/>
+    <w:lsdException w:name="Medium Grid 3 Accent 1" w:semiHidden="0" w:uiPriority="69" w:unhideWhenUsed="0"/>
+    <w:lsdException w:name="Dark List Accent 1" w:semiHidden="0" w:uiPriority="70" w:unhideWhenUsed="0"/>
+    <w:lsdException w:name="Colorful Shading Accent 1" w:semiHidden="0" w:uiPriority="71" w:unhideWhenUsed="0"/>
+    <w:lsdException w:name="Colorful List Accent 1" w:semiHidden="0" w:uiPriority="72" w:unhideWhenUsed="0"/>
+    <w:lsdException w:name="Colorful Grid Accent 1" w:semiHidden="0" w:uiPriority="73" w:unhideWhenUsed="0"/>
+    <w:lsdException w:name="Light Shading Accent 2" w:semiHidden="0" w:uiPriority="60" w:unhideWhenUsed="0"/>
+    <w:lsdException w:name="Light List Accent 2" w:semiHidden="0" w:uiPriority="61" w:unhideWhenUsed="0"/>
+    <w:lsdException w:name="Light Grid Accent 2" w:semiHidden="0" w:uiPriority="62" w:unhideWhenUsed="0"/>
+    <w:lsdException w:name="Medium Shading 1 Accent 2" w:semiHidden="0" w:uiPriority="63" w:unhideWhenUsed="0"/>
+    <w:lsdException w:name="Medium Shading 2 Accent 2" w:semiHidden="0" w:uiPriority="64" w:unhideWhenUsed="0"/>
+    <w:lsdException w:name="Medium List 1 Accent 2" w:semiHidden="0" w:uiPriority="65" w:unhideWhenUsed="0"/>
+    <w:lsdException w:name="Medium List 2 Accent 2" w:semiHidden="0" w:uiPriority="66" w:unhideWhenUsed="0"/>
+    <w:lsdException w:name="Medium Grid 1 Accent 2" w:semiHidden="0" w:uiPriority="67" w:unhideWhenUsed="0"/>
+    <w:lsdException w:name="Medium Grid 2 Accent 2" w:semiHidden="0" w:uiPriority="68" w:unhideWhenUsed="0"/>
+    <w:lsdException w:name="Medium Grid 3 Accent 2" w:semiHidden="0" w:uiPriority="69" w:unhideWhenUsed="0"/>
+    <w:lsdException w:name="Dark List Accent 2" w:semiHidden="0" w:uiPriority="70" w:unhideWhenUsed="0"/>
+    <w:lsdException w:name="Colorful Shading Accent 2" w:semiHidden="0" w:uiPriority="71" w:unhideWhenUsed="0"/>
+    <w:lsdException w:name="Colorful List Accent 2" w:semiHidden="0" w:uiPriority="72" w:unhideWhenUsed="0"/>
+    <w:lsdException w:name="Colorful Grid Accent 2" w:semiHidden="0" w:uiPriority="73" w:unhideWhenUsed="0"/>
+    <w:lsdException w:name="Light Shading Accent 3" w:semiHidden="0" w:uiPriority="60" w:unhideWhenUsed="0"/>
+    <w:lsdException w:name="Light List Accent 3" w:semiHidden="0" w:uiPriority="61" w:unhideWhenUsed="0"/>
+    <w:lsdException w:name="Light Grid Accent 3" w:semiHidden="0" w:uiPriority="62" w:unhideWhenUsed="0"/>
+    <w:lsdException w:name="Medium Shading 1 Accent 3" w:semiHidden="0" w:uiPriority="63" w:unhideWhenUsed="0"/>
+    <w:lsdException w:name="Medium Shading 2 Accent 3" w:semiHidden="0" w:uiPriority="64" w:unhideWhenUsed="0"/>
+    <w:lsdException w:name="Medium List 1 Accent 3" w:semiHidden="0" w:uiPriority="65" w:unhideWhenUsed="0"/>
+    <w:lsdException w:name="Medium List 2 Accent 3" w:semiHidden="0" w:uiPriority="66" w:unhideWhenUsed="0"/>
+    <w:lsdException w:name="Medium Grid 1 Accent 3" w:semiHidden="0" w:uiPriority="67" w:unhideWhenUsed="0"/>
+    <w:lsdException w:name="Medium Grid 2 Accent 3" w:semiHidden="0" w:uiPriority="68" w:unhideWhenUsed="0"/>
+    <w:lsdException w:name="Medium Grid 3 Accent 3" w:semiHidden="0" w:uiPriority="69" w:unhideWhenUsed="0"/>
+    <w:lsdException w:name="Dark List Accent 3" w:semiHidden="0" w:uiPriority="70" w:unhideWhenUsed="0"/>
+    <w:lsdException w:name="Colorful Shading Accent 3" w:semiHidden="0" w:uiPriority="71" w:unhideWhenUsed="0"/>
+    <w:lsdException w:name="Colorful List Accent 3" w:semiHidden="0" w:uiPriority="72" w:unhideWhenUsed="0"/>
+    <w:lsdException w:name="Colorful Grid Accent 3" w:semiHidden="0" w:uiPriority="73" w:unhideWhenUsed="0"/>
+    <w:lsdException w:name="Light Shading Accent 4" w:semiHidden="0" w:uiPriority="60" w:unhideWhenUsed="0"/>
+    <w:lsdException w:name="Light List Accent 4" w:semiHidden="0" w:uiPriority="61" w:unhideWhenUsed="0"/>
+    <w:lsdException w:name="Light Grid Accent 4" w:semiHidden="0" w:uiPriority="62" w:unhideWhenUsed="0"/>
+    <w:lsdException w:name="Medium Shading 1 Accent 4" w:semiHidden="0" w:uiPriority="63" w:unhideWhenUsed="0"/>
+    <w:lsdException w:name="Medium Shading 2 Accent 4" w:semiHidden="0" w:uiPriority="64" w:unhideWhenUsed="0"/>
+    <w:lsdException w:name="Medium List 1 Accent 4" w:semiHidden="0" w:uiPriority="65" w:unhideWhenUsed="0"/>
+    <w:lsdException w:name="Medium List 2 Accent 4" w:semiHidden="0" w:uiPriority="66" w:unhideWhenUsed="0"/>
+    <w:lsdException w:name="Medium Grid 1 Accent 4" w:semiHidden="0" w:uiPriority="67" w:unhideWhenUsed="0"/>
+    <w:lsdException w:name="Medium Grid 2 Accent 4" w:semiHidden="0" w:uiPriority="68" w:unhideWhenUsed="0"/>
+    <w:lsdException w:name="Medium Grid 3 Accent 4" w:semiHidden="0" w:uiPriority="69" w:unhideWhenUsed="0"/>
+    <w:lsdException w:name="Dark List Accent 4" w:semiHidden="0" w:uiPriority="70" w:unhideWhenUsed="0"/>
+    <w:lsdException w:name="Colorful Shading Accent 4" w:semiHidden="0" w:uiPriority="71" w:unhideWhenUsed="0"/>
+    <w:lsdException w:name="Colorful List Accent 4" w:semiHidden="0" w:uiPriority="72" w:unhideWhenUsed="0"/>
+    <w:lsdException w:name="Colorful Grid Accent 4" w:semiHidden="0" w:uiPriority="73" w:unhideWhenUsed="0"/>
+    <w:lsdException w:name="Light Shading Accent 5" w:semiHidden="0" w:uiPriority="60" w:unhideWhenUsed="0"/>
+    <w:lsdException w:name="Light List Accent 5" w:semiHidden="0" w:uiPriority="61" w:unhideWhenUsed="0"/>
+    <w:lsdException w:name="Light Grid Accent 5" w:semiHidden="0" w:uiPriority="62" w:unhideWhenUsed="0"/>
+    <w:lsdException w:name="Medium Shading 1 Accent 5" w:semiHidden="0" w:uiPriority="63" w:unhideWhenUsed="0"/>
+    <w:lsdException w:name="Medium Shading 2 Accent 5" w:semiHidden="0" w:uiPriority="64" w:unhideWhenUsed="0"/>
+    <w:lsdException w:name="Medium List 1 Accent 5" w:semiHidden="0" w:uiPriority="65" w:unhideWhenUsed="0"/>
+    <w:lsdException w:name="Medium List 2 Accent 5" w:semiHidden="0" w:uiPriority="66" w:unhideWhenUsed="0"/>
+    <w:lsdException w:name="Medium Grid 1 Accent 5" w:semiHidden="0" w:uiPriority="67" w:unhideWhenUsed="0"/>
+    <w:lsdException w:name="Medium Grid 2 Accent 5" w:semiHidden="0" w:uiPriority="68" w:unhideWhenUsed="0"/>
+    <w:lsdException w:name="Medium Grid 3 Accent 5" w:semiHidden="0" w:uiPriority="69" w:unhideWhenUsed="0"/>
+    <w:lsdException w:name="Dark List Accent 5" w:semiHidden="0" w:uiPriority="70" w:unhideWhenUsed="0"/>
+    <w:lsdException w:name="Colorful Shading Accent 5" w:semiHidden="0" w:uiPriority="71" w:unhideWhenUsed="0"/>
+    <w:lsdException w:name="Colorful List Accent 5" w:semiHidden="0" w:uiPriority="72" w:unhideWhenUsed="0"/>
+    <w:lsdException w:name="Colorful Grid Accent 5" w:semiHidden="0" w:uiPriority="73" w:unhideWhenUsed="0"/>
+    <w:lsdException w:name="Light Shading Accent 6" w:semiHidden="0" w:uiPriority="60" w:unhideWhenUsed="0"/>
+    <w:lsdException w:name="Light List Accent 6" w:semiHidden="0" w:uiPriority="61" w:unhideWhenUsed="0"/>
+    <w:lsdException w:name="Light Grid Accent 6" w:semiHidden="0" w:uiPriority="62" w:unhideWhenUsed="0"/>
+    <w:lsdException w:name="Medium Shading 1 Accent 6" w:semiHidden="0" w:uiPriority="63" w:unhideWhenUsed="0"/>
+    <w:lsdException w:name="Medium Shading 2 Accent 6" w:semiHidden="0" w:uiPriority="64" w:unhideWhenUsed="0"/>
+    <w:lsdException w:name="Medium List 1 Accent 6" w:semiHidden="0" w:uiPriority="65" w:unhideWhenUsed="0"/>
+    <w:lsdException w:name="Medium List 2 Accent 6" w:semiHidden="0" w:uiPriority="66" w:unhideWhenUsed="0"/>
+    <w:lsdException w:name="Medium Grid 1 Accent 6" w:semiHidden="0" w:uiPriority="67" w:unhideWhenUsed="0"/>
+    <w:lsdException w:name="Medium Grid 2 Accent 6" w:semiHidden="0" w:uiPriority="68" w:unhideWhenUsed="0"/>
+    <w:lsdException w:name="Medium Grid 3 Accent 6" w:semiHidden="0" w:uiPriority="69" w:unhideWhenUsed="0"/>
+    <w:lsdException w:name="Dark List Accent 6" w:semiHidden="0" w:uiPriority="70" w:unhideWhenUsed="0"/>
+    <w:lsdException w:name="Colorful Shading Accent 6" w:semiHidden="0" w:uiPriority="71" w:unhideWhenUsed="0"/>
+    <w:lsdException w:name="Colorful List Accent 6" w:semiHidden="0" w:uiPriority="72" w:unhideWhenUsed="0"/>
+    <w:lsdException w:name="Colorful Grid Accent 6" w:semiHidden="0" w:uiPriority="73" w:unhideWhenUsed="0"/>
+    <w:lsdException w:name="Subtle Emphasis" w:semiHidden="0" w:uiPriority="19" w:unhideWhenUsed="0" w:qFormat="1"/>
+    <w:lsdException w:name="Intense Emphasis" w:semiHidden="0" w:uiPriority="21" w:unhideWhenUsed="0" w:qFormat="1"/>
+    <w:lsdException w:name="Subtle Reference" w:semiHidden="0" w:uiPriority="31" w:unhideWhenUsed="0" w:qFormat="1"/>
+    <w:lsdException w:name="Intense Reference" w:semiHidden="0" w:uiPriority="32" w:unhideWhenUsed="0" w:qFormat="1"/>
+    <w:lsdException w:name="Book Title" w:semiHidden="0" w:uiPriority="33" w:unhideWhenUsed="0" w:qFormat="1"/>
+    <w:lsdException w:name="Bibliography" w:uiPriority="37"/>
+    <w:lsdException w:name="TOC Heading" w:uiPriority="39" w:qFormat="1"/>
+  </w:latentStyles>
+  <w:style w:type="paragraph" w:default="1" w:styleId="Normal">
+    <w:name w:val="Normal"/>
+    <w:qFormat/>
+  </w:style>
+  <w:style w:type="character" w:default="1" w:styleId="DefaultParagraphFont">
+    <w:name w:val="Default Paragraph Font"/>
+    <w:uiPriority w:val="1"/>
+    <w:semiHidden/>
+    <w:unhideWhenUsed/>
+  </w:style>
+  <w:style w:type="table" w:default="1" w:styleId="TableNormal">
+    <w:name w:val="Normal Table"/>
+    <w:uiPriority w:val="99"/>
+    <w:semiHidden/>
+    <w:unhideWhenUsed/>
+    <w:tblPr>
+      <w:tblInd w:w="0" w:type="dxa"/>
+      <w:tblCellMar>
+        <w:top w:w="0" w:type="dxa"/>
+        <w:left w:w="108" w:type="dxa"/>
+        <w:bottom w:w="0" w:type="dxa"/>
+        <w:right w:w="108" w:type="dxa"/>
+      </w:tblCellMar>
+    </w:tblPr>
+  </w:style>
+  <w:style w:type="numbering" w:default="1" w:styleId="NoList">
+    <w:name w:val="No List"/>
+    <w:uiPriority w:val="99"/>
+    <w:semiHidden/>
+    <w:unhideWhenUsed/>
+  </w:style>
+  <w:style w:type="character" w:styleId="PlaceholderText">
+    <w:name w:val="Placeholder Text"/>
+    <w:basedOn w:val="DefaultParagraphFont"/>
+    <w:uiPriority w:val="99"/>
+    <w:semiHidden/>
+    <w:rPr>
+      <w:color w:val="808080"/>
+    </w:rPr>
+  </w:style>
+  <w:style w:type="paragraph" w:customStyle="1" w:styleId="8672C4E9C750499BAE0B8A23916818A0">
+    <w:name w:val="8672C4E9C750499BAE0B8A23916818A0"/>
+  </w:style>
+</w:styles>
+</file>
+
 <file path=word/glossary/webSettings.xml><?xml version="1.0" encoding="utf-8"?>
-<w:webSettings xmlns:mc="http://schemas.openxmlformats.org/markup-compatibility/2006" xmlns:r="http://schemas.openxmlformats.org/officeDocument/2006/relationships" xmlns:w="http://schemas.openxmlformats.org/wordprocessingml/2006/main" xmlns:w14="http://schemas.microsoft.com/office/word/2010/wordml" xmlns:w15="http://schemas.microsoft.com/office/word/2012/wordml" xmlns:w16cid="http://schemas.microsoft.com/office/word/2016/wordml/cid" xmlns:w16se="http://schemas.microsoft.com/office/word/2015/wordml/symex" mc:Ignorable="w14 w15 w16se w16cid">
+<w:webSettings xmlns:mc="http://schemas.openxmlformats.org/markup-compatibility/2006" xmlns:r="http://schemas.openxmlformats.org/officeDocument/2006/relationships" xmlns:w="http://schemas.openxmlformats.org/wordprocessingml/2006/main" xmlns:w14="http://schemas.microsoft.com/office/word/2010/wordml" mc:Ignorable="w14">
   <w:optimizeForBrowser/>
   <w:allowPNG/>
 </w:webSettings>
@@ -6873,7 +8330,7 @@
 </file>
 
 <file path=customXml/itemProps1.xml><?xml version="1.0" encoding="utf-8"?>
-<ds:datastoreItem xmlns:ds="http://schemas.openxmlformats.org/officeDocument/2006/customXml" ds:itemID="{969C7DB6-EC29-4ACA-B86F-80F65CB978A3}">
+<ds:datastoreItem xmlns:ds="http://schemas.openxmlformats.org/officeDocument/2006/customXml" ds:itemID="{ECE782B9-89DE-44D1-B471-C1D519462F50}">
   <ds:schemaRefs>
     <ds:schemaRef ds:uri="http://schemas.openxmlformats.org/officeDocument/2006/bibliography"/>
   </ds:schemaRefs>

</xml_diff>

<commit_message>
MethodSCRIPTExample_Python.docx & GettingStarted_MethodSCRIPT_Example_Python.pdf updated to November 15 , 2019: - 2.3 Example 3: EIS Plot Example (MSPlotEIS.py) removed old text reviewed text explaining the parsed values in the matrix.
</commit_message>
<xml_diff>
--- a/MethodSCRIPTExample_Python/MethodSCRIPTExample_Python.docx
+++ b/MethodSCRIPTExample_Python/MethodSCRIPTExample_Python.docx
@@ -32,11 +32,19 @@
         </w:sdtPr>
         <w:sdtEndPr/>
         <w:sdtContent>
+          <w:proofErr w:type="spellStart"/>
           <w:r>
             <w:rPr>
               <w:lang w:val="en-US"/>
             </w:rPr>
-            <w:t>MethodSCRIPT SDK Example - Python</w:t>
+            <w:t>MethodSCRIPT</w:t>
+          </w:r>
+          <w:proofErr w:type="spellEnd"/>
+          <w:r>
+            <w:rPr>
+              <w:lang w:val="en-US"/>
+            </w:rPr>
+            <w:t xml:space="preserve"> SDK Example - Python</w:t>
           </w:r>
         </w:sdtContent>
       </w:sdt>
@@ -420,13 +428,19 @@
         <w:rPr>
           <w:lang w:val="en-US"/>
         </w:rPr>
-        <w:t>April 0</w:t>
-      </w:r>
-      <w:r>
-        <w:rPr>
-          <w:lang w:val="en-US"/>
-        </w:rPr>
-        <w:t>2</w:t>
+        <w:t>November</w:t>
+      </w:r>
+      <w:r>
+        <w:rPr>
+          <w:lang w:val="en-US"/>
+        </w:rPr>
+        <w:t xml:space="preserve"> </w:t>
+      </w:r>
+      <w:r>
+        <w:rPr>
+          <w:lang w:val="en-US"/>
+        </w:rPr>
+        <w:t>15</w:t>
       </w:r>
       <w:r>
         <w:rPr>
@@ -482,7 +496,21 @@
         <w:rPr>
           <w:lang w:val="en-US"/>
         </w:rPr>
-        <w:t xml:space="preserve"> PalmSens BV</w:t>
+        <w:t xml:space="preserve"> </w:t>
+      </w:r>
+      <w:proofErr w:type="spellStart"/>
+      <w:r>
+        <w:rPr>
+          <w:lang w:val="en-US"/>
+        </w:rPr>
+        <w:t>PalmSens</w:t>
+      </w:r>
+      <w:proofErr w:type="spellEnd"/>
+      <w:r>
+        <w:rPr>
+          <w:lang w:val="en-US"/>
+        </w:rPr>
+        <w:t xml:space="preserve"> BV</w:t>
       </w:r>
     </w:p>
     <w:p>
@@ -516,6 +544,8 @@
         </w:rPr>
         <w:t>www.palmsens.com</w:t>
       </w:r>
+      <w:bookmarkStart w:id="0" w:name="_GoBack"/>
+      <w:bookmarkEnd w:id="0"/>
     </w:p>
     <w:p>
       <w:pPr>
@@ -568,6 +598,7 @@
         </w:rPr>
         <w:t>/</w:t>
       </w:r>
+      <w:proofErr w:type="spellStart"/>
       <w:r>
         <w:rPr>
           <w:i/>
@@ -589,6 +620,7 @@
         </w:rPr>
         <w:t>Python</w:t>
       </w:r>
+      <w:proofErr w:type="spellEnd"/>
       <w:r>
         <w:rPr>
           <w:lang w:val="en-US"/>
@@ -623,7 +655,21 @@
         <w:rPr>
           <w:lang w:val="en-US"/>
         </w:rPr>
-        <w:t xml:space="preserve">with the EmStat Pico </w:t>
+        <w:t xml:space="preserve">with the </w:t>
+      </w:r>
+      <w:proofErr w:type="spellStart"/>
+      <w:r>
+        <w:rPr>
+          <w:lang w:val="en-US"/>
+        </w:rPr>
+        <w:t>EmStat</w:t>
+      </w:r>
+      <w:proofErr w:type="spellEnd"/>
+      <w:r>
+        <w:rPr>
+          <w:lang w:val="en-US"/>
+        </w:rPr>
+        <w:t xml:space="preserve"> Pico </w:t>
       </w:r>
       <w:r>
         <w:rPr>
@@ -693,7 +739,21 @@
         <w:rPr>
           <w:lang w:val="en-US"/>
         </w:rPr>
-        <w:t>for communication with the EmStat Pico.</w:t>
+        <w:t xml:space="preserve">for communication with the </w:t>
+      </w:r>
+      <w:proofErr w:type="spellStart"/>
+      <w:r>
+        <w:rPr>
+          <w:lang w:val="en-US"/>
+        </w:rPr>
+        <w:t>EmStat</w:t>
+      </w:r>
+      <w:proofErr w:type="spellEnd"/>
+      <w:r>
+        <w:rPr>
+          <w:lang w:val="en-US"/>
+        </w:rPr>
+        <w:t xml:space="preserve"> Pico.</w:t>
       </w:r>
     </w:p>
     <w:p>
@@ -872,7 +932,21 @@
         <w:rPr>
           <w:lang w:val="en-US"/>
         </w:rPr>
-        <w:t xml:space="preserve">This example opens a communication port, sends a MethodSCRIPT file, </w:t>
+        <w:t xml:space="preserve">This example opens a communication port, sends a </w:t>
+      </w:r>
+      <w:proofErr w:type="spellStart"/>
+      <w:r>
+        <w:rPr>
+          <w:lang w:val="en-US"/>
+        </w:rPr>
+        <w:t>MethodSCRIPT</w:t>
+      </w:r>
+      <w:proofErr w:type="spellEnd"/>
+      <w:r>
+        <w:rPr>
+          <w:lang w:val="en-US"/>
+        </w:rPr>
+        <w:t xml:space="preserve"> file, </w:t>
       </w:r>
       <w:r>
         <w:rPr>
@@ -994,7 +1068,21 @@
         <w:rPr>
           <w:lang w:val="en-US"/>
         </w:rPr>
-        <w:t>The name of the com port connected to the EmStat can be looked up in the Device manager in Control Panel in Windows, as shown below.</w:t>
+        <w:t xml:space="preserve">The name of the com port connected to the </w:t>
+      </w:r>
+      <w:proofErr w:type="spellStart"/>
+      <w:r>
+        <w:rPr>
+          <w:lang w:val="en-US"/>
+        </w:rPr>
+        <w:t>EmStat</w:t>
+      </w:r>
+      <w:proofErr w:type="spellEnd"/>
+      <w:r>
+        <w:rPr>
+          <w:lang w:val="en-US"/>
+        </w:rPr>
+        <w:t xml:space="preserve"> can be looked up in the Device manager in Control Panel in Windows, as shown below.</w:t>
       </w:r>
     </w:p>
     <w:p>
@@ -1137,8 +1225,13 @@
       <w:r>
         <w:t xml:space="preserve">the </w:t>
       </w:r>
-      <w:r>
-        <w:t xml:space="preserve">EmStat </w:t>
+      <w:proofErr w:type="spellStart"/>
+      <w:r>
+        <w:t>EmStat</w:t>
+      </w:r>
+      <w:proofErr w:type="spellEnd"/>
+      <w:r>
+        <w:t xml:space="preserve"> </w:t>
       </w:r>
       <w:r>
         <w:t>Pico com</w:t>
@@ -1162,17 +1255,42 @@
         <w:t>f</w:t>
       </w:r>
       <w:r>
-        <w:t xml:space="preserve"> an EmStat Pico is connected. If an EmStat Pico is connected</w:t>
+        <w:t xml:space="preserve"> an </w:t>
+      </w:r>
+      <w:proofErr w:type="spellStart"/>
+      <w:r>
+        <w:t>EmStat</w:t>
+      </w:r>
+      <w:proofErr w:type="spellEnd"/>
+      <w:r>
+        <w:t xml:space="preserve"> Pico is connected. If an </w:t>
+      </w:r>
+      <w:proofErr w:type="spellStart"/>
+      <w:r>
+        <w:t>EmStat</w:t>
+      </w:r>
+      <w:proofErr w:type="spellEnd"/>
+      <w:r>
+        <w:t xml:space="preserve"> Pico is connected</w:t>
       </w:r>
       <w:r>
         <w:t>,</w:t>
       </w:r>
       <w:r>
-        <w:t xml:space="preserve"> the version is printed, a MethodSCRIPT file is send to the device and the returned </w:t>
+        <w:t xml:space="preserve"> the version is printed, a </w:t>
+      </w:r>
+      <w:proofErr w:type="spellStart"/>
+      <w:r>
+        <w:t>MethodSCRIPT</w:t>
+      </w:r>
+      <w:proofErr w:type="spellEnd"/>
+      <w:r>
+        <w:t xml:space="preserve"> file is send to the device and the returned </w:t>
       </w:r>
       <w:r>
         <w:t xml:space="preserve">measurement packages </w:t>
       </w:r>
+      <w:proofErr w:type="spellStart"/>
       <w:r>
         <w:t>i</w:t>
       </w:r>
@@ -1182,6 +1300,7 @@
       <w:r>
         <w:t>re</w:t>
       </w:r>
+      <w:proofErr w:type="spellEnd"/>
       <w:r>
         <w:t xml:space="preserve"> parsed into</w:t>
       </w:r>
@@ -1210,16 +1329,42 @@
         <w:t xml:space="preserve">measurement data package in response </w:t>
       </w:r>
       <w:r>
-        <w:t xml:space="preserve">to a MethodSCRIPT, </w:t>
-      </w:r>
+        <w:t xml:space="preserve">to a </w:t>
+      </w:r>
+      <w:proofErr w:type="spellStart"/>
+      <w:r>
+        <w:t>MethodSCRIPT</w:t>
+      </w:r>
+      <w:proofErr w:type="spellEnd"/>
+      <w:r>
+        <w:t xml:space="preserve">, </w:t>
+      </w:r>
+      <w:proofErr w:type="spellStart"/>
       <w:r>
         <w:rPr>
           <w:i/>
         </w:rPr>
         <w:t>MSExampleCV.mscr</w:t>
       </w:r>
-      <w:r>
-        <w:t xml:space="preserve">, on a Palmsens dummy cell (10 kOhm) </w:t>
+      <w:proofErr w:type="spellEnd"/>
+      <w:r>
+        <w:t xml:space="preserve">, on a </w:t>
+      </w:r>
+      <w:proofErr w:type="spellStart"/>
+      <w:r>
+        <w:t>Palmsens</w:t>
+      </w:r>
+      <w:proofErr w:type="spellEnd"/>
+      <w:r>
+        <w:t xml:space="preserve"> dummy cell (10 </w:t>
+      </w:r>
+      <w:proofErr w:type="spellStart"/>
+      <w:r>
+        <w:t>kOhm</w:t>
+      </w:r>
+      <w:proofErr w:type="spellEnd"/>
+      <w:r>
+        <w:t xml:space="preserve">) </w:t>
       </w:r>
       <w:r>
         <w:t>and its corresponding output.</w:t>
@@ -1351,7 +1496,35 @@
         <w:rPr>
           <w:lang w:val="en-US"/>
         </w:rPr>
-        <w:t xml:space="preserve">on a Palmsens Dummy Cell WE A (RedOx circuit) </w:t>
+        <w:t xml:space="preserve">on a </w:t>
+      </w:r>
+      <w:proofErr w:type="spellStart"/>
+      <w:r>
+        <w:rPr>
+          <w:lang w:val="en-US"/>
+        </w:rPr>
+        <w:t>Palmsens</w:t>
+      </w:r>
+      <w:proofErr w:type="spellEnd"/>
+      <w:r>
+        <w:rPr>
+          <w:lang w:val="en-US"/>
+        </w:rPr>
+        <w:t xml:space="preserve"> Dummy Cell WE A (</w:t>
+      </w:r>
+      <w:proofErr w:type="spellStart"/>
+      <w:r>
+        <w:rPr>
+          <w:lang w:val="en-US"/>
+        </w:rPr>
+        <w:t>RedOx</w:t>
+      </w:r>
+      <w:proofErr w:type="spellEnd"/>
+      <w:r>
+        <w:rPr>
+          <w:lang w:val="en-US"/>
+        </w:rPr>
+        <w:t xml:space="preserve"> circuit) </w:t>
       </w:r>
       <w:r>
         <w:rPr>
@@ -1401,7 +1574,21 @@
         <w:rPr>
           <w:lang w:val="en-US"/>
         </w:rPr>
-        <w:t xml:space="preserve">The first part of the example connects to the EmStat Pico, </w:t>
+        <w:t xml:space="preserve">The first part of the example connects to the </w:t>
+      </w:r>
+      <w:proofErr w:type="spellStart"/>
+      <w:r>
+        <w:rPr>
+          <w:lang w:val="en-US"/>
+        </w:rPr>
+        <w:t>EmStat</w:t>
+      </w:r>
+      <w:proofErr w:type="spellEnd"/>
+      <w:r>
+        <w:rPr>
+          <w:lang w:val="en-US"/>
+        </w:rPr>
+        <w:t xml:space="preserve"> Pico, </w:t>
       </w:r>
       <w:r>
         <w:rPr>
@@ -1419,7 +1606,35 @@
         <w:rPr>
           <w:lang w:val="en-US"/>
         </w:rPr>
-        <w:t xml:space="preserve"> MethodSCRIPT file "MSExampleCV.mscr"</w:t>
+        <w:t xml:space="preserve"> </w:t>
+      </w:r>
+      <w:proofErr w:type="spellStart"/>
+      <w:r>
+        <w:rPr>
+          <w:lang w:val="en-US"/>
+        </w:rPr>
+        <w:t>MethodSCRIPT</w:t>
+      </w:r>
+      <w:proofErr w:type="spellEnd"/>
+      <w:r>
+        <w:rPr>
+          <w:lang w:val="en-US"/>
+        </w:rPr>
+        <w:t xml:space="preserve"> file "</w:t>
+      </w:r>
+      <w:proofErr w:type="spellStart"/>
+      <w:r>
+        <w:rPr>
+          <w:lang w:val="en-US"/>
+        </w:rPr>
+        <w:t>MSExampleCV.mscr</w:t>
+      </w:r>
+      <w:proofErr w:type="spellEnd"/>
+      <w:r>
+        <w:rPr>
+          <w:lang w:val="en-US"/>
+        </w:rPr>
+        <w:t>"</w:t>
       </w:r>
       <w:r>
         <w:rPr>
@@ -1449,7 +1664,21 @@
         <w:rPr>
           <w:lang w:val="en-US"/>
         </w:rPr>
-        <w:t xml:space="preserve">to a resultfile </w:t>
+        <w:t xml:space="preserve">to a </w:t>
+      </w:r>
+      <w:proofErr w:type="spellStart"/>
+      <w:r>
+        <w:rPr>
+          <w:lang w:val="en-US"/>
+        </w:rPr>
+        <w:t>resultfile</w:t>
+      </w:r>
+      <w:proofErr w:type="spellEnd"/>
+      <w:r>
+        <w:rPr>
+          <w:lang w:val="en-US"/>
+        </w:rPr>
+        <w:t xml:space="preserve"> </w:t>
       </w:r>
       <w:r>
         <w:rPr>
@@ -1462,8 +1691,25 @@
           <w:i/>
           <w:lang w:val="en-US"/>
         </w:rPr>
-        <w:t xml:space="preserve">.dat </w:t>
-      </w:r>
+        <w:t>.</w:t>
+      </w:r>
+      <w:proofErr w:type="spellStart"/>
+      <w:r>
+        <w:rPr>
+          <w:i/>
+          <w:lang w:val="en-US"/>
+        </w:rPr>
+        <w:t>dat</w:t>
+      </w:r>
+      <w:proofErr w:type="spellEnd"/>
+      <w:r>
+        <w:rPr>
+          <w:i/>
+          <w:lang w:val="en-US"/>
+        </w:rPr>
+        <w:t xml:space="preserve"> </w:t>
+      </w:r>
+      <w:proofErr w:type="spellStart"/>
       <w:r>
         <w:rPr>
           <w:lang w:val="en-US"/>
@@ -1474,7 +1720,14 @@
         <w:rPr>
           <w:lang w:val="en-US"/>
         </w:rPr>
-        <w:t xml:space="preserve">in the </w:t>
+        <w:t>in</w:t>
+      </w:r>
+      <w:proofErr w:type="spellEnd"/>
+      <w:r>
+        <w:rPr>
+          <w:lang w:val="en-US"/>
+        </w:rPr>
+        <w:t xml:space="preserve"> the </w:t>
       </w:r>
       <w:r>
         <w:rPr>
@@ -1534,12 +1787,10 @@
           <w:lang w:val="en-US"/>
         </w:rPr>
       </w:pPr>
-      <w:bookmarkStart w:id="0" w:name="_GoBack"/>
       <w:r>
         <w:rPr>
           <w:noProof/>
         </w:rPr>
-        <w:lastRenderedPageBreak/>
         <w:drawing>
           <wp:inline distT="0" distB="0" distL="0" distR="0" wp14:anchorId="2A75A3A0" wp14:editId="16F33E53">
             <wp:extent cx="3448161" cy="3105150"/>
@@ -1576,7 +1827,6 @@
           </wp:inline>
         </w:drawing>
       </w:r>
-      <w:bookmarkEnd w:id="0"/>
       <w:r>
         <w:rPr>
           <w:lang w:val="en-US"/>
@@ -1618,11 +1868,24 @@
       <w:r>
         <w:t xml:space="preserve"> CV on </w:t>
       </w:r>
-      <w:r>
-        <w:t xml:space="preserve">PalmSens </w:t>
-      </w:r>
-      <w:r>
-        <w:t>Dummy Cell WE A (RedOx circuit)</w:t>
+      <w:proofErr w:type="spellStart"/>
+      <w:r>
+        <w:t>PalmSens</w:t>
+      </w:r>
+      <w:proofErr w:type="spellEnd"/>
+      <w:r>
+        <w:t xml:space="preserve"> </w:t>
+      </w:r>
+      <w:r>
+        <w:t>Dummy Cell WE A (</w:t>
+      </w:r>
+      <w:proofErr w:type="spellStart"/>
+      <w:r>
+        <w:t>RedOx</w:t>
+      </w:r>
+      <w:proofErr w:type="spellEnd"/>
+      <w:r>
+        <w:t xml:space="preserve"> circuit)</w:t>
       </w:r>
     </w:p>
     <w:p>
@@ -1704,7 +1967,47 @@
         <w:rPr>
           <w:lang w:val="en-US"/>
         </w:rPr>
-        <w:t xml:space="preserve">on a Palmsens Dummy Cell WE C (Randles circuit) </w:t>
+        <w:t xml:space="preserve">on a </w:t>
+      </w:r>
+      <w:proofErr w:type="spellStart"/>
+      <w:r>
+        <w:rPr>
+          <w:lang w:val="en-US"/>
+        </w:rPr>
+        <w:t>Palm</w:t>
+      </w:r>
+      <w:r>
+        <w:rPr>
+          <w:lang w:val="en-US"/>
+        </w:rPr>
+        <w:t>S</w:t>
+      </w:r>
+      <w:r>
+        <w:rPr>
+          <w:lang w:val="en-US"/>
+        </w:rPr>
+        <w:t>ens</w:t>
+      </w:r>
+      <w:proofErr w:type="spellEnd"/>
+      <w:r>
+        <w:rPr>
+          <w:lang w:val="en-US"/>
+        </w:rPr>
+        <w:t xml:space="preserve"> Dummy Cell WE C (</w:t>
+      </w:r>
+      <w:proofErr w:type="spellStart"/>
+      <w:r>
+        <w:rPr>
+          <w:lang w:val="en-US"/>
+        </w:rPr>
+        <w:t>Randles</w:t>
+      </w:r>
+      <w:proofErr w:type="spellEnd"/>
+      <w:r>
+        <w:rPr>
+          <w:lang w:val="en-US"/>
+        </w:rPr>
+        <w:t xml:space="preserve"> circuit) </w:t>
       </w:r>
       <w:r>
         <w:rPr>
@@ -1754,8 +2057,15 @@
         <w:rPr>
           <w:lang w:val="en-US"/>
         </w:rPr>
-        <w:t xml:space="preserve">The parsed values are stored in a matrix, the </w:t>
-      </w:r>
+        <w:t xml:space="preserve">The </w:t>
+      </w:r>
+      <w:r>
+        <w:rPr>
+          <w:lang w:val="en-US"/>
+        </w:rPr>
+        <w:t xml:space="preserve">parsed values are stored in a matrix, the </w:t>
+      </w:r>
+      <w:proofErr w:type="spellStart"/>
       <w:r>
         <w:rPr>
           <w:i/>
@@ -1767,126 +2077,96 @@
         <w:rPr>
           <w:lang w:val="en-US"/>
         </w:rPr>
-        <w:t>, where the first column (0) holds the applied frequency, the second (1) holds the real part of the complex impedance and the third (2) holds the imaginary part of the complex impedance. The complex impedance is composed of the real and imaginary parts and the absolute impedance (Z) and phase is calculated from the complex impedance.</w:t>
-      </w:r>
-    </w:p>
-    <w:p>
-      <w:pPr>
-        <w:rPr>
-          <w:lang w:val="en-US"/>
-        </w:rPr>
-      </w:pPr>
-    </w:p>
-    <w:p>
-      <w:pPr>
-        <w:rPr>
-          <w:lang w:val="en-US"/>
-        </w:rPr>
-      </w:pPr>
-      <w:r>
-        <w:rPr>
-          <w:lang w:val="en-US"/>
-        </w:rPr>
-        <w:t xml:space="preserve">The </w:t>
-      </w:r>
-      <w:r>
-        <w:rPr>
-          <w:lang w:val="en-US"/>
-        </w:rPr>
-        <w:t xml:space="preserve">parsed values are stored in a matrix, the </w:t>
-      </w:r>
+        <w:t>,</w:t>
+      </w:r>
+      <w:r>
+        <w:rPr>
+          <w:lang w:val="en-US"/>
+        </w:rPr>
+        <w:t>where</w:t>
+      </w:r>
+      <w:proofErr w:type="spellEnd"/>
+      <w:r>
+        <w:rPr>
+          <w:lang w:val="en-US"/>
+        </w:rPr>
+        <w:t xml:space="preserve"> </w:t>
+      </w:r>
+      <w:r>
+        <w:rPr>
+          <w:lang w:val="en-US"/>
+        </w:rPr>
+        <w:t xml:space="preserve">the first column (0) holds the applied frequencies, the second (1) </w:t>
+      </w:r>
+      <w:r>
+        <w:rPr>
+          <w:lang w:val="en-US"/>
+        </w:rPr>
+        <w:t xml:space="preserve">holds </w:t>
+      </w:r>
+      <w:r>
+        <w:rPr>
+          <w:lang w:val="en-US"/>
+        </w:rPr>
+        <w:t xml:space="preserve">the real part of the complex impedance and the </w:t>
+      </w:r>
+      <w:r>
+        <w:rPr>
+          <w:lang w:val="en-US"/>
+        </w:rPr>
+        <w:t>third (2)</w:t>
+      </w:r>
+      <w:r>
+        <w:rPr>
+          <w:lang w:val="en-US"/>
+        </w:rPr>
+        <w:t xml:space="preserve"> holds</w:t>
+      </w:r>
+      <w:r>
+        <w:rPr>
+          <w:lang w:val="en-US"/>
+        </w:rPr>
+        <w:t xml:space="preserve"> the imaginary part of the complex impedance.</w:t>
+      </w:r>
+      <w:r>
+        <w:rPr>
+          <w:lang w:val="en-US"/>
+        </w:rPr>
+        <w:t xml:space="preserve"> </w:t>
+      </w:r>
+      <w:r>
+        <w:rPr>
+          <w:lang w:val="en-US"/>
+        </w:rPr>
+        <w:t>The complex impedance is composed from the real and imaginary parts and</w:t>
+      </w:r>
+      <w:r>
+        <w:rPr>
+          <w:lang w:val="en-US"/>
+        </w:rPr>
+        <w:t xml:space="preserve"> the absolute impedance (Z) and phase </w:t>
+      </w:r>
+      <w:r>
+        <w:rPr>
+          <w:lang w:val="en-US"/>
+        </w:rPr>
+        <w:t>are calculated from the complex impedance</w:t>
+      </w:r>
+      <w:r>
+        <w:rPr>
+          <w:lang w:val="en-US"/>
+        </w:rPr>
+        <w:t xml:space="preserve">, </w:t>
+      </w:r>
+      <w:proofErr w:type="spellStart"/>
       <w:r>
         <w:rPr>
           <w:i/>
           <w:lang w:val="en-US"/>
         </w:rPr>
-        <w:t>value_matrix</w:t>
-      </w:r>
-      <w:r>
-        <w:rPr>
-          <w:lang w:val="en-US"/>
-        </w:rPr>
-        <w:t>,</w:t>
-      </w:r>
-      <w:r>
-        <w:rPr>
-          <w:lang w:val="en-US"/>
-        </w:rPr>
-        <w:t xml:space="preserve">where </w:t>
-      </w:r>
-      <w:r>
-        <w:rPr>
-          <w:lang w:val="en-US"/>
-        </w:rPr>
-        <w:t xml:space="preserve">the first column (0) holds the applied frequencies, the second (1) </w:t>
-      </w:r>
-      <w:r>
-        <w:rPr>
-          <w:lang w:val="en-US"/>
-        </w:rPr>
-        <w:t xml:space="preserve">holds </w:t>
-      </w:r>
-      <w:r>
-        <w:rPr>
-          <w:lang w:val="en-US"/>
-        </w:rPr>
-        <w:t xml:space="preserve">the real part of the complex impedance and the </w:t>
-      </w:r>
-      <w:r>
-        <w:rPr>
-          <w:lang w:val="en-US"/>
-        </w:rPr>
-        <w:t>third (2)</w:t>
-      </w:r>
-      <w:r>
-        <w:rPr>
-          <w:lang w:val="en-US"/>
-        </w:rPr>
-        <w:t xml:space="preserve"> holds</w:t>
-      </w:r>
-      <w:r>
-        <w:rPr>
-          <w:lang w:val="en-US"/>
-        </w:rPr>
-        <w:t xml:space="preserve"> the imaginary part of the complex impedance.</w:t>
-      </w:r>
-      <w:r>
-        <w:rPr>
-          <w:lang w:val="en-US"/>
-        </w:rPr>
-        <w:t xml:space="preserve"> </w:t>
-      </w:r>
-      <w:r>
-        <w:rPr>
-          <w:lang w:val="en-US"/>
-        </w:rPr>
-        <w:t>The complex impedance is composed from the real and imaginary parts and</w:t>
-      </w:r>
-      <w:r>
-        <w:rPr>
-          <w:lang w:val="en-US"/>
-        </w:rPr>
-        <w:t xml:space="preserve"> the absolute impedance (Z) and phase </w:t>
-      </w:r>
-      <w:r>
-        <w:rPr>
-          <w:lang w:val="en-US"/>
-        </w:rPr>
-        <w:t>are calculated from the complex impedance</w:t>
-      </w:r>
-      <w:r>
-        <w:rPr>
-          <w:lang w:val="en-US"/>
-        </w:rPr>
-        <w:t xml:space="preserve">, </w:t>
-      </w:r>
-      <w:r>
-        <w:rPr>
-          <w:i/>
-          <w:lang w:val="en-US"/>
-        </w:rPr>
         <w:t>zcomplex</w:t>
       </w:r>
+      <w:proofErr w:type="spellEnd"/>
       <w:r>
         <w:rPr>
           <w:lang w:val="en-US"/>
@@ -1903,7 +2183,21 @@
         <w:rPr>
           <w:lang w:val="en-US"/>
         </w:rPr>
-        <w:t>with Randles circuit are shown below.</w:t>
+        <w:t xml:space="preserve">with </w:t>
+      </w:r>
+      <w:proofErr w:type="spellStart"/>
+      <w:r>
+        <w:rPr>
+          <w:lang w:val="en-US"/>
+        </w:rPr>
+        <w:t>Randles</w:t>
+      </w:r>
+      <w:proofErr w:type="spellEnd"/>
+      <w:r>
+        <w:rPr>
+          <w:lang w:val="en-US"/>
+        </w:rPr>
+        <w:t xml:space="preserve"> circuit are shown below.</w:t>
       </w:r>
     </w:p>
     <w:p>
@@ -1925,7 +2219,6 @@
           <w:noProof/>
           <w:lang w:val="en-GB" w:eastAsia="en-GB"/>
         </w:rPr>
-        <w:lastRenderedPageBreak/>
         <w:drawing>
           <wp:inline distT="0" distB="0" distL="0" distR="0" wp14:anchorId="1AE5B814" wp14:editId="5C71AE11">
             <wp:extent cx="2728776" cy="2457326"/>
@@ -2090,7 +2383,21 @@
         <w:rPr>
           <w:i/>
         </w:rPr>
-        <w:t>Sample plot EIS: Nyquist Plot</w:t>
+        <w:t xml:space="preserve">Sample plot EIS: </w:t>
+      </w:r>
+      <w:proofErr w:type="spellStart"/>
+      <w:r>
+        <w:rPr>
+          <w:i/>
+        </w:rPr>
+        <w:t>Nyquist</w:t>
+      </w:r>
+      <w:proofErr w:type="spellEnd"/>
+      <w:r>
+        <w:rPr>
+          <w:i/>
+        </w:rPr>
+        <w:t xml:space="preserve"> Plot</w:t>
       </w:r>
       <w:r>
         <w:rPr>
@@ -2165,9 +2472,25 @@
     </w:p>
     <w:p>
       <w:pPr>
+        <w:textboxTightWrap w:val="none"/>
+        <w:rPr>
+          <w:rFonts w:ascii="HelveticaNeueLT Com 65 Md" w:eastAsiaTheme="majorEastAsia" w:hAnsi="HelveticaNeueLT Com 65 Md"/>
+          <w:color w:val="000000" w:themeColor="text1"/>
+          <w:sz w:val="32"/>
+          <w:szCs w:val="40"/>
+          <w:lang w:val="en-US"/>
+        </w:rPr>
+      </w:pPr>
+      <w:r>
+        <w:br w:type="page"/>
+      </w:r>
+    </w:p>
+    <w:p>
+      <w:pPr>
         <w:pStyle w:val="Heading1"/>
       </w:pPr>
       <w:r>
+        <w:lastRenderedPageBreak/>
         <w:t>Communications</w:t>
       </w:r>
     </w:p>
@@ -2249,22 +2572,39 @@
       <w:r>
         <w:t xml:space="preserve">Sending a </w:t>
       </w:r>
+      <w:proofErr w:type="spellStart"/>
       <w:r>
         <w:t>MethodSCRIPT</w:t>
       </w:r>
-    </w:p>
-    <w:p>
-      <w:pPr>
-        <w:rPr>
-          <w:lang w:val="en-US"/>
-        </w:rPr>
-      </w:pPr>
-      <w:r>
-        <w:rPr>
-          <w:lang w:val="en-US"/>
-        </w:rPr>
-        <w:t xml:space="preserve">The MethodSCRIPT can be read from a txt file stored in the </w:t>
-      </w:r>
+      <w:proofErr w:type="spellEnd"/>
+    </w:p>
+    <w:p>
+      <w:pPr>
+        <w:rPr>
+          <w:lang w:val="en-US"/>
+        </w:rPr>
+      </w:pPr>
+      <w:r>
+        <w:rPr>
+          <w:lang w:val="en-US"/>
+        </w:rPr>
+        <w:t xml:space="preserve">The </w:t>
+      </w:r>
+      <w:proofErr w:type="spellStart"/>
+      <w:r>
+        <w:rPr>
+          <w:lang w:val="en-US"/>
+        </w:rPr>
+        <w:t>MethodSCRIPT</w:t>
+      </w:r>
+      <w:proofErr w:type="spellEnd"/>
+      <w:r>
+        <w:rPr>
+          <w:lang w:val="en-US"/>
+        </w:rPr>
+        <w:t xml:space="preserve"> can be read from a txt file stored in the </w:t>
+      </w:r>
+      <w:proofErr w:type="spellStart"/>
       <w:r>
         <w:rPr>
           <w:i/>
@@ -2272,24 +2612,48 @@
         </w:rPr>
         <w:t>MScriptFile</w:t>
       </w:r>
-      <w:r>
-        <w:rPr>
-          <w:lang w:val="en-US"/>
-        </w:rPr>
-        <w:t xml:space="preserve"> and then sent to the device. In this example the MethodSCRIPT files are stored in the </w:t>
-      </w:r>
+      <w:proofErr w:type="spellEnd"/>
+      <w:r>
+        <w:rPr>
+          <w:lang w:val="en-US"/>
+        </w:rPr>
+        <w:t xml:space="preserve"> and then sent to the device. In this example the </w:t>
+      </w:r>
+      <w:proofErr w:type="spellStart"/>
+      <w:r>
+        <w:rPr>
+          <w:lang w:val="en-US"/>
+        </w:rPr>
+        <w:t>MethodSCRIPT</w:t>
+      </w:r>
+      <w:proofErr w:type="spellEnd"/>
+      <w:r>
+        <w:rPr>
+          <w:lang w:val="en-US"/>
+        </w:rPr>
+        <w:t xml:space="preserve"> files are stored in the </w:t>
+      </w:r>
+      <w:proofErr w:type="spellStart"/>
       <w:r>
         <w:rPr>
           <w:i/>
           <w:lang w:val="en-US"/>
         </w:rPr>
-        <w:t>MethodSCRIPT files</w:t>
-      </w:r>
+        <w:t>MethodSCRIPT</w:t>
+      </w:r>
+      <w:proofErr w:type="spellEnd"/>
       <w:r>
         <w:rPr>
           <w:i/>
           <w:lang w:val="en-US"/>
         </w:rPr>
+        <w:t xml:space="preserve"> files</w:t>
+      </w:r>
+      <w:r>
+        <w:rPr>
+          <w:i/>
+          <w:lang w:val="en-US"/>
+        </w:rPr>
         <w:t xml:space="preserve"> </w:t>
       </w:r>
       <w:r>
@@ -2361,7 +2725,21 @@
         <w:rPr>
           <w:rStyle w:val="code"/>
         </w:rPr>
-        <w:t>response = ser.readline()</w:t>
+        <w:t xml:space="preserve">response = </w:t>
+      </w:r>
+      <w:proofErr w:type="spellStart"/>
+      <w:r>
+        <w:rPr>
+          <w:rStyle w:val="code"/>
+        </w:rPr>
+        <w:t>ser.readline</w:t>
+      </w:r>
+      <w:proofErr w:type="spellEnd"/>
+      <w:r>
+        <w:rPr>
+          <w:rStyle w:val="code"/>
+        </w:rPr>
+        <w:t>()</w:t>
       </w:r>
     </w:p>
     <w:p>
@@ -2389,26 +2767,50 @@
         </w:rPr>
         <w:t xml:space="preserve">The measurement data packages returned by the method </w:t>
       </w:r>
+      <w:proofErr w:type="spellStart"/>
       <w:r>
         <w:rPr>
           <w:i/>
           <w:iCs/>
           <w:lang w:val="en-US"/>
         </w:rPr>
-        <w:t>ser.readline()</w:t>
-      </w:r>
-      <w:r>
-        <w:rPr>
+        <w:t>ser.readline</w:t>
+      </w:r>
+      <w:proofErr w:type="spellEnd"/>
+      <w:r>
+        <w:rPr>
+          <w:i/>
           <w:iCs/>
           <w:lang w:val="en-US"/>
         </w:rPr>
+        <w:t>()</w:t>
+      </w:r>
+      <w:r>
+        <w:rPr>
+          <w:iCs/>
+          <w:lang w:val="en-US"/>
+        </w:rPr>
         <w:t xml:space="preserve">, can be parsed further to obtain the actual data values. </w:t>
       </w:r>
       <w:r>
         <w:rPr>
           <w:lang w:val="en-US"/>
         </w:rPr>
-        <w:t>Here’s a set of data packages received from a Linear Sweep Voltammetry (LSV) measurement on a dummy cell with 10 kOhm resistance.</w:t>
+        <w:t xml:space="preserve">Here’s a set of data packages received from a Linear Sweep Voltammetry (LSV) measurement on a dummy cell with 10 </w:t>
+      </w:r>
+      <w:proofErr w:type="spellStart"/>
+      <w:r>
+        <w:rPr>
+          <w:lang w:val="en-US"/>
+        </w:rPr>
+        <w:t>kOhm</w:t>
+      </w:r>
+      <w:proofErr w:type="spellEnd"/>
+      <w:r>
+        <w:rPr>
+          <w:lang w:val="en-US"/>
+        </w:rPr>
+        <w:t xml:space="preserve"> resistance.</w:t>
       </w:r>
     </w:p>
     <w:p>
@@ -2459,7 +2861,15 @@
     </w:p>
     <w:p>
       <w:r>
-        <w:t>Pda806EC24u;baAE16C6Dp,10,288</w:t>
+        <w:t>Pda806EC24</w:t>
+      </w:r>
+      <w:proofErr w:type="gramStart"/>
+      <w:r>
+        <w:t>u;baAE</w:t>
+      </w:r>
+      <w:proofErr w:type="gramEnd"/>
+      <w:r>
+        <w:t>16C6Dp,10,288</w:t>
       </w:r>
       <w:r>
         <w:t>\n</w:t>
@@ -2467,7 +2877,15 @@
     </w:p>
     <w:p>
       <w:r>
-        <w:t>Pda807B031u;baB360495p,10,288</w:t>
+        <w:t>Pda807B031</w:t>
+      </w:r>
+      <w:proofErr w:type="gramStart"/>
+      <w:r>
+        <w:t>u;baB</w:t>
+      </w:r>
+      <w:proofErr w:type="gramEnd"/>
+      <w:r>
+        <w:t>360495p,10,288</w:t>
       </w:r>
       <w:r>
         <w:t>\n</w:t>
@@ -2547,7 +2965,21 @@
         <w:rPr>
           <w:lang w:val="en-US"/>
         </w:rPr>
-        <w:t xml:space="preserve"> is the confirmation of the “execute MethodSCRIPT” command</w:t>
+        <w:t xml:space="preserve"> is the confirmation of the “execute </w:t>
+      </w:r>
+      <w:proofErr w:type="spellStart"/>
+      <w:r>
+        <w:rPr>
+          <w:lang w:val="en-US"/>
+        </w:rPr>
+        <w:t>MethodSCRIPT</w:t>
+      </w:r>
+      <w:proofErr w:type="spellEnd"/>
+      <w:r>
+        <w:rPr>
+          <w:lang w:val="en-US"/>
+        </w:rPr>
+        <w:t>” command</w:t>
       </w:r>
       <w:r>
         <w:rPr>
@@ -2595,7 +3027,6 @@
         <w:rPr>
           <w:lang w:val="en-US"/>
         </w:rPr>
-        <w:lastRenderedPageBreak/>
         <w:t>‘P’ marks the beginning of a measurement data package.</w:t>
       </w:r>
     </w:p>
@@ -2632,7 +3063,21 @@
         <w:rPr>
           <w:lang w:val="en-US"/>
         </w:rPr>
-        <w:t>“\n” marks the end of the MethodSCRIPT.</w:t>
+        <w:t xml:space="preserve">“\n” marks the end of the </w:t>
+      </w:r>
+      <w:proofErr w:type="spellStart"/>
+      <w:r>
+        <w:rPr>
+          <w:lang w:val="en-US"/>
+        </w:rPr>
+        <w:t>MethodSCRIPT</w:t>
+      </w:r>
+      <w:proofErr w:type="spellEnd"/>
+      <w:r>
+        <w:rPr>
+          <w:lang w:val="en-US"/>
+        </w:rPr>
+        <w:t>.</w:t>
       </w:r>
     </w:p>
     <w:p>
@@ -2653,7 +3098,14 @@
         <w:rPr>
           <w:lang w:val="en-US"/>
         </w:rPr>
-        <w:t>‘p</w:t>
+        <w:t>‘</w:t>
+      </w:r>
+      <w:proofErr w:type="spellStart"/>
+      <w:r>
+        <w:rPr>
+          <w:lang w:val="en-US"/>
+        </w:rPr>
+        <w:t>p</w:t>
       </w:r>
       <w:r>
         <w:rPr>
@@ -2661,6 +3113,7 @@
         </w:rPr>
         <w:t>ck</w:t>
       </w:r>
+      <w:proofErr w:type="spellEnd"/>
       <w:r>
         <w:rPr>
           <w:i/>
@@ -2672,7 +3125,35 @@
         <w:rPr>
           <w:lang w:val="en-US"/>
         </w:rPr>
-        <w:t>commands in the MethodSCRIPT. Most techniques return the data values Potential (set cell potential in V) and Current (measured current in A). These can be sent with the MethodSCRIPT.</w:t>
+        <w:t xml:space="preserve">commands in the </w:t>
+      </w:r>
+      <w:proofErr w:type="spellStart"/>
+      <w:r>
+        <w:rPr>
+          <w:lang w:val="en-US"/>
+        </w:rPr>
+        <w:t>MethodSCRIPT</w:t>
+      </w:r>
+      <w:proofErr w:type="spellEnd"/>
+      <w:r>
+        <w:rPr>
+          <w:lang w:val="en-US"/>
+        </w:rPr>
+        <w:t xml:space="preserve">. Most techniques return the data values Potential (set cell potential in V) and Current (measured current in A). These can be sent with the </w:t>
+      </w:r>
+      <w:proofErr w:type="spellStart"/>
+      <w:r>
+        <w:rPr>
+          <w:lang w:val="en-US"/>
+        </w:rPr>
+        <w:t>MethodSCRIPT</w:t>
+      </w:r>
+      <w:proofErr w:type="spellEnd"/>
+      <w:r>
+        <w:rPr>
+          <w:lang w:val="en-US"/>
+        </w:rPr>
+        <w:t>.</w:t>
       </w:r>
     </w:p>
     <w:p>
@@ -2730,7 +3211,21 @@
         <w:rPr>
           <w:lang w:val="en-US"/>
         </w:rPr>
-        <w:t xml:space="preserve"> can be sent with the MethodSCRIPT and received as measurement data values.</w:t>
+        <w:t xml:space="preserve"> can be sent with the </w:t>
+      </w:r>
+      <w:proofErr w:type="spellStart"/>
+      <w:r>
+        <w:rPr>
+          <w:lang w:val="en-US"/>
+        </w:rPr>
+        <w:t>MethodSCRIPT</w:t>
+      </w:r>
+      <w:proofErr w:type="spellEnd"/>
+      <w:r>
+        <w:rPr>
+          <w:lang w:val="en-US"/>
+        </w:rPr>
+        <w:t xml:space="preserve"> and received as measurement data values.</w:t>
       </w:r>
     </w:p>
     <w:p>
@@ -2853,11 +3348,19 @@
           <w:lang w:val="en-US"/>
         </w:rPr>
       </w:pPr>
-      <w:r>
-        <w:rPr>
-          <w:lang w:val="en-US"/>
-        </w:rPr>
-        <w:t>CurrentStatus (</w:t>
+      <w:proofErr w:type="spellStart"/>
+      <w:r>
+        <w:rPr>
+          <w:lang w:val="en-US"/>
+        </w:rPr>
+        <w:t>CurrentStatus</w:t>
+      </w:r>
+      <w:proofErr w:type="spellEnd"/>
+      <w:r>
+        <w:rPr>
+          <w:lang w:val="en-US"/>
+        </w:rPr>
+        <w:t xml:space="preserve"> (</w:t>
       </w:r>
       <w:r>
         <w:rPr>
@@ -2932,11 +3435,20 @@
           <w:lang w:val="en-US"/>
         </w:rPr>
       </w:pPr>
-      <w:r>
-        <w:rPr>
-          <w:lang w:val="en-US"/>
-        </w:rPr>
-        <w:t>CurrentRange (the current range in use)</w:t>
+      <w:proofErr w:type="spellStart"/>
+      <w:r>
+        <w:rPr>
+          <w:lang w:val="en-US"/>
+        </w:rPr>
+        <w:lastRenderedPageBreak/>
+        <w:t>CurrentRange</w:t>
+      </w:r>
+      <w:proofErr w:type="spellEnd"/>
+      <w:r>
+        <w:rPr>
+          <w:lang w:val="en-US"/>
+        </w:rPr>
+        <w:t xml:space="preserve"> (the current range in use)</w:t>
       </w:r>
     </w:p>
     <w:p>
@@ -3213,11 +3725,19 @@
                             </w:sdtPr>
                             <w:sdtEndPr/>
                             <w:sdtContent>
+                              <w:proofErr w:type="spellStart"/>
                               <w:r>
                                 <w:rPr>
                                   <w:lang w:val="en-US"/>
                                 </w:rPr>
-                                <w:t>MethodSCRIPT SDK Example - Python</w:t>
+                                <w:t>MethodSCRIPT</w:t>
+                              </w:r>
+                              <w:proofErr w:type="spellEnd"/>
+                              <w:r>
+                                <w:rPr>
+                                  <w:lang w:val="en-US"/>
+                                </w:rPr>
+                                <w:t xml:space="preserve"> SDK Example - Python</w:t>
                               </w:r>
                             </w:sdtContent>
                           </w:sdt>
@@ -3265,11 +3785,19 @@
                       </w:sdtPr>
                       <w:sdtEndPr/>
                       <w:sdtContent>
+                        <w:proofErr w:type="spellStart"/>
                         <w:r>
                           <w:rPr>
                             <w:lang w:val="en-US"/>
                           </w:rPr>
-                          <w:t>MethodSCRIPT SDK Example - Python</w:t>
+                          <w:t>MethodSCRIPT</w:t>
+                        </w:r>
+                        <w:proofErr w:type="spellEnd"/>
+                        <w:r>
+                          <w:rPr>
+                            <w:lang w:val="en-US"/>
+                          </w:rPr>
+                          <w:t xml:space="preserve"> SDK Example - Python</w:t>
                         </w:r>
                       </w:sdtContent>
                     </w:sdt>
@@ -3369,11 +3897,19 @@
                             </w:sdtPr>
                             <w:sdtEndPr/>
                             <w:sdtContent>
+                              <w:proofErr w:type="spellStart"/>
                               <w:r>
                                 <w:rPr>
                                   <w:lang w:val="en-US"/>
                                 </w:rPr>
-                                <w:t>MethodSCRIPT SDK Example - Python</w:t>
+                                <w:t>MethodSCRIPT</w:t>
+                              </w:r>
+                              <w:proofErr w:type="spellEnd"/>
+                              <w:r>
+                                <w:rPr>
+                                  <w:lang w:val="en-US"/>
+                                </w:rPr>
+                                <w:t xml:space="preserve"> SDK Example - Python</w:t>
                               </w:r>
                             </w:sdtContent>
                           </w:sdt>
@@ -3420,11 +3956,19 @@
                       </w:sdtPr>
                       <w:sdtEndPr/>
                       <w:sdtContent>
+                        <w:proofErr w:type="spellStart"/>
                         <w:r>
                           <w:rPr>
                             <w:lang w:val="en-US"/>
                           </w:rPr>
-                          <w:t>MethodSCRIPT SDK Example - Python</w:t>
+                          <w:t>MethodSCRIPT</w:t>
+                        </w:r>
+                        <w:proofErr w:type="spellEnd"/>
+                        <w:r>
+                          <w:rPr>
+                            <w:lang w:val="en-US"/>
+                          </w:rPr>
+                          <w:t xml:space="preserve"> SDK Example - Python</w:t>
                         </w:r>
                       </w:sdtContent>
                     </w:sdt>
@@ -4450,7 +4994,7 @@
     </w:rPrDefault>
     <w:pPrDefault/>
   </w:docDefaults>
-  <w:latentStyles w:defLockedState="0" w:defUIPriority="99" w:defSemiHidden="0" w:defUnhideWhenUsed="0" w:defQFormat="0" w:count="375">
+  <w:latentStyles w:defLockedState="0" w:defUIPriority="99" w:defSemiHidden="0" w:defUnhideWhenUsed="0" w:defQFormat="0" w:count="376">
     <w:lsdException w:name="Normal" w:uiPriority="0" w:qFormat="1"/>
     <w:lsdException w:name="heading 1" w:uiPriority="0" w:qFormat="1"/>
     <w:lsdException w:name="heading 2" w:semiHidden="1" w:uiPriority="0" w:unhideWhenUsed="1" w:qFormat="1"/>
@@ -4826,6 +5370,7 @@
     <w:lsdException w:name="Smart Hyperlink" w:semiHidden="1" w:unhideWhenUsed="1"/>
     <w:lsdException w:name="Hashtag" w:semiHidden="1" w:unhideWhenUsed="1"/>
     <w:lsdException w:name="Unresolved Mention" w:semiHidden="1" w:unhideWhenUsed="1"/>
+    <w:lsdException w:name="Smart Link" w:semiHidden="1" w:unhideWhenUsed="1"/>
   </w:latentStyles>
   <w:style w:type="paragraph" w:default="1" w:styleId="Normal">
     <w:name w:val="Normal"/>
@@ -5972,7 +6517,6 @@
   </w:font>
   <w:font w:name="HelveticaNeueLT Com 45 Lt">
     <w:altName w:val="Corbel"/>
-    <w:panose1 w:val="020B0403020202020204"/>
     <w:charset w:val="00"/>
     <w:family w:val="swiss"/>
     <w:pitch w:val="variable"/>
@@ -5987,7 +6531,6 @@
   </w:font>
   <w:font w:name="HelveticaNeueLT Com 65 Md">
     <w:altName w:val="Arial"/>
-    <w:panose1 w:val="020B0604020202020204"/>
     <w:charset w:val="00"/>
     <w:family w:val="swiss"/>
     <w:pitch w:val="variable"/>
@@ -6009,7 +6552,6 @@
   </w:font>
   <w:font w:name="HelveticaNeueLT Com 37 ThCn">
     <w:altName w:val="Arial Narrow"/>
-    <w:panose1 w:val="020B0406020202030204"/>
     <w:charset w:val="00"/>
     <w:family w:val="swiss"/>
     <w:pitch w:val="variable"/>
@@ -6017,7 +6559,6 @@
   </w:font>
   <w:font w:name="HelveticaNeueLT Com 67 MdCn">
     <w:altName w:val="Franklin Gothic Medium Cond"/>
-    <w:panose1 w:val="020B0606030502030204"/>
     <w:charset w:val="00"/>
     <w:family w:val="swiss"/>
     <w:pitch w:val="variable"/>
@@ -6028,7 +6569,7 @@
     <w:charset w:val="00"/>
     <w:family w:val="swiss"/>
     <w:pitch w:val="variable"/>
-    <w:sig w:usb0="E0002AFF" w:usb1="C000247B" w:usb2="00000009" w:usb3="00000000" w:csb0="000001FF" w:csb1="00000000"/>
+    <w:sig w:usb0="E0002EFF" w:usb1="C000247B" w:usb2="00000009" w:usb3="00000000" w:csb0="000001FF" w:csb1="00000000"/>
   </w:font>
   <w:font w:name="Calibri Light">
     <w:panose1 w:val="020F0302020204030204"/>
@@ -6065,6 +6606,7 @@
     <w:rsid w:val="00447DA0"/>
     <w:rsid w:val="0058434B"/>
     <w:rsid w:val="005B36A8"/>
+    <w:rsid w:val="005B4882"/>
     <w:rsid w:val="006439E2"/>
     <w:rsid w:val="006E4857"/>
     <w:rsid w:val="00707D87"/>
@@ -6079,6 +6621,7 @@
     <w:rsid w:val="00AA1347"/>
     <w:rsid w:val="00B15AAF"/>
     <w:rsid w:val="00B30536"/>
+    <w:rsid w:val="00BB7B41"/>
     <w:rsid w:val="00C84D98"/>
     <w:rsid w:val="00CD0F6D"/>
     <w:rsid w:val="00CE5739"/>
@@ -6108,7 +6651,7 @@
   </m:mathPr>
   <w:themeFontLang w:val="nl-NL"/>
   <w:clrSchemeMapping w:bg1="light1" w:t1="dark1" w:bg2="light2" w:t2="dark2" w:accent1="accent1" w:accent2="accent2" w:accent3="accent3" w:accent4="accent4" w:accent5="accent5" w:accent6="accent6" w:hyperlink="hyperlink" w:followedHyperlink="followedHyperlink"/>
-  <w:decimalSymbol w:val="."/>
+  <w:decimalSymbol w:val=","/>
   <w:listSeparator w:val=","/>
 </w:settings>
 </file>
@@ -6130,7 +6673,7 @@
       </w:pPr>
     </w:pPrDefault>
   </w:docDefaults>
-  <w:latentStyles w:defLockedState="0" w:defUIPriority="99" w:defSemiHidden="0" w:defUnhideWhenUsed="0" w:defQFormat="0" w:count="375">
+  <w:latentStyles w:defLockedState="0" w:defUIPriority="99" w:defSemiHidden="0" w:defUnhideWhenUsed="0" w:defQFormat="0" w:count="376">
     <w:lsdException w:name="Normal" w:uiPriority="0" w:qFormat="1"/>
     <w:lsdException w:name="heading 1" w:uiPriority="9" w:qFormat="1"/>
     <w:lsdException w:name="heading 2" w:semiHidden="1" w:uiPriority="9" w:unhideWhenUsed="1" w:qFormat="1"/>
@@ -6506,6 +7049,7 @@
     <w:lsdException w:name="Smart Hyperlink" w:semiHidden="1" w:unhideWhenUsed="1"/>
     <w:lsdException w:name="Hashtag" w:semiHidden="1" w:unhideWhenUsed="1"/>
     <w:lsdException w:name="Unresolved Mention" w:semiHidden="1" w:unhideWhenUsed="1"/>
+    <w:lsdException w:name="Smart Link" w:semiHidden="1" w:unhideWhenUsed="1"/>
   </w:latentStyles>
   <w:style w:type="paragraph" w:default="1" w:styleId="Normal">
     <w:name w:val="Normal"/>
@@ -6873,7 +7417,7 @@
 </file>
 
 <file path=customXml/itemProps1.xml><?xml version="1.0" encoding="utf-8"?>
-<ds:datastoreItem xmlns:ds="http://schemas.openxmlformats.org/officeDocument/2006/customXml" ds:itemID="{969C7DB6-EC29-4ACA-B86F-80F65CB978A3}">
+<ds:datastoreItem xmlns:ds="http://schemas.openxmlformats.org/officeDocument/2006/customXml" ds:itemID="{0E2746D0-1B91-495D-86C8-679FA2AF2177}">
   <ds:schemaRefs>
     <ds:schemaRef ds:uri="http://schemas.openxmlformats.org/officeDocument/2006/bibliography"/>
   </ds:schemaRefs>

</xml_diff>

<commit_message>
- Updated docs for Python examples
</commit_message>
<xml_diff>
--- a/MethodSCRIPTExample_Python/MethodSCRIPTExample_Python.docx
+++ b/MethodSCRIPTExample_Python/MethodSCRIPTExample_Python.docx
@@ -32,19 +32,11 @@
         </w:sdtPr>
         <w:sdtEndPr/>
         <w:sdtContent>
-          <w:proofErr w:type="spellStart"/>
           <w:r>
             <w:rPr>
               <w:lang w:val="en-US"/>
             </w:rPr>
-            <w:t>MethodSCRIPT</w:t>
-          </w:r>
-          <w:proofErr w:type="spellEnd"/>
-          <w:r>
-            <w:rPr>
-              <w:lang w:val="en-US"/>
-            </w:rPr>
-            <w:t xml:space="preserve"> SDK Example - Python</w:t>
+            <w:t>MethodSCRIPT SDK Example - Python</w:t>
           </w:r>
         </w:sdtContent>
       </w:sdt>
@@ -405,6 +397,8 @@
           <w:lang w:val="en-US"/>
         </w:rPr>
       </w:pPr>
+      <w:bookmarkStart w:id="0" w:name="_GoBack"/>
+      <w:bookmarkEnd w:id="0"/>
     </w:p>
     <w:p>
       <w:pPr>
@@ -496,21 +490,7 @@
         <w:rPr>
           <w:lang w:val="en-US"/>
         </w:rPr>
-        <w:t xml:space="preserve"> </w:t>
-      </w:r>
-      <w:proofErr w:type="spellStart"/>
-      <w:r>
-        <w:rPr>
-          <w:lang w:val="en-US"/>
-        </w:rPr>
-        <w:t>PalmSens</w:t>
-      </w:r>
-      <w:proofErr w:type="spellEnd"/>
-      <w:r>
-        <w:rPr>
-          <w:lang w:val="en-US"/>
-        </w:rPr>
-        <w:t xml:space="preserve"> BV</w:t>
+        <w:t xml:space="preserve"> PalmSens BV</w:t>
       </w:r>
     </w:p>
     <w:p>
@@ -544,8 +524,6 @@
         </w:rPr>
         <w:t>www.palmsens.com</w:t>
       </w:r>
-      <w:bookmarkStart w:id="0" w:name="_GoBack"/>
-      <w:bookmarkEnd w:id="0"/>
     </w:p>
     <w:p>
       <w:pPr>
@@ -655,21 +633,7 @@
         <w:rPr>
           <w:lang w:val="en-US"/>
         </w:rPr>
-        <w:t xml:space="preserve">with the </w:t>
-      </w:r>
-      <w:proofErr w:type="spellStart"/>
-      <w:r>
-        <w:rPr>
-          <w:lang w:val="en-US"/>
-        </w:rPr>
-        <w:t>EmStat</w:t>
-      </w:r>
-      <w:proofErr w:type="spellEnd"/>
-      <w:r>
-        <w:rPr>
-          <w:lang w:val="en-US"/>
-        </w:rPr>
-        <w:t xml:space="preserve"> Pico </w:t>
+        <w:t xml:space="preserve">with the EmStat Pico </w:t>
       </w:r>
       <w:r>
         <w:rPr>
@@ -739,21 +703,7 @@
         <w:rPr>
           <w:lang w:val="en-US"/>
         </w:rPr>
-        <w:t xml:space="preserve">for communication with the </w:t>
-      </w:r>
-      <w:proofErr w:type="spellStart"/>
-      <w:r>
-        <w:rPr>
-          <w:lang w:val="en-US"/>
-        </w:rPr>
-        <w:t>EmStat</w:t>
-      </w:r>
-      <w:proofErr w:type="spellEnd"/>
-      <w:r>
-        <w:rPr>
-          <w:lang w:val="en-US"/>
-        </w:rPr>
-        <w:t xml:space="preserve"> Pico.</w:t>
+        <w:t>for communication with the EmStat Pico.</w:t>
       </w:r>
     </w:p>
     <w:p>
@@ -932,21 +882,7 @@
         <w:rPr>
           <w:lang w:val="en-US"/>
         </w:rPr>
-        <w:t xml:space="preserve">This example opens a communication port, sends a </w:t>
-      </w:r>
-      <w:proofErr w:type="spellStart"/>
-      <w:r>
-        <w:rPr>
-          <w:lang w:val="en-US"/>
-        </w:rPr>
-        <w:t>MethodSCRIPT</w:t>
-      </w:r>
-      <w:proofErr w:type="spellEnd"/>
-      <w:r>
-        <w:rPr>
-          <w:lang w:val="en-US"/>
-        </w:rPr>
-        <w:t xml:space="preserve"> file, </w:t>
+        <w:t xml:space="preserve">This example opens a communication port, sends a MethodSCRIPT file, </w:t>
       </w:r>
       <w:r>
         <w:rPr>
@@ -1068,21 +1004,7 @@
         <w:rPr>
           <w:lang w:val="en-US"/>
         </w:rPr>
-        <w:t xml:space="preserve">The name of the com port connected to the </w:t>
-      </w:r>
-      <w:proofErr w:type="spellStart"/>
-      <w:r>
-        <w:rPr>
-          <w:lang w:val="en-US"/>
-        </w:rPr>
-        <w:t>EmStat</w:t>
-      </w:r>
-      <w:proofErr w:type="spellEnd"/>
-      <w:r>
-        <w:rPr>
-          <w:lang w:val="en-US"/>
-        </w:rPr>
-        <w:t xml:space="preserve"> can be looked up in the Device manager in Control Panel in Windows, as shown below.</w:t>
+        <w:t>The name of the com port connected to the EmStat can be looked up in the Device manager in Control Panel in Windows, as shown below.</w:t>
       </w:r>
     </w:p>
     <w:p>
@@ -1225,67 +1147,38 @@
       <w:r>
         <w:t xml:space="preserve">the </w:t>
       </w:r>
-      <w:proofErr w:type="spellStart"/>
-      <w:r>
-        <w:t>EmStat</w:t>
-      </w:r>
-      <w:proofErr w:type="spellEnd"/>
+      <w:r>
+        <w:t xml:space="preserve">EmStat </w:t>
+      </w:r>
+      <w:r>
+        <w:t>Pico com</w:t>
+      </w:r>
       <w:r>
         <w:t xml:space="preserve"> </w:t>
       </w:r>
       <w:r>
-        <w:t>Pico com</w:t>
+        <w:t>port</w:t>
+      </w:r>
+      <w:r>
+        <w:t>, opens the com</w:t>
       </w:r>
       <w:r>
         <w:t xml:space="preserve"> </w:t>
       </w:r>
       <w:r>
-        <w:t>port</w:t>
-      </w:r>
-      <w:r>
-        <w:t>, opens the com</w:t>
-      </w:r>
-      <w:r>
-        <w:t xml:space="preserve"> </w:t>
-      </w:r>
-      <w:r>
         <w:t>port and checks i</w:t>
       </w:r>
       <w:r>
         <w:t>f</w:t>
       </w:r>
       <w:r>
-        <w:t xml:space="preserve"> an </w:t>
-      </w:r>
-      <w:proofErr w:type="spellStart"/>
-      <w:r>
-        <w:t>EmStat</w:t>
-      </w:r>
-      <w:proofErr w:type="spellEnd"/>
-      <w:r>
-        <w:t xml:space="preserve"> Pico is connected. If an </w:t>
-      </w:r>
-      <w:proofErr w:type="spellStart"/>
-      <w:r>
-        <w:t>EmStat</w:t>
-      </w:r>
-      <w:proofErr w:type="spellEnd"/>
-      <w:r>
-        <w:t xml:space="preserve"> Pico is connected</w:t>
+        <w:t xml:space="preserve"> an EmStat Pico is connected. If an EmStat Pico is connected</w:t>
       </w:r>
       <w:r>
         <w:t>,</w:t>
       </w:r>
       <w:r>
-        <w:t xml:space="preserve"> the version is printed, a </w:t>
-      </w:r>
-      <w:proofErr w:type="spellStart"/>
-      <w:r>
-        <w:t>MethodSCRIPT</w:t>
-      </w:r>
-      <w:proofErr w:type="spellEnd"/>
-      <w:r>
-        <w:t xml:space="preserve"> file is send to the device and the returned </w:t>
+        <w:t xml:space="preserve"> the version is printed, a MethodSCRIPT file is send to the device and the returned </w:t>
       </w:r>
       <w:r>
         <w:t xml:space="preserve">measurement packages </w:t>
@@ -1329,15 +1222,7 @@
         <w:t xml:space="preserve">measurement data package in response </w:t>
       </w:r>
       <w:r>
-        <w:t xml:space="preserve">to a </w:t>
-      </w:r>
-      <w:proofErr w:type="spellStart"/>
-      <w:r>
-        <w:t>MethodSCRIPT</w:t>
-      </w:r>
-      <w:proofErr w:type="spellEnd"/>
-      <w:r>
-        <w:t xml:space="preserve">, </w:t>
+        <w:t xml:space="preserve">to a MethodSCRIPT, </w:t>
       </w:r>
       <w:proofErr w:type="spellStart"/>
       <w:r>
@@ -1574,21 +1459,7 @@
         <w:rPr>
           <w:lang w:val="en-US"/>
         </w:rPr>
-        <w:t xml:space="preserve">The first part of the example connects to the </w:t>
-      </w:r>
-      <w:proofErr w:type="spellStart"/>
-      <w:r>
-        <w:rPr>
-          <w:lang w:val="en-US"/>
-        </w:rPr>
-        <w:t>EmStat</w:t>
-      </w:r>
-      <w:proofErr w:type="spellEnd"/>
-      <w:r>
-        <w:rPr>
-          <w:lang w:val="en-US"/>
-        </w:rPr>
-        <w:t xml:space="preserve"> Pico, </w:t>
+        <w:t xml:space="preserve">The first part of the example connects to the EmStat Pico, </w:t>
       </w:r>
       <w:r>
         <w:rPr>
@@ -1606,21 +1477,7 @@
         <w:rPr>
           <w:lang w:val="en-US"/>
         </w:rPr>
-        <w:t xml:space="preserve"> </w:t>
-      </w:r>
-      <w:proofErr w:type="spellStart"/>
-      <w:r>
-        <w:rPr>
-          <w:lang w:val="en-US"/>
-        </w:rPr>
-        <w:t>MethodSCRIPT</w:t>
-      </w:r>
-      <w:proofErr w:type="spellEnd"/>
-      <w:r>
-        <w:rPr>
-          <w:lang w:val="en-US"/>
-        </w:rPr>
-        <w:t xml:space="preserve"> file "</w:t>
+        <w:t xml:space="preserve"> MethodSCRIPT file "</w:t>
       </w:r>
       <w:proofErr w:type="spellStart"/>
       <w:r>
@@ -1868,23 +1725,18 @@
       <w:r>
         <w:t xml:space="preserve"> CV on </w:t>
       </w:r>
+      <w:r>
+        <w:t xml:space="preserve">PalmSens </w:t>
+      </w:r>
+      <w:r>
+        <w:t>Dummy Cell WE A (</w:t>
+      </w:r>
       <w:proofErr w:type="spellStart"/>
       <w:r>
-        <w:t>PalmSens</w:t>
+        <w:t>RedOx</w:t>
       </w:r>
       <w:proofErr w:type="spellEnd"/>
       <w:r>
-        <w:t xml:space="preserve"> </w:t>
-      </w:r>
-      <w:r>
-        <w:t>Dummy Cell WE A (</w:t>
-      </w:r>
-      <w:proofErr w:type="spellStart"/>
-      <w:r>
-        <w:t>RedOx</w:t>
-      </w:r>
-      <w:proofErr w:type="spellEnd"/>
-      <w:r>
         <w:t xml:space="preserve"> circuit)</w:t>
       </w:r>
     </w:p>
@@ -1967,14 +1819,7 @@
         <w:rPr>
           <w:lang w:val="en-US"/>
         </w:rPr>
-        <w:t xml:space="preserve">on a </w:t>
-      </w:r>
-      <w:proofErr w:type="spellStart"/>
-      <w:r>
-        <w:rPr>
-          <w:lang w:val="en-US"/>
-        </w:rPr>
-        <w:t>Palm</w:t>
+        <w:t>on a Palm</w:t>
       </w:r>
       <w:r>
         <w:rPr>
@@ -1986,14 +1831,7 @@
         <w:rPr>
           <w:lang w:val="en-US"/>
         </w:rPr>
-        <w:t>ens</w:t>
-      </w:r>
-      <w:proofErr w:type="spellEnd"/>
-      <w:r>
-        <w:rPr>
-          <w:lang w:val="en-US"/>
-        </w:rPr>
-        <w:t xml:space="preserve"> Dummy Cell WE C (</w:t>
+        <w:t>ens Dummy Cell WE C (</w:t>
       </w:r>
       <w:proofErr w:type="spellStart"/>
       <w:r>
@@ -2473,6 +2311,289 @@
     <w:p>
       <w:pPr>
         <w:textboxTightWrap w:val="none"/>
+      </w:pPr>
+      <w:r>
+        <w:br w:type="page"/>
+      </w:r>
+    </w:p>
+    <w:p>
+      <w:pPr>
+        <w:pStyle w:val="Heading2"/>
+      </w:pPr>
+      <w:r>
+        <w:lastRenderedPageBreak/>
+        <w:t xml:space="preserve">Example </w:t>
+      </w:r>
+      <w:r>
+        <w:t>3</w:t>
+      </w:r>
+      <w:r>
+        <w:t xml:space="preserve">: </w:t>
+      </w:r>
+      <w:r>
+        <w:t>Advanced SWV</w:t>
+      </w:r>
+      <w:r>
+        <w:t xml:space="preserve"> Plot </w:t>
+      </w:r>
+      <w:r>
+        <w:t>(</w:t>
+      </w:r>
+      <w:r>
+        <w:t>MSPlotAdvancedSWV.py</w:t>
+      </w:r>
+      <w:r>
+        <w:t>)</w:t>
+      </w:r>
+    </w:p>
+    <w:p>
+      <w:pPr>
+        <w:rPr>
+          <w:lang w:val="en-US"/>
+        </w:rPr>
+      </w:pPr>
+      <w:r>
+        <w:rPr>
+          <w:lang w:val="en-US"/>
+        </w:rPr>
+        <w:t xml:space="preserve">This example showcases some of the more advanced features of the </w:t>
+      </w:r>
+      <w:proofErr w:type="spellStart"/>
+      <w:r>
+        <w:rPr>
+          <w:lang w:val="en-US"/>
+        </w:rPr>
+        <w:t>PSEsPicoLib</w:t>
+      </w:r>
+      <w:proofErr w:type="spellEnd"/>
+      <w:r>
+        <w:rPr>
+          <w:lang w:val="en-US"/>
+        </w:rPr>
+        <w:t>.</w:t>
+      </w:r>
+      <w:r>
+        <w:rPr>
+          <w:lang w:val="en-US"/>
+        </w:rPr>
+        <w:t xml:space="preserve"> </w:t>
+      </w:r>
+      <w:r>
+        <w:rPr>
+          <w:lang w:val="en-US"/>
+        </w:rPr>
+        <w:t>The example runs a script that contains two SWV measurements. It can also be</w:t>
+      </w:r>
+      <w:r>
+        <w:rPr>
+          <w:lang w:val="en-US"/>
+        </w:rPr>
+        <w:t xml:space="preserve"> </w:t>
+      </w:r>
+      <w:r>
+        <w:rPr>
+          <w:lang w:val="en-US"/>
+        </w:rPr>
+        <w:t>easily converted to parse any</w:t>
+      </w:r>
+      <w:r>
+        <w:rPr>
+          <w:lang w:val="en-US"/>
+        </w:rPr>
+        <w:t xml:space="preserve"> </w:t>
+      </w:r>
+      <w:r>
+        <w:rPr>
+          <w:lang w:val="en-US"/>
+        </w:rPr>
+        <w:t>MethodSCRIPT output by changing the plotted columns in the configuration section.</w:t>
+      </w:r>
+      <w:r>
+        <w:rPr>
+          <w:lang w:val="en-US"/>
+        </w:rPr>
+        <w:t xml:space="preserve"> This example is meant to be run on the PalmSens </w:t>
+      </w:r>
+      <w:proofErr w:type="spellStart"/>
+      <w:r>
+        <w:rPr>
+          <w:lang w:val="en-US"/>
+        </w:rPr>
+        <w:t>RedOx</w:t>
+      </w:r>
+      <w:proofErr w:type="spellEnd"/>
+      <w:r>
+        <w:rPr>
+          <w:lang w:val="en-US"/>
+        </w:rPr>
+        <w:t xml:space="preserve"> </w:t>
+      </w:r>
+      <w:r>
+        <w:rPr>
+          <w:lang w:val="en-US"/>
+        </w:rPr>
+        <w:t>d</w:t>
+      </w:r>
+      <w:r>
+        <w:rPr>
+          <w:lang w:val="en-US"/>
+        </w:rPr>
+        <w:t>ummy cell (WEA)</w:t>
+      </w:r>
+      <w:r>
+        <w:rPr>
+          <w:lang w:val="en-US"/>
+        </w:rPr>
+        <w:t>.</w:t>
+      </w:r>
+    </w:p>
+    <w:p>
+      <w:pPr>
+        <w:rPr>
+          <w:lang w:val="en-US"/>
+        </w:rPr>
+      </w:pPr>
+    </w:p>
+    <w:p>
+      <w:pPr>
+        <w:rPr>
+          <w:lang w:val="en-US"/>
+        </w:rPr>
+      </w:pPr>
+      <w:r>
+        <w:rPr>
+          <w:lang w:val="en-US"/>
+        </w:rPr>
+        <w:t xml:space="preserve">To convert the example to another MethodSCRIPT, simply change the following 3 lines to </w:t>
+      </w:r>
+      <w:r>
+        <w:rPr>
+          <w:lang w:val="en-US"/>
+        </w:rPr>
+        <w:t>specify</w:t>
+      </w:r>
+      <w:r>
+        <w:rPr>
+          <w:lang w:val="en-US"/>
+        </w:rPr>
+        <w:t xml:space="preserve"> what data columns to plot on the x and y axes:</w:t>
+      </w:r>
+    </w:p>
+    <w:p>
+      <w:pPr>
+        <w:rPr>
+          <w:rStyle w:val="code"/>
+        </w:rPr>
+      </w:pPr>
+      <w:r>
+        <w:rPr>
+          <w:rStyle w:val="code"/>
+        </w:rPr>
+        <w:t>#column index to put on the x axis</w:t>
+      </w:r>
+    </w:p>
+    <w:p>
+      <w:pPr>
+        <w:rPr>
+          <w:rStyle w:val="code"/>
+        </w:rPr>
+      </w:pPr>
+      <w:proofErr w:type="spellStart"/>
+      <w:r>
+        <w:rPr>
+          <w:rStyle w:val="code"/>
+        </w:rPr>
+        <w:t>xaxis_icol</w:t>
+      </w:r>
+      <w:proofErr w:type="spellEnd"/>
+      <w:r>
+        <w:rPr>
+          <w:rStyle w:val="code"/>
+        </w:rPr>
+        <w:t xml:space="preserve"> = 0</w:t>
+      </w:r>
+    </w:p>
+    <w:p>
+      <w:pPr>
+        <w:rPr>
+          <w:rStyle w:val="code"/>
+        </w:rPr>
+      </w:pPr>
+      <w:r>
+        <w:rPr>
+          <w:rStyle w:val="code"/>
+        </w:rPr>
+        <w:t>#column indices to put on the y axis, can be multiple but must be same type</w:t>
+      </w:r>
+    </w:p>
+    <w:p>
+      <w:pPr>
+        <w:rPr>
+          <w:rStyle w:val="code"/>
+        </w:rPr>
+      </w:pPr>
+      <w:proofErr w:type="spellStart"/>
+      <w:r>
+        <w:rPr>
+          <w:rStyle w:val="code"/>
+        </w:rPr>
+        <w:t>yaxis_icols</w:t>
+      </w:r>
+      <w:proofErr w:type="spellEnd"/>
+      <w:r>
+        <w:rPr>
+          <w:rStyle w:val="code"/>
+        </w:rPr>
+        <w:t xml:space="preserve"> = [1, 2, 3]</w:t>
+      </w:r>
+    </w:p>
+    <w:p>
+      <w:pPr>
+        <w:rPr>
+          <w:rStyle w:val="code"/>
+        </w:rPr>
+      </w:pPr>
+      <w:r>
+        <w:rPr>
+          <w:rStyle w:val="code"/>
+        </w:rPr>
+        <w:t>#names for each column</w:t>
+      </w:r>
+    </w:p>
+    <w:p>
+      <w:pPr>
+        <w:rPr>
+          <w:rStyle w:val="code"/>
+        </w:rPr>
+      </w:pPr>
+      <w:proofErr w:type="spellStart"/>
+      <w:r>
+        <w:rPr>
+          <w:rStyle w:val="code"/>
+        </w:rPr>
+        <w:t>yaxis_col_names</w:t>
+      </w:r>
+      <w:proofErr w:type="spellEnd"/>
+      <w:r>
+        <w:rPr>
+          <w:rStyle w:val="code"/>
+        </w:rPr>
+        <w:t xml:space="preserve"> = ['Potential', 'Current', 'Forward Current', 'Reverse Current']</w:t>
+      </w:r>
+    </w:p>
+    <w:p>
+      <w:pPr>
+        <w:rPr>
+          <w:lang w:val="en-US"/>
+        </w:rPr>
+      </w:pPr>
+    </w:p>
+    <w:p>
+      <w:pPr>
+        <w:keepNext/>
+        <w:textboxTightWrap w:val="none"/>
+      </w:pPr>
+      <w:r>
         <w:rPr>
           <w:rFonts w:ascii="HelveticaNeueLT Com 65 Md" w:eastAsiaTheme="majorEastAsia" w:hAnsi="HelveticaNeueLT Com 65 Md"/>
           <w:color w:val="000000" w:themeColor="text1"/>
@@ -2480,174 +2601,217 @@
           <w:szCs w:val="40"/>
           <w:lang w:val="en-US"/>
         </w:rPr>
-      </w:pPr>
-      <w:r>
+        <w:drawing>
+          <wp:inline distT="0" distB="0" distL="0" distR="0" wp14:anchorId="004DF91C" wp14:editId="07D3C31F">
+            <wp:extent cx="4886553" cy="3985407"/>
+            <wp:effectExtent l="0" t="0" r="9525" b="0"/>
+            <wp:docPr id="1" name="Picture 1"/>
+            <wp:cNvGraphicFramePr>
+              <a:graphicFrameLocks xmlns:a="http://schemas.openxmlformats.org/drawingml/2006/main" noChangeAspect="1"/>
+            </wp:cNvGraphicFramePr>
+            <a:graphic xmlns:a="http://schemas.openxmlformats.org/drawingml/2006/main">
+              <a:graphicData uri="http://schemas.openxmlformats.org/drawingml/2006/picture">
+                <pic:pic xmlns:pic="http://schemas.openxmlformats.org/drawingml/2006/picture">
+                  <pic:nvPicPr>
+                    <pic:cNvPr id="1" name=""/>
+                    <pic:cNvPicPr/>
+                  </pic:nvPicPr>
+                  <pic:blipFill>
+                    <a:blip r:embed="rId18"/>
+                    <a:stretch>
+                      <a:fillRect/>
+                    </a:stretch>
+                  </pic:blipFill>
+                  <pic:spPr>
+                    <a:xfrm>
+                      <a:off x="0" y="0"/>
+                      <a:ext cx="4906894" cy="4001997"/>
+                    </a:xfrm>
+                    <a:prstGeom prst="rect">
+                      <a:avLst/>
+                    </a:prstGeom>
+                  </pic:spPr>
+                </pic:pic>
+              </a:graphicData>
+            </a:graphic>
+          </wp:inline>
+        </w:drawing>
+      </w:r>
+    </w:p>
+    <w:p>
+      <w:pPr>
+        <w:pStyle w:val="Caption"/>
+        <w:jc w:val="left"/>
+        <w:rPr>
+          <w:rFonts w:ascii="HelveticaNeueLT Com 65 Md" w:eastAsiaTheme="majorEastAsia" w:hAnsi="HelveticaNeueLT Com 65 Md"/>
+          <w:color w:val="000000" w:themeColor="text1"/>
+          <w:sz w:val="32"/>
+          <w:szCs w:val="40"/>
+        </w:rPr>
+      </w:pPr>
+      <w:r>
+        <w:t xml:space="preserve">Figure </w:t>
+      </w:r>
+      <w:r>
+        <w:fldChar w:fldCharType="begin"/>
+      </w:r>
+      <w:r>
+        <w:instrText xml:space="preserve"> SEQ Figure \* ARABIC </w:instrText>
+      </w:r>
+      <w:r>
+        <w:fldChar w:fldCharType="separate"/>
+      </w:r>
+      <w:r>
+        <w:rPr>
+          <w:noProof/>
+        </w:rPr>
+        <w:t>4</w:t>
+      </w:r>
+      <w:r>
+        <w:fldChar w:fldCharType="end"/>
+      </w:r>
+      <w:r>
+        <w:t>: SWV plot example</w:t>
+      </w:r>
+    </w:p>
+    <w:p>
+      <w:pPr>
+        <w:pStyle w:val="Heading1"/>
+      </w:pPr>
+      <w:r>
+        <w:t>Communications</w:t>
+      </w:r>
+    </w:p>
+    <w:p>
+      <w:pPr>
+        <w:rPr>
+          <w:lang w:val="en-US"/>
+        </w:rPr>
+      </w:pPr>
+      <w:r>
+        <w:rPr>
+          <w:lang w:val="en-US"/>
+        </w:rPr>
+        <w:t>The examples have been developed using the Spyder IDE as part of the Anaconda distribution.</w:t>
+      </w:r>
+    </w:p>
+    <w:p>
+      <w:pPr>
+        <w:pStyle w:val="Heading2"/>
+      </w:pPr>
+      <w:r>
+        <w:t>Connecting to the device</w:t>
+      </w:r>
+    </w:p>
+    <w:p>
+      <w:pPr>
+        <w:rPr>
+          <w:lang w:val="en-US"/>
+        </w:rPr>
+      </w:pPr>
+      <w:r>
+        <w:rPr>
+          <w:lang w:val="en-US"/>
+        </w:rPr>
+        <w:t>The example</w:t>
+      </w:r>
+      <w:r>
+        <w:rPr>
+          <w:lang w:val="en-US"/>
+        </w:rPr>
+        <w:t>s</w:t>
+      </w:r>
+      <w:r>
+        <w:rPr>
+          <w:lang w:val="en-US"/>
+        </w:rPr>
+        <w:t xml:space="preserve"> </w:t>
+      </w:r>
+      <w:r>
+        <w:rPr>
+          <w:lang w:val="en-US"/>
+        </w:rPr>
+        <w:t xml:space="preserve">use the </w:t>
+      </w:r>
+      <w:r>
+        <w:rPr>
+          <w:i/>
+          <w:lang w:val="en-US"/>
+        </w:rPr>
+        <w:t>serial</w:t>
+      </w:r>
+      <w:r>
+        <w:rPr>
+          <w:lang w:val="en-US"/>
+        </w:rPr>
+        <w:t xml:space="preserve"> library</w:t>
+      </w:r>
+      <w:r>
+        <w:rPr>
+          <w:lang w:val="en-US"/>
+        </w:rPr>
+        <w:t xml:space="preserve"> for serial communication with the device.</w:t>
+      </w:r>
+    </w:p>
+    <w:p>
+      <w:pPr>
+        <w:textboxTightWrap w:val="none"/>
+        <w:rPr>
+          <w:lang w:val="en-US"/>
+        </w:rPr>
+      </w:pPr>
+      <w:r>
+        <w:rPr>
+          <w:lang w:val="en-US"/>
+        </w:rPr>
         <w:br w:type="page"/>
       </w:r>
     </w:p>
     <w:p>
       <w:pPr>
-        <w:pStyle w:val="Heading1"/>
+        <w:pStyle w:val="Heading2"/>
       </w:pPr>
       <w:r>
         <w:lastRenderedPageBreak/>
-        <w:t>Communications</w:t>
-      </w:r>
-    </w:p>
-    <w:p>
-      <w:pPr>
-        <w:rPr>
-          <w:lang w:val="en-US"/>
-        </w:rPr>
-      </w:pPr>
-      <w:r>
-        <w:rPr>
-          <w:lang w:val="en-US"/>
-        </w:rPr>
-        <w:t>The examples have been developed using the Spyder IDE as part of the Anaconda distribution.</w:t>
-      </w:r>
-    </w:p>
-    <w:p>
-      <w:pPr>
-        <w:pStyle w:val="Heading2"/>
-      </w:pPr>
-      <w:r>
-        <w:t>Connecting to the device</w:t>
-      </w:r>
-    </w:p>
-    <w:p>
-      <w:pPr>
-        <w:rPr>
-          <w:lang w:val="en-US"/>
-        </w:rPr>
-      </w:pPr>
-      <w:r>
-        <w:rPr>
-          <w:lang w:val="en-US"/>
-        </w:rPr>
-        <w:t>The example</w:t>
-      </w:r>
-      <w:r>
-        <w:rPr>
-          <w:lang w:val="en-US"/>
-        </w:rPr>
-        <w:t>s</w:t>
-      </w:r>
-      <w:r>
-        <w:rPr>
-          <w:lang w:val="en-US"/>
-        </w:rPr>
-        <w:t xml:space="preserve"> </w:t>
-      </w:r>
-      <w:r>
-        <w:rPr>
-          <w:lang w:val="en-US"/>
-        </w:rPr>
-        <w:t xml:space="preserve">use the </w:t>
-      </w:r>
+        <w:t xml:space="preserve">Sending a </w:t>
+      </w:r>
+      <w:r>
+        <w:t>MethodSCRIPT</w:t>
+      </w:r>
+    </w:p>
+    <w:p>
+      <w:pPr>
+        <w:rPr>
+          <w:lang w:val="en-US"/>
+        </w:rPr>
+      </w:pPr>
+      <w:r>
+        <w:rPr>
+          <w:lang w:val="en-US"/>
+        </w:rPr>
+        <w:t xml:space="preserve">The MethodSCRIPT can be read from a txt file stored in the </w:t>
+      </w:r>
+      <w:proofErr w:type="spellStart"/>
       <w:r>
         <w:rPr>
           <w:i/>
           <w:lang w:val="en-US"/>
         </w:rPr>
-        <w:t>serial</w:t>
-      </w:r>
-      <w:r>
-        <w:rPr>
-          <w:lang w:val="en-US"/>
-        </w:rPr>
-        <w:t xml:space="preserve"> library</w:t>
-      </w:r>
-      <w:r>
-        <w:rPr>
-          <w:lang w:val="en-US"/>
-        </w:rPr>
-        <w:t xml:space="preserve"> for serial communication with the device.</w:t>
-      </w:r>
-    </w:p>
-    <w:p>
-      <w:pPr>
-        <w:pStyle w:val="Heading2"/>
-      </w:pPr>
-      <w:r>
-        <w:t xml:space="preserve">Sending a </w:t>
-      </w:r>
-      <w:proofErr w:type="spellStart"/>
-      <w:r>
-        <w:t>MethodSCRIPT</w:t>
+        <w:t>MScriptFile</w:t>
       </w:r>
       <w:proofErr w:type="spellEnd"/>
-    </w:p>
-    <w:p>
-      <w:pPr>
-        <w:rPr>
-          <w:lang w:val="en-US"/>
-        </w:rPr>
-      </w:pPr>
-      <w:r>
-        <w:rPr>
-          <w:lang w:val="en-US"/>
-        </w:rPr>
-        <w:t xml:space="preserve">The </w:t>
-      </w:r>
-      <w:proofErr w:type="spellStart"/>
-      <w:r>
-        <w:rPr>
-          <w:lang w:val="en-US"/>
-        </w:rPr>
-        <w:t>MethodSCRIPT</w:t>
-      </w:r>
-      <w:proofErr w:type="spellEnd"/>
-      <w:r>
-        <w:rPr>
-          <w:lang w:val="en-US"/>
-        </w:rPr>
-        <w:t xml:space="preserve"> can be read from a txt file stored in the </w:t>
-      </w:r>
-      <w:proofErr w:type="spellStart"/>
+      <w:r>
+        <w:rPr>
+          <w:lang w:val="en-US"/>
+        </w:rPr>
+        <w:t xml:space="preserve"> and then sent to the device. In this example the MethodSCRIPT files are stored in the </w:t>
+      </w:r>
       <w:r>
         <w:rPr>
           <w:i/>
           <w:lang w:val="en-US"/>
         </w:rPr>
-        <w:t>MScriptFile</w:t>
-      </w:r>
-      <w:proofErr w:type="spellEnd"/>
-      <w:r>
-        <w:rPr>
-          <w:lang w:val="en-US"/>
-        </w:rPr>
-        <w:t xml:space="preserve"> and then sent to the device. In this example the </w:t>
-      </w:r>
-      <w:proofErr w:type="spellStart"/>
-      <w:r>
-        <w:rPr>
-          <w:lang w:val="en-US"/>
-        </w:rPr>
-        <w:t>MethodSCRIPT</w:t>
-      </w:r>
-      <w:proofErr w:type="spellEnd"/>
-      <w:r>
-        <w:rPr>
-          <w:lang w:val="en-US"/>
-        </w:rPr>
-        <w:t xml:space="preserve"> files are stored in the </w:t>
-      </w:r>
-      <w:proofErr w:type="spellStart"/>
-      <w:r>
-        <w:rPr>
-          <w:i/>
-          <w:lang w:val="en-US"/>
-        </w:rPr>
-        <w:t>MethodSCRIPT</w:t>
-      </w:r>
-      <w:proofErr w:type="spellEnd"/>
-      <w:r>
-        <w:rPr>
-          <w:i/>
-          <w:lang w:val="en-US"/>
-        </w:rPr>
-        <w:t xml:space="preserve"> files</w:t>
+        <w:t>MethodSCRIPT files</w:t>
       </w:r>
       <w:r>
         <w:rPr>
@@ -2861,15 +3025,7 @@
     </w:p>
     <w:p>
       <w:r>
-        <w:t>Pda806EC24</w:t>
-      </w:r>
-      <w:proofErr w:type="gramStart"/>
-      <w:r>
-        <w:t>u;baAE</w:t>
-      </w:r>
-      <w:proofErr w:type="gramEnd"/>
-      <w:r>
-        <w:t>16C6Dp,10,288</w:t>
+        <w:t>Pda806EC24u;baAE16C6Dp,10,288</w:t>
       </w:r>
       <w:r>
         <w:t>\n</w:t>
@@ -2877,15 +3033,7 @@
     </w:p>
     <w:p>
       <w:r>
-        <w:t>Pda807B031</w:t>
-      </w:r>
-      <w:proofErr w:type="gramStart"/>
-      <w:r>
-        <w:t>u;baB</w:t>
-      </w:r>
-      <w:proofErr w:type="gramEnd"/>
-      <w:r>
-        <w:t>360495p,10,288</w:t>
+        <w:t>Pda807B031u;baB360495p,10,288</w:t>
       </w:r>
       <w:r>
         <w:t>\n</w:t>
@@ -2965,21 +3113,7 @@
         <w:rPr>
           <w:lang w:val="en-US"/>
         </w:rPr>
-        <w:t xml:space="preserve"> is the confirmation of the “execute </w:t>
-      </w:r>
-      <w:proofErr w:type="spellStart"/>
-      <w:r>
-        <w:rPr>
-          <w:lang w:val="en-US"/>
-        </w:rPr>
-        <w:t>MethodSCRIPT</w:t>
-      </w:r>
-      <w:proofErr w:type="spellEnd"/>
-      <w:r>
-        <w:rPr>
-          <w:lang w:val="en-US"/>
-        </w:rPr>
-        <w:t>” command</w:t>
+        <w:t xml:space="preserve"> is the confirmation of the “execute MethodSCRIPT” command</w:t>
       </w:r>
       <w:r>
         <w:rPr>
@@ -3063,21 +3197,7 @@
         <w:rPr>
           <w:lang w:val="en-US"/>
         </w:rPr>
-        <w:t xml:space="preserve">“\n” marks the end of the </w:t>
-      </w:r>
-      <w:proofErr w:type="spellStart"/>
-      <w:r>
-        <w:rPr>
-          <w:lang w:val="en-US"/>
-        </w:rPr>
-        <w:t>MethodSCRIPT</w:t>
-      </w:r>
-      <w:proofErr w:type="spellEnd"/>
-      <w:r>
-        <w:rPr>
-          <w:lang w:val="en-US"/>
-        </w:rPr>
-        <w:t>.</w:t>
+        <w:t>“\n” marks the end of the MethodSCRIPT.</w:t>
       </w:r>
     </w:p>
     <w:p>
@@ -3125,35 +3245,7 @@
         <w:rPr>
           <w:lang w:val="en-US"/>
         </w:rPr>
-        <w:t xml:space="preserve">commands in the </w:t>
-      </w:r>
-      <w:proofErr w:type="spellStart"/>
-      <w:r>
-        <w:rPr>
-          <w:lang w:val="en-US"/>
-        </w:rPr>
-        <w:t>MethodSCRIPT</w:t>
-      </w:r>
-      <w:proofErr w:type="spellEnd"/>
-      <w:r>
-        <w:rPr>
-          <w:lang w:val="en-US"/>
-        </w:rPr>
-        <w:t xml:space="preserve">. Most techniques return the data values Potential (set cell potential in V) and Current (measured current in A). These can be sent with the </w:t>
-      </w:r>
-      <w:proofErr w:type="spellStart"/>
-      <w:r>
-        <w:rPr>
-          <w:lang w:val="en-US"/>
-        </w:rPr>
-        <w:t>MethodSCRIPT</w:t>
-      </w:r>
-      <w:proofErr w:type="spellEnd"/>
-      <w:r>
-        <w:rPr>
-          <w:lang w:val="en-US"/>
-        </w:rPr>
-        <w:t>.</w:t>
+        <w:t>commands in the MethodSCRIPT. Most techniques return the data values Potential (set cell potential in V) and Current (measured current in A). These can be sent with the MethodSCRIPT.</w:t>
       </w:r>
     </w:p>
     <w:p>
@@ -3211,21 +3303,7 @@
         <w:rPr>
           <w:lang w:val="en-US"/>
         </w:rPr>
-        <w:t xml:space="preserve"> can be sent with the </w:t>
-      </w:r>
-      <w:proofErr w:type="spellStart"/>
-      <w:r>
-        <w:rPr>
-          <w:lang w:val="en-US"/>
-        </w:rPr>
-        <w:t>MethodSCRIPT</w:t>
-      </w:r>
-      <w:proofErr w:type="spellEnd"/>
-      <w:r>
-        <w:rPr>
-          <w:lang w:val="en-US"/>
-        </w:rPr>
-        <w:t xml:space="preserve"> and received as measurement data values.</w:t>
+        <w:t xml:space="preserve"> can be sent with the MethodSCRIPT and received as measurement data values.</w:t>
       </w:r>
     </w:p>
     <w:p>
@@ -3440,7 +3518,6 @@
         <w:rPr>
           <w:lang w:val="en-US"/>
         </w:rPr>
-        <w:lastRenderedPageBreak/>
         <w:t>CurrentRange</w:t>
       </w:r>
       <w:proofErr w:type="spellEnd"/>
@@ -3725,19 +3802,11 @@
                             </w:sdtPr>
                             <w:sdtEndPr/>
                             <w:sdtContent>
-                              <w:proofErr w:type="spellStart"/>
                               <w:r>
                                 <w:rPr>
                                   <w:lang w:val="en-US"/>
                                 </w:rPr>
-                                <w:t>MethodSCRIPT</w:t>
-                              </w:r>
-                              <w:proofErr w:type="spellEnd"/>
-                              <w:r>
-                                <w:rPr>
-                                  <w:lang w:val="en-US"/>
-                                </w:rPr>
-                                <w:t xml:space="preserve"> SDK Example - Python</w:t>
+                                <w:t>MethodSCRIPT SDK Example - Python</w:t>
                               </w:r>
                             </w:sdtContent>
                           </w:sdt>
@@ -3785,19 +3854,11 @@
                       </w:sdtPr>
                       <w:sdtEndPr/>
                       <w:sdtContent>
-                        <w:proofErr w:type="spellStart"/>
                         <w:r>
                           <w:rPr>
                             <w:lang w:val="en-US"/>
                           </w:rPr>
-                          <w:t>MethodSCRIPT</w:t>
-                        </w:r>
-                        <w:proofErr w:type="spellEnd"/>
-                        <w:r>
-                          <w:rPr>
-                            <w:lang w:val="en-US"/>
-                          </w:rPr>
-                          <w:t xml:space="preserve"> SDK Example - Python</w:t>
+                          <w:t>MethodSCRIPT SDK Example - Python</w:t>
                         </w:r>
                       </w:sdtContent>
                     </w:sdt>
@@ -3897,19 +3958,11 @@
                             </w:sdtPr>
                             <w:sdtEndPr/>
                             <w:sdtContent>
-                              <w:proofErr w:type="spellStart"/>
                               <w:r>
                                 <w:rPr>
                                   <w:lang w:val="en-US"/>
                                 </w:rPr>
-                                <w:t>MethodSCRIPT</w:t>
-                              </w:r>
-                              <w:proofErr w:type="spellEnd"/>
-                              <w:r>
-                                <w:rPr>
-                                  <w:lang w:val="en-US"/>
-                                </w:rPr>
-                                <w:t xml:space="preserve"> SDK Example - Python</w:t>
+                                <w:t>MethodSCRIPT SDK Example - Python</w:t>
                               </w:r>
                             </w:sdtContent>
                           </w:sdt>
@@ -3956,19 +4009,11 @@
                       </w:sdtPr>
                       <w:sdtEndPr/>
                       <w:sdtContent>
-                        <w:proofErr w:type="spellStart"/>
                         <w:r>
                           <w:rPr>
                             <w:lang w:val="en-US"/>
                           </w:rPr>
-                          <w:t>MethodSCRIPT</w:t>
-                        </w:r>
-                        <w:proofErr w:type="spellEnd"/>
-                        <w:r>
-                          <w:rPr>
-                            <w:lang w:val="en-US"/>
-                          </w:rPr>
-                          <w:t xml:space="preserve"> SDK Example - Python</w:t>
+                          <w:t>MethodSCRIPT SDK Example - Python</w:t>
                         </w:r>
                       </w:sdtContent>
                     </w:sdt>
@@ -6569,14 +6614,14 @@
     <w:charset w:val="00"/>
     <w:family w:val="swiss"/>
     <w:pitch w:val="variable"/>
-    <w:sig w:usb0="E0002EFF" w:usb1="C000247B" w:usb2="00000009" w:usb3="00000000" w:csb0="000001FF" w:csb1="00000000"/>
+    <w:sig w:usb0="E4002EFF" w:usb1="C000247B" w:usb2="00000009" w:usb3="00000000" w:csb0="000001FF" w:csb1="00000000"/>
   </w:font>
   <w:font w:name="Calibri Light">
     <w:panose1 w:val="020F0302020204030204"/>
     <w:charset w:val="00"/>
     <w:family w:val="swiss"/>
     <w:pitch w:val="variable"/>
-    <w:sig w:usb0="E0002AFF" w:usb1="C000247B" w:usb2="00000009" w:usb3="00000000" w:csb0="000001FF" w:csb1="00000000"/>
+    <w:sig w:usb0="E4002EFF" w:usb1="C000247B" w:usb2="00000009" w:usb3="00000000" w:csb0="000001FF" w:csb1="00000000"/>
   </w:font>
 </w:fonts>
 </file>
@@ -6599,6 +6644,7 @@
     <w:rsidRoot w:val="00DC6109"/>
     <w:rsid w:val="00062394"/>
     <w:rsid w:val="00066A04"/>
+    <w:rsid w:val="000674B2"/>
     <w:rsid w:val="000A2110"/>
     <w:rsid w:val="0023572E"/>
     <w:rsid w:val="002D6EE5"/>
@@ -7417,7 +7463,7 @@
 </file>
 
 <file path=customXml/itemProps1.xml><?xml version="1.0" encoding="utf-8"?>
-<ds:datastoreItem xmlns:ds="http://schemas.openxmlformats.org/officeDocument/2006/customXml" ds:itemID="{0E2746D0-1B91-495D-86C8-679FA2AF2177}">
+<ds:datastoreItem xmlns:ds="http://schemas.openxmlformats.org/officeDocument/2006/customXml" ds:itemID="{34A659DD-D26A-4D6B-832C-DD5895462DA6}">
   <ds:schemaRefs>
     <ds:schemaRef ds:uri="http://schemas.openxmlformats.org/officeDocument/2006/bibliography"/>
   </ds:schemaRefs>

</xml_diff>